<commit_message>
Add vulnerability and branch to final report
</commit_message>
<xml_diff>
--- a/Final Report.docx
+++ b/Final Report.docx
@@ -39,7 +39,7 @@
     </w:p>
     <w:p>
       <w:pPr>
-        <w:pStyle w:val="Heading2"/>
+        <w:pStyle w:val="2"/>
         <w:spacing w:line="240" w:lineRule="auto"/>
       </w:pPr>
       <w:r>
@@ -264,7 +264,7 @@
     </w:p>
     <w:p>
       <w:pPr>
-        <w:pStyle w:val="Heading2"/>
+        <w:pStyle w:val="2"/>
         <w:spacing w:line="240" w:lineRule="auto"/>
       </w:pPr>
       <w:r>
@@ -589,7 +589,7 @@
     </w:p>
     <w:p>
       <w:pPr>
-        <w:pStyle w:val="Heading2"/>
+        <w:pStyle w:val="2"/>
         <w:spacing w:line="240" w:lineRule="auto"/>
         <w:rPr>
           <w:rFonts w:eastAsia="Times New Roman"/>
@@ -1003,7 +1003,29 @@
           <w:szCs w:val="22"/>
           <w14:ligatures w14:val="none"/>
         </w:rPr>
-        <w:t xml:space="preserve">using the appropriate toolchains. Each benchmark was executed separately in both native and </w:t>
+        <w:t xml:space="preserve">using the appropriate </w:t>
+      </w:r>
+      <w:proofErr w:type="gramStart"/>
+      <w:r>
+        <w:rPr>
+          <w:rFonts w:ascii="Times New Roman" w:eastAsia="Times New Roman" w:hAnsi="Times New Roman" w:cs="Times New Roman"/>
+          <w:kern w:val="0"/>
+          <w:sz w:val="22"/>
+          <w:szCs w:val="22"/>
+          <w14:ligatures w14:val="none"/>
+        </w:rPr>
+        <w:t>toolchains</w:t>
+      </w:r>
+      <w:proofErr w:type="gramEnd"/>
+      <w:r>
+        <w:rPr>
+          <w:rFonts w:ascii="Times New Roman" w:eastAsia="Times New Roman" w:hAnsi="Times New Roman" w:cs="Times New Roman"/>
+          <w:kern w:val="0"/>
+          <w:sz w:val="22"/>
+          <w:szCs w:val="22"/>
+          <w14:ligatures w14:val="none"/>
+        </w:rPr>
+        <w:t xml:space="preserve">. Each benchmark was executed separately in both native and </w:t>
       </w:r>
       <w:proofErr w:type="spellStart"/>
       <w:r>
@@ -1073,7 +1095,7 @@
     </w:p>
     <w:p>
       <w:pPr>
-        <w:pStyle w:val="Heading2"/>
+        <w:pStyle w:val="2"/>
         <w:spacing w:line="240" w:lineRule="auto"/>
       </w:pPr>
       <w:r>
@@ -1082,7 +1104,7 @@
     </w:p>
     <w:p>
       <w:pPr>
-        <w:pStyle w:val="Heading3"/>
+        <w:pStyle w:val="3"/>
         <w:spacing w:line="240" w:lineRule="auto"/>
       </w:pPr>
       <w:r>
@@ -1146,7 +1168,7 @@
     </w:p>
     <w:tbl>
       <w:tblPr>
-        <w:tblStyle w:val="PlainTable1"/>
+        <w:tblStyle w:val="11"/>
         <w:tblW w:w="5159" w:type="dxa"/>
         <w:jc w:val="center"/>
         <w:tblLook w:val="04A0" w:firstRow="1" w:lastRow="0" w:firstColumn="1" w:lastColumn="0" w:noHBand="0" w:noVBand="1"/>
@@ -2887,14 +2909,14 @@
           <w:sz w:val="22"/>
           <w:szCs w:val="22"/>
         </w:rPr>
-      </w:r>
-      <w:r>
-        <w:rPr>
-          <w:rFonts w:ascii="Times New Roman" w:hAnsi="Times New Roman" w:cs="Times New Roman"/>
-          <w:sz w:val="22"/>
-          <w:szCs w:val="22"/>
-        </w:rPr>
         <w:instrText xml:space="preserve"> \* MERGEFORMAT </w:instrText>
+      </w:r>
+      <w:r>
+        <w:rPr>
+          <w:rFonts w:ascii="Times New Roman" w:hAnsi="Times New Roman" w:cs="Times New Roman"/>
+          <w:sz w:val="22"/>
+          <w:szCs w:val="22"/>
+        </w:rPr>
       </w:r>
       <w:r>
         <w:rPr>
@@ -3092,7 +3114,7 @@
     </w:p>
     <w:tbl>
       <w:tblPr>
-        <w:tblStyle w:val="PlainTable1"/>
+        <w:tblStyle w:val="11"/>
         <w:tblW w:w="6571" w:type="dxa"/>
         <w:jc w:val="center"/>
         <w:tblLook w:val="04A0" w:firstRow="1" w:lastRow="0" w:firstColumn="1" w:lastColumn="0" w:noHBand="0" w:noVBand="1"/>
@@ -5399,7 +5421,7 @@
     </w:p>
     <w:tbl>
       <w:tblPr>
-        <w:tblStyle w:val="PlainTable1"/>
+        <w:tblStyle w:val="11"/>
         <w:tblW w:w="6081" w:type="dxa"/>
         <w:jc w:val="center"/>
         <w:tblLook w:val="04A0" w:firstRow="1" w:lastRow="0" w:firstColumn="1" w:lastColumn="0" w:noHBand="0" w:noVBand="1"/>
@@ -7399,7 +7421,6 @@
           <w:sz w:val="22"/>
           <w:szCs w:val="22"/>
         </w:rPr>
-        <w:lastRenderedPageBreak/>
         <w:t>For Fibonacci Sequence</w:t>
       </w:r>
       <w:r>
@@ -7424,22 +7445,14 @@
           <w:sz w:val="22"/>
           <w:szCs w:val="22"/>
         </w:rPr>
-        <w:instrText xml:space="preserve"> REF _Ref192823996 \h </w:instrText>
-      </w:r>
-      <w:r>
-        <w:rPr>
-          <w:rFonts w:ascii="Times New Roman" w:hAnsi="Times New Roman" w:cs="Times New Roman"/>
-          <w:sz w:val="22"/>
-          <w:szCs w:val="22"/>
-        </w:rPr>
-      </w:r>
-      <w:r>
-        <w:rPr>
-          <w:rFonts w:ascii="Times New Roman" w:hAnsi="Times New Roman" w:cs="Times New Roman"/>
-          <w:sz w:val="22"/>
-          <w:szCs w:val="22"/>
-        </w:rPr>
-        <w:instrText xml:space="preserve"> \* MERGEFORMAT </w:instrText>
+        <w:instrText xml:space="preserve"> REF _Ref192823996 \h  \* MERGEFORMAT </w:instrText>
+      </w:r>
+      <w:r>
+        <w:rPr>
+          <w:rFonts w:ascii="Times New Roman" w:hAnsi="Times New Roman" w:cs="Times New Roman"/>
+          <w:sz w:val="22"/>
+          <w:szCs w:val="22"/>
+        </w:rPr>
       </w:r>
       <w:r>
         <w:rPr>
@@ -7488,7 +7501,25 @@
           <w:sz w:val="22"/>
           <w:szCs w:val="22"/>
         </w:rPr>
-        <w:t xml:space="preserve">, C++ Native calculated Fibonacci(40) in 126.52 </w:t>
+        <w:t xml:space="preserve">, C++ Native calculated </w:t>
+      </w:r>
+      <w:proofErr w:type="gramStart"/>
+      <w:r>
+        <w:rPr>
+          <w:rFonts w:ascii="Times New Roman" w:hAnsi="Times New Roman" w:cs="Times New Roman"/>
+          <w:sz w:val="22"/>
+          <w:szCs w:val="22"/>
+        </w:rPr>
+        <w:t>Fibonacci(</w:t>
+      </w:r>
+      <w:proofErr w:type="gramEnd"/>
+      <w:r>
+        <w:rPr>
+          <w:rFonts w:ascii="Times New Roman" w:hAnsi="Times New Roman" w:cs="Times New Roman"/>
+          <w:sz w:val="22"/>
+          <w:szCs w:val="22"/>
+        </w:rPr>
+        <w:t xml:space="preserve">40) in 126.52 </w:t>
       </w:r>
       <w:proofErr w:type="spellStart"/>
       <w:r>
@@ -7665,14 +7696,14 @@
           <w:sz w:val="22"/>
           <w:szCs w:val="22"/>
         </w:rPr>
-      </w:r>
-      <w:r>
-        <w:rPr>
-          <w:rFonts w:ascii="Times New Roman" w:hAnsi="Times New Roman" w:cs="Times New Roman"/>
-          <w:sz w:val="22"/>
-          <w:szCs w:val="22"/>
-        </w:rPr>
         <w:instrText xml:space="preserve"> \* MERGEFORMAT </w:instrText>
+      </w:r>
+      <w:r>
+        <w:rPr>
+          <w:rFonts w:ascii="Times New Roman" w:hAnsi="Times New Roman" w:cs="Times New Roman"/>
+          <w:sz w:val="22"/>
+          <w:szCs w:val="22"/>
+        </w:rPr>
       </w:r>
       <w:r>
         <w:rPr>
@@ -7834,7 +7865,7 @@
     </w:p>
     <w:tbl>
       <w:tblPr>
-        <w:tblStyle w:val="PlainTable1"/>
+        <w:tblStyle w:val="11"/>
         <w:tblW w:w="5245" w:type="dxa"/>
         <w:jc w:val="center"/>
         <w:tblLook w:val="04A0" w:firstRow="1" w:lastRow="0" w:firstColumn="1" w:lastColumn="0" w:noHBand="0" w:noVBand="1"/>
@@ -9575,14 +9606,14 @@
           <w:sz w:val="22"/>
           <w:szCs w:val="22"/>
         </w:rPr>
-      </w:r>
-      <w:r>
-        <w:rPr>
-          <w:rFonts w:ascii="Times New Roman" w:hAnsi="Times New Roman" w:cs="Times New Roman"/>
-          <w:sz w:val="22"/>
-          <w:szCs w:val="22"/>
-        </w:rPr>
         <w:instrText xml:space="preserve"> \* MERGEFORMAT </w:instrText>
+      </w:r>
+      <w:r>
+        <w:rPr>
+          <w:rFonts w:ascii="Times New Roman" w:hAnsi="Times New Roman" w:cs="Times New Roman"/>
+          <w:sz w:val="22"/>
+          <w:szCs w:val="22"/>
+        </w:rPr>
       </w:r>
       <w:r>
         <w:rPr>
@@ -9762,7 +9793,7 @@
     </w:p>
     <w:tbl>
       <w:tblPr>
-        <w:tblStyle w:val="PlainTable1"/>
+        <w:tblStyle w:val="11"/>
         <w:tblW w:w="5901" w:type="dxa"/>
         <w:jc w:val="center"/>
         <w:tblLook w:val="04A0" w:firstRow="1" w:lastRow="0" w:firstColumn="1" w:lastColumn="0" w:noHBand="0" w:noVBand="1"/>
@@ -11792,14 +11823,14 @@
           <w:sz w:val="22"/>
           <w:szCs w:val="22"/>
         </w:rPr>
-      </w:r>
-      <w:r>
-        <w:rPr>
-          <w:rFonts w:ascii="Times New Roman" w:hAnsi="Times New Roman" w:cs="Times New Roman"/>
-          <w:sz w:val="22"/>
-          <w:szCs w:val="22"/>
-        </w:rPr>
         <w:instrText xml:space="preserve"> \* MERGEFORMAT </w:instrText>
+      </w:r>
+      <w:r>
+        <w:rPr>
+          <w:rFonts w:ascii="Times New Roman" w:hAnsi="Times New Roman" w:cs="Times New Roman"/>
+          <w:sz w:val="22"/>
+          <w:szCs w:val="22"/>
+        </w:rPr>
       </w:r>
       <w:r>
         <w:rPr>
@@ -11961,7 +11992,7 @@
     </w:p>
     <w:tbl>
       <w:tblPr>
-        <w:tblStyle w:val="PlainTable1"/>
+        <w:tblStyle w:val="11"/>
         <w:tblW w:w="6723" w:type="dxa"/>
         <w:jc w:val="center"/>
         <w:tblLook w:val="04A0" w:firstRow="1" w:lastRow="0" w:firstColumn="1" w:lastColumn="0" w:noHBand="0" w:noVBand="1"/>
@@ -14248,7 +14279,6 @@
           <w:sz w:val="22"/>
           <w:szCs w:val="22"/>
         </w:rPr>
-        <w:lastRenderedPageBreak/>
         <w:t>For Tower of Hanoi</w:t>
       </w:r>
       <w:r>
@@ -14281,14 +14311,14 @@
           <w:sz w:val="22"/>
           <w:szCs w:val="22"/>
         </w:rPr>
-      </w:r>
-      <w:r>
-        <w:rPr>
-          <w:rFonts w:ascii="Times New Roman" w:hAnsi="Times New Roman" w:cs="Times New Roman"/>
-          <w:sz w:val="22"/>
-          <w:szCs w:val="22"/>
-        </w:rPr>
         <w:instrText xml:space="preserve"> \* MERGEFORMAT </w:instrText>
+      </w:r>
+      <w:r>
+        <w:rPr>
+          <w:rFonts w:ascii="Times New Roman" w:hAnsi="Times New Roman" w:cs="Times New Roman"/>
+          <w:sz w:val="22"/>
+          <w:szCs w:val="22"/>
+        </w:rPr>
       </w:r>
       <w:r>
         <w:rPr>
@@ -14517,12 +14547,17 @@
     </w:p>
     <w:p>
       <w:pPr>
-        <w:pStyle w:val="Heading3"/>
+        <w:pStyle w:val="3"/>
         <w:spacing w:line="240" w:lineRule="auto"/>
+        <w:rPr>
+          <w:rFonts w:hint="eastAsia"/>
+        </w:rPr>
       </w:pPr>
+      <w:bookmarkStart w:id="6" w:name="_Hlk192836067"/>
       <w:r>
         <w:t>Program Equivalence Analysis</w:t>
       </w:r>
+      <w:bookmarkEnd w:id="6"/>
     </w:p>
     <w:p>
       <w:pPr>
@@ -14578,6 +14613,7 @@
       <w:r>
         <w:rPr>
           <w:rFonts w:ascii="Times New Roman" w:hAnsi="Times New Roman" w:cs="Times New Roman"/>
+          <w:noProof/>
           <w:sz w:val="22"/>
           <w:szCs w:val="22"/>
         </w:rPr>
@@ -14620,10 +14656,9 @@
     </w:p>
     <w:p>
       <w:pPr>
-        <w:pStyle w:val="Caption"/>
+        <w:pStyle w:val="ae"/>
         <w:jc w:val="center"/>
       </w:pPr>
-      <w:bookmarkStart w:id="6" w:name="_Ref192822697"/>
       <w:r>
         <w:t xml:space="preserve">Figure </w:t>
       </w:r>
@@ -14645,9 +14680,14 @@
       <w:r>
         <w:fldChar w:fldCharType="end"/>
       </w:r>
-      <w:bookmarkEnd w:id="6"/>
-      <w:r>
-        <w:t>: A Vulnerable C Program</w:t>
+      <w:r>
+        <w:t>:</w:t>
+      </w:r>
+      <w:r>
+        <w:t xml:space="preserve"> </w:t>
+      </w:r>
+      <w:r>
+        <w:t>A Vulnerable C Program</w:t>
       </w:r>
     </w:p>
     <w:p>
@@ -14658,6 +14698,7 @@
           <w:rFonts w:ascii="Times New Roman" w:hAnsi="Times New Roman" w:cs="Times New Roman"/>
           <w:sz w:val="22"/>
           <w:szCs w:val="22"/>
+          <w:lang w:eastAsia="zh-CN"/>
         </w:rPr>
       </w:pPr>
       <w:r>
@@ -14666,6 +14707,150 @@
           <w:sz w:val="22"/>
           <w:szCs w:val="22"/>
         </w:rPr>
+        <w:t xml:space="preserve">As shown in </w:t>
+      </w:r>
+      <w:r>
+        <w:rPr>
+          <w:rFonts w:ascii="Times New Roman" w:hAnsi="Times New Roman" w:cs="Times New Roman"/>
+          <w:sz w:val="22"/>
+          <w:szCs w:val="22"/>
+        </w:rPr>
+        <w:fldChar w:fldCharType="begin"/>
+      </w:r>
+      <w:r>
+        <w:rPr>
+          <w:rFonts w:ascii="Times New Roman" w:hAnsi="Times New Roman" w:cs="Times New Roman"/>
+          <w:sz w:val="22"/>
+          <w:szCs w:val="22"/>
+        </w:rPr>
+        <w:instrText xml:space="preserve"> REF _Ref192822697 \h  \* MERGEFORMAT </w:instrText>
+      </w:r>
+      <w:r>
+        <w:rPr>
+          <w:rFonts w:ascii="Times New Roman" w:hAnsi="Times New Roman" w:cs="Times New Roman"/>
+          <w:sz w:val="22"/>
+          <w:szCs w:val="22"/>
+        </w:rPr>
+      </w:r>
+      <w:r>
+        <w:rPr>
+          <w:rFonts w:ascii="Times New Roman" w:hAnsi="Times New Roman" w:cs="Times New Roman"/>
+          <w:sz w:val="22"/>
+          <w:szCs w:val="22"/>
+        </w:rPr>
+        <w:fldChar w:fldCharType="separate"/>
+      </w:r>
+      <w:r>
+        <w:rPr>
+          <w:rFonts w:ascii="Times New Roman" w:hAnsi="Times New Roman" w:cs="Times New Roman"/>
+          <w:sz w:val="22"/>
+          <w:szCs w:val="22"/>
+        </w:rPr>
+        <w:t xml:space="preserve">Figure </w:t>
+      </w:r>
+      <w:r>
+        <w:rPr>
+          <w:rFonts w:ascii="Times New Roman" w:hAnsi="Times New Roman" w:cs="Times New Roman"/>
+          <w:noProof/>
+          <w:sz w:val="22"/>
+          <w:szCs w:val="22"/>
+        </w:rPr>
+        <w:t>1</w:t>
+      </w:r>
+      <w:r>
+        <w:rPr>
+          <w:rFonts w:ascii="Times New Roman" w:hAnsi="Times New Roman" w:cs="Times New Roman"/>
+          <w:sz w:val="22"/>
+          <w:szCs w:val="22"/>
+        </w:rPr>
+        <w:fldChar w:fldCharType="end"/>
+      </w:r>
+      <w:r>
+        <w:rPr>
+          <w:rFonts w:ascii="Times New Roman" w:hAnsi="Times New Roman" w:cs="Times New Roman"/>
+          <w:sz w:val="22"/>
+          <w:szCs w:val="22"/>
+        </w:rPr>
+        <w:t xml:space="preserve">, the </w:t>
+      </w:r>
+      <w:proofErr w:type="gramStart"/>
+      <w:r>
+        <w:rPr>
+          <w:rFonts w:ascii="Times New Roman" w:hAnsi="Times New Roman" w:cs="Times New Roman"/>
+          <w:sz w:val="22"/>
+          <w:szCs w:val="22"/>
+        </w:rPr>
+        <w:t>C program</w:t>
+      </w:r>
+      <w:proofErr w:type="gramEnd"/>
+      <w:r>
+        <w:rPr>
+          <w:rFonts w:ascii="Times New Roman" w:hAnsi="Times New Roman" w:cs="Times New Roman"/>
+          <w:sz w:val="22"/>
+          <w:szCs w:val="22"/>
+        </w:rPr>
+        <w:t xml:space="preserve"> has a buffer overflow issue. The function </w:t>
+      </w:r>
+      <w:proofErr w:type="spellStart"/>
+      <w:r>
+        <w:rPr>
+          <w:rFonts w:ascii="Times New Roman" w:hAnsi="Times New Roman" w:cs="Times New Roman"/>
+          <w:sz w:val="22"/>
+          <w:szCs w:val="22"/>
+        </w:rPr>
+        <w:t>vulnerable_function</w:t>
+      </w:r>
+      <w:proofErr w:type="spellEnd"/>
+      <w:r>
+        <w:rPr>
+          <w:rFonts w:ascii="Times New Roman" w:hAnsi="Times New Roman" w:cs="Times New Roman"/>
+          <w:sz w:val="22"/>
+          <w:szCs w:val="22"/>
+        </w:rPr>
+        <w:t xml:space="preserve"> copies user input into a fixed-size buffer (char </w:t>
+      </w:r>
+      <w:proofErr w:type="gramStart"/>
+      <w:r>
+        <w:rPr>
+          <w:rFonts w:ascii="Times New Roman" w:hAnsi="Times New Roman" w:cs="Times New Roman"/>
+          <w:sz w:val="22"/>
+          <w:szCs w:val="22"/>
+        </w:rPr>
+        <w:t>buffer[</w:t>
+      </w:r>
+      <w:proofErr w:type="gramEnd"/>
+      <w:r>
+        <w:rPr>
+          <w:rFonts w:ascii="Times New Roman" w:hAnsi="Times New Roman" w:cs="Times New Roman"/>
+          <w:sz w:val="22"/>
+          <w:szCs w:val="22"/>
+        </w:rPr>
+        <w:t xml:space="preserve">32]) using </w:t>
+      </w:r>
+      <w:proofErr w:type="spellStart"/>
+      <w:r>
+        <w:rPr>
+          <w:rFonts w:ascii="Times New Roman" w:hAnsi="Times New Roman" w:cs="Times New Roman"/>
+          <w:sz w:val="22"/>
+          <w:szCs w:val="22"/>
+        </w:rPr>
+        <w:t>strcpy</w:t>
+      </w:r>
+      <w:proofErr w:type="spellEnd"/>
+      <w:r>
+        <w:rPr>
+          <w:rFonts w:ascii="Times New Roman" w:hAnsi="Times New Roman" w:cs="Times New Roman"/>
+          <w:sz w:val="22"/>
+          <w:szCs w:val="22"/>
+        </w:rPr>
+        <w:t>, but it does not check the input size. In native execution, if the input is too large, the program crashes because memory gets overwritten.</w:t>
+      </w:r>
+      <w:r>
+        <w:rPr>
+          <w:rFonts w:ascii="Times New Roman" w:hAnsi="Times New Roman" w:cs="Times New Roman"/>
+          <w:sz w:val="22"/>
+          <w:szCs w:val="22"/>
+        </w:rPr>
         <w:t xml:space="preserve"> </w:t>
       </w:r>
       <w:r>
@@ -14674,79 +14859,7 @@
           <w:sz w:val="22"/>
           <w:szCs w:val="22"/>
         </w:rPr>
-        <w:t xml:space="preserve">As shown in </w:t>
-      </w:r>
-      <w:r>
-        <w:rPr>
-          <w:rFonts w:ascii="Times New Roman" w:hAnsi="Times New Roman" w:cs="Times New Roman"/>
-          <w:sz w:val="22"/>
-          <w:szCs w:val="22"/>
-        </w:rPr>
-        <w:fldChar w:fldCharType="begin"/>
-      </w:r>
-      <w:r>
-        <w:rPr>
-          <w:rFonts w:ascii="Times New Roman" w:hAnsi="Times New Roman" w:cs="Times New Roman"/>
-          <w:sz w:val="22"/>
-          <w:szCs w:val="22"/>
-        </w:rPr>
-        <w:instrText xml:space="preserve"> REF _Ref192822697 \h </w:instrText>
-      </w:r>
-      <w:r>
-        <w:rPr>
-          <w:rFonts w:ascii="Times New Roman" w:hAnsi="Times New Roman" w:cs="Times New Roman"/>
-          <w:sz w:val="22"/>
-          <w:szCs w:val="22"/>
-        </w:rPr>
-      </w:r>
-      <w:r>
-        <w:rPr>
-          <w:rFonts w:ascii="Times New Roman" w:hAnsi="Times New Roman" w:cs="Times New Roman"/>
-          <w:sz w:val="22"/>
-          <w:szCs w:val="22"/>
-        </w:rPr>
-        <w:instrText xml:space="preserve"> \* MERGEFORMAT </w:instrText>
-      </w:r>
-      <w:r>
-        <w:rPr>
-          <w:rFonts w:ascii="Times New Roman" w:hAnsi="Times New Roman" w:cs="Times New Roman"/>
-          <w:sz w:val="22"/>
-          <w:szCs w:val="22"/>
-        </w:rPr>
-        <w:fldChar w:fldCharType="separate"/>
-      </w:r>
-      <w:r>
-        <w:rPr>
-          <w:rFonts w:ascii="Times New Roman" w:hAnsi="Times New Roman" w:cs="Times New Roman"/>
-          <w:sz w:val="22"/>
-          <w:szCs w:val="22"/>
-        </w:rPr>
-        <w:t xml:space="preserve">Figure </w:t>
-      </w:r>
-      <w:r>
-        <w:rPr>
-          <w:rFonts w:ascii="Times New Roman" w:hAnsi="Times New Roman" w:cs="Times New Roman"/>
-          <w:noProof/>
-          <w:sz w:val="22"/>
-          <w:szCs w:val="22"/>
-        </w:rPr>
-        <w:t>1</w:t>
-      </w:r>
-      <w:r>
-        <w:rPr>
-          <w:rFonts w:ascii="Times New Roman" w:hAnsi="Times New Roman" w:cs="Times New Roman"/>
-          <w:sz w:val="22"/>
-          <w:szCs w:val="22"/>
-        </w:rPr>
-        <w:fldChar w:fldCharType="end"/>
-      </w:r>
-      <w:r>
-        <w:rPr>
-          <w:rFonts w:ascii="Times New Roman" w:hAnsi="Times New Roman" w:cs="Times New Roman"/>
-          <w:sz w:val="22"/>
-          <w:szCs w:val="22"/>
-        </w:rPr>
-        <w:t xml:space="preserve">, the C program has a buffer overflow issue. The function </w:t>
+        <w:t xml:space="preserve">However, in </w:t>
       </w:r>
       <w:proofErr w:type="spellStart"/>
       <w:r>
@@ -14755,7 +14868,7 @@
           <w:sz w:val="22"/>
           <w:szCs w:val="22"/>
         </w:rPr>
-        <w:t>vulnerable_function</w:t>
+        <w:t>Wasm</w:t>
       </w:r>
       <w:proofErr w:type="spellEnd"/>
       <w:r>
@@ -14764,7 +14877,7 @@
           <w:sz w:val="22"/>
           <w:szCs w:val="22"/>
         </w:rPr>
-        <w:t xml:space="preserve"> copies user input into a fixed-size buffer (char buffer[32]) using </w:t>
+        <w:t xml:space="preserve">, the program does not crash. This is because </w:t>
       </w:r>
       <w:proofErr w:type="spellStart"/>
       <w:r>
@@ -14773,7 +14886,7 @@
           <w:sz w:val="22"/>
           <w:szCs w:val="22"/>
         </w:rPr>
-        <w:t>strcpy</w:t>
+        <w:t>Wasm</w:t>
       </w:r>
       <w:proofErr w:type="spellEnd"/>
       <w:r>
@@ -14782,23 +14895,25 @@
           <w:sz w:val="22"/>
           <w:szCs w:val="22"/>
         </w:rPr>
-        <w:t>, but it does not check the input size. In native execution, if the input is too large, the program crashes because memory gets overwritten.</w:t>
-      </w:r>
-      <w:r>
-        <w:rPr>
-          <w:rFonts w:ascii="Times New Roman" w:hAnsi="Times New Roman" w:cs="Times New Roman"/>
-          <w:sz w:val="22"/>
-          <w:szCs w:val="22"/>
-        </w:rPr>
-        <w:t xml:space="preserve"> </w:t>
-      </w:r>
-      <w:r>
-        <w:rPr>
-          <w:rFonts w:ascii="Times New Roman" w:hAnsi="Times New Roman" w:cs="Times New Roman"/>
-          <w:sz w:val="22"/>
-          <w:szCs w:val="22"/>
-        </w:rPr>
-        <w:t xml:space="preserve">However, in </w:t>
+        <w:t xml:space="preserve"> has built-in memory safety checks, which stop out-of-bounds </w:t>
+      </w:r>
+      <w:proofErr w:type="gramStart"/>
+      <w:r>
+        <w:rPr>
+          <w:rFonts w:ascii="Times New Roman" w:hAnsi="Times New Roman" w:cs="Times New Roman"/>
+          <w:sz w:val="22"/>
+          <w:szCs w:val="22"/>
+        </w:rPr>
+        <w:t>writes</w:t>
+      </w:r>
+      <w:proofErr w:type="gramEnd"/>
+      <w:r>
+        <w:rPr>
+          <w:rFonts w:ascii="Times New Roman" w:hAnsi="Times New Roman" w:cs="Times New Roman"/>
+          <w:sz w:val="22"/>
+          <w:szCs w:val="22"/>
+        </w:rPr>
+        <w:t xml:space="preserve"> from happening. As a result, the </w:t>
       </w:r>
       <w:proofErr w:type="spellStart"/>
       <w:r>
@@ -14816,7 +14931,7 @@
           <w:sz w:val="22"/>
           <w:szCs w:val="22"/>
         </w:rPr>
-        <w:t xml:space="preserve">, the program does not crash. This is because </w:t>
+        <w:t xml:space="preserve"> version behaves differently from the native version. Even though they come from the same source code, their execution is not the same. This shows that </w:t>
       </w:r>
       <w:proofErr w:type="spellStart"/>
       <w:r>
@@ -14825,7 +14940,7 @@
           <w:sz w:val="22"/>
           <w:szCs w:val="22"/>
         </w:rPr>
-        <w:t>Wasm</w:t>
+        <w:t>Wasm’s</w:t>
       </w:r>
       <w:proofErr w:type="spellEnd"/>
       <w:r>
@@ -14834,66 +14949,1217 @@
           <w:sz w:val="22"/>
           <w:szCs w:val="22"/>
         </w:rPr>
-        <w:t xml:space="preserve"> has built-in memory safety checks, which stop out-of-bounds writes from happening. As a result, the </w:t>
+        <w:t xml:space="preserve"> memory safety rules change how the program runs</w:t>
+      </w:r>
+      <w:r>
+        <w:rPr>
+          <w:rFonts w:ascii="Times New Roman" w:hAnsi="Times New Roman" w:cs="Times New Roman"/>
+          <w:sz w:val="22"/>
+          <w:szCs w:val="22"/>
+        </w:rPr>
+        <w:t xml:space="preserve"> and</w:t>
+      </w:r>
+      <w:r>
+        <w:rPr>
+          <w:rFonts w:ascii="Times New Roman" w:hAnsi="Times New Roman" w:cs="Times New Roman"/>
+          <w:sz w:val="22"/>
+          <w:szCs w:val="22"/>
+        </w:rPr>
+        <w:t xml:space="preserve"> prevent errors that would normally happen in a native environment.</w:t>
+      </w:r>
+    </w:p>
+    <w:p>
+      <w:pPr>
+        <w:pStyle w:val="3"/>
+        <w:rPr>
+          <w:lang w:eastAsia="zh-CN"/>
+        </w:rPr>
+      </w:pPr>
+      <w:r>
+        <w:rPr>
+          <w:lang w:eastAsia="zh-CN"/>
+        </w:rPr>
+        <w:t xml:space="preserve">Vulnerabilities in </w:t>
       </w:r>
       <w:proofErr w:type="spellStart"/>
       <w:r>
         <w:rPr>
-          <w:rFonts w:ascii="Times New Roman" w:hAnsi="Times New Roman" w:cs="Times New Roman"/>
-          <w:sz w:val="22"/>
-          <w:szCs w:val="22"/>
-        </w:rPr>
-        <w:t>Wasm</w:t>
+          <w:lang w:eastAsia="zh-CN"/>
+        </w:rPr>
+        <w:t>Webassembly</w:t>
       </w:r>
       <w:proofErr w:type="spellEnd"/>
-      <w:r>
-        <w:rPr>
-          <w:rFonts w:ascii="Times New Roman" w:hAnsi="Times New Roman" w:cs="Times New Roman"/>
-          <w:sz w:val="22"/>
-          <w:szCs w:val="22"/>
-        </w:rPr>
-        <w:t xml:space="preserve"> version behaves differently from the native version. Even though they come from the same source code, their execution is not the same. This shows that </w:t>
-      </w:r>
-      <w:proofErr w:type="spellStart"/>
-      <w:r>
-        <w:rPr>
-          <w:rFonts w:ascii="Times New Roman" w:hAnsi="Times New Roman" w:cs="Times New Roman"/>
-          <w:sz w:val="22"/>
-          <w:szCs w:val="22"/>
-        </w:rPr>
-        <w:t>Wasm’s</w:t>
-      </w:r>
-      <w:proofErr w:type="spellEnd"/>
-      <w:r>
-        <w:rPr>
-          <w:rFonts w:ascii="Times New Roman" w:hAnsi="Times New Roman" w:cs="Times New Roman"/>
-          <w:sz w:val="22"/>
-          <w:szCs w:val="22"/>
-        </w:rPr>
-        <w:t xml:space="preserve"> memory safety rules change how the program runs</w:t>
-      </w:r>
-      <w:r>
-        <w:rPr>
-          <w:rFonts w:ascii="Times New Roman" w:hAnsi="Times New Roman" w:cs="Times New Roman"/>
-          <w:sz w:val="22"/>
-          <w:szCs w:val="22"/>
-        </w:rPr>
-        <w:t xml:space="preserve"> and</w:t>
-      </w:r>
-      <w:r>
-        <w:rPr>
-          <w:rFonts w:ascii="Times New Roman" w:hAnsi="Times New Roman" w:cs="Times New Roman"/>
-          <w:sz w:val="22"/>
-          <w:szCs w:val="22"/>
-        </w:rPr>
-        <w:t xml:space="preserve"> prevent errors that would normally happen in a native environment.</w:t>
-      </w:r>
     </w:p>
     <w:p>
       <w:pPr>
         <w:spacing w:line="240" w:lineRule="auto"/>
+        <w:rPr>
+          <w:rFonts w:ascii="Times New Roman" w:hAnsi="Times New Roman" w:cs="Times New Roman"/>
+          <w:sz w:val="22"/>
+          <w:szCs w:val="22"/>
+        </w:rPr>
       </w:pPr>
+      <w:r>
+        <w:rPr>
+          <w:rFonts w:ascii="Times New Roman" w:hAnsi="Times New Roman" w:cs="Times New Roman"/>
+          <w:sz w:val="22"/>
+          <w:szCs w:val="22"/>
+        </w:rPr>
+        <w:t xml:space="preserve">Unfortunately, vulnerability from memory unsafe language can still propagate to the </w:t>
+      </w:r>
+      <w:proofErr w:type="spellStart"/>
+      <w:r>
+        <w:rPr>
+          <w:rFonts w:ascii="Times New Roman" w:hAnsi="Times New Roman" w:cs="Times New Roman"/>
+          <w:sz w:val="22"/>
+          <w:szCs w:val="22"/>
+        </w:rPr>
+        <w:t>W</w:t>
+      </w:r>
+      <w:r>
+        <w:rPr>
+          <w:rFonts w:ascii="Times New Roman" w:hAnsi="Times New Roman" w:cs="Times New Roman"/>
+          <w:sz w:val="22"/>
+          <w:szCs w:val="22"/>
+        </w:rPr>
+        <w:t>ebassembly</w:t>
+      </w:r>
+      <w:proofErr w:type="spellEnd"/>
+      <w:r>
+        <w:rPr>
+          <w:rFonts w:ascii="Times New Roman" w:hAnsi="Times New Roman" w:cs="Times New Roman"/>
+          <w:sz w:val="22"/>
+          <w:szCs w:val="22"/>
+        </w:rPr>
+        <w:t xml:space="preserve">. This is due to the linear unmanaged memory with full permission in </w:t>
+      </w:r>
+      <w:proofErr w:type="spellStart"/>
+      <w:proofErr w:type="gramStart"/>
+      <w:r>
+        <w:rPr>
+          <w:rFonts w:ascii="Times New Roman" w:hAnsi="Times New Roman" w:cs="Times New Roman"/>
+          <w:sz w:val="22"/>
+          <w:szCs w:val="22"/>
+        </w:rPr>
+        <w:t>W</w:t>
+      </w:r>
+      <w:r>
+        <w:rPr>
+          <w:rFonts w:ascii="Times New Roman" w:hAnsi="Times New Roman" w:cs="Times New Roman"/>
+          <w:sz w:val="22"/>
+          <w:szCs w:val="22"/>
+        </w:rPr>
+        <w:t>ebassembly</w:t>
+      </w:r>
+      <w:proofErr w:type="spellEnd"/>
+      <w:r>
+        <w:rPr>
+          <w:rFonts w:ascii="Times New Roman" w:hAnsi="Times New Roman" w:cs="Times New Roman"/>
+          <w:sz w:val="22"/>
+          <w:szCs w:val="22"/>
+        </w:rPr>
+        <w:t xml:space="preserve"> </w:t>
+      </w:r>
+      <w:r>
+        <w:rPr>
+          <w:rFonts w:ascii="Times New Roman" w:hAnsi="Times New Roman" w:cs="Times New Roman"/>
+          <w:sz w:val="22"/>
+          <w:szCs w:val="22"/>
+        </w:rPr>
+        <w:t>.</w:t>
+      </w:r>
+      <w:proofErr w:type="gramEnd"/>
+      <w:r>
+        <w:rPr>
+          <w:rFonts w:ascii="Times New Roman" w:hAnsi="Times New Roman" w:cs="Times New Roman"/>
+          <w:sz w:val="22"/>
+          <w:szCs w:val="22"/>
+        </w:rPr>
+        <w:t xml:space="preserve"> Since </w:t>
+      </w:r>
+      <w:proofErr w:type="spellStart"/>
+      <w:r>
+        <w:rPr>
+          <w:rFonts w:ascii="Times New Roman" w:hAnsi="Times New Roman" w:cs="Times New Roman"/>
+          <w:sz w:val="22"/>
+          <w:szCs w:val="22"/>
+        </w:rPr>
+        <w:t>W</w:t>
+      </w:r>
+      <w:r>
+        <w:rPr>
+          <w:rFonts w:ascii="Times New Roman" w:hAnsi="Times New Roman" w:cs="Times New Roman"/>
+          <w:sz w:val="22"/>
+          <w:szCs w:val="22"/>
+        </w:rPr>
+        <w:t>ebassembly</w:t>
+      </w:r>
+      <w:proofErr w:type="spellEnd"/>
+      <w:r>
+        <w:rPr>
+          <w:rFonts w:ascii="Times New Roman" w:hAnsi="Times New Roman" w:cs="Times New Roman"/>
+          <w:sz w:val="22"/>
+          <w:szCs w:val="22"/>
+        </w:rPr>
+        <w:t xml:space="preserve"> itself is memory safe, these vulnerabilities can only hurt the sandbox without crushing it.</w:t>
+      </w:r>
     </w:p>
+    <w:p>
+      <w:pPr>
+        <w:pStyle w:val="4"/>
+      </w:pPr>
+      <w:r>
+        <w:t>Buffer Overflow</w:t>
+      </w:r>
+    </w:p>
+    <w:p>
+      <w:pPr>
+        <w:spacing w:line="240" w:lineRule="auto"/>
+        <w:rPr>
+          <w:rFonts w:ascii="Times New Roman" w:hAnsi="Times New Roman" w:cs="Times New Roman"/>
+          <w:sz w:val="22"/>
+          <w:szCs w:val="22"/>
+        </w:rPr>
+      </w:pPr>
+      <w:r>
+        <w:rPr>
+          <w:rFonts w:ascii="Times New Roman" w:hAnsi="Times New Roman" w:cs="Times New Roman"/>
+          <w:sz w:val="22"/>
+          <w:szCs w:val="22"/>
+        </w:rPr>
+        <w:t>Due to the lack of built-in bounds checking, buffer overflows can overwrite adjacent data, enabling attacks that compromise data integrity and application logic.</w:t>
+      </w:r>
+      <w:r>
+        <w:rPr>
+          <w:rFonts w:ascii="Times New Roman" w:hAnsi="Times New Roman" w:cs="Times New Roman"/>
+          <w:sz w:val="22"/>
+          <w:szCs w:val="22"/>
+        </w:rPr>
+        <w:t xml:space="preserve"> </w:t>
+      </w:r>
+      <w:r>
+        <w:rPr>
+          <w:rFonts w:ascii="Times New Roman" w:hAnsi="Times New Roman" w:cs="Times New Roman"/>
+          <w:sz w:val="22"/>
+          <w:szCs w:val="22"/>
+        </w:rPr>
+        <w:t xml:space="preserve">Figure 2 shows C </w:t>
+      </w:r>
+      <w:proofErr w:type="spellStart"/>
+      <w:r>
+        <w:rPr>
+          <w:rFonts w:ascii="Times New Roman" w:hAnsi="Times New Roman" w:cs="Times New Roman"/>
+          <w:sz w:val="22"/>
+          <w:szCs w:val="22"/>
+        </w:rPr>
+        <w:t>cpde</w:t>
+      </w:r>
+      <w:proofErr w:type="spellEnd"/>
+      <w:r>
+        <w:rPr>
+          <w:rFonts w:ascii="Times New Roman" w:hAnsi="Times New Roman" w:cs="Times New Roman"/>
+          <w:sz w:val="22"/>
+          <w:szCs w:val="22"/>
+        </w:rPr>
+        <w:t xml:space="preserve"> prone to overflow because line 9 fails to perform bounds checking.</w:t>
+      </w:r>
+    </w:p>
+    <w:p>
+      <w:pPr>
+        <w:keepNext/>
+        <w:jc w:val="center"/>
+      </w:pPr>
+      <w:r>
+        <w:lastRenderedPageBreak/>
+        <w:drawing>
+          <wp:inline distT="0" distB="0" distL="0" distR="0" wp14:anchorId="2AE1EF5C" wp14:editId="406971E5">
+            <wp:extent cx="4953130" cy="1775460"/>
+            <wp:effectExtent l="0" t="0" r="0" b="0"/>
+            <wp:docPr id="1102535001" name="图片 1" descr="手机屏幕截图&#10;&#10;AI 生成的内容可能不正确。"/>
+            <wp:cNvGraphicFramePr>
+              <a:graphicFrameLocks xmlns:a="http://schemas.openxmlformats.org/drawingml/2006/main" noChangeAspect="1"/>
+            </wp:cNvGraphicFramePr>
+            <a:graphic xmlns:a="http://schemas.openxmlformats.org/drawingml/2006/main">
+              <a:graphicData uri="http://schemas.openxmlformats.org/drawingml/2006/picture">
+                <pic:pic xmlns:pic="http://schemas.openxmlformats.org/drawingml/2006/picture">
+                  <pic:nvPicPr>
+                    <pic:cNvPr id="1102535001" name="图片 1" descr="手机屏幕截图&#10;&#10;AI 生成的内容可能不正确。"/>
+                    <pic:cNvPicPr/>
+                  </pic:nvPicPr>
+                  <pic:blipFill>
+                    <a:blip r:embed="rId7"/>
+                    <a:stretch>
+                      <a:fillRect/>
+                    </a:stretch>
+                  </pic:blipFill>
+                  <pic:spPr>
+                    <a:xfrm>
+                      <a:off x="0" y="0"/>
+                      <a:ext cx="4956521" cy="1776676"/>
+                    </a:xfrm>
+                    <a:prstGeom prst="rect">
+                      <a:avLst/>
+                    </a:prstGeom>
+                  </pic:spPr>
+                </pic:pic>
+              </a:graphicData>
+            </a:graphic>
+          </wp:inline>
+        </w:drawing>
+      </w:r>
+    </w:p>
+    <w:p>
+      <w:pPr>
+        <w:pStyle w:val="ae"/>
+        <w:jc w:val="center"/>
+      </w:pPr>
+      <w:r>
+        <w:t xml:space="preserve">Figure </w:t>
+      </w:r>
+      <w:r>
+        <w:fldChar w:fldCharType="begin"/>
+      </w:r>
+      <w:r>
+        <w:instrText xml:space="preserve"> SEQ Figure \* ARABIC </w:instrText>
+      </w:r>
+      <w:r>
+        <w:fldChar w:fldCharType="separate"/>
+      </w:r>
+      <w:r>
+        <w:rPr>
+          <w:noProof/>
+        </w:rPr>
+        <w:t>2</w:t>
+      </w:r>
+      <w:r>
+        <w:fldChar w:fldCharType="end"/>
+      </w:r>
+      <w:r>
+        <w:t>:</w:t>
+      </w:r>
+      <w:r>
+        <w:t xml:space="preserve"> </w:t>
+      </w:r>
+      <w:r>
+        <w:t>Buffer Overflow.</w:t>
+      </w:r>
+    </w:p>
+    <w:p>
+      <w:pPr>
+        <w:pStyle w:val="4"/>
+      </w:pPr>
+      <w:r>
+        <w:t>Heap Metadata Corruption</w:t>
+      </w:r>
+    </w:p>
+    <w:p>
+      <w:pPr>
+        <w:spacing w:line="240" w:lineRule="auto"/>
+        <w:rPr>
+          <w:rFonts w:ascii="Times New Roman" w:hAnsi="Times New Roman" w:cs="Times New Roman"/>
+          <w:sz w:val="22"/>
+          <w:szCs w:val="22"/>
+        </w:rPr>
+      </w:pPr>
+      <w:r>
+        <w:rPr>
+          <w:rFonts w:ascii="Times New Roman" w:hAnsi="Times New Roman" w:cs="Times New Roman"/>
+          <w:sz w:val="22"/>
+          <w:szCs w:val="22"/>
+        </w:rPr>
+        <w:t>Memory accessed after deallocation can lead to unpredictable behavior, allowing attackers to corrupt data or hijack application control flows.</w:t>
+      </w:r>
+    </w:p>
+    <w:p>
+      <w:pPr>
+        <w:keepNext/>
+        <w:jc w:val="center"/>
+      </w:pPr>
+      <w:r>
+        <w:drawing>
+          <wp:inline distT="0" distB="0" distL="0" distR="0" wp14:anchorId="238AB38B" wp14:editId="158999F1">
+            <wp:extent cx="5943600" cy="2044700"/>
+            <wp:effectExtent l="0" t="0" r="0" b="0"/>
+            <wp:docPr id="298972733" name="图片 1" descr="图形用户界面, 文本, 应用程序"/>
+            <wp:cNvGraphicFramePr>
+              <a:graphicFrameLocks xmlns:a="http://schemas.openxmlformats.org/drawingml/2006/main" noChangeAspect="1"/>
+            </wp:cNvGraphicFramePr>
+            <a:graphic xmlns:a="http://schemas.openxmlformats.org/drawingml/2006/main">
+              <a:graphicData uri="http://schemas.openxmlformats.org/drawingml/2006/picture">
+                <pic:pic xmlns:pic="http://schemas.openxmlformats.org/drawingml/2006/picture">
+                  <pic:nvPicPr>
+                    <pic:cNvPr id="298972733" name="图片 1" descr="图形用户界面, 文本, 应用程序"/>
+                    <pic:cNvPicPr/>
+                  </pic:nvPicPr>
+                  <pic:blipFill>
+                    <a:blip r:embed="rId8"/>
+                    <a:stretch>
+                      <a:fillRect/>
+                    </a:stretch>
+                  </pic:blipFill>
+                  <pic:spPr>
+                    <a:xfrm>
+                      <a:off x="0" y="0"/>
+                      <a:ext cx="5943600" cy="2044700"/>
+                    </a:xfrm>
+                    <a:prstGeom prst="rect">
+                      <a:avLst/>
+                    </a:prstGeom>
+                  </pic:spPr>
+                </pic:pic>
+              </a:graphicData>
+            </a:graphic>
+          </wp:inline>
+        </w:drawing>
+      </w:r>
+    </w:p>
+    <w:p>
+      <w:pPr>
+        <w:pStyle w:val="ae"/>
+        <w:jc w:val="center"/>
+      </w:pPr>
+      <w:r>
+        <w:t xml:space="preserve">Figure </w:t>
+      </w:r>
+      <w:r>
+        <w:fldChar w:fldCharType="begin"/>
+      </w:r>
+      <w:r>
+        <w:instrText xml:space="preserve"> SEQ Figure \* ARABIC </w:instrText>
+      </w:r>
+      <w:r>
+        <w:fldChar w:fldCharType="separate"/>
+      </w:r>
+      <w:r>
+        <w:rPr>
+          <w:noProof/>
+        </w:rPr>
+        <w:t>3</w:t>
+      </w:r>
+      <w:r>
+        <w:fldChar w:fldCharType="end"/>
+      </w:r>
+      <w:r>
+        <w:t xml:space="preserve"> </w:t>
+      </w:r>
+      <w:r>
+        <w:t>Heap Metadata Corruption</w:t>
+      </w:r>
+    </w:p>
+    <w:p>
+      <w:pPr>
+        <w:rPr>
+          <w:rFonts w:ascii="Times New Roman" w:hAnsi="Times New Roman" w:cs="Times New Roman"/>
+          <w:sz w:val="22"/>
+          <w:szCs w:val="22"/>
+        </w:rPr>
+      </w:pPr>
+      <w:r>
+        <w:rPr>
+          <w:rFonts w:ascii="Times New Roman" w:hAnsi="Times New Roman" w:cs="Times New Roman"/>
+          <w:sz w:val="22"/>
+          <w:szCs w:val="22"/>
+        </w:rPr>
+        <w:t xml:space="preserve">Because </w:t>
+      </w:r>
+      <w:proofErr w:type="spellStart"/>
+      <w:r>
+        <w:rPr>
+          <w:rFonts w:ascii="Times New Roman" w:hAnsi="Times New Roman" w:cs="Times New Roman"/>
+          <w:sz w:val="22"/>
+          <w:szCs w:val="22"/>
+        </w:rPr>
+        <w:t>Emscripten</w:t>
+      </w:r>
+      <w:proofErr w:type="spellEnd"/>
+      <w:r>
+        <w:rPr>
+          <w:rFonts w:ascii="Times New Roman" w:hAnsi="Times New Roman" w:cs="Times New Roman"/>
+          <w:sz w:val="22"/>
+          <w:szCs w:val="22"/>
+        </w:rPr>
+        <w:t xml:space="preserve"> </w:t>
+      </w:r>
+      <w:proofErr w:type="gramStart"/>
+      <w:r>
+        <w:rPr>
+          <w:rFonts w:ascii="Times New Roman" w:hAnsi="Times New Roman" w:cs="Times New Roman"/>
+          <w:sz w:val="22"/>
+          <w:szCs w:val="22"/>
+        </w:rPr>
+        <w:t>compiler(</w:t>
+      </w:r>
+      <w:proofErr w:type="gramEnd"/>
+      <w:r>
+        <w:rPr>
+          <w:rFonts w:ascii="Times New Roman" w:hAnsi="Times New Roman" w:cs="Times New Roman"/>
+          <w:sz w:val="22"/>
+          <w:szCs w:val="22"/>
+        </w:rPr>
+        <w:t xml:space="preserve">compile C/CPP code into </w:t>
+      </w:r>
+      <w:proofErr w:type="spellStart"/>
+      <w:r>
+        <w:rPr>
+          <w:rFonts w:ascii="Times New Roman" w:hAnsi="Times New Roman" w:cs="Times New Roman"/>
+          <w:sz w:val="22"/>
+          <w:szCs w:val="22"/>
+        </w:rPr>
+        <w:t>webassembly</w:t>
+      </w:r>
+      <w:proofErr w:type="spellEnd"/>
+      <w:r>
+        <w:rPr>
+          <w:rFonts w:ascii="Times New Roman" w:hAnsi="Times New Roman" w:cs="Times New Roman"/>
+          <w:sz w:val="22"/>
+          <w:szCs w:val="22"/>
+        </w:rPr>
+        <w:t xml:space="preserve"> byte code) uses a simplified allocator </w:t>
+      </w:r>
+      <w:proofErr w:type="spellStart"/>
+      <w:r>
+        <w:rPr>
+          <w:rFonts w:ascii="Times New Roman" w:hAnsi="Times New Roman" w:cs="Times New Roman"/>
+          <w:sz w:val="22"/>
+          <w:szCs w:val="22"/>
+        </w:rPr>
+        <w:t>emmalloc</w:t>
+      </w:r>
+      <w:proofErr w:type="spellEnd"/>
+      <w:r>
+        <w:rPr>
+          <w:rFonts w:ascii="Times New Roman" w:hAnsi="Times New Roman" w:cs="Times New Roman"/>
+          <w:sz w:val="22"/>
+          <w:szCs w:val="22"/>
+        </w:rPr>
+        <w:t xml:space="preserve">, typically, simplified allocators are vulnerable to metadata corruption attacks, so do </w:t>
+      </w:r>
+      <w:proofErr w:type="spellStart"/>
+      <w:r>
+        <w:rPr>
+          <w:rFonts w:ascii="Times New Roman" w:hAnsi="Times New Roman" w:cs="Times New Roman"/>
+          <w:sz w:val="22"/>
+          <w:szCs w:val="22"/>
+        </w:rPr>
+        <w:t>emmalloc</w:t>
+      </w:r>
+      <w:proofErr w:type="spellEnd"/>
+      <w:r>
+        <w:rPr>
+          <w:rFonts w:ascii="Times New Roman" w:hAnsi="Times New Roman" w:cs="Times New Roman"/>
+          <w:sz w:val="22"/>
+          <w:szCs w:val="22"/>
+        </w:rPr>
+        <w:t xml:space="preserve">. </w:t>
+      </w:r>
+      <w:r>
+        <w:rPr>
+          <w:rFonts w:ascii="Times New Roman" w:hAnsi="Times New Roman" w:cs="Times New Roman"/>
+          <w:sz w:val="22"/>
+          <w:szCs w:val="22"/>
+        </w:rPr>
+        <w:t xml:space="preserve">Figure 3 shows the detail of how to achieve it on </w:t>
+      </w:r>
+      <w:proofErr w:type="gramStart"/>
+      <w:r>
+        <w:rPr>
+          <w:rFonts w:ascii="Times New Roman" w:hAnsi="Times New Roman" w:cs="Times New Roman"/>
+          <w:sz w:val="22"/>
+          <w:szCs w:val="22"/>
+        </w:rPr>
+        <w:t>C code</w:t>
+      </w:r>
+      <w:proofErr w:type="gramEnd"/>
+      <w:r>
+        <w:rPr>
+          <w:rFonts w:ascii="Times New Roman" w:hAnsi="Times New Roman" w:cs="Times New Roman"/>
+          <w:sz w:val="22"/>
+          <w:szCs w:val="22"/>
+        </w:rPr>
+        <w:t xml:space="preserve">. Because </w:t>
+      </w:r>
+      <w:proofErr w:type="spellStart"/>
+      <w:r>
+        <w:rPr>
+          <w:rFonts w:ascii="Times New Roman" w:hAnsi="Times New Roman" w:cs="Times New Roman"/>
+          <w:sz w:val="22"/>
+          <w:szCs w:val="22"/>
+        </w:rPr>
+        <w:t>emmalloc</w:t>
+      </w:r>
+      <w:proofErr w:type="spellEnd"/>
+      <w:r>
+        <w:rPr>
+          <w:rFonts w:ascii="Times New Roman" w:hAnsi="Times New Roman" w:cs="Times New Roman"/>
+          <w:sz w:val="22"/>
+          <w:szCs w:val="22"/>
+        </w:rPr>
+        <w:t xml:space="preserve"> is a first-fit allocator, it will return the first chunk in the free list large enough to satisfy </w:t>
+      </w:r>
+      <w:proofErr w:type="gramStart"/>
+      <w:r>
+        <w:rPr>
+          <w:rFonts w:ascii="Times New Roman" w:hAnsi="Times New Roman" w:cs="Times New Roman"/>
+          <w:sz w:val="22"/>
+          <w:szCs w:val="22"/>
+        </w:rPr>
+        <w:t>an</w:t>
+      </w:r>
+      <w:proofErr w:type="gramEnd"/>
+      <w:r>
+        <w:rPr>
+          <w:rFonts w:ascii="Times New Roman" w:hAnsi="Times New Roman" w:cs="Times New Roman"/>
+          <w:sz w:val="22"/>
+          <w:szCs w:val="22"/>
+        </w:rPr>
+        <w:t xml:space="preserve"> request. </w:t>
+      </w:r>
+      <w:proofErr w:type="gramStart"/>
+      <w:r>
+        <w:rPr>
+          <w:rFonts w:ascii="Times New Roman" w:hAnsi="Times New Roman" w:cs="Times New Roman"/>
+          <w:sz w:val="22"/>
+          <w:szCs w:val="22"/>
+        </w:rPr>
+        <w:t>So</w:t>
+      </w:r>
+      <w:proofErr w:type="gramEnd"/>
+      <w:r>
+        <w:rPr>
+          <w:rFonts w:ascii="Times New Roman" w:hAnsi="Times New Roman" w:cs="Times New Roman"/>
+          <w:sz w:val="22"/>
+          <w:szCs w:val="22"/>
+        </w:rPr>
+        <w:t xml:space="preserve"> at </w:t>
+      </w:r>
+      <w:proofErr w:type="gramStart"/>
+      <w:r>
+        <w:rPr>
+          <w:rFonts w:ascii="Times New Roman" w:hAnsi="Times New Roman" w:cs="Times New Roman"/>
+          <w:sz w:val="22"/>
+          <w:szCs w:val="22"/>
+        </w:rPr>
+        <w:t>very</w:t>
+      </w:r>
+      <w:proofErr w:type="gramEnd"/>
+      <w:r>
+        <w:rPr>
+          <w:rFonts w:ascii="Times New Roman" w:hAnsi="Times New Roman" w:cs="Times New Roman"/>
+          <w:sz w:val="22"/>
+          <w:szCs w:val="22"/>
+        </w:rPr>
+        <w:t xml:space="preserve"> beginning of the execution of program, two allocation requests will yield two chunks adjacent to each other in Figure3 (a). Then, we perform a write overflow for alloc1 in Figure3 (b), </w:t>
+      </w:r>
+      <w:r>
+        <w:rPr>
+          <w:rFonts w:ascii="Times New Roman" w:hAnsi="Times New Roman" w:cs="Times New Roman"/>
+          <w:sz w:val="22"/>
+          <w:szCs w:val="22"/>
+        </w:rPr>
+        <w:t>overwrite the free bit of alloc2, after this free alloc1. Finally, we can achieve heap metadata corruption</w:t>
+      </w:r>
+      <w:r>
+        <w:rPr>
+          <w:rFonts w:ascii="Times New Roman" w:hAnsi="Times New Roman" w:cs="Times New Roman"/>
+          <w:sz w:val="22"/>
+          <w:szCs w:val="22"/>
+        </w:rPr>
+        <w:t>.</w:t>
+      </w:r>
+    </w:p>
+    <w:p>
+      <w:pPr>
+        <w:pStyle w:val="4"/>
+      </w:pPr>
+      <w:r>
+        <w:t>Segmentation Fault</w:t>
+      </w:r>
+    </w:p>
+    <w:p>
+      <w:pPr>
+        <w:rPr>
+          <w:rFonts w:ascii="Times New Roman" w:hAnsi="Times New Roman" w:cs="Times New Roman"/>
+          <w:sz w:val="22"/>
+          <w:szCs w:val="22"/>
+        </w:rPr>
+      </w:pPr>
+      <w:r>
+        <w:rPr>
+          <w:rFonts w:ascii="Times New Roman" w:hAnsi="Times New Roman" w:cs="Times New Roman"/>
+          <w:sz w:val="22"/>
+          <w:szCs w:val="22"/>
+        </w:rPr>
+        <w:t xml:space="preserve">Because </w:t>
+      </w:r>
+      <w:proofErr w:type="spellStart"/>
+      <w:r>
+        <w:rPr>
+          <w:rFonts w:ascii="Times New Roman" w:hAnsi="Times New Roman" w:cs="Times New Roman"/>
+          <w:sz w:val="22"/>
+          <w:szCs w:val="22"/>
+        </w:rPr>
+        <w:t>Webassembly’s</w:t>
+      </w:r>
+      <w:proofErr w:type="spellEnd"/>
+      <w:r>
+        <w:rPr>
+          <w:rFonts w:ascii="Times New Roman" w:hAnsi="Times New Roman" w:cs="Times New Roman"/>
+          <w:sz w:val="22"/>
+          <w:szCs w:val="22"/>
+        </w:rPr>
+        <w:t xml:space="preserve"> memory </w:t>
+      </w:r>
+      <w:proofErr w:type="gramStart"/>
+      <w:r>
+        <w:rPr>
+          <w:rFonts w:ascii="Times New Roman" w:hAnsi="Times New Roman" w:cs="Times New Roman"/>
+          <w:sz w:val="22"/>
+          <w:szCs w:val="22"/>
+        </w:rPr>
+        <w:t>don’t</w:t>
+      </w:r>
+      <w:proofErr w:type="gramEnd"/>
+      <w:r>
+        <w:rPr>
+          <w:rFonts w:ascii="Times New Roman" w:hAnsi="Times New Roman" w:cs="Times New Roman"/>
+          <w:sz w:val="22"/>
+          <w:szCs w:val="22"/>
+        </w:rPr>
+        <w:t xml:space="preserve"> have any guard position to prevent read or write from user. The operation can trigger segmentation fault in native environment will still work in </w:t>
+      </w:r>
+      <w:proofErr w:type="spellStart"/>
+      <w:r>
+        <w:rPr>
+          <w:rFonts w:ascii="Times New Roman" w:hAnsi="Times New Roman" w:cs="Times New Roman"/>
+          <w:sz w:val="22"/>
+          <w:szCs w:val="22"/>
+        </w:rPr>
+        <w:t>W</w:t>
+      </w:r>
+      <w:r>
+        <w:rPr>
+          <w:rFonts w:ascii="Times New Roman" w:hAnsi="Times New Roman" w:cs="Times New Roman"/>
+          <w:sz w:val="22"/>
+          <w:szCs w:val="22"/>
+        </w:rPr>
+        <w:t>ebassembly</w:t>
+      </w:r>
+      <w:proofErr w:type="spellEnd"/>
+    </w:p>
+    <w:p>
+      <w:pPr>
+        <w:pStyle w:val="3"/>
+      </w:pPr>
+      <w:r>
+        <w:t xml:space="preserve">Control Flow in </w:t>
+      </w:r>
+      <w:proofErr w:type="spellStart"/>
+      <w:r>
+        <w:t>Webassembly</w:t>
+      </w:r>
+      <w:proofErr w:type="spellEnd"/>
+    </w:p>
+    <w:p>
+      <w:pPr>
+        <w:rPr>
+          <w:rFonts w:ascii="Times New Roman" w:hAnsi="Times New Roman" w:cs="Times New Roman"/>
+          <w:sz w:val="22"/>
+          <w:szCs w:val="22"/>
+        </w:rPr>
+      </w:pPr>
+      <w:r>
+        <w:t>I</w:t>
+      </w:r>
+      <w:r>
+        <w:rPr>
+          <w:rFonts w:ascii="Times New Roman" w:hAnsi="Times New Roman" w:cs="Times New Roman"/>
+          <w:sz w:val="22"/>
+          <w:szCs w:val="22"/>
+        </w:rPr>
+        <w:t xml:space="preserve">n </w:t>
+      </w:r>
+      <w:proofErr w:type="spellStart"/>
+      <w:r>
+        <w:rPr>
+          <w:rFonts w:ascii="Times New Roman" w:hAnsi="Times New Roman" w:cs="Times New Roman"/>
+          <w:sz w:val="22"/>
+          <w:szCs w:val="22"/>
+        </w:rPr>
+        <w:t>WebAssembly</w:t>
+      </w:r>
+      <w:proofErr w:type="spellEnd"/>
+      <w:r>
+        <w:rPr>
+          <w:rFonts w:ascii="Times New Roman" w:hAnsi="Times New Roman" w:cs="Times New Roman"/>
+          <w:sz w:val="22"/>
+          <w:szCs w:val="22"/>
+        </w:rPr>
+        <w:t xml:space="preserve">, although the total number of branch opcodes is higher than in native code, its structured control flow design leads to a lower branch misprediction rate. This design relies on three fundamental </w:t>
+      </w:r>
+      <w:proofErr w:type="gramStart"/>
+      <w:r>
+        <w:rPr>
+          <w:rFonts w:ascii="Times New Roman" w:hAnsi="Times New Roman" w:cs="Times New Roman"/>
+          <w:sz w:val="22"/>
+          <w:szCs w:val="22"/>
+        </w:rPr>
+        <w:t>constructs</w:t>
+      </w:r>
+      <w:proofErr w:type="gramEnd"/>
+      <w:r>
+        <w:rPr>
+          <w:rFonts w:ascii="Times New Roman" w:hAnsi="Times New Roman" w:cs="Times New Roman"/>
+          <w:sz w:val="22"/>
+          <w:szCs w:val="22"/>
+        </w:rPr>
+        <w:t>:</w:t>
+      </w:r>
+    </w:p>
+    <w:p>
+      <w:pPr>
+        <w:rPr>
+          <w:rFonts w:ascii="Times New Roman" w:hAnsi="Times New Roman" w:cs="Times New Roman"/>
+          <w:sz w:val="22"/>
+          <w:szCs w:val="22"/>
+        </w:rPr>
+      </w:pPr>
+      <w:r>
+        <w:rPr>
+          <w:rFonts w:ascii="Times New Roman" w:hAnsi="Times New Roman" w:cs="Times New Roman" w:hint="eastAsia"/>
+          <w:sz w:val="22"/>
+          <w:szCs w:val="22"/>
+        </w:rPr>
+        <w:lastRenderedPageBreak/>
+        <w:t>•</w:t>
+      </w:r>
+      <w:r>
+        <w:rPr>
+          <w:rFonts w:ascii="Times New Roman" w:hAnsi="Times New Roman" w:cs="Times New Roman"/>
+          <w:sz w:val="22"/>
+          <w:szCs w:val="22"/>
+        </w:rPr>
+        <w:t xml:space="preserve"> Block: Defines a code region with a single entry and exit point, similar to a traditional code block.</w:t>
+      </w:r>
+    </w:p>
+    <w:p>
+      <w:pPr>
+        <w:rPr>
+          <w:rFonts w:ascii="Times New Roman" w:hAnsi="Times New Roman" w:cs="Times New Roman"/>
+          <w:sz w:val="22"/>
+          <w:szCs w:val="22"/>
+        </w:rPr>
+      </w:pPr>
+      <w:r>
+        <w:rPr>
+          <w:rFonts w:ascii="Times New Roman" w:hAnsi="Times New Roman" w:cs="Times New Roman" w:hint="eastAsia"/>
+          <w:sz w:val="22"/>
+          <w:szCs w:val="22"/>
+        </w:rPr>
+        <w:t>•</w:t>
+      </w:r>
+      <w:r>
+        <w:rPr>
+          <w:rFonts w:ascii="Times New Roman" w:hAnsi="Times New Roman" w:cs="Times New Roman"/>
+          <w:sz w:val="22"/>
+          <w:szCs w:val="22"/>
+        </w:rPr>
+        <w:t xml:space="preserve"> Loop: Implements iterative control by using branch instructions that jump back to the beginning, enabling repetition.</w:t>
+      </w:r>
+    </w:p>
+    <w:p>
+      <w:pPr>
+        <w:rPr>
+          <w:rFonts w:ascii="Times New Roman" w:hAnsi="Times New Roman" w:cs="Times New Roman"/>
+          <w:sz w:val="22"/>
+          <w:szCs w:val="22"/>
+        </w:rPr>
+      </w:pPr>
+      <w:r>
+        <w:rPr>
+          <w:rFonts w:ascii="Times New Roman" w:hAnsi="Times New Roman" w:cs="Times New Roman" w:hint="eastAsia"/>
+          <w:sz w:val="22"/>
+          <w:szCs w:val="22"/>
+        </w:rPr>
+        <w:t>•</w:t>
+      </w:r>
+      <w:r>
+        <w:rPr>
+          <w:rFonts w:ascii="Times New Roman" w:hAnsi="Times New Roman" w:cs="Times New Roman"/>
+          <w:sz w:val="22"/>
+          <w:szCs w:val="22"/>
+        </w:rPr>
+        <w:t xml:space="preserve"> If/Else: Facilitates conditional execution by selecting between two mutually exclusive code blocks that share a common exit.</w:t>
+      </w:r>
+    </w:p>
+    <w:p>
+      <w:pPr>
+        <w:rPr>
+          <w:rFonts w:ascii="Times New Roman" w:hAnsi="Times New Roman" w:cs="Times New Roman"/>
+          <w:sz w:val="22"/>
+          <w:szCs w:val="22"/>
+        </w:rPr>
+      </w:pPr>
+      <w:r>
+        <w:rPr>
+          <w:rFonts w:ascii="Times New Roman" w:hAnsi="Times New Roman" w:cs="Times New Roman"/>
+          <w:sz w:val="22"/>
+          <w:szCs w:val="22"/>
+        </w:rPr>
+        <w:t>These constructs enforce regular and predictable branching patterns—particularly in scenarios such as safety checks (e.g., bounds and stack validations)—which allow CPU branch predictors to quickly learn and accurately anticipate outcomes. In contrast, native code may have fewer branches overall but often includes more complex, data-dependent conditions that are harder to predict, resulting in a higher misprediction rate.</w:t>
+      </w:r>
+    </w:p>
+    <w:p>
+      <w:pPr>
+        <w:pStyle w:val="4"/>
+      </w:pPr>
+      <w:r>
+        <w:t xml:space="preserve">Experiment Result </w:t>
+      </w:r>
+      <w:proofErr w:type="gramStart"/>
+      <w:r>
+        <w:t>For  Comparing</w:t>
+      </w:r>
+      <w:proofErr w:type="gramEnd"/>
+      <w:r>
+        <w:t xml:space="preserve"> Branch Miss Rate</w:t>
+      </w:r>
+    </w:p>
+    <w:p>
+      <w:pPr>
+        <w:keepNext/>
+        <w:jc w:val="center"/>
+      </w:pPr>
+      <w:r>
+        <w:rPr>
+          <w:rFonts w:ascii="Times New Roman" w:hAnsi="Times New Roman" w:cs="Times New Roman"/>
+          <w:sz w:val="22"/>
+          <w:szCs w:val="22"/>
+        </w:rPr>
+        <w:drawing>
+          <wp:inline distT="0" distB="0" distL="0" distR="0" wp14:anchorId="227A39FB" wp14:editId="7745396C">
+            <wp:extent cx="5943600" cy="2376170"/>
+            <wp:effectExtent l="0" t="0" r="0" b="5080"/>
+            <wp:docPr id="857711725" name="图片 1" descr="文本&#10;&#10;AI 生成的内容可能不正确。"/>
+            <wp:cNvGraphicFramePr>
+              <a:graphicFrameLocks xmlns:a="http://schemas.openxmlformats.org/drawingml/2006/main" noChangeAspect="1"/>
+            </wp:cNvGraphicFramePr>
+            <a:graphic xmlns:a="http://schemas.openxmlformats.org/drawingml/2006/main">
+              <a:graphicData uri="http://schemas.openxmlformats.org/drawingml/2006/picture">
+                <pic:pic xmlns:pic="http://schemas.openxmlformats.org/drawingml/2006/picture">
+                  <pic:nvPicPr>
+                    <pic:cNvPr id="857711725" name="图片 1" descr="文本&#10;&#10;AI 生成的内容可能不正确。"/>
+                    <pic:cNvPicPr/>
+                  </pic:nvPicPr>
+                  <pic:blipFill>
+                    <a:blip r:embed="rId9"/>
+                    <a:stretch>
+                      <a:fillRect/>
+                    </a:stretch>
+                  </pic:blipFill>
+                  <pic:spPr>
+                    <a:xfrm>
+                      <a:off x="0" y="0"/>
+                      <a:ext cx="5943600" cy="2376170"/>
+                    </a:xfrm>
+                    <a:prstGeom prst="rect">
+                      <a:avLst/>
+                    </a:prstGeom>
+                  </pic:spPr>
+                </pic:pic>
+              </a:graphicData>
+            </a:graphic>
+          </wp:inline>
+        </w:drawing>
+      </w:r>
+    </w:p>
+    <w:p>
+      <w:pPr>
+        <w:pStyle w:val="ae"/>
+        <w:jc w:val="center"/>
+        <w:rPr>
+          <w:rFonts w:ascii="Times New Roman" w:hAnsi="Times New Roman" w:cs="Times New Roman"/>
+          <w:sz w:val="22"/>
+          <w:szCs w:val="22"/>
+        </w:rPr>
+      </w:pPr>
+      <w:r>
+        <w:t xml:space="preserve">Figure </w:t>
+      </w:r>
+      <w:r>
+        <w:fldChar w:fldCharType="begin"/>
+      </w:r>
+      <w:r>
+        <w:instrText xml:space="preserve"> SEQ Figure \* ARABIC </w:instrText>
+      </w:r>
+      <w:r>
+        <w:fldChar w:fldCharType="separate"/>
+      </w:r>
+      <w:r>
+        <w:rPr>
+          <w:noProof/>
+        </w:rPr>
+        <w:t>4</w:t>
+      </w:r>
+      <w:r>
+        <w:fldChar w:fldCharType="end"/>
+      </w:r>
+      <w:r>
+        <w:t xml:space="preserve"> Fib in native environment</w:t>
+      </w:r>
+    </w:p>
+    <w:p>
+      <w:pPr>
+        <w:keepNext/>
+        <w:jc w:val="center"/>
+      </w:pPr>
+      <w:r>
+        <w:drawing>
+          <wp:inline distT="0" distB="0" distL="0" distR="0" wp14:anchorId="092AF1EB" wp14:editId="68D42613">
+            <wp:extent cx="5943600" cy="2383790"/>
+            <wp:effectExtent l="0" t="0" r="0" b="0"/>
+            <wp:docPr id="245305977" name="图片 1" descr="文本&#10;&#10;AI 生成的内容可能不正确。"/>
+            <wp:cNvGraphicFramePr>
+              <a:graphicFrameLocks xmlns:a="http://schemas.openxmlformats.org/drawingml/2006/main" noChangeAspect="1"/>
+            </wp:cNvGraphicFramePr>
+            <a:graphic xmlns:a="http://schemas.openxmlformats.org/drawingml/2006/main">
+              <a:graphicData uri="http://schemas.openxmlformats.org/drawingml/2006/picture">
+                <pic:pic xmlns:pic="http://schemas.openxmlformats.org/drawingml/2006/picture">
+                  <pic:nvPicPr>
+                    <pic:cNvPr id="245305977" name="图片 1" descr="文本&#10;&#10;AI 生成的内容可能不正确。"/>
+                    <pic:cNvPicPr/>
+                  </pic:nvPicPr>
+                  <pic:blipFill>
+                    <a:blip r:embed="rId10"/>
+                    <a:stretch>
+                      <a:fillRect/>
+                    </a:stretch>
+                  </pic:blipFill>
+                  <pic:spPr>
+                    <a:xfrm>
+                      <a:off x="0" y="0"/>
+                      <a:ext cx="5943600" cy="2383790"/>
+                    </a:xfrm>
+                    <a:prstGeom prst="rect">
+                      <a:avLst/>
+                    </a:prstGeom>
+                  </pic:spPr>
+                </pic:pic>
+              </a:graphicData>
+            </a:graphic>
+          </wp:inline>
+        </w:drawing>
+      </w:r>
+    </w:p>
+    <w:p>
+      <w:pPr>
+        <w:pStyle w:val="ae"/>
+        <w:jc w:val="center"/>
+      </w:pPr>
+      <w:r>
+        <w:t xml:space="preserve">Figure </w:t>
+      </w:r>
+      <w:r>
+        <w:fldChar w:fldCharType="begin"/>
+      </w:r>
+      <w:r>
+        <w:instrText xml:space="preserve"> SEQ Figure \* ARABIC </w:instrText>
+      </w:r>
+      <w:r>
+        <w:fldChar w:fldCharType="separate"/>
+      </w:r>
+      <w:r>
+        <w:rPr>
+          <w:noProof/>
+        </w:rPr>
+        <w:t>5</w:t>
+      </w:r>
+      <w:r>
+        <w:fldChar w:fldCharType="end"/>
+      </w:r>
+      <w:r>
+        <w:t xml:space="preserve"> Fib in </w:t>
+      </w:r>
+      <w:proofErr w:type="spellStart"/>
+      <w:r>
+        <w:t>wasm</w:t>
+      </w:r>
+      <w:proofErr w:type="spellEnd"/>
+      <w:r>
+        <w:t xml:space="preserve"> environment</w:t>
+      </w:r>
+    </w:p>
+    <w:p>
+      <w:pPr>
+        <w:keepNext/>
+        <w:jc w:val="center"/>
+      </w:pPr>
+      <w:r>
+        <w:lastRenderedPageBreak/>
+        <w:drawing>
+          <wp:inline distT="0" distB="0" distL="0" distR="0" wp14:anchorId="2350A57F" wp14:editId="517C75BB">
+            <wp:extent cx="5943600" cy="2254885"/>
+            <wp:effectExtent l="0" t="0" r="0" b="0"/>
+            <wp:docPr id="1587850780" name="图片 1" descr="文本&#10;&#10;AI 生成的内容可能不正确。"/>
+            <wp:cNvGraphicFramePr>
+              <a:graphicFrameLocks xmlns:a="http://schemas.openxmlformats.org/drawingml/2006/main" noChangeAspect="1"/>
+            </wp:cNvGraphicFramePr>
+            <a:graphic xmlns:a="http://schemas.openxmlformats.org/drawingml/2006/main">
+              <a:graphicData uri="http://schemas.openxmlformats.org/drawingml/2006/picture">
+                <pic:pic xmlns:pic="http://schemas.openxmlformats.org/drawingml/2006/picture">
+                  <pic:nvPicPr>
+                    <pic:cNvPr id="1587850780" name="图片 1" descr="文本&#10;&#10;AI 生成的内容可能不正确。"/>
+                    <pic:cNvPicPr/>
+                  </pic:nvPicPr>
+                  <pic:blipFill>
+                    <a:blip r:embed="rId11"/>
+                    <a:stretch>
+                      <a:fillRect/>
+                    </a:stretch>
+                  </pic:blipFill>
+                  <pic:spPr>
+                    <a:xfrm>
+                      <a:off x="0" y="0"/>
+                      <a:ext cx="5943600" cy="2254885"/>
+                    </a:xfrm>
+                    <a:prstGeom prst="rect">
+                      <a:avLst/>
+                    </a:prstGeom>
+                  </pic:spPr>
+                </pic:pic>
+              </a:graphicData>
+            </a:graphic>
+          </wp:inline>
+        </w:drawing>
+      </w:r>
+    </w:p>
+    <w:p>
+      <w:pPr>
+        <w:pStyle w:val="ae"/>
+        <w:jc w:val="center"/>
+      </w:pPr>
+      <w:r>
+        <w:t xml:space="preserve">Figure </w:t>
+      </w:r>
+      <w:r>
+        <w:fldChar w:fldCharType="begin"/>
+      </w:r>
+      <w:r>
+        <w:instrText xml:space="preserve"> SEQ Figure \* ARABIC </w:instrText>
+      </w:r>
+      <w:r>
+        <w:fldChar w:fldCharType="separate"/>
+      </w:r>
+      <w:r>
+        <w:rPr>
+          <w:noProof/>
+        </w:rPr>
+        <w:t>6</w:t>
+      </w:r>
+      <w:r>
+        <w:fldChar w:fldCharType="end"/>
+      </w:r>
+      <w:r>
+        <w:t xml:space="preserve"> </w:t>
+      </w:r>
+      <w:proofErr w:type="spellStart"/>
+      <w:r>
+        <w:t>Bsort</w:t>
+      </w:r>
+      <w:proofErr w:type="spellEnd"/>
+      <w:r>
+        <w:t xml:space="preserve"> in native environment</w:t>
+      </w:r>
+    </w:p>
+    <w:p>
+      <w:pPr>
+        <w:keepNext/>
+        <w:jc w:val="center"/>
+      </w:pPr>
+      <w:r>
+        <w:drawing>
+          <wp:inline distT="0" distB="0" distL="0" distR="0" wp14:anchorId="7CD89D92" wp14:editId="78EE34B1">
+            <wp:extent cx="5943600" cy="2467610"/>
+            <wp:effectExtent l="0" t="0" r="0" b="8890"/>
+            <wp:docPr id="1262061714" name="图片 1" descr="文本&#10;&#10;AI 生成的内容可能不正确。"/>
+            <wp:cNvGraphicFramePr>
+              <a:graphicFrameLocks xmlns:a="http://schemas.openxmlformats.org/drawingml/2006/main" noChangeAspect="1"/>
+            </wp:cNvGraphicFramePr>
+            <a:graphic xmlns:a="http://schemas.openxmlformats.org/drawingml/2006/main">
+              <a:graphicData uri="http://schemas.openxmlformats.org/drawingml/2006/picture">
+                <pic:pic xmlns:pic="http://schemas.openxmlformats.org/drawingml/2006/picture">
+                  <pic:nvPicPr>
+                    <pic:cNvPr id="1262061714" name="图片 1" descr="文本&#10;&#10;AI 生成的内容可能不正确。"/>
+                    <pic:cNvPicPr/>
+                  </pic:nvPicPr>
+                  <pic:blipFill>
+                    <a:blip r:embed="rId12"/>
+                    <a:stretch>
+                      <a:fillRect/>
+                    </a:stretch>
+                  </pic:blipFill>
+                  <pic:spPr>
+                    <a:xfrm>
+                      <a:off x="0" y="0"/>
+                      <a:ext cx="5943600" cy="2467610"/>
+                    </a:xfrm>
+                    <a:prstGeom prst="rect">
+                      <a:avLst/>
+                    </a:prstGeom>
+                  </pic:spPr>
+                </pic:pic>
+              </a:graphicData>
+            </a:graphic>
+          </wp:inline>
+        </w:drawing>
+      </w:r>
+    </w:p>
+    <w:p>
+      <w:pPr>
+        <w:pStyle w:val="ae"/>
+        <w:jc w:val="center"/>
+      </w:pPr>
+      <w:r>
+        <w:t xml:space="preserve">Figure </w:t>
+      </w:r>
+      <w:r>
+        <w:fldChar w:fldCharType="begin"/>
+      </w:r>
+      <w:r>
+        <w:instrText xml:space="preserve"> SEQ Figure \* ARABIC </w:instrText>
+      </w:r>
+      <w:r>
+        <w:fldChar w:fldCharType="separate"/>
+      </w:r>
+      <w:r>
+        <w:rPr>
+          <w:noProof/>
+        </w:rPr>
+        <w:t>7</w:t>
+      </w:r>
+      <w:r>
+        <w:fldChar w:fldCharType="end"/>
+      </w:r>
+      <w:r>
+        <w:t xml:space="preserve"> </w:t>
+      </w:r>
+      <w:proofErr w:type="spellStart"/>
+      <w:r>
+        <w:t>Bsort</w:t>
+      </w:r>
+      <w:proofErr w:type="spellEnd"/>
+      <w:r>
+        <w:t xml:space="preserve"> in </w:t>
+      </w:r>
+      <w:proofErr w:type="spellStart"/>
+      <w:r>
+        <w:t>wasm</w:t>
+      </w:r>
+      <w:proofErr w:type="spellEnd"/>
+      <w:r>
+        <w:t xml:space="preserve"> environment</w:t>
+      </w:r>
+    </w:p>
+    <w:p/>
     <w:sectPr>
       <w:pgSz w:w="12240" w:h="15840"/>
       <w:pgMar w:top="1440" w:right="1440" w:bottom="1440" w:left="1440" w:header="720" w:footer="720" w:gutter="0"/>
@@ -15030,7 +16296,7 @@
   <w:docDefaults>
     <w:rPrDefault>
       <w:rPr>
-        <w:rFonts w:asciiTheme="minorHAnsi" w:eastAsiaTheme="minorHAnsi" w:hAnsiTheme="minorHAnsi" w:cstheme="minorBidi"/>
+        <w:rFonts w:asciiTheme="minorHAnsi" w:eastAsiaTheme="minorEastAsia" w:hAnsiTheme="minorHAnsi" w:cstheme="minorBidi"/>
         <w:kern w:val="2"/>
         <w:sz w:val="24"/>
         <w:szCs w:val="24"/>
@@ -15422,16 +16688,16 @@
     <w:lsdException w:name="Unresolved Mention" w:semiHidden="1" w:unhideWhenUsed="1"/>
     <w:lsdException w:name="Smart Link" w:semiHidden="1" w:unhideWhenUsed="1"/>
   </w:latentStyles>
-  <w:style w:type="paragraph" w:default="1" w:styleId="Normal">
+  <w:style w:type="paragraph" w:default="1" w:styleId="a">
     <w:name w:val="Normal"/>
     <w:qFormat/>
     <w:rsid w:val="00B75D01"/>
   </w:style>
-  <w:style w:type="paragraph" w:styleId="Heading1">
+  <w:style w:type="paragraph" w:styleId="1">
     <w:name w:val="heading 1"/>
-    <w:basedOn w:val="Normal"/>
-    <w:next w:val="Normal"/>
-    <w:link w:val="Heading1Char"/>
+    <w:basedOn w:val="a"/>
+    <w:next w:val="a"/>
+    <w:link w:val="10"/>
     <w:uiPriority w:val="9"/>
     <w:qFormat/>
     <w:rsid w:val="00AA15BE"/>
@@ -15448,11 +16714,11 @@
       <w:szCs w:val="40"/>
     </w:rPr>
   </w:style>
-  <w:style w:type="paragraph" w:styleId="Heading2">
+  <w:style w:type="paragraph" w:styleId="2">
     <w:name w:val="heading 2"/>
-    <w:basedOn w:val="Normal"/>
-    <w:next w:val="Normal"/>
-    <w:link w:val="Heading2Char"/>
+    <w:basedOn w:val="a"/>
+    <w:next w:val="a"/>
+    <w:link w:val="20"/>
     <w:uiPriority w:val="9"/>
     <w:unhideWhenUsed/>
     <w:qFormat/>
@@ -15470,11 +16736,11 @@
       <w:szCs w:val="32"/>
     </w:rPr>
   </w:style>
-  <w:style w:type="paragraph" w:styleId="Heading3">
+  <w:style w:type="paragraph" w:styleId="3">
     <w:name w:val="heading 3"/>
-    <w:basedOn w:val="Normal"/>
-    <w:next w:val="Normal"/>
-    <w:link w:val="Heading3Char"/>
+    <w:basedOn w:val="a"/>
+    <w:next w:val="a"/>
+    <w:link w:val="30"/>
     <w:uiPriority w:val="9"/>
     <w:unhideWhenUsed/>
     <w:qFormat/>
@@ -15491,13 +16757,12 @@
       <w:szCs w:val="28"/>
     </w:rPr>
   </w:style>
-  <w:style w:type="paragraph" w:styleId="Heading4">
+  <w:style w:type="paragraph" w:styleId="4">
     <w:name w:val="heading 4"/>
-    <w:basedOn w:val="Normal"/>
-    <w:next w:val="Normal"/>
-    <w:link w:val="Heading4Char"/>
+    <w:basedOn w:val="a"/>
+    <w:next w:val="a"/>
+    <w:link w:val="40"/>
     <w:uiPriority w:val="9"/>
-    <w:semiHidden/>
     <w:unhideWhenUsed/>
     <w:qFormat/>
     <w:rsid w:val="00AA15BE"/>
@@ -15514,11 +16779,11 @@
       <w:color w:val="0F4761" w:themeColor="accent1" w:themeShade="BF"/>
     </w:rPr>
   </w:style>
-  <w:style w:type="paragraph" w:styleId="Heading5">
+  <w:style w:type="paragraph" w:styleId="5">
     <w:name w:val="heading 5"/>
-    <w:basedOn w:val="Normal"/>
-    <w:next w:val="Normal"/>
-    <w:link w:val="Heading5Char"/>
+    <w:basedOn w:val="a"/>
+    <w:next w:val="a"/>
+    <w:link w:val="50"/>
     <w:uiPriority w:val="9"/>
     <w:semiHidden/>
     <w:unhideWhenUsed/>
@@ -15535,11 +16800,11 @@
       <w:color w:val="0F4761" w:themeColor="accent1" w:themeShade="BF"/>
     </w:rPr>
   </w:style>
-  <w:style w:type="paragraph" w:styleId="Heading6">
+  <w:style w:type="paragraph" w:styleId="6">
     <w:name w:val="heading 6"/>
-    <w:basedOn w:val="Normal"/>
-    <w:next w:val="Normal"/>
-    <w:link w:val="Heading6Char"/>
+    <w:basedOn w:val="a"/>
+    <w:next w:val="a"/>
+    <w:link w:val="60"/>
     <w:uiPriority w:val="9"/>
     <w:semiHidden/>
     <w:unhideWhenUsed/>
@@ -15558,11 +16823,11 @@
       <w:color w:val="595959" w:themeColor="text1" w:themeTint="A6"/>
     </w:rPr>
   </w:style>
-  <w:style w:type="paragraph" w:styleId="Heading7">
+  <w:style w:type="paragraph" w:styleId="7">
     <w:name w:val="heading 7"/>
-    <w:basedOn w:val="Normal"/>
-    <w:next w:val="Normal"/>
-    <w:link w:val="Heading7Char"/>
+    <w:basedOn w:val="a"/>
+    <w:next w:val="a"/>
+    <w:link w:val="70"/>
     <w:uiPriority w:val="9"/>
     <w:semiHidden/>
     <w:unhideWhenUsed/>
@@ -15579,11 +16844,11 @@
       <w:color w:val="595959" w:themeColor="text1" w:themeTint="A6"/>
     </w:rPr>
   </w:style>
-  <w:style w:type="paragraph" w:styleId="Heading8">
+  <w:style w:type="paragraph" w:styleId="8">
     <w:name w:val="heading 8"/>
-    <w:basedOn w:val="Normal"/>
-    <w:next w:val="Normal"/>
-    <w:link w:val="Heading8Char"/>
+    <w:basedOn w:val="a"/>
+    <w:next w:val="a"/>
+    <w:link w:val="80"/>
     <w:uiPriority w:val="9"/>
     <w:semiHidden/>
     <w:unhideWhenUsed/>
@@ -15602,11 +16867,11 @@
       <w:color w:val="272727" w:themeColor="text1" w:themeTint="D8"/>
     </w:rPr>
   </w:style>
-  <w:style w:type="paragraph" w:styleId="Heading9">
+  <w:style w:type="paragraph" w:styleId="9">
     <w:name w:val="heading 9"/>
-    <w:basedOn w:val="Normal"/>
-    <w:next w:val="Normal"/>
-    <w:link w:val="Heading9Char"/>
+    <w:basedOn w:val="a"/>
+    <w:next w:val="a"/>
+    <w:link w:val="90"/>
     <w:uiPriority w:val="9"/>
     <w:semiHidden/>
     <w:unhideWhenUsed/>
@@ -15623,12 +16888,13 @@
       <w:color w:val="272727" w:themeColor="text1" w:themeTint="D8"/>
     </w:rPr>
   </w:style>
-  <w:style w:type="character" w:default="1" w:styleId="DefaultParagraphFont">
+  <w:style w:type="character" w:default="1" w:styleId="a0">
     <w:name w:val="Default Paragraph Font"/>
     <w:uiPriority w:val="1"/>
+    <w:semiHidden/>
     <w:unhideWhenUsed/>
   </w:style>
-  <w:style w:type="table" w:default="1" w:styleId="TableNormal">
+  <w:style w:type="table" w:default="1" w:styleId="a1">
     <w:name w:val="Normal Table"/>
     <w:uiPriority w:val="99"/>
     <w:semiHidden/>
@@ -15643,16 +16909,16 @@
       </w:tblCellMar>
     </w:tblPr>
   </w:style>
-  <w:style w:type="numbering" w:default="1" w:styleId="NoList">
+  <w:style w:type="numbering" w:default="1" w:styleId="a2">
     <w:name w:val="No List"/>
     <w:uiPriority w:val="99"/>
     <w:semiHidden/>
     <w:unhideWhenUsed/>
   </w:style>
-  <w:style w:type="character" w:customStyle="1" w:styleId="Heading1Char">
-    <w:name w:val="Heading 1 Char"/>
-    <w:basedOn w:val="DefaultParagraphFont"/>
-    <w:link w:val="Heading1"/>
+  <w:style w:type="character" w:customStyle="1" w:styleId="10">
+    <w:name w:val="标题 1 字符"/>
+    <w:basedOn w:val="a0"/>
+    <w:link w:val="1"/>
     <w:uiPriority w:val="9"/>
     <w:rsid w:val="00AA15BE"/>
     <w:rPr>
@@ -15662,10 +16928,10 @@
       <w:szCs w:val="40"/>
     </w:rPr>
   </w:style>
-  <w:style w:type="character" w:customStyle="1" w:styleId="Heading2Char">
-    <w:name w:val="Heading 2 Char"/>
-    <w:basedOn w:val="DefaultParagraphFont"/>
-    <w:link w:val="Heading2"/>
+  <w:style w:type="character" w:customStyle="1" w:styleId="20">
+    <w:name w:val="标题 2 字符"/>
+    <w:basedOn w:val="a0"/>
+    <w:link w:val="2"/>
     <w:uiPriority w:val="9"/>
     <w:rsid w:val="004E71A9"/>
     <w:rPr>
@@ -15675,10 +16941,10 @@
       <w:szCs w:val="32"/>
     </w:rPr>
   </w:style>
-  <w:style w:type="character" w:customStyle="1" w:styleId="Heading3Char">
-    <w:name w:val="Heading 3 Char"/>
-    <w:basedOn w:val="DefaultParagraphFont"/>
-    <w:link w:val="Heading3"/>
+  <w:style w:type="character" w:customStyle="1" w:styleId="30">
+    <w:name w:val="标题 3 字符"/>
+    <w:basedOn w:val="a0"/>
+    <w:link w:val="3"/>
     <w:uiPriority w:val="9"/>
     <w:rsid w:val="004E71A9"/>
     <w:rPr>
@@ -15687,12 +16953,11 @@
       <w:szCs w:val="28"/>
     </w:rPr>
   </w:style>
-  <w:style w:type="character" w:customStyle="1" w:styleId="Heading4Char">
-    <w:name w:val="Heading 4 Char"/>
-    <w:basedOn w:val="DefaultParagraphFont"/>
-    <w:link w:val="Heading4"/>
+  <w:style w:type="character" w:customStyle="1" w:styleId="40">
+    <w:name w:val="标题 4 字符"/>
+    <w:basedOn w:val="a0"/>
+    <w:link w:val="4"/>
     <w:uiPriority w:val="9"/>
-    <w:semiHidden/>
     <w:rsid w:val="00AA15BE"/>
     <w:rPr>
       <w:rFonts w:eastAsiaTheme="majorEastAsia" w:cstheme="majorBidi"/>
@@ -15701,10 +16966,10 @@
       <w:color w:val="0F4761" w:themeColor="accent1" w:themeShade="BF"/>
     </w:rPr>
   </w:style>
-  <w:style w:type="character" w:customStyle="1" w:styleId="Heading5Char">
-    <w:name w:val="Heading 5 Char"/>
-    <w:basedOn w:val="DefaultParagraphFont"/>
-    <w:link w:val="Heading5"/>
+  <w:style w:type="character" w:customStyle="1" w:styleId="50">
+    <w:name w:val="标题 5 字符"/>
+    <w:basedOn w:val="a0"/>
+    <w:link w:val="5"/>
     <w:uiPriority w:val="9"/>
     <w:semiHidden/>
     <w:rsid w:val="00AA15BE"/>
@@ -15713,10 +16978,10 @@
       <w:color w:val="0F4761" w:themeColor="accent1" w:themeShade="BF"/>
     </w:rPr>
   </w:style>
-  <w:style w:type="character" w:customStyle="1" w:styleId="Heading6Char">
-    <w:name w:val="Heading 6 Char"/>
-    <w:basedOn w:val="DefaultParagraphFont"/>
-    <w:link w:val="Heading6"/>
+  <w:style w:type="character" w:customStyle="1" w:styleId="60">
+    <w:name w:val="标题 6 字符"/>
+    <w:basedOn w:val="a0"/>
+    <w:link w:val="6"/>
     <w:uiPriority w:val="9"/>
     <w:semiHidden/>
     <w:rsid w:val="00AA15BE"/>
@@ -15727,10 +16992,10 @@
       <w:color w:val="595959" w:themeColor="text1" w:themeTint="A6"/>
     </w:rPr>
   </w:style>
-  <w:style w:type="character" w:customStyle="1" w:styleId="Heading7Char">
-    <w:name w:val="Heading 7 Char"/>
-    <w:basedOn w:val="DefaultParagraphFont"/>
-    <w:link w:val="Heading7"/>
+  <w:style w:type="character" w:customStyle="1" w:styleId="70">
+    <w:name w:val="标题 7 字符"/>
+    <w:basedOn w:val="a0"/>
+    <w:link w:val="7"/>
     <w:uiPriority w:val="9"/>
     <w:semiHidden/>
     <w:rsid w:val="00AA15BE"/>
@@ -15739,10 +17004,10 @@
       <w:color w:val="595959" w:themeColor="text1" w:themeTint="A6"/>
     </w:rPr>
   </w:style>
-  <w:style w:type="character" w:customStyle="1" w:styleId="Heading8Char">
-    <w:name w:val="Heading 8 Char"/>
-    <w:basedOn w:val="DefaultParagraphFont"/>
-    <w:link w:val="Heading8"/>
+  <w:style w:type="character" w:customStyle="1" w:styleId="80">
+    <w:name w:val="标题 8 字符"/>
+    <w:basedOn w:val="a0"/>
+    <w:link w:val="8"/>
     <w:uiPriority w:val="9"/>
     <w:semiHidden/>
     <w:rsid w:val="00AA15BE"/>
@@ -15753,10 +17018,10 @@
       <w:color w:val="272727" w:themeColor="text1" w:themeTint="D8"/>
     </w:rPr>
   </w:style>
-  <w:style w:type="character" w:customStyle="1" w:styleId="Heading9Char">
-    <w:name w:val="Heading 9 Char"/>
-    <w:basedOn w:val="DefaultParagraphFont"/>
-    <w:link w:val="Heading9"/>
+  <w:style w:type="character" w:customStyle="1" w:styleId="90">
+    <w:name w:val="标题 9 字符"/>
+    <w:basedOn w:val="a0"/>
+    <w:link w:val="9"/>
     <w:uiPriority w:val="9"/>
     <w:semiHidden/>
     <w:rsid w:val="00AA15BE"/>
@@ -15765,11 +17030,11 @@
       <w:color w:val="272727" w:themeColor="text1" w:themeTint="D8"/>
     </w:rPr>
   </w:style>
-  <w:style w:type="paragraph" w:styleId="Title">
+  <w:style w:type="paragraph" w:styleId="a3">
     <w:name w:val="Title"/>
-    <w:basedOn w:val="Normal"/>
-    <w:next w:val="Normal"/>
-    <w:link w:val="TitleChar"/>
+    <w:basedOn w:val="a"/>
+    <w:next w:val="a"/>
+    <w:link w:val="a4"/>
     <w:uiPriority w:val="10"/>
     <w:qFormat/>
     <w:rsid w:val="00AA15BE"/>
@@ -15785,10 +17050,10 @@
       <w:szCs w:val="56"/>
     </w:rPr>
   </w:style>
-  <w:style w:type="character" w:customStyle="1" w:styleId="TitleChar">
-    <w:name w:val="Title Char"/>
-    <w:basedOn w:val="DefaultParagraphFont"/>
-    <w:link w:val="Title"/>
+  <w:style w:type="character" w:customStyle="1" w:styleId="a4">
+    <w:name w:val="标题 字符"/>
+    <w:basedOn w:val="a0"/>
+    <w:link w:val="a3"/>
     <w:uiPriority w:val="10"/>
     <w:rsid w:val="00AA15BE"/>
     <w:rPr>
@@ -15799,11 +17064,11 @@
       <w:szCs w:val="56"/>
     </w:rPr>
   </w:style>
-  <w:style w:type="paragraph" w:styleId="Subtitle">
+  <w:style w:type="paragraph" w:styleId="a5">
     <w:name w:val="Subtitle"/>
-    <w:basedOn w:val="Normal"/>
-    <w:next w:val="Normal"/>
-    <w:link w:val="SubtitleChar"/>
+    <w:basedOn w:val="a"/>
+    <w:next w:val="a"/>
+    <w:link w:val="a6"/>
     <w:uiPriority w:val="11"/>
     <w:qFormat/>
     <w:rsid w:val="00AA15BE"/>
@@ -15820,10 +17085,10 @@
       <w:szCs w:val="28"/>
     </w:rPr>
   </w:style>
-  <w:style w:type="character" w:customStyle="1" w:styleId="SubtitleChar">
-    <w:name w:val="Subtitle Char"/>
-    <w:basedOn w:val="DefaultParagraphFont"/>
-    <w:link w:val="Subtitle"/>
+  <w:style w:type="character" w:customStyle="1" w:styleId="a6">
+    <w:name w:val="副标题 字符"/>
+    <w:basedOn w:val="a0"/>
+    <w:link w:val="a5"/>
     <w:uiPriority w:val="11"/>
     <w:rsid w:val="00AA15BE"/>
     <w:rPr>
@@ -15834,11 +17099,11 @@
       <w:szCs w:val="28"/>
     </w:rPr>
   </w:style>
-  <w:style w:type="paragraph" w:styleId="Quote">
+  <w:style w:type="paragraph" w:styleId="a7">
     <w:name w:val="Quote"/>
-    <w:basedOn w:val="Normal"/>
-    <w:next w:val="Normal"/>
-    <w:link w:val="QuoteChar"/>
+    <w:basedOn w:val="a"/>
+    <w:next w:val="a"/>
+    <w:link w:val="a8"/>
     <w:uiPriority w:val="29"/>
     <w:qFormat/>
     <w:rsid w:val="00AA15BE"/>
@@ -15852,10 +17117,10 @@
       <w:color w:val="404040" w:themeColor="text1" w:themeTint="BF"/>
     </w:rPr>
   </w:style>
-  <w:style w:type="character" w:customStyle="1" w:styleId="QuoteChar">
-    <w:name w:val="Quote Char"/>
-    <w:basedOn w:val="DefaultParagraphFont"/>
-    <w:link w:val="Quote"/>
+  <w:style w:type="character" w:customStyle="1" w:styleId="a8">
+    <w:name w:val="引用 字符"/>
+    <w:basedOn w:val="a0"/>
+    <w:link w:val="a7"/>
     <w:uiPriority w:val="29"/>
     <w:rsid w:val="00AA15BE"/>
     <w:rPr>
@@ -15864,9 +17129,9 @@
       <w:color w:val="404040" w:themeColor="text1" w:themeTint="BF"/>
     </w:rPr>
   </w:style>
-  <w:style w:type="paragraph" w:styleId="ListParagraph">
+  <w:style w:type="paragraph" w:styleId="a9">
     <w:name w:val="List Paragraph"/>
-    <w:basedOn w:val="Normal"/>
+    <w:basedOn w:val="a"/>
     <w:uiPriority w:val="34"/>
     <w:qFormat/>
     <w:rsid w:val="00AA15BE"/>
@@ -15875,9 +17140,9 @@
       <w:contextualSpacing/>
     </w:pPr>
   </w:style>
-  <w:style w:type="character" w:styleId="IntenseEmphasis">
+  <w:style w:type="character" w:styleId="aa">
     <w:name w:val="Intense Emphasis"/>
-    <w:basedOn w:val="DefaultParagraphFont"/>
+    <w:basedOn w:val="a0"/>
     <w:uiPriority w:val="21"/>
     <w:qFormat/>
     <w:rsid w:val="00AA15BE"/>
@@ -15887,11 +17152,11 @@
       <w:color w:val="0F4761" w:themeColor="accent1" w:themeShade="BF"/>
     </w:rPr>
   </w:style>
-  <w:style w:type="paragraph" w:styleId="IntenseQuote">
+  <w:style w:type="paragraph" w:styleId="ab">
     <w:name w:val="Intense Quote"/>
-    <w:basedOn w:val="Normal"/>
-    <w:next w:val="Normal"/>
-    <w:link w:val="IntenseQuoteChar"/>
+    <w:basedOn w:val="a"/>
+    <w:next w:val="a"/>
+    <w:link w:val="ac"/>
     <w:uiPriority w:val="30"/>
     <w:qFormat/>
     <w:rsid w:val="00AA15BE"/>
@@ -15910,10 +17175,10 @@
       <w:color w:val="0F4761" w:themeColor="accent1" w:themeShade="BF"/>
     </w:rPr>
   </w:style>
-  <w:style w:type="character" w:customStyle="1" w:styleId="IntenseQuoteChar">
-    <w:name w:val="Intense Quote Char"/>
-    <w:basedOn w:val="DefaultParagraphFont"/>
-    <w:link w:val="IntenseQuote"/>
+  <w:style w:type="character" w:customStyle="1" w:styleId="ac">
+    <w:name w:val="明显引用 字符"/>
+    <w:basedOn w:val="a0"/>
+    <w:link w:val="ab"/>
     <w:uiPriority w:val="30"/>
     <w:rsid w:val="00AA15BE"/>
     <w:rPr>
@@ -15922,9 +17187,9 @@
       <w:color w:val="0F4761" w:themeColor="accent1" w:themeShade="BF"/>
     </w:rPr>
   </w:style>
-  <w:style w:type="character" w:styleId="IntenseReference">
+  <w:style w:type="character" w:styleId="ad">
     <w:name w:val="Intense Reference"/>
-    <w:basedOn w:val="DefaultParagraphFont"/>
+    <w:basedOn w:val="a0"/>
     <w:uiPriority w:val="32"/>
     <w:qFormat/>
     <w:rsid w:val="00AA15BE"/>
@@ -15936,10 +17201,10 @@
       <w:spacing w:val="5"/>
     </w:rPr>
   </w:style>
-  <w:style w:type="paragraph" w:styleId="Caption">
+  <w:style w:type="paragraph" w:styleId="ae">
     <w:name w:val="caption"/>
-    <w:basedOn w:val="Normal"/>
-    <w:next w:val="Normal"/>
+    <w:basedOn w:val="a"/>
+    <w:next w:val="a"/>
     <w:uiPriority w:val="35"/>
     <w:unhideWhenUsed/>
     <w:qFormat/>
@@ -15955,9 +17220,9 @@
       <w:szCs w:val="18"/>
     </w:rPr>
   </w:style>
-  <w:style w:type="table" w:styleId="PlainTable1">
+  <w:style w:type="table" w:styleId="11">
     <w:name w:val="Plain Table 1"/>
-    <w:basedOn w:val="TableNormal"/>
+    <w:basedOn w:val="a1"/>
     <w:uiPriority w:val="41"/>
     <w:rsid w:val="000956B0"/>
     <w:pPr>
@@ -16337,11 +17602,11 @@
 </file>
 
 <file path=customXml/item1.xml><?xml version="1.0" encoding="utf-8"?>
-<b:Sources xmlns:b="http://schemas.openxmlformats.org/officeDocument/2006/bibliography" xmlns="http://schemas.openxmlformats.org/officeDocument/2006/bibliography" SelectedStyle="\APASixthEditionOfficeOnline.xsl" StyleName="APA" Version="6"/>
+<b:Sources xmlns:b="http://schemas.openxmlformats.org/officeDocument/2006/bibliography" xmlns="http://schemas.openxmlformats.org/officeDocument/2006/bibliography" SelectedStyle="\IEEE2006OfficeOnline.xsl" StyleName="IEEE" Version="2006"/>
 </file>
 
 <file path=customXml/itemProps1.xml><?xml version="1.0" encoding="utf-8"?>
-<ds:datastoreItem xmlns:ds="http://schemas.openxmlformats.org/officeDocument/2006/customXml" ds:itemID="{97A743D5-239B-4F23-B14B-CDE4528051D6}">
+<ds:datastoreItem xmlns:ds="http://schemas.openxmlformats.org/officeDocument/2006/customXml" ds:itemID="{F4FFB4F8-BA58-4941-81AF-D01204EC319A}">
   <ds:schemaRefs>
     <ds:schemaRef ds:uri="http://schemas.openxmlformats.org/officeDocument/2006/bibliography"/>
   </ds:schemaRefs>

</xml_diff>

<commit_message>
update branch analysis table
</commit_message>
<xml_diff>
--- a/Final Report.docx
+++ b/Final Report.docx
@@ -14,7 +14,6 @@
           <w:szCs w:val="28"/>
         </w:rPr>
       </w:pPr>
-      <w:proofErr w:type="spellStart"/>
       <w:r>
         <w:rPr>
           <w:rFonts w:ascii="Times New Roman" w:hAnsi="Times New Roman" w:cs="Times New Roman"/>
@@ -23,18 +22,7 @@
           <w:sz w:val="28"/>
           <w:szCs w:val="28"/>
         </w:rPr>
-        <w:t>WebAssembly</w:t>
-      </w:r>
-      <w:proofErr w:type="spellEnd"/>
-      <w:r>
-        <w:rPr>
-          <w:rFonts w:ascii="Times New Roman" w:hAnsi="Times New Roman" w:cs="Times New Roman"/>
-          <w:b/>
-          <w:bCs/>
-          <w:sz w:val="28"/>
-          <w:szCs w:val="28"/>
-        </w:rPr>
-        <w:t xml:space="preserve"> and Its Performance Evaluation</w:t>
+        <w:t>WebAssembly and Its Performance Evaluation</w:t>
       </w:r>
     </w:p>
     <w:p>
@@ -56,41 +44,13 @@
           <w:szCs w:val="22"/>
         </w:rPr>
       </w:pPr>
-      <w:proofErr w:type="spellStart"/>
-      <w:r>
-        <w:rPr>
-          <w:rFonts w:ascii="Times New Roman" w:hAnsi="Times New Roman" w:cs="Times New Roman"/>
-          <w:sz w:val="22"/>
-          <w:szCs w:val="22"/>
-        </w:rPr>
-        <w:t>WebAssembly</w:t>
-      </w:r>
-      <w:proofErr w:type="spellEnd"/>
-      <w:r>
-        <w:rPr>
-          <w:rFonts w:ascii="Times New Roman" w:hAnsi="Times New Roman" w:cs="Times New Roman"/>
-          <w:sz w:val="22"/>
-          <w:szCs w:val="22"/>
-        </w:rPr>
-        <w:t xml:space="preserve"> (</w:t>
-      </w:r>
-      <w:proofErr w:type="spellStart"/>
-      <w:r>
-        <w:rPr>
-          <w:rFonts w:ascii="Times New Roman" w:hAnsi="Times New Roman" w:cs="Times New Roman"/>
-          <w:sz w:val="22"/>
-          <w:szCs w:val="22"/>
-        </w:rPr>
-        <w:t>Wasm</w:t>
-      </w:r>
-      <w:proofErr w:type="spellEnd"/>
-      <w:r>
-        <w:rPr>
-          <w:rFonts w:ascii="Times New Roman" w:hAnsi="Times New Roman" w:cs="Times New Roman"/>
-          <w:sz w:val="22"/>
-          <w:szCs w:val="22"/>
-        </w:rPr>
-        <w:t xml:space="preserve">) is a binary instruction format created for </w:t>
+      <w:r>
+        <w:rPr>
+          <w:rFonts w:ascii="Times New Roman" w:hAnsi="Times New Roman" w:cs="Times New Roman"/>
+          <w:sz w:val="22"/>
+          <w:szCs w:val="22"/>
+        </w:rPr>
+        <w:t xml:space="preserve">WebAssembly (Wasm) is a binary instruction format created for </w:t>
       </w:r>
       <w:r>
         <w:rPr>
@@ -189,25 +149,7 @@
           <w:sz w:val="22"/>
           <w:szCs w:val="22"/>
         </w:rPr>
-        <w:t xml:space="preserve">The goal of this project is to study how </w:t>
-      </w:r>
-      <w:proofErr w:type="spellStart"/>
-      <w:r>
-        <w:rPr>
-          <w:rFonts w:ascii="Times New Roman" w:hAnsi="Times New Roman" w:cs="Times New Roman"/>
-          <w:sz w:val="22"/>
-          <w:szCs w:val="22"/>
-        </w:rPr>
-        <w:t>WebAssembly</w:t>
-      </w:r>
-      <w:proofErr w:type="spellEnd"/>
-      <w:r>
-        <w:rPr>
-          <w:rFonts w:ascii="Times New Roman" w:hAnsi="Times New Roman" w:cs="Times New Roman"/>
-          <w:sz w:val="22"/>
-          <w:szCs w:val="22"/>
-        </w:rPr>
-        <w:t xml:space="preserve"> performs compared to native execution in languages like C, C++, Java, and Python. </w:t>
+        <w:t xml:space="preserve">The goal of this project is to study how WebAssembly performs compared to native execution in languages like C, C++, Java, and Python. </w:t>
       </w:r>
       <w:r>
         <w:rPr>
@@ -223,43 +165,7 @@
           <w:sz w:val="22"/>
           <w:szCs w:val="22"/>
         </w:rPr>
-        <w:t xml:space="preserve"> </w:t>
-      </w:r>
-      <w:proofErr w:type="spellStart"/>
-      <w:r>
-        <w:rPr>
-          <w:rFonts w:ascii="Times New Roman" w:hAnsi="Times New Roman" w:cs="Times New Roman"/>
-          <w:sz w:val="22"/>
-          <w:szCs w:val="22"/>
-        </w:rPr>
-        <w:t>WebAssembly</w:t>
-      </w:r>
-      <w:proofErr w:type="spellEnd"/>
-      <w:r>
-        <w:rPr>
-          <w:rFonts w:ascii="Times New Roman" w:hAnsi="Times New Roman" w:cs="Times New Roman"/>
-          <w:sz w:val="22"/>
-          <w:szCs w:val="22"/>
-        </w:rPr>
-        <w:t xml:space="preserve"> is faster than JavaScript, its performance compared to compiled languages is still being studied. This project aims to measure </w:t>
-      </w:r>
-      <w:proofErr w:type="spellStart"/>
-      <w:r>
-        <w:rPr>
-          <w:rFonts w:ascii="Times New Roman" w:hAnsi="Times New Roman" w:cs="Times New Roman"/>
-          <w:sz w:val="22"/>
-          <w:szCs w:val="22"/>
-        </w:rPr>
-        <w:t>WebAssembly’s</w:t>
-      </w:r>
-      <w:proofErr w:type="spellEnd"/>
-      <w:r>
-        <w:rPr>
-          <w:rFonts w:ascii="Times New Roman" w:hAnsi="Times New Roman" w:cs="Times New Roman"/>
-          <w:sz w:val="22"/>
-          <w:szCs w:val="22"/>
-        </w:rPr>
-        <w:t xml:space="preserve"> execution time and analyze its control flow and security properties.</w:t>
+        <w:t xml:space="preserve"> WebAssembly is faster than JavaScript, its performance compared to compiled languages is still being studied. This project aims to measure WebAssembly’s execution time and analyze its control flow and security properties.</w:t>
       </w:r>
     </w:p>
     <w:p>
@@ -287,16 +193,7 @@
           <w:sz w:val="22"/>
           <w:szCs w:val="22"/>
         </w:rPr>
-        <w:t xml:space="preserve">The performance of </w:t>
-      </w:r>
-      <w:proofErr w:type="spellStart"/>
-      <w:r>
-        <w:rPr>
-          <w:rFonts w:ascii="Times New Roman" w:hAnsi="Times New Roman" w:cs="Times New Roman"/>
-          <w:sz w:val="22"/>
-          <w:szCs w:val="22"/>
-        </w:rPr>
-        <w:t>W</w:t>
+        <w:t>The performance of W</w:t>
       </w:r>
       <w:r>
         <w:rPr>
@@ -306,50 +203,13 @@
         </w:rPr>
         <w:t>asm</w:t>
       </w:r>
-      <w:proofErr w:type="spellEnd"/>
-      <w:r>
-        <w:rPr>
-          <w:rFonts w:ascii="Times New Roman" w:hAnsi="Times New Roman" w:cs="Times New Roman"/>
-          <w:sz w:val="22"/>
-          <w:szCs w:val="22"/>
-        </w:rPr>
-        <w:t xml:space="preserve"> has been a topic of debate. It is well known that </w:t>
-      </w:r>
-      <w:proofErr w:type="spellStart"/>
-      <w:r>
-        <w:rPr>
-          <w:rFonts w:ascii="Times New Roman" w:hAnsi="Times New Roman" w:cs="Times New Roman"/>
-          <w:sz w:val="22"/>
-          <w:szCs w:val="22"/>
-        </w:rPr>
-        <w:t>Wasm</w:t>
-      </w:r>
-      <w:proofErr w:type="spellEnd"/>
-      <w:r>
-        <w:rPr>
-          <w:rFonts w:ascii="Times New Roman" w:hAnsi="Times New Roman" w:cs="Times New Roman"/>
-          <w:sz w:val="22"/>
-          <w:szCs w:val="22"/>
-        </w:rPr>
-        <w:t xml:space="preserve"> is much faster than JavaScript, but its efficiency compared to native code is unclear. Since </w:t>
-      </w:r>
-      <w:proofErr w:type="spellStart"/>
-      <w:r>
-        <w:rPr>
-          <w:rFonts w:ascii="Times New Roman" w:hAnsi="Times New Roman" w:cs="Times New Roman"/>
-          <w:sz w:val="22"/>
-          <w:szCs w:val="22"/>
-        </w:rPr>
-        <w:t>Wasm</w:t>
-      </w:r>
-      <w:proofErr w:type="spellEnd"/>
-      <w:r>
-        <w:rPr>
-          <w:rFonts w:ascii="Times New Roman" w:hAnsi="Times New Roman" w:cs="Times New Roman"/>
-          <w:sz w:val="22"/>
-          <w:szCs w:val="22"/>
-        </w:rPr>
-        <w:t xml:space="preserve"> runs in a secure, sandboxed environment, it might have </w:t>
+      <w:r>
+        <w:rPr>
+          <w:rFonts w:ascii="Times New Roman" w:hAnsi="Times New Roman" w:cs="Times New Roman"/>
+          <w:sz w:val="22"/>
+          <w:szCs w:val="22"/>
+        </w:rPr>
+        <w:t xml:space="preserve"> has been a topic of debate. It is well known that Wasm is much faster than JavaScript, but its efficiency compared to native code is unclear. Since Wasm runs in a secure, sandboxed environment, it might have </w:t>
       </w:r>
       <w:r>
         <w:rPr>
@@ -441,7 +301,6 @@
         </w:rPr>
         <w:t xml:space="preserve">Execution Performance – How fast is </w:t>
       </w:r>
-      <w:proofErr w:type="spellStart"/>
       <w:r>
         <w:rPr>
           <w:rFonts w:ascii="Times New Roman" w:hAnsi="Times New Roman" w:cs="Times New Roman"/>
@@ -450,7 +309,6 @@
         </w:rPr>
         <w:t>Wasm</w:t>
       </w:r>
-      <w:proofErr w:type="spellEnd"/>
       <w:r>
         <w:rPr>
           <w:rFonts w:ascii="Times New Roman" w:hAnsi="Times New Roman" w:cs="Times New Roman"/>
@@ -480,25 +338,7 @@
           <w:sz w:val="22"/>
           <w:szCs w:val="22"/>
         </w:rPr>
-        <w:t xml:space="preserve">Security Considerations – Can security flaws like buffer overflows and dangling pointers from native code affect </w:t>
-      </w:r>
-      <w:proofErr w:type="spellStart"/>
-      <w:r>
-        <w:rPr>
-          <w:rFonts w:ascii="Times New Roman" w:hAnsi="Times New Roman" w:cs="Times New Roman"/>
-          <w:sz w:val="22"/>
-          <w:szCs w:val="22"/>
-        </w:rPr>
-        <w:t>Wasm</w:t>
-      </w:r>
-      <w:proofErr w:type="spellEnd"/>
-      <w:r>
-        <w:rPr>
-          <w:rFonts w:ascii="Times New Roman" w:hAnsi="Times New Roman" w:cs="Times New Roman"/>
-          <w:sz w:val="22"/>
-          <w:szCs w:val="22"/>
-        </w:rPr>
-        <w:t xml:space="preserve"> execution?</w:t>
+        <w:t>Security Considerations – Can security flaws like buffer overflows and dangling pointers from native code affect Wasm execution?</w:t>
       </w:r>
     </w:p>
     <w:p>
@@ -521,25 +361,7 @@
           <w:sz w:val="22"/>
           <w:szCs w:val="22"/>
         </w:rPr>
-        <w:t xml:space="preserve">Control Flow Efficiency – Does </w:t>
-      </w:r>
-      <w:proofErr w:type="spellStart"/>
-      <w:r>
-        <w:rPr>
-          <w:rFonts w:ascii="Times New Roman" w:hAnsi="Times New Roman" w:cs="Times New Roman"/>
-          <w:sz w:val="22"/>
-          <w:szCs w:val="22"/>
-        </w:rPr>
-        <w:t>Wasm</w:t>
-      </w:r>
-      <w:proofErr w:type="spellEnd"/>
-      <w:r>
-        <w:rPr>
-          <w:rFonts w:ascii="Times New Roman" w:hAnsi="Times New Roman" w:cs="Times New Roman"/>
-          <w:sz w:val="22"/>
-          <w:szCs w:val="22"/>
-        </w:rPr>
-        <w:t xml:space="preserve"> provide any advantages in branch prediction and execution speed?</w:t>
+        <w:t>Control Flow Efficiency – Does Wasm provide any advantages in branch prediction and execution speed?</w:t>
       </w:r>
     </w:p>
     <w:p>
@@ -558,16 +380,7 @@
           <w:sz w:val="22"/>
           <w:szCs w:val="22"/>
         </w:rPr>
-        <w:t xml:space="preserve">By answering these questions, this study will help us understand when </w:t>
-      </w:r>
-      <w:proofErr w:type="spellStart"/>
-      <w:r>
-        <w:rPr>
-          <w:rFonts w:ascii="Times New Roman" w:hAnsi="Times New Roman" w:cs="Times New Roman"/>
-          <w:sz w:val="22"/>
-          <w:szCs w:val="22"/>
-        </w:rPr>
-        <w:t>W</w:t>
+        <w:t>By answering these questions, this study will help us understand when W</w:t>
       </w:r>
       <w:r>
         <w:rPr>
@@ -577,7 +390,6 @@
         </w:rPr>
         <w:t>asm</w:t>
       </w:r>
-      <w:proofErr w:type="spellEnd"/>
       <w:r>
         <w:rPr>
           <w:rFonts w:ascii="Times New Roman" w:hAnsi="Times New Roman" w:cs="Times New Roman"/>
@@ -624,7 +436,6 @@
         </w:rPr>
         <w:t xml:space="preserve">To compare the performance of </w:t>
       </w:r>
-      <w:proofErr w:type="spellStart"/>
       <w:r>
         <w:rPr>
           <w:rFonts w:ascii="Times New Roman" w:eastAsia="Times New Roman" w:hAnsi="Times New Roman" w:cs="Times New Roman"/>
@@ -633,18 +444,7 @@
           <w:szCs w:val="22"/>
           <w14:ligatures w14:val="none"/>
         </w:rPr>
-        <w:t>Wasm</w:t>
-      </w:r>
-      <w:proofErr w:type="spellEnd"/>
-      <w:r>
-        <w:rPr>
-          <w:rFonts w:ascii="Times New Roman" w:eastAsia="Times New Roman" w:hAnsi="Times New Roman" w:cs="Times New Roman"/>
-          <w:kern w:val="0"/>
-          <w:sz w:val="22"/>
-          <w:szCs w:val="22"/>
-          <w14:ligatures w14:val="none"/>
-        </w:rPr>
-        <w:t xml:space="preserve"> </w:t>
+        <w:t xml:space="preserve">Wasm </w:t>
       </w:r>
       <w:r>
         <w:rPr>
@@ -687,29 +487,7 @@
           <w:szCs w:val="22"/>
           <w14:ligatures w14:val="none"/>
         </w:rPr>
-        <w:t xml:space="preserve">We tested two types of workloads: memory-intensive and computation-intensive. Bubble Sort, Quick Sort, and Sieve of Eratosthenes were used to evaluate memory access and data movement in </w:t>
-      </w:r>
-      <w:proofErr w:type="spellStart"/>
-      <w:r>
-        <w:rPr>
-          <w:rFonts w:ascii="Times New Roman" w:eastAsia="Times New Roman" w:hAnsi="Times New Roman" w:cs="Times New Roman"/>
-          <w:kern w:val="0"/>
-          <w:sz w:val="22"/>
-          <w:szCs w:val="22"/>
-          <w14:ligatures w14:val="none"/>
-        </w:rPr>
-        <w:t>WebAssembly</w:t>
-      </w:r>
-      <w:proofErr w:type="spellEnd"/>
-      <w:r>
-        <w:rPr>
-          <w:rFonts w:ascii="Times New Roman" w:eastAsia="Times New Roman" w:hAnsi="Times New Roman" w:cs="Times New Roman"/>
-          <w:kern w:val="0"/>
-          <w:sz w:val="22"/>
-          <w:szCs w:val="22"/>
-          <w14:ligatures w14:val="none"/>
-        </w:rPr>
-        <w:t>. On the other hand, Matrix Multiplication, Tower of Hanoi, and Fibonacci Sequence were chosen to test heavy computations, recursion, and arithmetic operations.</w:t>
+        <w:t>We tested two types of workloads: memory-intensive and computation-intensive. Bubble Sort, Quick Sort, and Sieve of Eratosthenes were used to evaluate memory access and data movement in WebAssembly. On the other hand, Matrix Multiplication, Tower of Hanoi, and Fibonacci Sequence were chosen to test heavy computations, recursion, and arithmetic operations.</w:t>
       </w:r>
     </w:p>
     <w:p>
@@ -734,7 +512,6 @@
         </w:rPr>
         <w:t xml:space="preserve">For implementation, C and C++ were compiled to </w:t>
       </w:r>
-      <w:proofErr w:type="spellStart"/>
       <w:r>
         <w:rPr>
           <w:rFonts w:ascii="Times New Roman" w:eastAsia="Times New Roman" w:hAnsi="Times New Roman" w:cs="Times New Roman"/>
@@ -745,7 +522,6 @@
         </w:rPr>
         <w:t>Wasm</w:t>
       </w:r>
-      <w:proofErr w:type="spellEnd"/>
       <w:r>
         <w:rPr>
           <w:rFonts w:ascii="Times New Roman" w:eastAsia="Times New Roman" w:hAnsi="Times New Roman" w:cs="Times New Roman"/>
@@ -754,9 +530,8 @@
           <w:szCs w:val="22"/>
           <w14:ligatures w14:val="none"/>
         </w:rPr>
-        <w:t xml:space="preserve"> using </w:t>
-      </w:r>
-      <w:proofErr w:type="spellStart"/>
+        <w:t xml:space="preserve"> using Emscripten, which converts LLVM-based code into Wasm. Java was compiled using TeaVM, a tool that translates Java bytecode into </w:t>
+      </w:r>
       <w:r>
         <w:rPr>
           <w:rFonts w:ascii="Times New Roman" w:eastAsia="Times New Roman" w:hAnsi="Times New Roman" w:cs="Times New Roman"/>
@@ -765,9 +540,8 @@
           <w:szCs w:val="22"/>
           <w14:ligatures w14:val="none"/>
         </w:rPr>
-        <w:t>Emscripten</w:t>
-      </w:r>
-      <w:proofErr w:type="spellEnd"/>
+        <w:t>Wasm</w:t>
+      </w:r>
       <w:r>
         <w:rPr>
           <w:rFonts w:ascii="Times New Roman" w:eastAsia="Times New Roman" w:hAnsi="Times New Roman" w:cs="Times New Roman"/>
@@ -776,9 +550,8 @@
           <w:szCs w:val="22"/>
           <w14:ligatures w14:val="none"/>
         </w:rPr>
-        <w:t xml:space="preserve">, which converts LLVM-based code into </w:t>
-      </w:r>
-      <w:proofErr w:type="spellStart"/>
+        <w:t xml:space="preserve">. Python was executed in a </w:t>
+      </w:r>
       <w:r>
         <w:rPr>
           <w:rFonts w:ascii="Times New Roman" w:eastAsia="Times New Roman" w:hAnsi="Times New Roman" w:cs="Times New Roman"/>
@@ -789,7 +562,6 @@
         </w:rPr>
         <w:t>Wasm</w:t>
       </w:r>
-      <w:proofErr w:type="spellEnd"/>
       <w:r>
         <w:rPr>
           <w:rFonts w:ascii="Times New Roman" w:eastAsia="Times New Roman" w:hAnsi="Times New Roman" w:cs="Times New Roman"/>
@@ -798,9 +570,8 @@
           <w:szCs w:val="22"/>
           <w14:ligatures w14:val="none"/>
         </w:rPr>
-        <w:t xml:space="preserve">. Java was compiled using </w:t>
-      </w:r>
-      <w:proofErr w:type="spellStart"/>
+        <w:t xml:space="preserve"> </w:t>
+      </w:r>
       <w:r>
         <w:rPr>
           <w:rFonts w:ascii="Times New Roman" w:eastAsia="Times New Roman" w:hAnsi="Times New Roman" w:cs="Times New Roman"/>
@@ -809,9 +580,8 @@
           <w:szCs w:val="22"/>
           <w14:ligatures w14:val="none"/>
         </w:rPr>
-        <w:t>TeaVM</w:t>
-      </w:r>
-      <w:proofErr w:type="spellEnd"/>
+        <w:t xml:space="preserve">environment using Pyodide, a runtime that allows Python to run in the browser. These tools ensured a fair comparison between native execution and </w:t>
+      </w:r>
       <w:r>
         <w:rPr>
           <w:rFonts w:ascii="Times New Roman" w:eastAsia="Times New Roman" w:hAnsi="Times New Roman" w:cs="Times New Roman"/>
@@ -820,96 +590,8 @@
           <w:szCs w:val="22"/>
           <w14:ligatures w14:val="none"/>
         </w:rPr>
-        <w:t xml:space="preserve">, a tool that translates Java bytecode into </w:t>
-      </w:r>
-      <w:proofErr w:type="spellStart"/>
-      <w:r>
-        <w:rPr>
-          <w:rFonts w:ascii="Times New Roman" w:eastAsia="Times New Roman" w:hAnsi="Times New Roman" w:cs="Times New Roman"/>
-          <w:kern w:val="0"/>
-          <w:sz w:val="22"/>
-          <w:szCs w:val="22"/>
-          <w14:ligatures w14:val="none"/>
-        </w:rPr>
         <w:t>Wasm</w:t>
       </w:r>
-      <w:proofErr w:type="spellEnd"/>
-      <w:r>
-        <w:rPr>
-          <w:rFonts w:ascii="Times New Roman" w:eastAsia="Times New Roman" w:hAnsi="Times New Roman" w:cs="Times New Roman"/>
-          <w:kern w:val="0"/>
-          <w:sz w:val="22"/>
-          <w:szCs w:val="22"/>
-          <w14:ligatures w14:val="none"/>
-        </w:rPr>
-        <w:t xml:space="preserve">. Python was executed in a </w:t>
-      </w:r>
-      <w:proofErr w:type="spellStart"/>
-      <w:r>
-        <w:rPr>
-          <w:rFonts w:ascii="Times New Roman" w:eastAsia="Times New Roman" w:hAnsi="Times New Roman" w:cs="Times New Roman"/>
-          <w:kern w:val="0"/>
-          <w:sz w:val="22"/>
-          <w:szCs w:val="22"/>
-          <w14:ligatures w14:val="none"/>
-        </w:rPr>
-        <w:t>Wasm</w:t>
-      </w:r>
-      <w:proofErr w:type="spellEnd"/>
-      <w:r>
-        <w:rPr>
-          <w:rFonts w:ascii="Times New Roman" w:eastAsia="Times New Roman" w:hAnsi="Times New Roman" w:cs="Times New Roman"/>
-          <w:kern w:val="0"/>
-          <w:sz w:val="22"/>
-          <w:szCs w:val="22"/>
-          <w14:ligatures w14:val="none"/>
-        </w:rPr>
-        <w:t xml:space="preserve"> </w:t>
-      </w:r>
-      <w:r>
-        <w:rPr>
-          <w:rFonts w:ascii="Times New Roman" w:eastAsia="Times New Roman" w:hAnsi="Times New Roman" w:cs="Times New Roman"/>
-          <w:kern w:val="0"/>
-          <w:sz w:val="22"/>
-          <w:szCs w:val="22"/>
-          <w14:ligatures w14:val="none"/>
-        </w:rPr>
-        <w:t xml:space="preserve">environment using </w:t>
-      </w:r>
-      <w:proofErr w:type="spellStart"/>
-      <w:r>
-        <w:rPr>
-          <w:rFonts w:ascii="Times New Roman" w:eastAsia="Times New Roman" w:hAnsi="Times New Roman" w:cs="Times New Roman"/>
-          <w:kern w:val="0"/>
-          <w:sz w:val="22"/>
-          <w:szCs w:val="22"/>
-          <w14:ligatures w14:val="none"/>
-        </w:rPr>
-        <w:t>Pyodide</w:t>
-      </w:r>
-      <w:proofErr w:type="spellEnd"/>
-      <w:r>
-        <w:rPr>
-          <w:rFonts w:ascii="Times New Roman" w:eastAsia="Times New Roman" w:hAnsi="Times New Roman" w:cs="Times New Roman"/>
-          <w:kern w:val="0"/>
-          <w:sz w:val="22"/>
-          <w:szCs w:val="22"/>
-          <w14:ligatures w14:val="none"/>
-        </w:rPr>
-        <w:t xml:space="preserve">, a runtime that allows Python to run in the browser. These tools ensured a fair comparison between native execution and </w:t>
-      </w:r>
-      <w:proofErr w:type="spellStart"/>
-      <w:r>
-        <w:rPr>
-          <w:rFonts w:ascii="Times New Roman" w:eastAsia="Times New Roman" w:hAnsi="Times New Roman" w:cs="Times New Roman"/>
-          <w:kern w:val="0"/>
-          <w:sz w:val="22"/>
-          <w:szCs w:val="22"/>
-          <w14:ligatures w14:val="none"/>
-        </w:rPr>
-        <w:t>Wasm</w:t>
-      </w:r>
-      <w:proofErr w:type="spellEnd"/>
       <w:r>
         <w:rPr>
           <w:rFonts w:ascii="Times New Roman" w:eastAsia="Times New Roman" w:hAnsi="Times New Roman" w:cs="Times New Roman"/>
@@ -973,7 +655,6 @@
         </w:rPr>
         <w:t xml:space="preserve">, all programs were implemented and tested in their native environments to verify correctness. Then, they were compiled into </w:t>
       </w:r>
-      <w:proofErr w:type="spellStart"/>
       <w:r>
         <w:rPr>
           <w:rFonts w:ascii="Times New Roman" w:eastAsia="Times New Roman" w:hAnsi="Times New Roman" w:cs="Times New Roman"/>
@@ -984,7 +665,6 @@
         </w:rPr>
         <w:t>Wasm</w:t>
       </w:r>
-      <w:proofErr w:type="spellEnd"/>
       <w:r>
         <w:rPr>
           <w:rFonts w:ascii="Times New Roman" w:eastAsia="Times New Roman" w:hAnsi="Times New Roman" w:cs="Times New Roman"/>
@@ -1003,9 +683,8 @@
           <w:szCs w:val="22"/>
           <w14:ligatures w14:val="none"/>
         </w:rPr>
-        <w:t xml:space="preserve">using the appropriate </w:t>
-      </w:r>
-      <w:proofErr w:type="gramStart"/>
+        <w:t xml:space="preserve">using the appropriate toolchains. Each benchmark was executed separately in both native and Wasm environments to ensure consistent results. The main performance metric recorded was execution time, which was measured directly </w:t>
+      </w:r>
       <w:r>
         <w:rPr>
           <w:rFonts w:ascii="Times New Roman" w:eastAsia="Times New Roman" w:hAnsi="Times New Roman" w:cs="Times New Roman"/>
@@ -1014,9 +693,9 @@
           <w:szCs w:val="22"/>
           <w14:ligatures w14:val="none"/>
         </w:rPr>
-        <w:t>toolchains</w:t>
-      </w:r>
-      <w:proofErr w:type="gramEnd"/>
+        <w:lastRenderedPageBreak/>
+        <w:t xml:space="preserve">for each workload without averaging multiple runs. By analyzing individual results, we obtained an accurate understanding of how well </w:t>
+      </w:r>
       <w:r>
         <w:rPr>
           <w:rFonts w:ascii="Times New Roman" w:eastAsia="Times New Roman" w:hAnsi="Times New Roman" w:cs="Times New Roman"/>
@@ -1025,53 +704,8 @@
           <w:szCs w:val="22"/>
           <w14:ligatures w14:val="none"/>
         </w:rPr>
-        <w:t xml:space="preserve">. Each benchmark was executed separately in both native and </w:t>
-      </w:r>
-      <w:proofErr w:type="spellStart"/>
-      <w:r>
-        <w:rPr>
-          <w:rFonts w:ascii="Times New Roman" w:eastAsia="Times New Roman" w:hAnsi="Times New Roman" w:cs="Times New Roman"/>
-          <w:kern w:val="0"/>
-          <w:sz w:val="22"/>
-          <w:szCs w:val="22"/>
-          <w14:ligatures w14:val="none"/>
-        </w:rPr>
         <w:t>Wasm</w:t>
       </w:r>
-      <w:proofErr w:type="spellEnd"/>
-      <w:r>
-        <w:rPr>
-          <w:rFonts w:ascii="Times New Roman" w:eastAsia="Times New Roman" w:hAnsi="Times New Roman" w:cs="Times New Roman"/>
-          <w:kern w:val="0"/>
-          <w:sz w:val="22"/>
-          <w:szCs w:val="22"/>
-          <w14:ligatures w14:val="none"/>
-        </w:rPr>
-        <w:t xml:space="preserve"> environments to ensure consistent results. The main performance metric recorded was execution time, which was measured directly </w:t>
-      </w:r>
-      <w:r>
-        <w:rPr>
-          <w:rFonts w:ascii="Times New Roman" w:eastAsia="Times New Roman" w:hAnsi="Times New Roman" w:cs="Times New Roman"/>
-          <w:kern w:val="0"/>
-          <w:sz w:val="22"/>
-          <w:szCs w:val="22"/>
-          <w14:ligatures w14:val="none"/>
-        </w:rPr>
-        <w:lastRenderedPageBreak/>
-        <w:t xml:space="preserve">for each workload without averaging multiple runs. By analyzing individual results, we obtained an accurate understanding of how well </w:t>
-      </w:r>
-      <w:proofErr w:type="spellStart"/>
-      <w:r>
-        <w:rPr>
-          <w:rFonts w:ascii="Times New Roman" w:eastAsia="Times New Roman" w:hAnsi="Times New Roman" w:cs="Times New Roman"/>
-          <w:kern w:val="0"/>
-          <w:sz w:val="22"/>
-          <w:szCs w:val="22"/>
-          <w14:ligatures w14:val="none"/>
-        </w:rPr>
-        <w:t>Wasm</w:t>
-      </w:r>
-      <w:proofErr w:type="spellEnd"/>
       <w:r>
         <w:rPr>
           <w:rFonts w:ascii="Times New Roman" w:eastAsia="Times New Roman" w:hAnsi="Times New Roman" w:cs="Times New Roman"/>
@@ -1127,43 +761,7 @@
           <w:sz w:val="22"/>
           <w:szCs w:val="22"/>
         </w:rPr>
-        <w:t xml:space="preserve">We tested Bubble Sort, Fibonacci Sequence, Matrix Multiplication, Prime Number Sieve, Quick Sort, and Tower of Hanoi in C, C++, Java, and Python, running them both in native execution and </w:t>
-      </w:r>
-      <w:proofErr w:type="spellStart"/>
-      <w:r>
-        <w:rPr>
-          <w:rFonts w:ascii="Times New Roman" w:hAnsi="Times New Roman" w:cs="Times New Roman"/>
-          <w:sz w:val="22"/>
-          <w:szCs w:val="22"/>
-        </w:rPr>
-        <w:t>WebAssembly</w:t>
-      </w:r>
-      <w:proofErr w:type="spellEnd"/>
-      <w:r>
-        <w:rPr>
-          <w:rFonts w:ascii="Times New Roman" w:hAnsi="Times New Roman" w:cs="Times New Roman"/>
-          <w:sz w:val="22"/>
-          <w:szCs w:val="22"/>
-        </w:rPr>
-        <w:t xml:space="preserve"> (</w:t>
-      </w:r>
-      <w:proofErr w:type="spellStart"/>
-      <w:r>
-        <w:rPr>
-          <w:rFonts w:ascii="Times New Roman" w:hAnsi="Times New Roman" w:cs="Times New Roman"/>
-          <w:sz w:val="22"/>
-          <w:szCs w:val="22"/>
-        </w:rPr>
-        <w:t>Wasm</w:t>
-      </w:r>
-      <w:proofErr w:type="spellEnd"/>
-      <w:r>
-        <w:rPr>
-          <w:rFonts w:ascii="Times New Roman" w:hAnsi="Times New Roman" w:cs="Times New Roman"/>
-          <w:sz w:val="22"/>
-          <w:szCs w:val="22"/>
-        </w:rPr>
-        <w:t>).</w:t>
+        <w:t>We tested Bubble Sort, Fibonacci Sequence, Matrix Multiplication, Prime Number Sieve, Quick Sort, and Tower of Hanoi in C, C++, Java, and Python, running them both in native execution and WebAssembly (Wasm).</w:t>
       </w:r>
     </w:p>
     <w:tbl>
@@ -1770,7 +1368,6 @@
                 <w14:ligatures w14:val="none"/>
               </w:rPr>
             </w:pPr>
-            <w:proofErr w:type="spellStart"/>
             <w:r>
               <w:rPr>
                 <w:rFonts w:ascii="Times New Roman" w:eastAsia="Times New Roman" w:hAnsi="Times New Roman" w:cs="Times New Roman"/>
@@ -1784,7 +1381,6 @@
               </w:rPr>
               <w:t>C_Native</w:t>
             </w:r>
-            <w:proofErr w:type="spellEnd"/>
           </w:p>
         </w:tc>
         <w:tc>
@@ -2111,7 +1707,6 @@
                 <w14:ligatures w14:val="none"/>
               </w:rPr>
             </w:pPr>
-            <w:proofErr w:type="spellStart"/>
             <w:r>
               <w:rPr>
                 <w:rFonts w:ascii="Times New Roman" w:eastAsia="Times New Roman" w:hAnsi="Times New Roman" w:cs="Times New Roman"/>
@@ -2125,7 +1720,6 @@
               </w:rPr>
               <w:t>Java_Native</w:t>
             </w:r>
-            <w:proofErr w:type="spellEnd"/>
           </w:p>
         </w:tc>
         <w:tc>
@@ -2283,7 +1877,6 @@
                 <w14:ligatures w14:val="none"/>
               </w:rPr>
             </w:pPr>
-            <w:proofErr w:type="spellStart"/>
             <w:r>
               <w:rPr>
                 <w:rFonts w:ascii="Times New Roman" w:eastAsia="Times New Roman" w:hAnsi="Times New Roman" w:cs="Times New Roman"/>
@@ -2297,7 +1890,6 @@
               </w:rPr>
               <w:t>Java_WASM</w:t>
             </w:r>
-            <w:proofErr w:type="spellEnd"/>
           </w:p>
         </w:tc>
         <w:tc>
@@ -2454,7 +2046,6 @@
                 <w14:ligatures w14:val="none"/>
               </w:rPr>
             </w:pPr>
-            <w:proofErr w:type="spellStart"/>
             <w:r>
               <w:rPr>
                 <w:rFonts w:ascii="Times New Roman" w:eastAsia="Times New Roman" w:hAnsi="Times New Roman" w:cs="Times New Roman"/>
@@ -2468,7 +2059,6 @@
               </w:rPr>
               <w:t>Python_Native</w:t>
             </w:r>
-            <w:proofErr w:type="spellEnd"/>
           </w:p>
         </w:tc>
         <w:tc>
@@ -2626,7 +2216,6 @@
                 <w14:ligatures w14:val="none"/>
               </w:rPr>
             </w:pPr>
-            <w:proofErr w:type="spellStart"/>
             <w:r>
               <w:rPr>
                 <w:rFonts w:ascii="Times New Roman" w:eastAsia="Times New Roman" w:hAnsi="Times New Roman" w:cs="Times New Roman"/>
@@ -2640,7 +2229,6 @@
               </w:rPr>
               <w:t>Python_WASM</w:t>
             </w:r>
-            <w:proofErr w:type="spellEnd"/>
           </w:p>
         </w:tc>
         <w:tc>
@@ -2840,25 +2428,7 @@
           <w:sz w:val="20"/>
           <w:szCs w:val="20"/>
         </w:rPr>
-        <w:t>: Execution Time (</w:t>
-      </w:r>
-      <w:proofErr w:type="spellStart"/>
-      <w:r>
-        <w:rPr>
-          <w:rFonts w:ascii="Times New Roman" w:hAnsi="Times New Roman" w:cs="Times New Roman"/>
-          <w:sz w:val="20"/>
-          <w:szCs w:val="20"/>
-        </w:rPr>
-        <w:t>ms</w:t>
-      </w:r>
-      <w:proofErr w:type="spellEnd"/>
-      <w:r>
-        <w:rPr>
-          <w:rFonts w:ascii="Times New Roman" w:hAnsi="Times New Roman" w:cs="Times New Roman"/>
-          <w:sz w:val="20"/>
-          <w:szCs w:val="20"/>
-        </w:rPr>
-        <w:t>) for Bubble Sort</w:t>
+        <w:t>: Execution Time (ms) for Bubble Sort</w:t>
       </w:r>
     </w:p>
     <w:p>
@@ -2965,151 +2535,7 @@
           <w:sz w:val="22"/>
           <w:szCs w:val="22"/>
         </w:rPr>
-        <w:t xml:space="preserve">, C and C++ Native were the fastest, sorting 1000 elements in around 1.87 </w:t>
-      </w:r>
-      <w:proofErr w:type="spellStart"/>
-      <w:r>
-        <w:rPr>
-          <w:rFonts w:ascii="Times New Roman" w:hAnsi="Times New Roman" w:cs="Times New Roman"/>
-          <w:sz w:val="22"/>
-          <w:szCs w:val="22"/>
-        </w:rPr>
-        <w:t>ms</w:t>
-      </w:r>
-      <w:proofErr w:type="spellEnd"/>
-      <w:r>
-        <w:rPr>
-          <w:rFonts w:ascii="Times New Roman" w:hAnsi="Times New Roman" w:cs="Times New Roman"/>
-          <w:sz w:val="22"/>
-          <w:szCs w:val="22"/>
-        </w:rPr>
-        <w:t xml:space="preserve"> and taking about 4947.59 </w:t>
-      </w:r>
-      <w:proofErr w:type="spellStart"/>
-      <w:r>
-        <w:rPr>
-          <w:rFonts w:ascii="Times New Roman" w:hAnsi="Times New Roman" w:cs="Times New Roman"/>
-          <w:sz w:val="22"/>
-          <w:szCs w:val="22"/>
-        </w:rPr>
-        <w:t>ms</w:t>
-      </w:r>
-      <w:proofErr w:type="spellEnd"/>
-      <w:r>
-        <w:rPr>
-          <w:rFonts w:ascii="Times New Roman" w:hAnsi="Times New Roman" w:cs="Times New Roman"/>
-          <w:sz w:val="22"/>
-          <w:szCs w:val="22"/>
-        </w:rPr>
-        <w:t xml:space="preserve"> at 50,000 elements. C++ </w:t>
-      </w:r>
-      <w:proofErr w:type="spellStart"/>
-      <w:r>
-        <w:rPr>
-          <w:rFonts w:ascii="Times New Roman" w:hAnsi="Times New Roman" w:cs="Times New Roman"/>
-          <w:sz w:val="22"/>
-          <w:szCs w:val="22"/>
-        </w:rPr>
-        <w:t>Wasm</w:t>
-      </w:r>
-      <w:proofErr w:type="spellEnd"/>
-      <w:r>
-        <w:rPr>
-          <w:rFonts w:ascii="Times New Roman" w:hAnsi="Times New Roman" w:cs="Times New Roman"/>
-          <w:sz w:val="22"/>
-          <w:szCs w:val="22"/>
-        </w:rPr>
-        <w:t xml:space="preserve"> was much slower, needing 9.59 </w:t>
-      </w:r>
-      <w:proofErr w:type="spellStart"/>
-      <w:r>
-        <w:rPr>
-          <w:rFonts w:ascii="Times New Roman" w:hAnsi="Times New Roman" w:cs="Times New Roman"/>
-          <w:sz w:val="22"/>
-          <w:szCs w:val="22"/>
-        </w:rPr>
-        <w:t>ms</w:t>
-      </w:r>
-      <w:proofErr w:type="spellEnd"/>
-      <w:r>
-        <w:rPr>
-          <w:rFonts w:ascii="Times New Roman" w:hAnsi="Times New Roman" w:cs="Times New Roman"/>
-          <w:sz w:val="22"/>
-          <w:szCs w:val="22"/>
-        </w:rPr>
-        <w:t xml:space="preserve"> for 1000 elements and 14,474.38 </w:t>
-      </w:r>
-      <w:proofErr w:type="spellStart"/>
-      <w:r>
-        <w:rPr>
-          <w:rFonts w:ascii="Times New Roman" w:hAnsi="Times New Roman" w:cs="Times New Roman"/>
-          <w:sz w:val="22"/>
-          <w:szCs w:val="22"/>
-        </w:rPr>
-        <w:t>ms</w:t>
-      </w:r>
-      <w:proofErr w:type="spellEnd"/>
-      <w:r>
-        <w:rPr>
-          <w:rFonts w:ascii="Times New Roman" w:hAnsi="Times New Roman" w:cs="Times New Roman"/>
-          <w:sz w:val="22"/>
-          <w:szCs w:val="22"/>
-        </w:rPr>
-        <w:t xml:space="preserve"> for 50,000 elements. Java </w:t>
-      </w:r>
-      <w:proofErr w:type="spellStart"/>
-      <w:r>
-        <w:rPr>
-          <w:rFonts w:ascii="Times New Roman" w:hAnsi="Times New Roman" w:cs="Times New Roman"/>
-          <w:sz w:val="22"/>
-          <w:szCs w:val="22"/>
-        </w:rPr>
-        <w:t>Wasm</w:t>
-      </w:r>
-      <w:proofErr w:type="spellEnd"/>
-      <w:r>
-        <w:rPr>
-          <w:rFonts w:ascii="Times New Roman" w:hAnsi="Times New Roman" w:cs="Times New Roman"/>
-          <w:sz w:val="22"/>
-          <w:szCs w:val="22"/>
-        </w:rPr>
-        <w:t xml:space="preserve"> worked better than C/C++ </w:t>
-      </w:r>
-      <w:proofErr w:type="spellStart"/>
-      <w:r>
-        <w:rPr>
-          <w:rFonts w:ascii="Times New Roman" w:hAnsi="Times New Roman" w:cs="Times New Roman"/>
-          <w:sz w:val="22"/>
-          <w:szCs w:val="22"/>
-        </w:rPr>
-        <w:t>Wasm</w:t>
-      </w:r>
-      <w:proofErr w:type="spellEnd"/>
-      <w:r>
-        <w:rPr>
-          <w:rFonts w:ascii="Times New Roman" w:hAnsi="Times New Roman" w:cs="Times New Roman"/>
-          <w:sz w:val="22"/>
-          <w:szCs w:val="22"/>
-        </w:rPr>
-        <w:t xml:space="preserve">, while Python </w:t>
-      </w:r>
-      <w:proofErr w:type="spellStart"/>
-      <w:r>
-        <w:rPr>
-          <w:rFonts w:ascii="Times New Roman" w:hAnsi="Times New Roman" w:cs="Times New Roman"/>
-          <w:sz w:val="22"/>
-          <w:szCs w:val="22"/>
-        </w:rPr>
-        <w:t>Wasm</w:t>
-      </w:r>
-      <w:proofErr w:type="spellEnd"/>
-      <w:r>
-        <w:rPr>
-          <w:rFonts w:ascii="Times New Roman" w:hAnsi="Times New Roman" w:cs="Times New Roman"/>
-          <w:sz w:val="22"/>
-          <w:szCs w:val="22"/>
-        </w:rPr>
-        <w:t xml:space="preserve"> performed well for small inputs but slowed down a lot for larger sizes.</w:t>
+        <w:t>, C and C++ Native were the fastest, sorting 1000 elements in around 1.87 ms and taking about 4947.59 ms at 50,000 elements. C++ Wasm was much slower, needing 9.59 ms for 1000 elements and 14,474.38 ms for 50,000 elements. Java Wasm worked better than C/C++ Wasm, while Python Wasm performed well for small inputs but slowed down a lot for larger sizes.</w:t>
       </w:r>
     </w:p>
     <w:tbl>
@@ -3910,7 +3336,6 @@
                 <w14:ligatures w14:val="none"/>
               </w:rPr>
             </w:pPr>
-            <w:proofErr w:type="spellStart"/>
             <w:r>
               <w:rPr>
                 <w:rFonts w:ascii="Times New Roman" w:eastAsia="Times New Roman" w:hAnsi="Times New Roman" w:cs="Times New Roman"/>
@@ -3924,7 +3349,6 @@
               </w:rPr>
               <w:t>C_Native</w:t>
             </w:r>
-            <w:proofErr w:type="spellEnd"/>
           </w:p>
         </w:tc>
         <w:tc>
@@ -4379,7 +3803,6 @@
                 <w14:ligatures w14:val="none"/>
               </w:rPr>
             </w:pPr>
-            <w:proofErr w:type="spellStart"/>
             <w:r>
               <w:rPr>
                 <w:rFonts w:ascii="Times New Roman" w:eastAsia="Times New Roman" w:hAnsi="Times New Roman" w:cs="Times New Roman"/>
@@ -4393,7 +3816,6 @@
               </w:rPr>
               <w:t>Java_Native</w:t>
             </w:r>
-            <w:proofErr w:type="spellEnd"/>
           </w:p>
         </w:tc>
         <w:tc>
@@ -4615,7 +4037,6 @@
                 <w14:ligatures w14:val="none"/>
               </w:rPr>
             </w:pPr>
-            <w:proofErr w:type="spellStart"/>
             <w:r>
               <w:rPr>
                 <w:rFonts w:ascii="Times New Roman" w:eastAsia="Times New Roman" w:hAnsi="Times New Roman" w:cs="Times New Roman"/>
@@ -4629,7 +4050,6 @@
               </w:rPr>
               <w:t>Java_WASM</w:t>
             </w:r>
-            <w:proofErr w:type="spellEnd"/>
           </w:p>
         </w:tc>
         <w:tc>
@@ -4850,7 +4270,6 @@
                 <w14:ligatures w14:val="none"/>
               </w:rPr>
             </w:pPr>
-            <w:proofErr w:type="spellStart"/>
             <w:r>
               <w:rPr>
                 <w:rFonts w:ascii="Times New Roman" w:eastAsia="Times New Roman" w:hAnsi="Times New Roman" w:cs="Times New Roman"/>
@@ -4864,7 +4283,6 @@
               </w:rPr>
               <w:t>Python_Native</w:t>
             </w:r>
-            <w:proofErr w:type="spellEnd"/>
           </w:p>
         </w:tc>
         <w:tc>
@@ -5086,7 +4504,6 @@
                 <w14:ligatures w14:val="none"/>
               </w:rPr>
             </w:pPr>
-            <w:proofErr w:type="spellStart"/>
             <w:r>
               <w:rPr>
                 <w:rFonts w:ascii="Times New Roman" w:eastAsia="Times New Roman" w:hAnsi="Times New Roman" w:cs="Times New Roman"/>
@@ -5100,7 +4517,6 @@
               </w:rPr>
               <w:t>Python_WASM</w:t>
             </w:r>
-            <w:proofErr w:type="spellEnd"/>
           </w:p>
         </w:tc>
         <w:tc>
@@ -5364,51 +4780,15 @@
           <w:sz w:val="20"/>
           <w:szCs w:val="20"/>
         </w:rPr>
-        <w:t xml:space="preserve">: </w:t>
-      </w:r>
-      <w:proofErr w:type="spellStart"/>
+        <w:t>: Exceution Time</w:t>
+      </w:r>
       <w:r>
         <w:rPr>
           <w:rFonts w:ascii="Times New Roman" w:hAnsi="Times New Roman" w:cs="Times New Roman"/>
           <w:sz w:val="20"/>
           <w:szCs w:val="20"/>
         </w:rPr>
-        <w:t>Exceution</w:t>
-      </w:r>
-      <w:proofErr w:type="spellEnd"/>
-      <w:r>
-        <w:rPr>
-          <w:rFonts w:ascii="Times New Roman" w:hAnsi="Times New Roman" w:cs="Times New Roman"/>
-          <w:sz w:val="20"/>
-          <w:szCs w:val="20"/>
-        </w:rPr>
-        <w:t xml:space="preserve"> Time</w:t>
-      </w:r>
-      <w:r>
-        <w:rPr>
-          <w:rFonts w:ascii="Times New Roman" w:hAnsi="Times New Roman" w:cs="Times New Roman"/>
-          <w:sz w:val="20"/>
-          <w:szCs w:val="20"/>
-        </w:rPr>
-        <w:t xml:space="preserve"> (</w:t>
-      </w:r>
-      <w:proofErr w:type="spellStart"/>
-      <w:r>
-        <w:rPr>
-          <w:rFonts w:ascii="Times New Roman" w:hAnsi="Times New Roman" w:cs="Times New Roman"/>
-          <w:sz w:val="20"/>
-          <w:szCs w:val="20"/>
-        </w:rPr>
-        <w:t>ms</w:t>
-      </w:r>
-      <w:proofErr w:type="spellEnd"/>
-      <w:r>
-        <w:rPr>
-          <w:rFonts w:ascii="Times New Roman" w:hAnsi="Times New Roman" w:cs="Times New Roman"/>
-          <w:sz w:val="20"/>
-          <w:szCs w:val="20"/>
-        </w:rPr>
-        <w:t>)</w:t>
+        <w:t xml:space="preserve"> (ms)</w:t>
       </w:r>
       <w:r>
         <w:rPr>
@@ -5458,7 +4838,6 @@
                 <w14:ligatures w14:val="none"/>
               </w:rPr>
             </w:pPr>
-            <w:proofErr w:type="spellStart"/>
             <w:r>
               <w:rPr>
                 <w:rFonts w:ascii="Times New Roman" w:eastAsia="Times New Roman" w:hAnsi="Times New Roman" w:cs="Times New Roman"/>
@@ -5470,7 +4849,6 @@
               </w:rPr>
               <w:t>anguage</w:t>
             </w:r>
-            <w:proofErr w:type="spellEnd"/>
           </w:p>
         </w:tc>
         <w:tc>
@@ -6122,7 +5500,6 @@
                 <w14:ligatures w14:val="none"/>
               </w:rPr>
             </w:pPr>
-            <w:proofErr w:type="spellStart"/>
             <w:r>
               <w:rPr>
                 <w:rFonts w:ascii="Times New Roman" w:eastAsia="Times New Roman" w:hAnsi="Times New Roman" w:cs="Times New Roman"/>
@@ -6136,7 +5513,6 @@
               </w:rPr>
               <w:t>C_Native</w:t>
             </w:r>
-            <w:proofErr w:type="spellEnd"/>
           </w:p>
         </w:tc>
         <w:tc>
@@ -6527,7 +5903,6 @@
                 <w14:ligatures w14:val="none"/>
               </w:rPr>
             </w:pPr>
-            <w:proofErr w:type="spellStart"/>
             <w:r>
               <w:rPr>
                 <w:rFonts w:ascii="Times New Roman" w:eastAsia="Times New Roman" w:hAnsi="Times New Roman" w:cs="Times New Roman"/>
@@ -6541,7 +5916,6 @@
               </w:rPr>
               <w:t>Java_Native</w:t>
             </w:r>
-            <w:proofErr w:type="spellEnd"/>
           </w:p>
         </w:tc>
         <w:tc>
@@ -6731,7 +6105,6 @@
                 <w14:ligatures w14:val="none"/>
               </w:rPr>
             </w:pPr>
-            <w:proofErr w:type="spellStart"/>
             <w:r>
               <w:rPr>
                 <w:rFonts w:ascii="Times New Roman" w:eastAsia="Times New Roman" w:hAnsi="Times New Roman" w:cs="Times New Roman"/>
@@ -6745,7 +6118,6 @@
               </w:rPr>
               <w:t>Java_WASM</w:t>
             </w:r>
-            <w:proofErr w:type="spellEnd"/>
           </w:p>
         </w:tc>
         <w:tc>
@@ -6934,7 +6306,6 @@
                 <w14:ligatures w14:val="none"/>
               </w:rPr>
             </w:pPr>
-            <w:proofErr w:type="spellStart"/>
             <w:r>
               <w:rPr>
                 <w:rFonts w:ascii="Times New Roman" w:eastAsia="Times New Roman" w:hAnsi="Times New Roman" w:cs="Times New Roman"/>
@@ -6948,7 +6319,6 @@
               </w:rPr>
               <w:t>Python_Native</w:t>
             </w:r>
-            <w:proofErr w:type="spellEnd"/>
           </w:p>
         </w:tc>
         <w:tc>
@@ -7138,7 +6508,6 @@
                 <w14:ligatures w14:val="none"/>
               </w:rPr>
             </w:pPr>
-            <w:proofErr w:type="spellStart"/>
             <w:r>
               <w:rPr>
                 <w:rFonts w:ascii="Times New Roman" w:eastAsia="Times New Roman" w:hAnsi="Times New Roman" w:cs="Times New Roman"/>
@@ -7152,7 +6521,6 @@
               </w:rPr>
               <w:t>Python_WASM</w:t>
             </w:r>
-            <w:proofErr w:type="spellEnd"/>
           </w:p>
         </w:tc>
         <w:tc>
@@ -7384,25 +6752,7 @@
           <w:sz w:val="20"/>
           <w:szCs w:val="20"/>
         </w:rPr>
-        <w:t>: Execution Time (</w:t>
-      </w:r>
-      <w:proofErr w:type="spellStart"/>
-      <w:r>
-        <w:rPr>
-          <w:rFonts w:ascii="Times New Roman" w:hAnsi="Times New Roman" w:cs="Times New Roman"/>
-          <w:sz w:val="20"/>
-          <w:szCs w:val="20"/>
-        </w:rPr>
-        <w:t>ms</w:t>
-      </w:r>
-      <w:proofErr w:type="spellEnd"/>
-      <w:r>
-        <w:rPr>
-          <w:rFonts w:ascii="Times New Roman" w:hAnsi="Times New Roman" w:cs="Times New Roman"/>
-          <w:sz w:val="20"/>
-          <w:szCs w:val="20"/>
-        </w:rPr>
-        <w:t>) for Matrix Multiplication</w:t>
+        <w:t>: Execution Time (ms) for Matrix Multiplication</w:t>
       </w:r>
     </w:p>
     <w:p>
@@ -7421,6 +6771,7 @@
           <w:sz w:val="22"/>
           <w:szCs w:val="22"/>
         </w:rPr>
+        <w:lastRenderedPageBreak/>
         <w:t>For Fibonacci Sequence</w:t>
       </w:r>
       <w:r>
@@ -7501,45 +6852,8 @@
           <w:sz w:val="22"/>
           <w:szCs w:val="22"/>
         </w:rPr>
-        <w:t xml:space="preserve">, C++ Native calculated </w:t>
-      </w:r>
-      <w:proofErr w:type="gramStart"/>
-      <w:r>
-        <w:rPr>
-          <w:rFonts w:ascii="Times New Roman" w:hAnsi="Times New Roman" w:cs="Times New Roman"/>
-          <w:sz w:val="22"/>
-          <w:szCs w:val="22"/>
-        </w:rPr>
-        <w:t>Fibonacci(</w:t>
-      </w:r>
-      <w:proofErr w:type="gramEnd"/>
-      <w:r>
-        <w:rPr>
-          <w:rFonts w:ascii="Times New Roman" w:hAnsi="Times New Roman" w:cs="Times New Roman"/>
-          <w:sz w:val="22"/>
-          <w:szCs w:val="22"/>
-        </w:rPr>
-        <w:t xml:space="preserve">40) in 126.52 </w:t>
-      </w:r>
-      <w:proofErr w:type="spellStart"/>
-      <w:r>
-        <w:rPr>
-          <w:rFonts w:ascii="Times New Roman" w:hAnsi="Times New Roman" w:cs="Times New Roman"/>
-          <w:sz w:val="22"/>
-          <w:szCs w:val="22"/>
-        </w:rPr>
-        <w:t>ms</w:t>
-      </w:r>
-      <w:proofErr w:type="spellEnd"/>
-      <w:r>
-        <w:rPr>
-          <w:rFonts w:ascii="Times New Roman" w:hAnsi="Times New Roman" w:cs="Times New Roman"/>
-          <w:sz w:val="22"/>
-          <w:szCs w:val="22"/>
-        </w:rPr>
-        <w:t xml:space="preserve">, but C++ </w:t>
-      </w:r>
-      <w:proofErr w:type="spellStart"/>
+        <w:t xml:space="preserve">, C++ Native calculated Fibonacci(40) in 126.52 ms, but C++ Wasm took 972.35 ms, showing that </w:t>
+      </w:r>
       <w:r>
         <w:rPr>
           <w:rFonts w:ascii="Times New Roman" w:hAnsi="Times New Roman" w:cs="Times New Roman"/>
@@ -7548,104 +6862,13 @@
         </w:rPr>
         <w:t>Wasm</w:t>
       </w:r>
-      <w:proofErr w:type="spellEnd"/>
-      <w:r>
-        <w:rPr>
-          <w:rFonts w:ascii="Times New Roman" w:hAnsi="Times New Roman" w:cs="Times New Roman"/>
-          <w:sz w:val="22"/>
-          <w:szCs w:val="22"/>
-        </w:rPr>
-        <w:t xml:space="preserve"> took 972.35 </w:t>
-      </w:r>
-      <w:proofErr w:type="spellStart"/>
-      <w:r>
-        <w:rPr>
-          <w:rFonts w:ascii="Times New Roman" w:hAnsi="Times New Roman" w:cs="Times New Roman"/>
-          <w:sz w:val="22"/>
-          <w:szCs w:val="22"/>
-        </w:rPr>
-        <w:t>ms</w:t>
-      </w:r>
-      <w:proofErr w:type="spellEnd"/>
-      <w:r>
-        <w:rPr>
-          <w:rFonts w:ascii="Times New Roman" w:hAnsi="Times New Roman" w:cs="Times New Roman"/>
-          <w:sz w:val="22"/>
-          <w:szCs w:val="22"/>
-        </w:rPr>
-        <w:t xml:space="preserve">, showing that </w:t>
-      </w:r>
-      <w:proofErr w:type="spellStart"/>
-      <w:r>
-        <w:rPr>
-          <w:rFonts w:ascii="Times New Roman" w:hAnsi="Times New Roman" w:cs="Times New Roman"/>
-          <w:sz w:val="22"/>
-          <w:szCs w:val="22"/>
-        </w:rPr>
-        <w:t>Wasm</w:t>
-      </w:r>
-      <w:proofErr w:type="spellEnd"/>
-      <w:r>
-        <w:rPr>
-          <w:rFonts w:ascii="Times New Roman" w:hAnsi="Times New Roman" w:cs="Times New Roman"/>
-          <w:sz w:val="22"/>
-          <w:szCs w:val="22"/>
-        </w:rPr>
-        <w:t xml:space="preserve"> struggles with recursion. Java </w:t>
-      </w:r>
-      <w:proofErr w:type="spellStart"/>
-      <w:r>
-        <w:rPr>
-          <w:rFonts w:ascii="Times New Roman" w:hAnsi="Times New Roman" w:cs="Times New Roman"/>
-          <w:sz w:val="22"/>
-          <w:szCs w:val="22"/>
-        </w:rPr>
-        <w:t>Wasm</w:t>
-      </w:r>
-      <w:proofErr w:type="spellEnd"/>
-      <w:r>
-        <w:rPr>
-          <w:rFonts w:ascii="Times New Roman" w:hAnsi="Times New Roman" w:cs="Times New Roman"/>
-          <w:sz w:val="22"/>
-          <w:szCs w:val="22"/>
-        </w:rPr>
-        <w:t xml:space="preserve"> performed better than C/C++ </w:t>
-      </w:r>
-      <w:proofErr w:type="spellStart"/>
-      <w:r>
-        <w:rPr>
-          <w:rFonts w:ascii="Times New Roman" w:hAnsi="Times New Roman" w:cs="Times New Roman"/>
-          <w:sz w:val="22"/>
-          <w:szCs w:val="22"/>
-        </w:rPr>
-        <w:t>Wasm</w:t>
-      </w:r>
-      <w:proofErr w:type="spellEnd"/>
-      <w:r>
-        <w:rPr>
-          <w:rFonts w:ascii="Times New Roman" w:hAnsi="Times New Roman" w:cs="Times New Roman"/>
-          <w:sz w:val="22"/>
-          <w:szCs w:val="22"/>
-        </w:rPr>
-        <w:t xml:space="preserve">, while Python </w:t>
-      </w:r>
-      <w:proofErr w:type="spellStart"/>
-      <w:r>
-        <w:rPr>
-          <w:rFonts w:ascii="Times New Roman" w:hAnsi="Times New Roman" w:cs="Times New Roman"/>
-          <w:sz w:val="22"/>
-          <w:szCs w:val="22"/>
-        </w:rPr>
-        <w:t>Wasm</w:t>
-      </w:r>
-      <w:proofErr w:type="spellEnd"/>
-      <w:r>
-        <w:rPr>
-          <w:rFonts w:ascii="Times New Roman" w:hAnsi="Times New Roman" w:cs="Times New Roman"/>
-          <w:sz w:val="22"/>
-          <w:szCs w:val="22"/>
-        </w:rPr>
-        <w:t xml:space="preserve"> was fast for small inputs but became very slow for large ones.</w:t>
+      <w:r>
+        <w:rPr>
+          <w:rFonts w:ascii="Times New Roman" w:hAnsi="Times New Roman" w:cs="Times New Roman"/>
+          <w:sz w:val="22"/>
+          <w:szCs w:val="22"/>
+        </w:rPr>
+        <w:t xml:space="preserve"> struggles with recursion. Java Wasm performed better than C/C++ Wasm, while Python Wasm was fast for small inputs but became very slow for large ones.</w:t>
       </w:r>
     </w:p>
     <w:p>
@@ -7752,115 +6975,7 @@
           <w:sz w:val="22"/>
           <w:szCs w:val="22"/>
         </w:rPr>
-        <w:t xml:space="preserve">, C++ Native finished a 500×500 matrix in 89.87 </w:t>
-      </w:r>
-      <w:proofErr w:type="spellStart"/>
-      <w:r>
-        <w:rPr>
-          <w:rFonts w:ascii="Times New Roman" w:hAnsi="Times New Roman" w:cs="Times New Roman"/>
-          <w:sz w:val="22"/>
-          <w:szCs w:val="22"/>
-        </w:rPr>
-        <w:t>ms</w:t>
-      </w:r>
-      <w:proofErr w:type="spellEnd"/>
-      <w:r>
-        <w:rPr>
-          <w:rFonts w:ascii="Times New Roman" w:hAnsi="Times New Roman" w:cs="Times New Roman"/>
-          <w:sz w:val="22"/>
-          <w:szCs w:val="22"/>
-        </w:rPr>
-        <w:t xml:space="preserve">, but C++ </w:t>
-      </w:r>
-      <w:proofErr w:type="spellStart"/>
-      <w:r>
-        <w:rPr>
-          <w:rFonts w:ascii="Times New Roman" w:hAnsi="Times New Roman" w:cs="Times New Roman"/>
-          <w:sz w:val="22"/>
-          <w:szCs w:val="22"/>
-        </w:rPr>
-        <w:t>Wasm</w:t>
-      </w:r>
-      <w:proofErr w:type="spellEnd"/>
-      <w:r>
-        <w:rPr>
-          <w:rFonts w:ascii="Times New Roman" w:hAnsi="Times New Roman" w:cs="Times New Roman"/>
-          <w:sz w:val="22"/>
-          <w:szCs w:val="22"/>
-        </w:rPr>
-        <w:t xml:space="preserve"> took 1534.49 </w:t>
-      </w:r>
-      <w:proofErr w:type="spellStart"/>
-      <w:r>
-        <w:rPr>
-          <w:rFonts w:ascii="Times New Roman" w:hAnsi="Times New Roman" w:cs="Times New Roman"/>
-          <w:sz w:val="22"/>
-          <w:szCs w:val="22"/>
-        </w:rPr>
-        <w:t>ms</w:t>
-      </w:r>
-      <w:proofErr w:type="spellEnd"/>
-      <w:r>
-        <w:rPr>
-          <w:rFonts w:ascii="Times New Roman" w:hAnsi="Times New Roman" w:cs="Times New Roman"/>
-          <w:sz w:val="22"/>
-          <w:szCs w:val="22"/>
-        </w:rPr>
-        <w:t xml:space="preserve">, showing a big slowdown. Java </w:t>
-      </w:r>
-      <w:proofErr w:type="spellStart"/>
-      <w:r>
-        <w:rPr>
-          <w:rFonts w:ascii="Times New Roman" w:hAnsi="Times New Roman" w:cs="Times New Roman"/>
-          <w:sz w:val="22"/>
-          <w:szCs w:val="22"/>
-        </w:rPr>
-        <w:t>Wasm</w:t>
-      </w:r>
-      <w:proofErr w:type="spellEnd"/>
-      <w:r>
-        <w:rPr>
-          <w:rFonts w:ascii="Times New Roman" w:hAnsi="Times New Roman" w:cs="Times New Roman"/>
-          <w:sz w:val="22"/>
-          <w:szCs w:val="22"/>
-        </w:rPr>
-        <w:t xml:space="preserve"> worked better than C/C++ </w:t>
-      </w:r>
-      <w:proofErr w:type="spellStart"/>
-      <w:r>
-        <w:rPr>
-          <w:rFonts w:ascii="Times New Roman" w:hAnsi="Times New Roman" w:cs="Times New Roman"/>
-          <w:sz w:val="22"/>
-          <w:szCs w:val="22"/>
-        </w:rPr>
-        <w:t>Wasm</w:t>
-      </w:r>
-      <w:proofErr w:type="spellEnd"/>
-      <w:r>
-        <w:rPr>
-          <w:rFonts w:ascii="Times New Roman" w:hAnsi="Times New Roman" w:cs="Times New Roman"/>
-          <w:sz w:val="22"/>
-          <w:szCs w:val="22"/>
-        </w:rPr>
-        <w:t xml:space="preserve">, and Python </w:t>
-      </w:r>
-      <w:proofErr w:type="spellStart"/>
-      <w:r>
-        <w:rPr>
-          <w:rFonts w:ascii="Times New Roman" w:hAnsi="Times New Roman" w:cs="Times New Roman"/>
-          <w:sz w:val="22"/>
-          <w:szCs w:val="22"/>
-        </w:rPr>
-        <w:t>Wasm</w:t>
-      </w:r>
-      <w:proofErr w:type="spellEnd"/>
-      <w:r>
-        <w:rPr>
-          <w:rFonts w:ascii="Times New Roman" w:hAnsi="Times New Roman" w:cs="Times New Roman"/>
-          <w:sz w:val="22"/>
-          <w:szCs w:val="22"/>
-        </w:rPr>
-        <w:t xml:space="preserve"> followed its usual pattern—fast at small sizes but much slower at large ones.</w:t>
+        <w:t>, C++ Native finished a 500×500 matrix in 89.87 ms, but C++ Wasm took 1534.49 ms, showing a big slowdown. Java Wasm worked better than C/C++ Wasm, and Python Wasm followed its usual pattern—fast at small sizes but much slower at large ones.</w:t>
       </w:r>
     </w:p>
     <w:tbl>
@@ -8467,7 +7582,6 @@
                 <w14:ligatures w14:val="none"/>
               </w:rPr>
             </w:pPr>
-            <w:proofErr w:type="spellStart"/>
             <w:r>
               <w:rPr>
                 <w:rFonts w:ascii="Times New Roman" w:eastAsia="Times New Roman" w:hAnsi="Times New Roman" w:cs="Times New Roman"/>
@@ -8481,7 +7595,6 @@
               </w:rPr>
               <w:t>C_Native</w:t>
             </w:r>
-            <w:proofErr w:type="spellEnd"/>
           </w:p>
         </w:tc>
         <w:tc>
@@ -8808,7 +7921,6 @@
                 <w14:ligatures w14:val="none"/>
               </w:rPr>
             </w:pPr>
-            <w:proofErr w:type="spellStart"/>
             <w:r>
               <w:rPr>
                 <w:rFonts w:ascii="Times New Roman" w:eastAsia="Times New Roman" w:hAnsi="Times New Roman" w:cs="Times New Roman"/>
@@ -8822,7 +7934,6 @@
               </w:rPr>
               <w:t>Java_Native</w:t>
             </w:r>
-            <w:proofErr w:type="spellEnd"/>
           </w:p>
         </w:tc>
         <w:tc>
@@ -8980,7 +8091,6 @@
                 <w14:ligatures w14:val="none"/>
               </w:rPr>
             </w:pPr>
-            <w:proofErr w:type="spellStart"/>
             <w:r>
               <w:rPr>
                 <w:rFonts w:ascii="Times New Roman" w:eastAsia="Times New Roman" w:hAnsi="Times New Roman" w:cs="Times New Roman"/>
@@ -8994,7 +8104,6 @@
               </w:rPr>
               <w:t>Java_WASM</w:t>
             </w:r>
-            <w:proofErr w:type="spellEnd"/>
           </w:p>
         </w:tc>
         <w:tc>
@@ -9151,7 +8260,6 @@
                 <w14:ligatures w14:val="none"/>
               </w:rPr>
             </w:pPr>
-            <w:proofErr w:type="spellStart"/>
             <w:r>
               <w:rPr>
                 <w:rFonts w:ascii="Times New Roman" w:eastAsia="Times New Roman" w:hAnsi="Times New Roman" w:cs="Times New Roman"/>
@@ -9165,7 +8273,6 @@
               </w:rPr>
               <w:t>Python_Native</w:t>
             </w:r>
-            <w:proofErr w:type="spellEnd"/>
           </w:p>
         </w:tc>
         <w:tc>
@@ -9323,7 +8430,6 @@
                 <w14:ligatures w14:val="none"/>
               </w:rPr>
             </w:pPr>
-            <w:proofErr w:type="spellStart"/>
             <w:r>
               <w:rPr>
                 <w:rFonts w:ascii="Times New Roman" w:eastAsia="Times New Roman" w:hAnsi="Times New Roman" w:cs="Times New Roman"/>
@@ -9337,7 +8443,6 @@
               </w:rPr>
               <w:t>Python_WASM</w:t>
             </w:r>
-            <w:proofErr w:type="spellEnd"/>
           </w:p>
         </w:tc>
         <w:tc>
@@ -9537,25 +8642,7 @@
           <w:sz w:val="20"/>
           <w:szCs w:val="20"/>
         </w:rPr>
-        <w:t>: Execution Time (</w:t>
-      </w:r>
-      <w:proofErr w:type="spellStart"/>
-      <w:r>
-        <w:rPr>
-          <w:rFonts w:ascii="Times New Roman" w:hAnsi="Times New Roman" w:cs="Times New Roman"/>
-          <w:sz w:val="20"/>
-          <w:szCs w:val="20"/>
-        </w:rPr>
-        <w:t>ms</w:t>
-      </w:r>
-      <w:proofErr w:type="spellEnd"/>
-      <w:r>
-        <w:rPr>
-          <w:rFonts w:ascii="Times New Roman" w:hAnsi="Times New Roman" w:cs="Times New Roman"/>
-          <w:sz w:val="20"/>
-          <w:szCs w:val="20"/>
-        </w:rPr>
-        <w:t>) for Prime Sieve</w:t>
+        <w:t>: Execution Time (ms) for Prime Sieve</w:t>
       </w:r>
     </w:p>
     <w:p>
@@ -9662,133 +8749,7 @@
           <w:sz w:val="22"/>
           <w:szCs w:val="22"/>
         </w:rPr>
-        <w:t xml:space="preserve">, C Native found 5,000,000 primes in 9.32 </w:t>
-      </w:r>
-      <w:proofErr w:type="spellStart"/>
-      <w:r>
-        <w:rPr>
-          <w:rFonts w:ascii="Times New Roman" w:hAnsi="Times New Roman" w:cs="Times New Roman"/>
-          <w:sz w:val="22"/>
-          <w:szCs w:val="22"/>
-        </w:rPr>
-        <w:t>ms</w:t>
-      </w:r>
-      <w:proofErr w:type="spellEnd"/>
-      <w:r>
-        <w:rPr>
-          <w:rFonts w:ascii="Times New Roman" w:hAnsi="Times New Roman" w:cs="Times New Roman"/>
-          <w:sz w:val="22"/>
-          <w:szCs w:val="22"/>
-        </w:rPr>
-        <w:t xml:space="preserve">, while C++ </w:t>
-      </w:r>
-      <w:proofErr w:type="spellStart"/>
-      <w:r>
-        <w:rPr>
-          <w:rFonts w:ascii="Times New Roman" w:hAnsi="Times New Roman" w:cs="Times New Roman"/>
-          <w:sz w:val="22"/>
-          <w:szCs w:val="22"/>
-        </w:rPr>
-        <w:t>Wasm</w:t>
-      </w:r>
-      <w:proofErr w:type="spellEnd"/>
-      <w:r>
-        <w:rPr>
-          <w:rFonts w:ascii="Times New Roman" w:hAnsi="Times New Roman" w:cs="Times New Roman"/>
-          <w:sz w:val="22"/>
-          <w:szCs w:val="22"/>
-        </w:rPr>
-        <w:t xml:space="preserve"> needed 110.39 </w:t>
-      </w:r>
-      <w:proofErr w:type="spellStart"/>
-      <w:r>
-        <w:rPr>
-          <w:rFonts w:ascii="Times New Roman" w:hAnsi="Times New Roman" w:cs="Times New Roman"/>
-          <w:sz w:val="22"/>
-          <w:szCs w:val="22"/>
-        </w:rPr>
-        <w:t>ms</w:t>
-      </w:r>
-      <w:proofErr w:type="spellEnd"/>
-      <w:r>
-        <w:rPr>
-          <w:rFonts w:ascii="Times New Roman" w:hAnsi="Times New Roman" w:cs="Times New Roman"/>
-          <w:sz w:val="22"/>
-          <w:szCs w:val="22"/>
-        </w:rPr>
-        <w:t xml:space="preserve">, showing that </w:t>
-      </w:r>
-      <w:proofErr w:type="spellStart"/>
-      <w:r>
-        <w:rPr>
-          <w:rFonts w:ascii="Times New Roman" w:hAnsi="Times New Roman" w:cs="Times New Roman"/>
-          <w:sz w:val="22"/>
-          <w:szCs w:val="22"/>
-        </w:rPr>
-        <w:t>Wasm</w:t>
-      </w:r>
-      <w:proofErr w:type="spellEnd"/>
-      <w:r>
-        <w:rPr>
-          <w:rFonts w:ascii="Times New Roman" w:hAnsi="Times New Roman" w:cs="Times New Roman"/>
-          <w:sz w:val="22"/>
-          <w:szCs w:val="22"/>
-        </w:rPr>
-        <w:t xml:space="preserve"> is slower at memory-related tasks. Java </w:t>
-      </w:r>
-      <w:proofErr w:type="spellStart"/>
-      <w:r>
-        <w:rPr>
-          <w:rFonts w:ascii="Times New Roman" w:hAnsi="Times New Roman" w:cs="Times New Roman"/>
-          <w:sz w:val="22"/>
-          <w:szCs w:val="22"/>
-        </w:rPr>
-        <w:t>Wasm</w:t>
-      </w:r>
-      <w:proofErr w:type="spellEnd"/>
-      <w:r>
-        <w:rPr>
-          <w:rFonts w:ascii="Times New Roman" w:hAnsi="Times New Roman" w:cs="Times New Roman"/>
-          <w:sz w:val="22"/>
-          <w:szCs w:val="22"/>
-        </w:rPr>
-        <w:t xml:space="preserve"> worked better than C/C++ </w:t>
-      </w:r>
-      <w:proofErr w:type="spellStart"/>
-      <w:r>
-        <w:rPr>
-          <w:rFonts w:ascii="Times New Roman" w:hAnsi="Times New Roman" w:cs="Times New Roman"/>
-          <w:sz w:val="22"/>
-          <w:szCs w:val="22"/>
-        </w:rPr>
-        <w:t>Wasm</w:t>
-      </w:r>
-      <w:proofErr w:type="spellEnd"/>
-      <w:r>
-        <w:rPr>
-          <w:rFonts w:ascii="Times New Roman" w:hAnsi="Times New Roman" w:cs="Times New Roman"/>
-          <w:sz w:val="22"/>
-          <w:szCs w:val="22"/>
-        </w:rPr>
-        <w:t xml:space="preserve">, while Python </w:t>
-      </w:r>
-      <w:proofErr w:type="spellStart"/>
-      <w:r>
-        <w:rPr>
-          <w:rFonts w:ascii="Times New Roman" w:hAnsi="Times New Roman" w:cs="Times New Roman"/>
-          <w:sz w:val="22"/>
-          <w:szCs w:val="22"/>
-        </w:rPr>
-        <w:t>Wasm</w:t>
-      </w:r>
-      <w:proofErr w:type="spellEnd"/>
-      <w:r>
-        <w:rPr>
-          <w:rFonts w:ascii="Times New Roman" w:hAnsi="Times New Roman" w:cs="Times New Roman"/>
-          <w:sz w:val="22"/>
-          <w:szCs w:val="22"/>
-        </w:rPr>
-        <w:t xml:space="preserve"> struggled with large inputs.</w:t>
+        <w:t>, C Native found 5,000,000 primes in 9.32 ms, while C++ Wasm needed 110.39 ms, showing that Wasm is slower at memory-related tasks. Java Wasm worked better than C/C++ Wasm, while Python Wasm struggled with large inputs.</w:t>
       </w:r>
     </w:p>
     <w:tbl>
@@ -10492,7 +9453,6 @@
                 <w14:ligatures w14:val="none"/>
               </w:rPr>
             </w:pPr>
-            <w:proofErr w:type="spellStart"/>
             <w:r>
               <w:rPr>
                 <w:rFonts w:ascii="Times New Roman" w:eastAsia="Times New Roman" w:hAnsi="Times New Roman" w:cs="Times New Roman"/>
@@ -10506,7 +9466,6 @@
               </w:rPr>
               <w:t>C_Native</w:t>
             </w:r>
-            <w:proofErr w:type="spellEnd"/>
           </w:p>
         </w:tc>
         <w:tc>
@@ -10897,7 +9856,6 @@
                 <w14:ligatures w14:val="none"/>
               </w:rPr>
             </w:pPr>
-            <w:proofErr w:type="spellStart"/>
             <w:r>
               <w:rPr>
                 <w:rFonts w:ascii="Times New Roman" w:eastAsia="Times New Roman" w:hAnsi="Times New Roman" w:cs="Times New Roman"/>
@@ -10911,7 +9869,6 @@
               </w:rPr>
               <w:t>Java_Native</w:t>
             </w:r>
-            <w:proofErr w:type="spellEnd"/>
           </w:p>
         </w:tc>
         <w:tc>
@@ -11101,7 +10058,6 @@
                 <w14:ligatures w14:val="none"/>
               </w:rPr>
             </w:pPr>
-            <w:proofErr w:type="spellStart"/>
             <w:r>
               <w:rPr>
                 <w:rFonts w:ascii="Times New Roman" w:eastAsia="Times New Roman" w:hAnsi="Times New Roman" w:cs="Times New Roman"/>
@@ -11115,7 +10071,6 @@
               </w:rPr>
               <w:t>Java_WASM</w:t>
             </w:r>
-            <w:proofErr w:type="spellEnd"/>
           </w:p>
         </w:tc>
         <w:tc>
@@ -11304,7 +10259,6 @@
                 <w14:ligatures w14:val="none"/>
               </w:rPr>
             </w:pPr>
-            <w:proofErr w:type="spellStart"/>
             <w:r>
               <w:rPr>
                 <w:rFonts w:ascii="Times New Roman" w:eastAsia="Times New Roman" w:hAnsi="Times New Roman" w:cs="Times New Roman"/>
@@ -11318,7 +10272,6 @@
               </w:rPr>
               <w:t>Python_Native</w:t>
             </w:r>
-            <w:proofErr w:type="spellEnd"/>
           </w:p>
         </w:tc>
         <w:tc>
@@ -11508,7 +10461,6 @@
                 <w14:ligatures w14:val="none"/>
               </w:rPr>
             </w:pPr>
-            <w:proofErr w:type="spellStart"/>
             <w:r>
               <w:rPr>
                 <w:rFonts w:ascii="Times New Roman" w:eastAsia="Times New Roman" w:hAnsi="Times New Roman" w:cs="Times New Roman"/>
@@ -11522,7 +10474,6 @@
               </w:rPr>
               <w:t>Python_WASM</w:t>
             </w:r>
-            <w:proofErr w:type="spellEnd"/>
           </w:p>
         </w:tc>
         <w:tc>
@@ -11754,25 +10705,7 @@
           <w:sz w:val="18"/>
           <w:szCs w:val="18"/>
         </w:rPr>
-        <w:t>: Execution Time (</w:t>
-      </w:r>
-      <w:proofErr w:type="spellStart"/>
-      <w:r>
-        <w:rPr>
-          <w:rFonts w:ascii="Times New Roman" w:hAnsi="Times New Roman" w:cs="Times New Roman"/>
-          <w:sz w:val="18"/>
-          <w:szCs w:val="18"/>
-        </w:rPr>
-        <w:t>ms</w:t>
-      </w:r>
-      <w:proofErr w:type="spellEnd"/>
-      <w:r>
-        <w:rPr>
-          <w:rFonts w:ascii="Times New Roman" w:hAnsi="Times New Roman" w:cs="Times New Roman"/>
-          <w:sz w:val="18"/>
-          <w:szCs w:val="18"/>
-        </w:rPr>
-        <w:t>) for Quick Sort</w:t>
+        <w:t>: Execution Time (ms) for Quick Sort</w:t>
       </w:r>
     </w:p>
     <w:p>
@@ -11879,115 +10812,7 @@
           <w:sz w:val="22"/>
           <w:szCs w:val="22"/>
         </w:rPr>
-        <w:t xml:space="preserve">, C++ Native sorted 100,000 elements in 5.91 </w:t>
-      </w:r>
-      <w:proofErr w:type="spellStart"/>
-      <w:r>
-        <w:rPr>
-          <w:rFonts w:ascii="Times New Roman" w:hAnsi="Times New Roman" w:cs="Times New Roman"/>
-          <w:sz w:val="22"/>
-          <w:szCs w:val="22"/>
-        </w:rPr>
-        <w:t>ms</w:t>
-      </w:r>
-      <w:proofErr w:type="spellEnd"/>
-      <w:r>
-        <w:rPr>
-          <w:rFonts w:ascii="Times New Roman" w:hAnsi="Times New Roman" w:cs="Times New Roman"/>
-          <w:sz w:val="22"/>
-          <w:szCs w:val="22"/>
-        </w:rPr>
-        <w:t xml:space="preserve">, while C++ </w:t>
-      </w:r>
-      <w:proofErr w:type="spellStart"/>
-      <w:r>
-        <w:rPr>
-          <w:rFonts w:ascii="Times New Roman" w:hAnsi="Times New Roman" w:cs="Times New Roman"/>
-          <w:sz w:val="22"/>
-          <w:szCs w:val="22"/>
-        </w:rPr>
-        <w:t>Wasm</w:t>
-      </w:r>
-      <w:proofErr w:type="spellEnd"/>
-      <w:r>
-        <w:rPr>
-          <w:rFonts w:ascii="Times New Roman" w:hAnsi="Times New Roman" w:cs="Times New Roman"/>
-          <w:sz w:val="22"/>
-          <w:szCs w:val="22"/>
-        </w:rPr>
-        <w:t xml:space="preserve"> took 23.11 </w:t>
-      </w:r>
-      <w:proofErr w:type="spellStart"/>
-      <w:r>
-        <w:rPr>
-          <w:rFonts w:ascii="Times New Roman" w:hAnsi="Times New Roman" w:cs="Times New Roman"/>
-          <w:sz w:val="22"/>
-          <w:szCs w:val="22"/>
-        </w:rPr>
-        <w:t>ms.</w:t>
-      </w:r>
-      <w:proofErr w:type="spellEnd"/>
-      <w:r>
-        <w:rPr>
-          <w:rFonts w:ascii="Times New Roman" w:hAnsi="Times New Roman" w:cs="Times New Roman"/>
-          <w:sz w:val="22"/>
-          <w:szCs w:val="22"/>
-        </w:rPr>
-        <w:t xml:space="preserve"> Java </w:t>
-      </w:r>
-      <w:proofErr w:type="spellStart"/>
-      <w:r>
-        <w:rPr>
-          <w:rFonts w:ascii="Times New Roman" w:hAnsi="Times New Roman" w:cs="Times New Roman"/>
-          <w:sz w:val="22"/>
-          <w:szCs w:val="22"/>
-        </w:rPr>
-        <w:t>Wasm</w:t>
-      </w:r>
-      <w:proofErr w:type="spellEnd"/>
-      <w:r>
-        <w:rPr>
-          <w:rFonts w:ascii="Times New Roman" w:hAnsi="Times New Roman" w:cs="Times New Roman"/>
-          <w:sz w:val="22"/>
-          <w:szCs w:val="22"/>
-        </w:rPr>
-        <w:t xml:space="preserve"> was more stable than C/C++ </w:t>
-      </w:r>
-      <w:proofErr w:type="spellStart"/>
-      <w:r>
-        <w:rPr>
-          <w:rFonts w:ascii="Times New Roman" w:hAnsi="Times New Roman" w:cs="Times New Roman"/>
-          <w:sz w:val="22"/>
-          <w:szCs w:val="22"/>
-        </w:rPr>
-        <w:t>Wasm</w:t>
-      </w:r>
-      <w:proofErr w:type="spellEnd"/>
-      <w:r>
-        <w:rPr>
-          <w:rFonts w:ascii="Times New Roman" w:hAnsi="Times New Roman" w:cs="Times New Roman"/>
-          <w:sz w:val="22"/>
-          <w:szCs w:val="22"/>
-        </w:rPr>
-        <w:t xml:space="preserve">, and Python </w:t>
-      </w:r>
-      <w:proofErr w:type="spellStart"/>
-      <w:r>
-        <w:rPr>
-          <w:rFonts w:ascii="Times New Roman" w:hAnsi="Times New Roman" w:cs="Times New Roman"/>
-          <w:sz w:val="22"/>
-          <w:szCs w:val="22"/>
-        </w:rPr>
-        <w:t>Wasm</w:t>
-      </w:r>
-      <w:proofErr w:type="spellEnd"/>
-      <w:r>
-        <w:rPr>
-          <w:rFonts w:ascii="Times New Roman" w:hAnsi="Times New Roman" w:cs="Times New Roman"/>
-          <w:sz w:val="22"/>
-          <w:szCs w:val="22"/>
-        </w:rPr>
-        <w:t xml:space="preserve"> was fast for small inputs but slowed down a lot for big ones.</w:t>
+        <w:t>, C++ Native sorted 100,000 elements in 5.91 ms, while C++ Wasm took 23.11 ms. Java Wasm was more stable than C/C++ Wasm, and Python Wasm was fast for small inputs but slowed down a lot for big ones.</w:t>
       </w:r>
     </w:p>
     <w:tbl>
@@ -12030,6 +10855,7 @@
                 <w14:ligatures w14:val="none"/>
               </w:rPr>
             </w:pPr>
+            <w:bookmarkStart w:id="5" w:name="_Hlk192844292"/>
             <w:r>
               <w:rPr>
                 <w:rFonts w:ascii="Times New Roman" w:eastAsia="Times New Roman" w:hAnsi="Times New Roman" w:cs="Times New Roman"/>
@@ -12788,7 +11614,6 @@
                 <w14:ligatures w14:val="none"/>
               </w:rPr>
             </w:pPr>
-            <w:proofErr w:type="spellStart"/>
             <w:r>
               <w:rPr>
                 <w:rFonts w:ascii="Times New Roman" w:eastAsia="Times New Roman" w:hAnsi="Times New Roman" w:cs="Times New Roman"/>
@@ -12802,7 +11627,6 @@
               </w:rPr>
               <w:t>C_Native</w:t>
             </w:r>
-            <w:proofErr w:type="spellEnd"/>
           </w:p>
         </w:tc>
         <w:tc>
@@ -13257,7 +12081,6 @@
                 <w14:ligatures w14:val="none"/>
               </w:rPr>
             </w:pPr>
-            <w:proofErr w:type="spellStart"/>
             <w:r>
               <w:rPr>
                 <w:rFonts w:ascii="Times New Roman" w:eastAsia="Times New Roman" w:hAnsi="Times New Roman" w:cs="Times New Roman"/>
@@ -13271,7 +12094,6 @@
               </w:rPr>
               <w:t>Java_Native</w:t>
             </w:r>
-            <w:proofErr w:type="spellEnd"/>
           </w:p>
         </w:tc>
         <w:tc>
@@ -13493,7 +12315,6 @@
                 <w14:ligatures w14:val="none"/>
               </w:rPr>
             </w:pPr>
-            <w:proofErr w:type="spellStart"/>
             <w:r>
               <w:rPr>
                 <w:rFonts w:ascii="Times New Roman" w:eastAsia="Times New Roman" w:hAnsi="Times New Roman" w:cs="Times New Roman"/>
@@ -13507,7 +12328,6 @@
               </w:rPr>
               <w:t>Java_WASM</w:t>
             </w:r>
-            <w:proofErr w:type="spellEnd"/>
           </w:p>
         </w:tc>
         <w:tc>
@@ -13728,7 +12548,6 @@
                 <w14:ligatures w14:val="none"/>
               </w:rPr>
             </w:pPr>
-            <w:proofErr w:type="spellStart"/>
             <w:r>
               <w:rPr>
                 <w:rFonts w:ascii="Times New Roman" w:eastAsia="Times New Roman" w:hAnsi="Times New Roman" w:cs="Times New Roman"/>
@@ -13742,7 +12561,6 @@
               </w:rPr>
               <w:t>Python_Native</w:t>
             </w:r>
-            <w:proofErr w:type="spellEnd"/>
           </w:p>
         </w:tc>
         <w:tc>
@@ -13964,7 +12782,6 @@
                 <w14:ligatures w14:val="none"/>
               </w:rPr>
             </w:pPr>
-            <w:proofErr w:type="spellStart"/>
             <w:r>
               <w:rPr>
                 <w:rFonts w:ascii="Times New Roman" w:eastAsia="Times New Roman" w:hAnsi="Times New Roman" w:cs="Times New Roman"/>
@@ -13978,7 +12795,6 @@
               </w:rPr>
               <w:t>Python_WASM</w:t>
             </w:r>
-            <w:proofErr w:type="spellEnd"/>
           </w:p>
         </w:tc>
         <w:tc>
@@ -14185,7 +13001,8 @@
           <w:szCs w:val="20"/>
         </w:rPr>
       </w:pPr>
-      <w:bookmarkStart w:id="5" w:name="_Ref192824803"/>
+      <w:bookmarkStart w:id="6" w:name="_Ref192824803"/>
+      <w:bookmarkEnd w:id="5"/>
       <w:r>
         <w:rPr>
           <w:rFonts w:ascii="Times New Roman" w:hAnsi="Times New Roman" w:cs="Times New Roman"/>
@@ -14235,32 +13052,14 @@
         </w:rPr>
         <w:fldChar w:fldCharType="end"/>
       </w:r>
-      <w:bookmarkEnd w:id="5"/>
+      <w:bookmarkEnd w:id="6"/>
       <w:r>
         <w:rPr>
           <w:rFonts w:ascii="Times New Roman" w:hAnsi="Times New Roman" w:cs="Times New Roman"/>
           <w:sz w:val="20"/>
           <w:szCs w:val="20"/>
         </w:rPr>
-        <w:t>: Execution Time (</w:t>
-      </w:r>
-      <w:proofErr w:type="spellStart"/>
-      <w:r>
-        <w:rPr>
-          <w:rFonts w:ascii="Times New Roman" w:hAnsi="Times New Roman" w:cs="Times New Roman"/>
-          <w:sz w:val="20"/>
-          <w:szCs w:val="20"/>
-        </w:rPr>
-        <w:t>ms</w:t>
-      </w:r>
-      <w:proofErr w:type="spellEnd"/>
-      <w:r>
-        <w:rPr>
-          <w:rFonts w:ascii="Times New Roman" w:hAnsi="Times New Roman" w:cs="Times New Roman"/>
-          <w:sz w:val="20"/>
-          <w:szCs w:val="20"/>
-        </w:rPr>
-        <w:t>) for Tower of Hanoi</w:t>
+        <w:t>: Execution Time (ms) for Tower of Hanoi</w:t>
       </w:r>
     </w:p>
     <w:p>
@@ -14279,6 +13078,7 @@
           <w:sz w:val="22"/>
           <w:szCs w:val="22"/>
         </w:rPr>
+        <w:lastRenderedPageBreak/>
         <w:t>For Tower of Hanoi</w:t>
       </w:r>
       <w:r>
@@ -14367,115 +13167,7 @@
           <w:sz w:val="22"/>
           <w:szCs w:val="22"/>
         </w:rPr>
-        <w:t xml:space="preserve">, C++ Native solved 25 disks in 4.40 </w:t>
-      </w:r>
-      <w:proofErr w:type="spellStart"/>
-      <w:r>
-        <w:rPr>
-          <w:rFonts w:ascii="Times New Roman" w:hAnsi="Times New Roman" w:cs="Times New Roman"/>
-          <w:sz w:val="22"/>
-          <w:szCs w:val="22"/>
-        </w:rPr>
-        <w:t>ms</w:t>
-      </w:r>
-      <w:proofErr w:type="spellEnd"/>
-      <w:r>
-        <w:rPr>
-          <w:rFonts w:ascii="Times New Roman" w:hAnsi="Times New Roman" w:cs="Times New Roman"/>
-          <w:sz w:val="22"/>
-          <w:szCs w:val="22"/>
-        </w:rPr>
-        <w:t xml:space="preserve">, but C++ </w:t>
-      </w:r>
-      <w:proofErr w:type="spellStart"/>
-      <w:r>
-        <w:rPr>
-          <w:rFonts w:ascii="Times New Roman" w:hAnsi="Times New Roman" w:cs="Times New Roman"/>
-          <w:sz w:val="22"/>
-          <w:szCs w:val="22"/>
-        </w:rPr>
-        <w:t>Wasm</w:t>
-      </w:r>
-      <w:proofErr w:type="spellEnd"/>
-      <w:r>
-        <w:rPr>
-          <w:rFonts w:ascii="Times New Roman" w:hAnsi="Times New Roman" w:cs="Times New Roman"/>
-          <w:sz w:val="22"/>
-          <w:szCs w:val="22"/>
-        </w:rPr>
-        <w:t xml:space="preserve"> needed 128.69 </w:t>
-      </w:r>
-      <w:proofErr w:type="spellStart"/>
-      <w:r>
-        <w:rPr>
-          <w:rFonts w:ascii="Times New Roman" w:hAnsi="Times New Roman" w:cs="Times New Roman"/>
-          <w:sz w:val="22"/>
-          <w:szCs w:val="22"/>
-        </w:rPr>
-        <w:t>ms.</w:t>
-      </w:r>
-      <w:proofErr w:type="spellEnd"/>
-      <w:r>
-        <w:rPr>
-          <w:rFonts w:ascii="Times New Roman" w:hAnsi="Times New Roman" w:cs="Times New Roman"/>
-          <w:sz w:val="22"/>
-          <w:szCs w:val="22"/>
-        </w:rPr>
-        <w:t xml:space="preserve"> Java </w:t>
-      </w:r>
-      <w:proofErr w:type="spellStart"/>
-      <w:r>
-        <w:rPr>
-          <w:rFonts w:ascii="Times New Roman" w:hAnsi="Times New Roman" w:cs="Times New Roman"/>
-          <w:sz w:val="22"/>
-          <w:szCs w:val="22"/>
-        </w:rPr>
-        <w:t>Wasm</w:t>
-      </w:r>
-      <w:proofErr w:type="spellEnd"/>
-      <w:r>
-        <w:rPr>
-          <w:rFonts w:ascii="Times New Roman" w:hAnsi="Times New Roman" w:cs="Times New Roman"/>
-          <w:sz w:val="22"/>
-          <w:szCs w:val="22"/>
-        </w:rPr>
-        <w:t xml:space="preserve"> handled recursion better than C/C++ </w:t>
-      </w:r>
-      <w:proofErr w:type="spellStart"/>
-      <w:r>
-        <w:rPr>
-          <w:rFonts w:ascii="Times New Roman" w:hAnsi="Times New Roman" w:cs="Times New Roman"/>
-          <w:sz w:val="22"/>
-          <w:szCs w:val="22"/>
-        </w:rPr>
-        <w:t>Wasm</w:t>
-      </w:r>
-      <w:proofErr w:type="spellEnd"/>
-      <w:r>
-        <w:rPr>
-          <w:rFonts w:ascii="Times New Roman" w:hAnsi="Times New Roman" w:cs="Times New Roman"/>
-          <w:sz w:val="22"/>
-          <w:szCs w:val="22"/>
-        </w:rPr>
-        <w:t xml:space="preserve">, while Python </w:t>
-      </w:r>
-      <w:proofErr w:type="spellStart"/>
-      <w:r>
-        <w:rPr>
-          <w:rFonts w:ascii="Times New Roman" w:hAnsi="Times New Roman" w:cs="Times New Roman"/>
-          <w:sz w:val="22"/>
-          <w:szCs w:val="22"/>
-        </w:rPr>
-        <w:t>Wasm</w:t>
-      </w:r>
-      <w:proofErr w:type="spellEnd"/>
-      <w:r>
-        <w:rPr>
-          <w:rFonts w:ascii="Times New Roman" w:hAnsi="Times New Roman" w:cs="Times New Roman"/>
-          <w:sz w:val="22"/>
-          <w:szCs w:val="22"/>
-        </w:rPr>
-        <w:t xml:space="preserve"> became very slow for large inputs.</w:t>
+        <w:t>, C++ Native solved 25 disks in 4.40 ms, but C++ Wasm needed 128.69 ms. Java Wasm handled recursion better than C/C++ Wasm, while Python Wasm became very slow for large inputs.</w:t>
       </w:r>
     </w:p>
     <w:p>
@@ -14496,7 +13188,6 @@
         </w:rPr>
         <w:t xml:space="preserve">Overall, </w:t>
       </w:r>
-      <w:proofErr w:type="spellStart"/>
       <w:r>
         <w:rPr>
           <w:rFonts w:ascii="Times New Roman" w:eastAsia="Times New Roman" w:hAnsi="Times New Roman" w:cs="Times New Roman"/>
@@ -14507,7 +13198,6 @@
         </w:rPr>
         <w:t>Wasm</w:t>
       </w:r>
-      <w:proofErr w:type="spellEnd"/>
       <w:r>
         <w:rPr>
           <w:rFonts w:ascii="Times New Roman" w:eastAsia="Times New Roman" w:hAnsi="Times New Roman" w:cs="Times New Roman"/>
@@ -14524,40 +13214,19 @@
           <w:sz w:val="22"/>
           <w:szCs w:val="22"/>
         </w:rPr>
-        <w:t xml:space="preserve">is much slower than native execution for C and C++, performs better for Java, and gives mixed results for Python—fast for small inputs but very slow for large ones. This means </w:t>
-      </w:r>
-      <w:proofErr w:type="spellStart"/>
-      <w:r>
-        <w:rPr>
-          <w:rFonts w:ascii="Times New Roman" w:hAnsi="Times New Roman" w:cs="Times New Roman"/>
-          <w:sz w:val="22"/>
-          <w:szCs w:val="22"/>
-        </w:rPr>
-        <w:t>Wasm</w:t>
-      </w:r>
-      <w:proofErr w:type="spellEnd"/>
-      <w:r>
-        <w:rPr>
-          <w:rFonts w:ascii="Times New Roman" w:hAnsi="Times New Roman" w:cs="Times New Roman"/>
-          <w:sz w:val="22"/>
-          <w:szCs w:val="22"/>
-        </w:rPr>
-        <w:t xml:space="preserve"> is not a perfect replacement for native execution, especially in tasks that use a lot of memory or recursion.</w:t>
+        <w:t>is much slower than native execution for C and C++, performs better for Java, and gives mixed results for Python—fast for small inputs but very slow for large ones. This means Wasm is not a perfect replacement for native execution, especially in tasks that use a lot of memory or recursion.</w:t>
       </w:r>
     </w:p>
     <w:p>
       <w:pPr>
         <w:pStyle w:val="3"/>
         <w:spacing w:line="240" w:lineRule="auto"/>
-        <w:rPr>
-          <w:rFonts w:hint="eastAsia"/>
-        </w:rPr>
       </w:pPr>
-      <w:bookmarkStart w:id="6" w:name="_Hlk192836067"/>
+      <w:bookmarkStart w:id="7" w:name="_Hlk192836067"/>
       <w:r>
         <w:t>Program Equivalence Analysis</w:t>
       </w:r>
-      <w:bookmarkEnd w:id="6"/>
+      <w:bookmarkEnd w:id="7"/>
     </w:p>
     <w:p>
       <w:pPr>
@@ -14577,7 +13246,6 @@
         </w:rPr>
         <w:t xml:space="preserve">Normally, a program compiled to </w:t>
       </w:r>
-      <w:proofErr w:type="spellStart"/>
       <w:r>
         <w:rPr>
           <w:rFonts w:ascii="Times New Roman" w:hAnsi="Times New Roman" w:cs="Times New Roman"/>
@@ -14586,7 +13254,6 @@
         </w:rPr>
         <w:t>Wasm</w:t>
       </w:r>
-      <w:proofErr w:type="spellEnd"/>
       <w:r>
         <w:rPr>
           <w:rFonts w:ascii="Times New Roman" w:hAnsi="Times New Roman" w:cs="Times New Roman"/>
@@ -14684,10 +13351,7 @@
         <w:t>:</w:t>
       </w:r>
       <w:r>
-        <w:t xml:space="preserve"> </w:t>
-      </w:r>
-      <w:r>
-        <w:t>A Vulnerable C Program</w:t>
+        <w:t xml:space="preserve"> A Vulnerable C Program</w:t>
       </w:r>
     </w:p>
     <w:p>
@@ -14771,79 +13435,7 @@
           <w:sz w:val="22"/>
           <w:szCs w:val="22"/>
         </w:rPr>
-        <w:t xml:space="preserve">, the </w:t>
-      </w:r>
-      <w:proofErr w:type="gramStart"/>
-      <w:r>
-        <w:rPr>
-          <w:rFonts w:ascii="Times New Roman" w:hAnsi="Times New Roman" w:cs="Times New Roman"/>
-          <w:sz w:val="22"/>
-          <w:szCs w:val="22"/>
-        </w:rPr>
-        <w:t>C program</w:t>
-      </w:r>
-      <w:proofErr w:type="gramEnd"/>
-      <w:r>
-        <w:rPr>
-          <w:rFonts w:ascii="Times New Roman" w:hAnsi="Times New Roman" w:cs="Times New Roman"/>
-          <w:sz w:val="22"/>
-          <w:szCs w:val="22"/>
-        </w:rPr>
-        <w:t xml:space="preserve"> has a buffer overflow issue. The function </w:t>
-      </w:r>
-      <w:proofErr w:type="spellStart"/>
-      <w:r>
-        <w:rPr>
-          <w:rFonts w:ascii="Times New Roman" w:hAnsi="Times New Roman" w:cs="Times New Roman"/>
-          <w:sz w:val="22"/>
-          <w:szCs w:val="22"/>
-        </w:rPr>
-        <w:t>vulnerable_function</w:t>
-      </w:r>
-      <w:proofErr w:type="spellEnd"/>
-      <w:r>
-        <w:rPr>
-          <w:rFonts w:ascii="Times New Roman" w:hAnsi="Times New Roman" w:cs="Times New Roman"/>
-          <w:sz w:val="22"/>
-          <w:szCs w:val="22"/>
-        </w:rPr>
-        <w:t xml:space="preserve"> copies user input into a fixed-size buffer (char </w:t>
-      </w:r>
-      <w:proofErr w:type="gramStart"/>
-      <w:r>
-        <w:rPr>
-          <w:rFonts w:ascii="Times New Roman" w:hAnsi="Times New Roman" w:cs="Times New Roman"/>
-          <w:sz w:val="22"/>
-          <w:szCs w:val="22"/>
-        </w:rPr>
-        <w:t>buffer[</w:t>
-      </w:r>
-      <w:proofErr w:type="gramEnd"/>
-      <w:r>
-        <w:rPr>
-          <w:rFonts w:ascii="Times New Roman" w:hAnsi="Times New Roman" w:cs="Times New Roman"/>
-          <w:sz w:val="22"/>
-          <w:szCs w:val="22"/>
-        </w:rPr>
-        <w:t xml:space="preserve">32]) using </w:t>
-      </w:r>
-      <w:proofErr w:type="spellStart"/>
-      <w:r>
-        <w:rPr>
-          <w:rFonts w:ascii="Times New Roman" w:hAnsi="Times New Roman" w:cs="Times New Roman"/>
-          <w:sz w:val="22"/>
-          <w:szCs w:val="22"/>
-        </w:rPr>
-        <w:t>strcpy</w:t>
-      </w:r>
-      <w:proofErr w:type="spellEnd"/>
-      <w:r>
-        <w:rPr>
-          <w:rFonts w:ascii="Times New Roman" w:hAnsi="Times New Roman" w:cs="Times New Roman"/>
-          <w:sz w:val="22"/>
-          <w:szCs w:val="22"/>
-        </w:rPr>
-        <w:t>, but it does not check the input size. In native execution, if the input is too large, the program crashes because memory gets overwritten.</w:t>
+        <w:t>, the C program has a buffer overflow issue. The function vulnerable_function copies user input into a fixed-size buffer (char buffer[32]) using strcpy, but it does not check the input size. In native execution, if the input is too large, the program crashes because memory gets overwritten.</w:t>
       </w:r>
       <w:r>
         <w:rPr>
@@ -14861,7 +13453,6 @@
         </w:rPr>
         <w:t xml:space="preserve">However, in </w:t>
       </w:r>
-      <w:proofErr w:type="spellStart"/>
       <w:r>
         <w:rPr>
           <w:rFonts w:ascii="Times New Roman" w:hAnsi="Times New Roman" w:cs="Times New Roman"/>
@@ -14870,7 +13461,6 @@
         </w:rPr>
         <w:t>Wasm</w:t>
       </w:r>
-      <w:proofErr w:type="spellEnd"/>
       <w:r>
         <w:rPr>
           <w:rFonts w:ascii="Times New Roman" w:hAnsi="Times New Roman" w:cs="Times New Roman"/>
@@ -14879,7 +13469,6 @@
         </w:rPr>
         <w:t xml:space="preserve">, the program does not crash. This is because </w:t>
       </w:r>
-      <w:proofErr w:type="spellStart"/>
       <w:r>
         <w:rPr>
           <w:rFonts w:ascii="Times New Roman" w:hAnsi="Times New Roman" w:cs="Times New Roman"/>
@@ -14888,34 +13477,14 @@
         </w:rPr>
         <w:t>Wasm</w:t>
       </w:r>
-      <w:proofErr w:type="spellEnd"/>
-      <w:r>
-        <w:rPr>
-          <w:rFonts w:ascii="Times New Roman" w:hAnsi="Times New Roman" w:cs="Times New Roman"/>
-          <w:sz w:val="22"/>
-          <w:szCs w:val="22"/>
-        </w:rPr>
-        <w:t xml:space="preserve"> has built-in memory safety checks, which stop out-of-bounds </w:t>
-      </w:r>
-      <w:proofErr w:type="gramStart"/>
-      <w:r>
-        <w:rPr>
-          <w:rFonts w:ascii="Times New Roman" w:hAnsi="Times New Roman" w:cs="Times New Roman"/>
-          <w:sz w:val="22"/>
-          <w:szCs w:val="22"/>
-        </w:rPr>
-        <w:t>writes</w:t>
-      </w:r>
-      <w:proofErr w:type="gramEnd"/>
-      <w:r>
-        <w:rPr>
-          <w:rFonts w:ascii="Times New Roman" w:hAnsi="Times New Roman" w:cs="Times New Roman"/>
-          <w:sz w:val="22"/>
-          <w:szCs w:val="22"/>
-        </w:rPr>
-        <w:t xml:space="preserve"> from happening. As a result, the </w:t>
-      </w:r>
-      <w:proofErr w:type="spellStart"/>
+      <w:r>
+        <w:rPr>
+          <w:rFonts w:ascii="Times New Roman" w:hAnsi="Times New Roman" w:cs="Times New Roman"/>
+          <w:sz w:val="22"/>
+          <w:szCs w:val="22"/>
+        </w:rPr>
+        <w:t xml:space="preserve"> has built-in memory safety checks, which stop out-of-bounds writes from happening. As a result, the </w:t>
+      </w:r>
       <w:r>
         <w:rPr>
           <w:rFonts w:ascii="Times New Roman" w:hAnsi="Times New Roman" w:cs="Times New Roman"/>
@@ -14924,7 +13493,6 @@
         </w:rPr>
         <w:t>Wasm</w:t>
       </w:r>
-      <w:proofErr w:type="spellEnd"/>
       <w:r>
         <w:rPr>
           <w:rFonts w:ascii="Times New Roman" w:hAnsi="Times New Roman" w:cs="Times New Roman"/>
@@ -14933,7 +13501,6 @@
         </w:rPr>
         <w:t xml:space="preserve"> version behaves differently from the native version. Even though they come from the same source code, their execution is not the same. This shows that </w:t>
       </w:r>
-      <w:proofErr w:type="spellStart"/>
       <w:r>
         <w:rPr>
           <w:rFonts w:ascii="Times New Roman" w:hAnsi="Times New Roman" w:cs="Times New Roman"/>
@@ -14942,7 +13509,6 @@
         </w:rPr>
         <w:t>Wasm’s</w:t>
       </w:r>
-      <w:proofErr w:type="spellEnd"/>
       <w:r>
         <w:rPr>
           <w:rFonts w:ascii="Times New Roman" w:hAnsi="Times New Roman" w:cs="Times New Roman"/>
@@ -14979,16 +13545,8 @@
         <w:rPr>
           <w:lang w:eastAsia="zh-CN"/>
         </w:rPr>
-        <w:t xml:space="preserve">Vulnerabilities in </w:t>
-      </w:r>
-      <w:proofErr w:type="spellStart"/>
-      <w:r>
-        <w:rPr>
-          <w:lang w:eastAsia="zh-CN"/>
-        </w:rPr>
-        <w:t>Webassembly</w:t>
-      </w:r>
-      <w:proofErr w:type="spellEnd"/>
+        <w:t>Vulnerabilities in Webassembly</w:t>
+      </w:r>
     </w:p>
     <w:p>
       <w:pPr>
@@ -15007,7 +13565,6 @@
         </w:rPr>
         <w:t xml:space="preserve">Unfortunately, vulnerability from memory unsafe language can still propagate to the </w:t>
       </w:r>
-      <w:proofErr w:type="spellStart"/>
       <w:r>
         <w:rPr>
           <w:rFonts w:ascii="Times New Roman" w:hAnsi="Times New Roman" w:cs="Times New Roman"/>
@@ -15024,7 +13581,6 @@
         </w:rPr>
         <w:t>ebassembly</w:t>
       </w:r>
-      <w:proofErr w:type="spellEnd"/>
       <w:r>
         <w:rPr>
           <w:rFonts w:ascii="Times New Roman" w:hAnsi="Times New Roman" w:cs="Times New Roman"/>
@@ -15033,8 +13589,6 @@
         </w:rPr>
         <w:t xml:space="preserve">. This is due to the linear unmanaged memory with full permission in </w:t>
       </w:r>
-      <w:proofErr w:type="spellStart"/>
-      <w:proofErr w:type="gramStart"/>
       <w:r>
         <w:rPr>
           <w:rFonts w:ascii="Times New Roman" w:hAnsi="Times New Roman" w:cs="Times New Roman"/>
@@ -15049,35 +13603,16 @@
           <w:sz w:val="22"/>
           <w:szCs w:val="22"/>
         </w:rPr>
-        <w:t>ebassembly</w:t>
-      </w:r>
-      <w:proofErr w:type="spellEnd"/>
-      <w:r>
-        <w:rPr>
-          <w:rFonts w:ascii="Times New Roman" w:hAnsi="Times New Roman" w:cs="Times New Roman"/>
-          <w:sz w:val="22"/>
-          <w:szCs w:val="22"/>
-        </w:rPr>
-        <w:t xml:space="preserve"> </w:t>
-      </w:r>
-      <w:r>
-        <w:rPr>
-          <w:rFonts w:ascii="Times New Roman" w:hAnsi="Times New Roman" w:cs="Times New Roman"/>
-          <w:sz w:val="22"/>
-          <w:szCs w:val="22"/>
-        </w:rPr>
-        <w:t>.</w:t>
-      </w:r>
-      <w:proofErr w:type="gramEnd"/>
-      <w:r>
-        <w:rPr>
-          <w:rFonts w:ascii="Times New Roman" w:hAnsi="Times New Roman" w:cs="Times New Roman"/>
-          <w:sz w:val="22"/>
-          <w:szCs w:val="22"/>
-        </w:rPr>
-        <w:t xml:space="preserve"> Since </w:t>
-      </w:r>
-      <w:proofErr w:type="spellStart"/>
+        <w:t xml:space="preserve">ebassembly </w:t>
+      </w:r>
+      <w:r>
+        <w:rPr>
+          <w:rFonts w:ascii="Times New Roman" w:hAnsi="Times New Roman" w:cs="Times New Roman"/>
+          <w:sz w:val="22"/>
+          <w:szCs w:val="22"/>
+        </w:rPr>
+        <w:t xml:space="preserve">. Since </w:t>
+      </w:r>
       <w:r>
         <w:rPr>
           <w:rFonts w:ascii="Times New Roman" w:hAnsi="Times New Roman" w:cs="Times New Roman"/>
@@ -15092,16 +13627,7 @@
           <w:sz w:val="22"/>
           <w:szCs w:val="22"/>
         </w:rPr>
-        <w:t>ebassembly</w:t>
-      </w:r>
-      <w:proofErr w:type="spellEnd"/>
-      <w:r>
-        <w:rPr>
-          <w:rFonts w:ascii="Times New Roman" w:hAnsi="Times New Roman" w:cs="Times New Roman"/>
-          <w:sz w:val="22"/>
-          <w:szCs w:val="22"/>
-        </w:rPr>
-        <w:t xml:space="preserve"> itself is memory safe, these vulnerabilities can only hurt the sandbox without crushing it.</w:t>
+        <w:t>ebassembly itself is memory safe, these vulnerabilities can only hurt the sandbox without crushing it.</w:t>
       </w:r>
     </w:p>
     <w:p>
@@ -15127,41 +13653,15 @@
           <w:sz w:val="22"/>
           <w:szCs w:val="22"/>
         </w:rPr>
-        <w:t>Due to the lack of built-in bounds checking, buffer overflows can overwrite adjacent data, enabling attacks that compromise data integrity and application logic.</w:t>
-      </w:r>
-      <w:r>
-        <w:rPr>
-          <w:rFonts w:ascii="Times New Roman" w:hAnsi="Times New Roman" w:cs="Times New Roman"/>
-          <w:sz w:val="22"/>
-          <w:szCs w:val="22"/>
-        </w:rPr>
-        <w:t xml:space="preserve"> </w:t>
-      </w:r>
-      <w:r>
-        <w:rPr>
-          <w:rFonts w:ascii="Times New Roman" w:hAnsi="Times New Roman" w:cs="Times New Roman"/>
-          <w:sz w:val="22"/>
-          <w:szCs w:val="22"/>
-        </w:rPr>
-        <w:t xml:space="preserve">Figure 2 shows C </w:t>
-      </w:r>
-      <w:proofErr w:type="spellStart"/>
-      <w:r>
-        <w:rPr>
-          <w:rFonts w:ascii="Times New Roman" w:hAnsi="Times New Roman" w:cs="Times New Roman"/>
-          <w:sz w:val="22"/>
-          <w:szCs w:val="22"/>
-        </w:rPr>
-        <w:t>cpde</w:t>
-      </w:r>
-      <w:proofErr w:type="spellEnd"/>
-      <w:r>
-        <w:rPr>
-          <w:rFonts w:ascii="Times New Roman" w:hAnsi="Times New Roman" w:cs="Times New Roman"/>
-          <w:sz w:val="22"/>
-          <w:szCs w:val="22"/>
-        </w:rPr>
-        <w:t xml:space="preserve"> prone to overflow because line 9 fails to perform bounds checking.</w:t>
+        <w:t xml:space="preserve">Due to the lack of built-in bounds checking, buffer overflows can overwrite adjacent data, enabling attacks that compromise data integrity and application logic. </w:t>
+      </w:r>
+      <w:r>
+        <w:rPr>
+          <w:rFonts w:ascii="Times New Roman" w:hAnsi="Times New Roman" w:cs="Times New Roman"/>
+          <w:sz w:val="22"/>
+          <w:szCs w:val="22"/>
+        </w:rPr>
+        <w:t>Figure 2 shows C cpde prone to overflow because line 9 fails to perform bounds checking.</w:t>
       </w:r>
     </w:p>
     <w:p>
@@ -15170,6 +13670,9 @@
         <w:jc w:val="center"/>
       </w:pPr>
       <w:r>
+        <w:rPr>
+          <w:noProof/>
+        </w:rPr>
         <w:lastRenderedPageBreak/>
         <w:drawing>
           <wp:inline distT="0" distB="0" distL="0" distR="0" wp14:anchorId="2AE1EF5C" wp14:editId="406971E5">
@@ -15238,10 +13741,7 @@
         <w:t>:</w:t>
       </w:r>
       <w:r>
-        <w:t xml:space="preserve"> </w:t>
-      </w:r>
-      <w:r>
-        <w:t>Buffer Overflow.</w:t>
+        <w:t xml:space="preserve"> Buffer Overflow.</w:t>
       </w:r>
     </w:p>
     <w:p>
@@ -15276,6 +13776,9 @@
         <w:jc w:val="center"/>
       </w:pPr>
       <w:r>
+        <w:rPr>
+          <w:noProof/>
+        </w:rPr>
         <w:drawing>
           <wp:inline distT="0" distB="0" distL="0" distR="0" wp14:anchorId="238AB38B" wp14:editId="158999F1">
             <wp:extent cx="5943600" cy="2044700"/>
@@ -15360,195 +13863,32 @@
           <w:sz w:val="22"/>
           <w:szCs w:val="22"/>
         </w:rPr>
-        <w:t xml:space="preserve">Because </w:t>
-      </w:r>
-      <w:proofErr w:type="spellStart"/>
-      <w:r>
-        <w:rPr>
-          <w:rFonts w:ascii="Times New Roman" w:hAnsi="Times New Roman" w:cs="Times New Roman"/>
-          <w:sz w:val="22"/>
-          <w:szCs w:val="22"/>
-        </w:rPr>
-        <w:t>Emscripten</w:t>
-      </w:r>
-      <w:proofErr w:type="spellEnd"/>
-      <w:r>
-        <w:rPr>
-          <w:rFonts w:ascii="Times New Roman" w:hAnsi="Times New Roman" w:cs="Times New Roman"/>
-          <w:sz w:val="22"/>
-          <w:szCs w:val="22"/>
-        </w:rPr>
-        <w:t xml:space="preserve"> </w:t>
-      </w:r>
-      <w:proofErr w:type="gramStart"/>
-      <w:r>
-        <w:rPr>
-          <w:rFonts w:ascii="Times New Roman" w:hAnsi="Times New Roman" w:cs="Times New Roman"/>
-          <w:sz w:val="22"/>
-          <w:szCs w:val="22"/>
-        </w:rPr>
-        <w:t>compiler(</w:t>
-      </w:r>
-      <w:proofErr w:type="gramEnd"/>
-      <w:r>
-        <w:rPr>
-          <w:rFonts w:ascii="Times New Roman" w:hAnsi="Times New Roman" w:cs="Times New Roman"/>
-          <w:sz w:val="22"/>
-          <w:szCs w:val="22"/>
-        </w:rPr>
-        <w:t xml:space="preserve">compile C/CPP code into </w:t>
-      </w:r>
-      <w:proofErr w:type="spellStart"/>
-      <w:r>
-        <w:rPr>
-          <w:rFonts w:ascii="Times New Roman" w:hAnsi="Times New Roman" w:cs="Times New Roman"/>
-          <w:sz w:val="22"/>
-          <w:szCs w:val="22"/>
-        </w:rPr>
-        <w:t>webassembly</w:t>
-      </w:r>
-      <w:proofErr w:type="spellEnd"/>
-      <w:r>
-        <w:rPr>
-          <w:rFonts w:ascii="Times New Roman" w:hAnsi="Times New Roman" w:cs="Times New Roman"/>
-          <w:sz w:val="22"/>
-          <w:szCs w:val="22"/>
-        </w:rPr>
-        <w:t xml:space="preserve"> byte code) uses a simplified allocator </w:t>
-      </w:r>
-      <w:proofErr w:type="spellStart"/>
-      <w:r>
-        <w:rPr>
-          <w:rFonts w:ascii="Times New Roman" w:hAnsi="Times New Roman" w:cs="Times New Roman"/>
-          <w:sz w:val="22"/>
-          <w:szCs w:val="22"/>
-        </w:rPr>
-        <w:t>emmalloc</w:t>
-      </w:r>
-      <w:proofErr w:type="spellEnd"/>
-      <w:r>
-        <w:rPr>
-          <w:rFonts w:ascii="Times New Roman" w:hAnsi="Times New Roman" w:cs="Times New Roman"/>
-          <w:sz w:val="22"/>
-          <w:szCs w:val="22"/>
-        </w:rPr>
-        <w:t xml:space="preserve">, typically, simplified allocators are vulnerable to metadata corruption attacks, so do </w:t>
-      </w:r>
-      <w:proofErr w:type="spellStart"/>
-      <w:r>
-        <w:rPr>
-          <w:rFonts w:ascii="Times New Roman" w:hAnsi="Times New Roman" w:cs="Times New Roman"/>
-          <w:sz w:val="22"/>
-          <w:szCs w:val="22"/>
-        </w:rPr>
-        <w:t>emmalloc</w:t>
-      </w:r>
-      <w:proofErr w:type="spellEnd"/>
-      <w:r>
-        <w:rPr>
-          <w:rFonts w:ascii="Times New Roman" w:hAnsi="Times New Roman" w:cs="Times New Roman"/>
-          <w:sz w:val="22"/>
-          <w:szCs w:val="22"/>
-        </w:rPr>
-        <w:t xml:space="preserve">. </w:t>
-      </w:r>
-      <w:r>
-        <w:rPr>
-          <w:rFonts w:ascii="Times New Roman" w:hAnsi="Times New Roman" w:cs="Times New Roman"/>
-          <w:sz w:val="22"/>
-          <w:szCs w:val="22"/>
-        </w:rPr>
-        <w:t xml:space="preserve">Figure 3 shows the detail of how to achieve it on </w:t>
-      </w:r>
-      <w:proofErr w:type="gramStart"/>
-      <w:r>
-        <w:rPr>
-          <w:rFonts w:ascii="Times New Roman" w:hAnsi="Times New Roman" w:cs="Times New Roman"/>
-          <w:sz w:val="22"/>
-          <w:szCs w:val="22"/>
-        </w:rPr>
-        <w:t>C code</w:t>
-      </w:r>
-      <w:proofErr w:type="gramEnd"/>
-      <w:r>
-        <w:rPr>
-          <w:rFonts w:ascii="Times New Roman" w:hAnsi="Times New Roman" w:cs="Times New Roman"/>
-          <w:sz w:val="22"/>
-          <w:szCs w:val="22"/>
-        </w:rPr>
-        <w:t xml:space="preserve">. Because </w:t>
-      </w:r>
-      <w:proofErr w:type="spellStart"/>
-      <w:r>
-        <w:rPr>
-          <w:rFonts w:ascii="Times New Roman" w:hAnsi="Times New Roman" w:cs="Times New Roman"/>
-          <w:sz w:val="22"/>
-          <w:szCs w:val="22"/>
-        </w:rPr>
-        <w:t>emmalloc</w:t>
-      </w:r>
-      <w:proofErr w:type="spellEnd"/>
-      <w:r>
-        <w:rPr>
-          <w:rFonts w:ascii="Times New Roman" w:hAnsi="Times New Roman" w:cs="Times New Roman"/>
-          <w:sz w:val="22"/>
-          <w:szCs w:val="22"/>
-        </w:rPr>
-        <w:t xml:space="preserve"> is a first-fit allocator, it will return the first chunk in the free list large enough to satisfy </w:t>
-      </w:r>
-      <w:proofErr w:type="gramStart"/>
-      <w:r>
-        <w:rPr>
-          <w:rFonts w:ascii="Times New Roman" w:hAnsi="Times New Roman" w:cs="Times New Roman"/>
-          <w:sz w:val="22"/>
-          <w:szCs w:val="22"/>
-        </w:rPr>
-        <w:t>an</w:t>
-      </w:r>
-      <w:proofErr w:type="gramEnd"/>
-      <w:r>
-        <w:rPr>
-          <w:rFonts w:ascii="Times New Roman" w:hAnsi="Times New Roman" w:cs="Times New Roman"/>
-          <w:sz w:val="22"/>
-          <w:szCs w:val="22"/>
-        </w:rPr>
-        <w:t xml:space="preserve"> request. </w:t>
-      </w:r>
-      <w:proofErr w:type="gramStart"/>
-      <w:r>
-        <w:rPr>
-          <w:rFonts w:ascii="Times New Roman" w:hAnsi="Times New Roman" w:cs="Times New Roman"/>
-          <w:sz w:val="22"/>
-          <w:szCs w:val="22"/>
-        </w:rPr>
-        <w:t>So</w:t>
-      </w:r>
-      <w:proofErr w:type="gramEnd"/>
-      <w:r>
-        <w:rPr>
-          <w:rFonts w:ascii="Times New Roman" w:hAnsi="Times New Roman" w:cs="Times New Roman"/>
-          <w:sz w:val="22"/>
-          <w:szCs w:val="22"/>
-        </w:rPr>
-        <w:t xml:space="preserve"> at </w:t>
-      </w:r>
-      <w:proofErr w:type="gramStart"/>
-      <w:r>
-        <w:rPr>
-          <w:rFonts w:ascii="Times New Roman" w:hAnsi="Times New Roman" w:cs="Times New Roman"/>
-          <w:sz w:val="22"/>
-          <w:szCs w:val="22"/>
-        </w:rPr>
-        <w:t>very</w:t>
-      </w:r>
-      <w:proofErr w:type="gramEnd"/>
-      <w:r>
-        <w:rPr>
-          <w:rFonts w:ascii="Times New Roman" w:hAnsi="Times New Roman" w:cs="Times New Roman"/>
-          <w:sz w:val="22"/>
-          <w:szCs w:val="22"/>
-        </w:rPr>
-        <w:t xml:space="preserve"> beginning of the execution of program, two allocation requests will yield two chunks adjacent to each other in Figure3 (a). Then, we perform a write overflow for alloc1 in Figure3 (b), </w:t>
+        <w:t xml:space="preserve">Because Emscripten compiler(compile C/CPP code into webassembly byte code) uses a simplified allocator emmalloc, typically, simplified allocators are vulnerable to metadata corruption attacks, so do emmalloc. </w:t>
+      </w:r>
+      <w:r>
+        <w:rPr>
+          <w:rFonts w:ascii="Times New Roman" w:hAnsi="Times New Roman" w:cs="Times New Roman"/>
+          <w:sz w:val="22"/>
+          <w:szCs w:val="22"/>
+        </w:rPr>
+        <w:t xml:space="preserve">Figure 3 shows the detail of how to achieve it on C code. </w:t>
+      </w:r>
+      <w:r>
+        <w:rPr>
+          <w:rFonts w:ascii="Times New Roman" w:hAnsi="Times New Roman" w:cs="Times New Roman" w:hint="eastAsia"/>
+          <w:sz w:val="22"/>
+          <w:szCs w:val="22"/>
+          <w:lang w:eastAsia="zh-CN"/>
+        </w:rPr>
+        <w:t>E</w:t>
+      </w:r>
+      <w:r>
+        <w:rPr>
+          <w:rFonts w:ascii="Times New Roman" w:hAnsi="Times New Roman" w:cs="Times New Roman"/>
+          <w:sz w:val="22"/>
+          <w:szCs w:val="22"/>
+        </w:rPr>
+        <w:t xml:space="preserve">mmalloc is a first-fit allocator, it will return the first chunk in the free list large enough to satisfy an request. So at very beginning of the execution of program, two allocation requests will yield two chunks adjacent to each other in Figure3 (a). Then, we perform a write overflow for alloc1 in Figure3 (b), </w:t>
       </w:r>
       <w:r>
         <w:rPr>
@@ -15589,45 +13929,8 @@
           <w:sz w:val="22"/>
           <w:szCs w:val="22"/>
         </w:rPr>
-        <w:t xml:space="preserve">Because </w:t>
-      </w:r>
-      <w:proofErr w:type="spellStart"/>
-      <w:r>
-        <w:rPr>
-          <w:rFonts w:ascii="Times New Roman" w:hAnsi="Times New Roman" w:cs="Times New Roman"/>
-          <w:sz w:val="22"/>
-          <w:szCs w:val="22"/>
-        </w:rPr>
-        <w:t>Webassembly’s</w:t>
-      </w:r>
-      <w:proofErr w:type="spellEnd"/>
-      <w:r>
-        <w:rPr>
-          <w:rFonts w:ascii="Times New Roman" w:hAnsi="Times New Roman" w:cs="Times New Roman"/>
-          <w:sz w:val="22"/>
-          <w:szCs w:val="22"/>
-        </w:rPr>
-        <w:t xml:space="preserve"> memory </w:t>
-      </w:r>
-      <w:proofErr w:type="gramStart"/>
-      <w:r>
-        <w:rPr>
-          <w:rFonts w:ascii="Times New Roman" w:hAnsi="Times New Roman" w:cs="Times New Roman"/>
-          <w:sz w:val="22"/>
-          <w:szCs w:val="22"/>
-        </w:rPr>
-        <w:t>don’t</w:t>
-      </w:r>
-      <w:proofErr w:type="gramEnd"/>
-      <w:r>
-        <w:rPr>
-          <w:rFonts w:ascii="Times New Roman" w:hAnsi="Times New Roman" w:cs="Times New Roman"/>
-          <w:sz w:val="22"/>
-          <w:szCs w:val="22"/>
-        </w:rPr>
-        <w:t xml:space="preserve"> have any guard position to prevent read or write from user. The operation can trigger segmentation fault in native environment will still work in </w:t>
-      </w:r>
-      <w:proofErr w:type="spellStart"/>
+        <w:t xml:space="preserve">Because Webassembly’s memory don’t have any guard position to prevent read or write from user. The operation can trigger segmentation fault in native environment will still work in </w:t>
+      </w:r>
       <w:r>
         <w:rPr>
           <w:rFonts w:ascii="Times New Roman" w:hAnsi="Times New Roman" w:cs="Times New Roman"/>
@@ -15644,20 +13947,14 @@
         </w:rPr>
         <w:t>ebassembly</w:t>
       </w:r>
-      <w:proofErr w:type="spellEnd"/>
     </w:p>
     <w:p>
       <w:pPr>
         <w:pStyle w:val="3"/>
       </w:pPr>
       <w:r>
-        <w:t xml:space="preserve">Control Flow in </w:t>
-      </w:r>
-      <w:proofErr w:type="spellStart"/>
-      <w:r>
-        <w:t>Webassembly</w:t>
-      </w:r>
-      <w:proofErr w:type="spellEnd"/>
+        <w:t>Control Flow in Webassembly</w:t>
+      </w:r>
     </w:p>
     <w:p>
       <w:pPr>
@@ -15676,43 +13973,7 @@
           <w:sz w:val="22"/>
           <w:szCs w:val="22"/>
         </w:rPr>
-        <w:t xml:space="preserve">n </w:t>
-      </w:r>
-      <w:proofErr w:type="spellStart"/>
-      <w:r>
-        <w:rPr>
-          <w:rFonts w:ascii="Times New Roman" w:hAnsi="Times New Roman" w:cs="Times New Roman"/>
-          <w:sz w:val="22"/>
-          <w:szCs w:val="22"/>
-        </w:rPr>
-        <w:t>WebAssembly</w:t>
-      </w:r>
-      <w:proofErr w:type="spellEnd"/>
-      <w:r>
-        <w:rPr>
-          <w:rFonts w:ascii="Times New Roman" w:hAnsi="Times New Roman" w:cs="Times New Roman"/>
-          <w:sz w:val="22"/>
-          <w:szCs w:val="22"/>
-        </w:rPr>
-        <w:t xml:space="preserve">, although the total number of branch opcodes is higher than in native code, its structured control flow design leads to a lower branch misprediction rate. This design relies on three fundamental </w:t>
-      </w:r>
-      <w:proofErr w:type="gramStart"/>
-      <w:r>
-        <w:rPr>
-          <w:rFonts w:ascii="Times New Roman" w:hAnsi="Times New Roman" w:cs="Times New Roman"/>
-          <w:sz w:val="22"/>
-          <w:szCs w:val="22"/>
-        </w:rPr>
-        <w:t>constructs</w:t>
-      </w:r>
-      <w:proofErr w:type="gramEnd"/>
-      <w:r>
-        <w:rPr>
-          <w:rFonts w:ascii="Times New Roman" w:hAnsi="Times New Roman" w:cs="Times New Roman"/>
-          <w:sz w:val="22"/>
-          <w:szCs w:val="22"/>
-        </w:rPr>
-        <w:t>:</w:t>
+        <w:t>n WebAssembly, although the total number of branch opcodes is higher than in native code, its structured control flow design leads to a lower branch misprediction rate. This design relies on three fundamental constructs:</w:t>
       </w:r>
     </w:p>
     <w:p>
@@ -15813,156 +14074,834 @@
         <w:pStyle w:val="4"/>
       </w:pPr>
       <w:r>
-        <w:t xml:space="preserve">Experiment Result </w:t>
-      </w:r>
-      <w:proofErr w:type="gramStart"/>
-      <w:r>
-        <w:t>For  Comparing</w:t>
-      </w:r>
-      <w:proofErr w:type="gramEnd"/>
-      <w:r>
-        <w:t xml:space="preserve"> Branch Miss Rate</w:t>
+        <w:t>Experiment Result For  Comparing Branch Miss Rate</w:t>
       </w:r>
     </w:p>
     <w:p>
-      <w:pPr>
-        <w:keepNext/>
+      <w:r>
+        <w:t>For computation intensive tasks, Because it don’t have too much branch in source code, so in this case, Webassembly  will have higher branch miss rate than native environments due to it will add more branch for checking</w:t>
+      </w:r>
+      <w:r>
+        <w:t>. But for other tasks have many branches in source code, Webassembly will outperform native environment.</w:t>
+      </w:r>
+    </w:p>
+    <w:tbl>
+      <w:tblPr>
+        <w:tblStyle w:val="11"/>
+        <w:tblW w:w="5417" w:type="dxa"/>
         <w:jc w:val="center"/>
-      </w:pPr>
-      <w:r>
-        <w:rPr>
-          <w:rFonts w:ascii="Times New Roman" w:hAnsi="Times New Roman" w:cs="Times New Roman"/>
-          <w:sz w:val="22"/>
-          <w:szCs w:val="22"/>
-        </w:rPr>
-        <w:drawing>
-          <wp:inline distT="0" distB="0" distL="0" distR="0" wp14:anchorId="227A39FB" wp14:editId="7745396C">
-            <wp:extent cx="5943600" cy="2376170"/>
-            <wp:effectExtent l="0" t="0" r="0" b="5080"/>
-            <wp:docPr id="857711725" name="图片 1" descr="文本&#10;&#10;AI 生成的内容可能不正确。"/>
-            <wp:cNvGraphicFramePr>
-              <a:graphicFrameLocks xmlns:a="http://schemas.openxmlformats.org/drawingml/2006/main" noChangeAspect="1"/>
-            </wp:cNvGraphicFramePr>
-            <a:graphic xmlns:a="http://schemas.openxmlformats.org/drawingml/2006/main">
-              <a:graphicData uri="http://schemas.openxmlformats.org/drawingml/2006/picture">
-                <pic:pic xmlns:pic="http://schemas.openxmlformats.org/drawingml/2006/picture">
-                  <pic:nvPicPr>
-                    <pic:cNvPr id="857711725" name="图片 1" descr="文本&#10;&#10;AI 生成的内容可能不正确。"/>
-                    <pic:cNvPicPr/>
-                  </pic:nvPicPr>
-                  <pic:blipFill>
-                    <a:blip r:embed="rId9"/>
-                    <a:stretch>
-                      <a:fillRect/>
-                    </a:stretch>
-                  </pic:blipFill>
-                  <pic:spPr>
-                    <a:xfrm>
-                      <a:off x="0" y="0"/>
-                      <a:ext cx="5943600" cy="2376170"/>
-                    </a:xfrm>
-                    <a:prstGeom prst="rect">
-                      <a:avLst/>
-                    </a:prstGeom>
-                  </pic:spPr>
-                </pic:pic>
-              </a:graphicData>
-            </a:graphic>
-          </wp:inline>
-        </w:drawing>
-      </w:r>
-    </w:p>
-    <w:p>
-      <w:pPr>
-        <w:pStyle w:val="ae"/>
-        <w:jc w:val="center"/>
-        <w:rPr>
-          <w:rFonts w:ascii="Times New Roman" w:hAnsi="Times New Roman" w:cs="Times New Roman"/>
-          <w:sz w:val="22"/>
-          <w:szCs w:val="22"/>
-        </w:rPr>
-      </w:pPr>
-      <w:r>
-        <w:t xml:space="preserve">Figure </w:t>
-      </w:r>
-      <w:r>
-        <w:fldChar w:fldCharType="begin"/>
-      </w:r>
-      <w:r>
-        <w:instrText xml:space="preserve"> SEQ Figure \* ARABIC </w:instrText>
-      </w:r>
-      <w:r>
-        <w:fldChar w:fldCharType="separate"/>
-      </w:r>
-      <w:r>
-        <w:rPr>
-          <w:noProof/>
-        </w:rPr>
-        <w:t>4</w:t>
-      </w:r>
-      <w:r>
-        <w:fldChar w:fldCharType="end"/>
-      </w:r>
-      <w:r>
-        <w:t xml:space="preserve"> Fib in native environment</w:t>
-      </w:r>
-    </w:p>
-    <w:p>
-      <w:pPr>
-        <w:keepNext/>
-        <w:jc w:val="center"/>
-      </w:pPr>
-      <w:r>
-        <w:drawing>
-          <wp:inline distT="0" distB="0" distL="0" distR="0" wp14:anchorId="092AF1EB" wp14:editId="68D42613">
-            <wp:extent cx="5943600" cy="2383790"/>
-            <wp:effectExtent l="0" t="0" r="0" b="0"/>
-            <wp:docPr id="245305977" name="图片 1" descr="文本&#10;&#10;AI 生成的内容可能不正确。"/>
-            <wp:cNvGraphicFramePr>
-              <a:graphicFrameLocks xmlns:a="http://schemas.openxmlformats.org/drawingml/2006/main" noChangeAspect="1"/>
-            </wp:cNvGraphicFramePr>
-            <a:graphic xmlns:a="http://schemas.openxmlformats.org/drawingml/2006/main">
-              <a:graphicData uri="http://schemas.openxmlformats.org/drawingml/2006/picture">
-                <pic:pic xmlns:pic="http://schemas.openxmlformats.org/drawingml/2006/picture">
-                  <pic:nvPicPr>
-                    <pic:cNvPr id="245305977" name="图片 1" descr="文本&#10;&#10;AI 生成的内容可能不正确。"/>
-                    <pic:cNvPicPr/>
-                  </pic:nvPicPr>
-                  <pic:blipFill>
-                    <a:blip r:embed="rId10"/>
-                    <a:stretch>
-                      <a:fillRect/>
-                    </a:stretch>
-                  </pic:blipFill>
-                  <pic:spPr>
-                    <a:xfrm>
-                      <a:off x="0" y="0"/>
-                      <a:ext cx="5943600" cy="2383790"/>
-                    </a:xfrm>
-                    <a:prstGeom prst="rect">
-                      <a:avLst/>
-                    </a:prstGeom>
-                  </pic:spPr>
-                </pic:pic>
-              </a:graphicData>
-            </a:graphic>
-          </wp:inline>
-        </w:drawing>
-      </w:r>
-    </w:p>
+        <w:tblLook w:val="04A0" w:firstRow="1" w:lastRow="0" w:firstColumn="1" w:lastColumn="0" w:noHBand="0" w:noVBand="1"/>
+      </w:tblPr>
+      <w:tblGrid>
+        <w:gridCol w:w="1377"/>
+        <w:gridCol w:w="2020"/>
+        <w:gridCol w:w="2020"/>
+      </w:tblGrid>
+      <w:tr>
+        <w:trPr>
+          <w:cnfStyle w:val="100000000000" w:firstRow="1" w:lastRow="0" w:firstColumn="0" w:lastColumn="0" w:oddVBand="0" w:evenVBand="0" w:oddHBand="0" w:evenHBand="0" w:firstRowFirstColumn="0" w:firstRowLastColumn="0" w:lastRowFirstColumn="0" w:lastRowLastColumn="0"/>
+          <w:trHeight w:val="467"/>
+          <w:jc w:val="center"/>
+        </w:trPr>
+        <w:tc>
+          <w:tcPr>
+            <w:cnfStyle w:val="001000000000" w:firstRow="0" w:lastRow="0" w:firstColumn="1" w:lastColumn="0" w:oddVBand="0" w:evenVBand="0" w:oddHBand="0" w:evenHBand="0" w:firstRowFirstColumn="0" w:firstRowLastColumn="0" w:lastRowFirstColumn="0" w:lastRowLastColumn="0"/>
+            <w:tcW w:w="1377" w:type="dxa"/>
+            <w:noWrap/>
+          </w:tcPr>
+          <w:p>
+            <w:pPr>
+              <w:rPr>
+                <w:rFonts w:ascii="Times New Roman" w:eastAsia="Times New Roman" w:hAnsi="Times New Roman" w:cs="Times New Roman"/>
+                <w:color w:val="000000"/>
+                <w:kern w:val="0"/>
+                <w:sz w:val="18"/>
+                <w:szCs w:val="18"/>
+                <w14:ligatures w14:val="none"/>
+              </w:rPr>
+            </w:pPr>
+            <w:r>
+              <w:rPr>
+                <w:rFonts w:ascii="Times New Roman" w:eastAsia="Times New Roman" w:hAnsi="Times New Roman" w:cs="Times New Roman"/>
+                <w:color w:val="000000"/>
+                <w:kern w:val="0"/>
+                <w:sz w:val="18"/>
+                <w:szCs w:val="18"/>
+                <w14:ligatures w14:val="none"/>
+              </w:rPr>
+              <w:t xml:space="preserve">Benchmark </w:t>
+            </w:r>
+          </w:p>
+        </w:tc>
+        <w:tc>
+          <w:tcPr>
+            <w:tcW w:w="2020" w:type="dxa"/>
+            <w:noWrap/>
+          </w:tcPr>
+          <w:p>
+            <w:pPr>
+              <w:jc w:val="center"/>
+              <w:cnfStyle w:val="100000000000" w:firstRow="1" w:lastRow="0" w:firstColumn="0" w:lastColumn="0" w:oddVBand="0" w:evenVBand="0" w:oddHBand="0" w:evenHBand="0" w:firstRowFirstColumn="0" w:firstRowLastColumn="0" w:lastRowFirstColumn="0" w:lastRowLastColumn="0"/>
+              <w:rPr>
+                <w:rFonts w:ascii="Times New Roman" w:eastAsia="Times New Roman" w:hAnsi="Times New Roman" w:cs="Times New Roman"/>
+                <w:b w:val="0"/>
+                <w:bCs w:val="0"/>
+                <w:color w:val="000000"/>
+                <w:kern w:val="0"/>
+                <w:sz w:val="18"/>
+                <w:szCs w:val="18"/>
+                <w14:ligatures w14:val="none"/>
+              </w:rPr>
+            </w:pPr>
+            <w:r>
+              <w:rPr>
+                <w:rFonts w:ascii="Times New Roman" w:eastAsia="Times New Roman" w:hAnsi="Times New Roman" w:cs="Times New Roman"/>
+                <w:color w:val="000000"/>
+                <w:kern w:val="0"/>
+                <w:sz w:val="18"/>
+                <w:szCs w:val="18"/>
+                <w14:ligatures w14:val="none"/>
+              </w:rPr>
+              <w:t>Branch miss rate</w:t>
+            </w:r>
+          </w:p>
+          <w:p>
+            <w:pPr>
+              <w:ind w:right="360"/>
+              <w:jc w:val="center"/>
+              <w:cnfStyle w:val="100000000000" w:firstRow="1" w:lastRow="0" w:firstColumn="0" w:lastColumn="0" w:oddVBand="0" w:evenVBand="0" w:oddHBand="0" w:evenHBand="0" w:firstRowFirstColumn="0" w:firstRowLastColumn="0" w:lastRowFirstColumn="0" w:lastRowLastColumn="0"/>
+              <w:rPr>
+                <w:rFonts w:ascii="Times New Roman" w:eastAsia="Times New Roman" w:hAnsi="Times New Roman" w:cs="Times New Roman"/>
+                <w:color w:val="000000"/>
+                <w:kern w:val="0"/>
+                <w:sz w:val="18"/>
+                <w:szCs w:val="18"/>
+                <w14:ligatures w14:val="none"/>
+              </w:rPr>
+            </w:pPr>
+            <w:r>
+              <w:rPr>
+                <w:rFonts w:ascii="Times New Roman" w:eastAsia="Times New Roman" w:hAnsi="Times New Roman" w:cs="Times New Roman"/>
+                <w:color w:val="000000"/>
+                <w:kern w:val="0"/>
+                <w:sz w:val="18"/>
+                <w:szCs w:val="18"/>
+                <w14:ligatures w14:val="none"/>
+              </w:rPr>
+              <w:t>Wasm</w:t>
+            </w:r>
+          </w:p>
+        </w:tc>
+        <w:tc>
+          <w:tcPr>
+            <w:tcW w:w="2020" w:type="dxa"/>
+          </w:tcPr>
+          <w:p>
+            <w:pPr>
+              <w:jc w:val="center"/>
+              <w:cnfStyle w:val="100000000000" w:firstRow="1" w:lastRow="0" w:firstColumn="0" w:lastColumn="0" w:oddVBand="0" w:evenVBand="0" w:oddHBand="0" w:evenHBand="0" w:firstRowFirstColumn="0" w:firstRowLastColumn="0" w:lastRowFirstColumn="0" w:lastRowLastColumn="0"/>
+              <w:rPr>
+                <w:rFonts w:ascii="Times New Roman" w:eastAsia="Times New Roman" w:hAnsi="Times New Roman" w:cs="Times New Roman"/>
+                <w:color w:val="000000"/>
+                <w:kern w:val="0"/>
+                <w:sz w:val="18"/>
+                <w:szCs w:val="18"/>
+                <w14:ligatures w14:val="none"/>
+              </w:rPr>
+            </w:pPr>
+            <w:r>
+              <w:rPr>
+                <w:rFonts w:ascii="Times New Roman" w:eastAsia="Times New Roman" w:hAnsi="Times New Roman" w:cs="Times New Roman"/>
+                <w:color w:val="000000"/>
+                <w:kern w:val="0"/>
+                <w:sz w:val="18"/>
+                <w:szCs w:val="18"/>
+                <w14:ligatures w14:val="none"/>
+              </w:rPr>
+              <w:t>Branch miss rate</w:t>
+            </w:r>
+          </w:p>
+          <w:p>
+            <w:pPr>
+              <w:jc w:val="center"/>
+              <w:cnfStyle w:val="100000000000" w:firstRow="1" w:lastRow="0" w:firstColumn="0" w:lastColumn="0" w:oddVBand="0" w:evenVBand="0" w:oddHBand="0" w:evenHBand="0" w:firstRowFirstColumn="0" w:firstRowLastColumn="0" w:lastRowFirstColumn="0" w:lastRowLastColumn="0"/>
+              <w:rPr>
+                <w:rFonts w:ascii="Times New Roman" w:eastAsia="Times New Roman" w:hAnsi="Times New Roman" w:cs="Times New Roman"/>
+                <w:color w:val="000000"/>
+                <w:kern w:val="0"/>
+                <w:sz w:val="18"/>
+                <w:szCs w:val="18"/>
+                <w14:ligatures w14:val="none"/>
+              </w:rPr>
+            </w:pPr>
+            <w:r>
+              <w:rPr>
+                <w:rFonts w:ascii="Times New Roman" w:eastAsia="Times New Roman" w:hAnsi="Times New Roman" w:cs="Times New Roman"/>
+                <w:color w:val="000000"/>
+                <w:kern w:val="0"/>
+                <w:sz w:val="18"/>
+                <w:szCs w:val="18"/>
+                <w14:ligatures w14:val="none"/>
+              </w:rPr>
+              <w:t>Native</w:t>
+            </w:r>
+          </w:p>
+        </w:tc>
+      </w:tr>
+      <w:tr>
+        <w:trPr>
+          <w:cnfStyle w:val="000000100000" w:firstRow="0" w:lastRow="0" w:firstColumn="0" w:lastColumn="0" w:oddVBand="0" w:evenVBand="0" w:oddHBand="1" w:evenHBand="0" w:firstRowFirstColumn="0" w:firstRowLastColumn="0" w:lastRowFirstColumn="0" w:lastRowLastColumn="0"/>
+          <w:trHeight w:val="249"/>
+          <w:jc w:val="center"/>
+        </w:trPr>
+        <w:tc>
+          <w:tcPr>
+            <w:cnfStyle w:val="001000000000" w:firstRow="0" w:lastRow="0" w:firstColumn="1" w:lastColumn="0" w:oddVBand="0" w:evenVBand="0" w:oddHBand="0" w:evenHBand="0" w:firstRowFirstColumn="0" w:firstRowLastColumn="0" w:lastRowFirstColumn="0" w:lastRowLastColumn="0"/>
+            <w:tcW w:w="1377" w:type="dxa"/>
+            <w:noWrap/>
+            <w:hideMark/>
+          </w:tcPr>
+          <w:p>
+            <w:pPr>
+              <w:rPr>
+                <w:rFonts w:ascii="Times New Roman" w:eastAsia="Times New Roman" w:hAnsi="Times New Roman" w:cs="Times New Roman"/>
+                <w:b w:val="0"/>
+                <w:bCs w:val="0"/>
+                <w:color w:val="000000"/>
+                <w:kern w:val="0"/>
+                <w:sz w:val="18"/>
+                <w:szCs w:val="18"/>
+                <w14:ligatures w14:val="none"/>
+              </w:rPr>
+            </w:pPr>
+            <w:r>
+              <w:rPr>
+                <w:rFonts w:ascii="Times New Roman" w:eastAsia="Times New Roman" w:hAnsi="Times New Roman" w:cs="Times New Roman"/>
+                <w:b w:val="0"/>
+                <w:bCs w:val="0"/>
+                <w:color w:val="000000"/>
+                <w:kern w:val="0"/>
+                <w:sz w:val="18"/>
+                <w:szCs w:val="18"/>
+                <w14:ligatures w14:val="none"/>
+              </w:rPr>
+              <w:t>F</w:t>
+            </w:r>
+            <w:r>
+              <w:rPr>
+                <w:rFonts w:ascii="Times New Roman" w:eastAsia="Times New Roman" w:hAnsi="Times New Roman" w:cs="Times New Roman"/>
+                <w:b w:val="0"/>
+                <w:bCs w:val="0"/>
+                <w:color w:val="000000"/>
+                <w:kern w:val="0"/>
+                <w:sz w:val="18"/>
+                <w:szCs w:val="18"/>
+                <w14:ligatures w14:val="none"/>
+              </w:rPr>
+              <w:t>ibonacci</w:t>
+            </w:r>
+          </w:p>
+        </w:tc>
+        <w:tc>
+          <w:tcPr>
+            <w:tcW w:w="2020" w:type="dxa"/>
+            <w:noWrap/>
+            <w:hideMark/>
+          </w:tcPr>
+          <w:p>
+            <w:pPr>
+              <w:jc w:val="center"/>
+              <w:cnfStyle w:val="000000100000" w:firstRow="0" w:lastRow="0" w:firstColumn="0" w:lastColumn="0" w:oddVBand="0" w:evenVBand="0" w:oddHBand="1" w:evenHBand="0" w:firstRowFirstColumn="0" w:firstRowLastColumn="0" w:lastRowFirstColumn="0" w:lastRowLastColumn="0"/>
+              <w:rPr>
+                <w:rFonts w:ascii="Times New Roman" w:eastAsia="Times New Roman" w:hAnsi="Times New Roman" w:cs="Times New Roman"/>
+                <w:color w:val="000000"/>
+                <w:kern w:val="0"/>
+                <w:sz w:val="18"/>
+                <w:szCs w:val="18"/>
+                <w14:ligatures w14:val="none"/>
+              </w:rPr>
+            </w:pPr>
+            <w:r>
+              <w:rPr>
+                <w:rFonts w:ascii="Times New Roman" w:eastAsia="Times New Roman" w:hAnsi="Times New Roman" w:cs="Times New Roman"/>
+                <w:color w:val="000000"/>
+                <w:kern w:val="0"/>
+                <w:sz w:val="18"/>
+                <w:szCs w:val="18"/>
+                <w14:ligatures w14:val="none"/>
+              </w:rPr>
+              <w:t>5.71%</w:t>
+            </w:r>
+          </w:p>
+        </w:tc>
+        <w:tc>
+          <w:tcPr>
+            <w:tcW w:w="2020" w:type="dxa"/>
+          </w:tcPr>
+          <w:p>
+            <w:pPr>
+              <w:jc w:val="center"/>
+              <w:cnfStyle w:val="000000100000" w:firstRow="0" w:lastRow="0" w:firstColumn="0" w:lastColumn="0" w:oddVBand="0" w:evenVBand="0" w:oddHBand="1" w:evenHBand="0" w:firstRowFirstColumn="0" w:firstRowLastColumn="0" w:lastRowFirstColumn="0" w:lastRowLastColumn="0"/>
+              <w:rPr>
+                <w:rFonts w:ascii="Times New Roman" w:eastAsia="Times New Roman" w:hAnsi="Times New Roman" w:cs="Times New Roman"/>
+                <w:color w:val="000000"/>
+                <w:kern w:val="0"/>
+                <w:sz w:val="18"/>
+                <w:szCs w:val="18"/>
+                <w14:ligatures w14:val="none"/>
+              </w:rPr>
+            </w:pPr>
+            <w:r>
+              <w:rPr>
+                <w:rFonts w:ascii="Times New Roman" w:eastAsia="Times New Roman" w:hAnsi="Times New Roman" w:cs="Times New Roman"/>
+                <w:color w:val="000000"/>
+                <w:kern w:val="0"/>
+                <w:sz w:val="18"/>
+                <w:szCs w:val="18"/>
+                <w14:ligatures w14:val="none"/>
+              </w:rPr>
+              <w:t>8.94%</w:t>
+            </w:r>
+          </w:p>
+        </w:tc>
+      </w:tr>
+      <w:tr>
+        <w:trPr>
+          <w:trHeight w:val="249"/>
+          <w:jc w:val="center"/>
+        </w:trPr>
+        <w:tc>
+          <w:tcPr>
+            <w:cnfStyle w:val="001000000000" w:firstRow="0" w:lastRow="0" w:firstColumn="1" w:lastColumn="0" w:oddVBand="0" w:evenVBand="0" w:oddHBand="0" w:evenHBand="0" w:firstRowFirstColumn="0" w:firstRowLastColumn="0" w:lastRowFirstColumn="0" w:lastRowLastColumn="0"/>
+            <w:tcW w:w="1377" w:type="dxa"/>
+            <w:noWrap/>
+            <w:hideMark/>
+          </w:tcPr>
+          <w:p>
+            <w:pPr>
+              <w:rPr>
+                <w:rFonts w:ascii="Times New Roman" w:eastAsia="Times New Roman" w:hAnsi="Times New Roman" w:cs="Times New Roman"/>
+                <w:b w:val="0"/>
+                <w:bCs w:val="0"/>
+                <w:color w:val="000000"/>
+                <w:kern w:val="0"/>
+                <w:sz w:val="18"/>
+                <w:szCs w:val="18"/>
+                <w14:ligatures w14:val="none"/>
+              </w:rPr>
+            </w:pPr>
+            <w:r>
+              <w:rPr>
+                <w:rFonts w:ascii="Times New Roman" w:eastAsia="Times New Roman" w:hAnsi="Times New Roman" w:cs="Times New Roman"/>
+                <w:b w:val="0"/>
+                <w:bCs w:val="0"/>
+                <w:color w:val="000000"/>
+                <w:kern w:val="0"/>
+                <w:sz w:val="18"/>
+                <w:szCs w:val="18"/>
+                <w14:ligatures w14:val="none"/>
+              </w:rPr>
+              <w:t>Bubble Sort</w:t>
+            </w:r>
+          </w:p>
+        </w:tc>
+        <w:tc>
+          <w:tcPr>
+            <w:tcW w:w="2020" w:type="dxa"/>
+            <w:noWrap/>
+            <w:hideMark/>
+          </w:tcPr>
+          <w:p>
+            <w:pPr>
+              <w:jc w:val="center"/>
+              <w:cnfStyle w:val="000000000000" w:firstRow="0" w:lastRow="0" w:firstColumn="0" w:lastColumn="0" w:oddVBand="0" w:evenVBand="0" w:oddHBand="0" w:evenHBand="0" w:firstRowFirstColumn="0" w:firstRowLastColumn="0" w:lastRowFirstColumn="0" w:lastRowLastColumn="0"/>
+              <w:rPr>
+                <w:rFonts w:ascii="Times New Roman" w:eastAsia="Times New Roman" w:hAnsi="Times New Roman" w:cs="Times New Roman"/>
+                <w:color w:val="000000"/>
+                <w:kern w:val="0"/>
+                <w:sz w:val="18"/>
+                <w:szCs w:val="18"/>
+                <w14:ligatures w14:val="none"/>
+              </w:rPr>
+            </w:pPr>
+            <w:r>
+              <w:rPr>
+                <w:rFonts w:ascii="Times New Roman" w:eastAsia="Times New Roman" w:hAnsi="Times New Roman" w:cs="Times New Roman"/>
+                <w:color w:val="000000"/>
+                <w:kern w:val="0"/>
+                <w:sz w:val="18"/>
+                <w:szCs w:val="18"/>
+                <w14:ligatures w14:val="none"/>
+              </w:rPr>
+              <w:t>7.8%</w:t>
+            </w:r>
+          </w:p>
+        </w:tc>
+        <w:tc>
+          <w:tcPr>
+            <w:tcW w:w="2020" w:type="dxa"/>
+          </w:tcPr>
+          <w:p>
+            <w:pPr>
+              <w:jc w:val="center"/>
+              <w:cnfStyle w:val="000000000000" w:firstRow="0" w:lastRow="0" w:firstColumn="0" w:lastColumn="0" w:oddVBand="0" w:evenVBand="0" w:oddHBand="0" w:evenHBand="0" w:firstRowFirstColumn="0" w:firstRowLastColumn="0" w:lastRowFirstColumn="0" w:lastRowLastColumn="0"/>
+              <w:rPr>
+                <w:rFonts w:ascii="Times New Roman" w:eastAsia="Times New Roman" w:hAnsi="Times New Roman" w:cs="Times New Roman"/>
+                <w:color w:val="000000"/>
+                <w:kern w:val="0"/>
+                <w:sz w:val="18"/>
+                <w:szCs w:val="18"/>
+                <w14:ligatures w14:val="none"/>
+              </w:rPr>
+            </w:pPr>
+            <w:r>
+              <w:rPr>
+                <w:rFonts w:ascii="Times New Roman" w:eastAsia="Times New Roman" w:hAnsi="Times New Roman" w:cs="Times New Roman"/>
+                <w:color w:val="000000"/>
+                <w:kern w:val="0"/>
+                <w:sz w:val="18"/>
+                <w:szCs w:val="18"/>
+                <w14:ligatures w14:val="none"/>
+              </w:rPr>
+              <w:t>12.45%</w:t>
+            </w:r>
+          </w:p>
+        </w:tc>
+      </w:tr>
+      <w:tr>
+        <w:trPr>
+          <w:cnfStyle w:val="000000100000" w:firstRow="0" w:lastRow="0" w:firstColumn="0" w:lastColumn="0" w:oddVBand="0" w:evenVBand="0" w:oddHBand="1" w:evenHBand="0" w:firstRowFirstColumn="0" w:firstRowLastColumn="0" w:lastRowFirstColumn="0" w:lastRowLastColumn="0"/>
+          <w:trHeight w:val="249"/>
+          <w:jc w:val="center"/>
+        </w:trPr>
+        <w:tc>
+          <w:tcPr>
+            <w:cnfStyle w:val="001000000000" w:firstRow="0" w:lastRow="0" w:firstColumn="1" w:lastColumn="0" w:oddVBand="0" w:evenVBand="0" w:oddHBand="0" w:evenHBand="0" w:firstRowFirstColumn="0" w:firstRowLastColumn="0" w:lastRowFirstColumn="0" w:lastRowLastColumn="0"/>
+            <w:tcW w:w="1377" w:type="dxa"/>
+            <w:noWrap/>
+            <w:hideMark/>
+          </w:tcPr>
+          <w:p>
+            <w:pPr>
+              <w:rPr>
+                <w:rFonts w:ascii="Times New Roman" w:eastAsia="Times New Roman" w:hAnsi="Times New Roman" w:cs="Times New Roman"/>
+                <w:b w:val="0"/>
+                <w:bCs w:val="0"/>
+                <w:color w:val="000000"/>
+                <w:kern w:val="0"/>
+                <w:sz w:val="18"/>
+                <w:szCs w:val="18"/>
+                <w14:ligatures w14:val="none"/>
+              </w:rPr>
+            </w:pPr>
+            <w:r>
+              <w:rPr>
+                <w:rFonts w:ascii="Times New Roman" w:eastAsia="Times New Roman" w:hAnsi="Times New Roman" w:cs="Times New Roman"/>
+                <w:b w:val="0"/>
+                <w:bCs w:val="0"/>
+                <w:color w:val="000000"/>
+                <w:kern w:val="0"/>
+                <w:sz w:val="18"/>
+                <w:szCs w:val="18"/>
+                <w14:ligatures w14:val="none"/>
+              </w:rPr>
+              <w:t>Quick Sort</w:t>
+            </w:r>
+          </w:p>
+        </w:tc>
+        <w:tc>
+          <w:tcPr>
+            <w:tcW w:w="2020" w:type="dxa"/>
+            <w:noWrap/>
+            <w:hideMark/>
+          </w:tcPr>
+          <w:p>
+            <w:pPr>
+              <w:jc w:val="center"/>
+              <w:cnfStyle w:val="000000100000" w:firstRow="0" w:lastRow="0" w:firstColumn="0" w:lastColumn="0" w:oddVBand="0" w:evenVBand="0" w:oddHBand="1" w:evenHBand="0" w:firstRowFirstColumn="0" w:firstRowLastColumn="0" w:lastRowFirstColumn="0" w:lastRowLastColumn="0"/>
+              <w:rPr>
+                <w:rFonts w:ascii="Times New Roman" w:eastAsia="Times New Roman" w:hAnsi="Times New Roman" w:cs="Times New Roman"/>
+                <w:color w:val="000000"/>
+                <w:kern w:val="0"/>
+                <w:sz w:val="18"/>
+                <w:szCs w:val="18"/>
+                <w14:ligatures w14:val="none"/>
+              </w:rPr>
+            </w:pPr>
+            <w:r>
+              <w:rPr>
+                <w:rFonts w:ascii="Times New Roman" w:eastAsia="Times New Roman" w:hAnsi="Times New Roman" w:cs="Times New Roman"/>
+                <w:color w:val="000000"/>
+                <w:kern w:val="0"/>
+                <w:sz w:val="18"/>
+                <w:szCs w:val="18"/>
+                <w14:ligatures w14:val="none"/>
+              </w:rPr>
+              <w:t>12.55%</w:t>
+            </w:r>
+          </w:p>
+        </w:tc>
+        <w:tc>
+          <w:tcPr>
+            <w:tcW w:w="2020" w:type="dxa"/>
+          </w:tcPr>
+          <w:p>
+            <w:pPr>
+              <w:jc w:val="center"/>
+              <w:cnfStyle w:val="000000100000" w:firstRow="0" w:lastRow="0" w:firstColumn="0" w:lastColumn="0" w:oddVBand="0" w:evenVBand="0" w:oddHBand="1" w:evenHBand="0" w:firstRowFirstColumn="0" w:firstRowLastColumn="0" w:lastRowFirstColumn="0" w:lastRowLastColumn="0"/>
+              <w:rPr>
+                <w:rFonts w:ascii="Times New Roman" w:eastAsia="Times New Roman" w:hAnsi="Times New Roman" w:cs="Times New Roman"/>
+                <w:color w:val="000000"/>
+                <w:kern w:val="0"/>
+                <w:sz w:val="18"/>
+                <w:szCs w:val="18"/>
+                <w14:ligatures w14:val="none"/>
+              </w:rPr>
+            </w:pPr>
+            <w:r>
+              <w:rPr>
+                <w:rFonts w:ascii="Times New Roman" w:eastAsia="Times New Roman" w:hAnsi="Times New Roman" w:cs="Times New Roman"/>
+                <w:color w:val="000000"/>
+                <w:kern w:val="0"/>
+                <w:sz w:val="18"/>
+                <w:szCs w:val="18"/>
+                <w14:ligatures w14:val="none"/>
+              </w:rPr>
+              <w:t>9.21%</w:t>
+            </w:r>
+          </w:p>
+        </w:tc>
+      </w:tr>
+      <w:tr>
+        <w:trPr>
+          <w:trHeight w:val="249"/>
+          <w:jc w:val="center"/>
+        </w:trPr>
+        <w:tc>
+          <w:tcPr>
+            <w:cnfStyle w:val="001000000000" w:firstRow="0" w:lastRow="0" w:firstColumn="1" w:lastColumn="0" w:oddVBand="0" w:evenVBand="0" w:oddHBand="0" w:evenHBand="0" w:firstRowFirstColumn="0" w:firstRowLastColumn="0" w:lastRowFirstColumn="0" w:lastRowLastColumn="0"/>
+            <w:tcW w:w="1377" w:type="dxa"/>
+            <w:noWrap/>
+            <w:hideMark/>
+          </w:tcPr>
+          <w:p>
+            <w:pPr>
+              <w:rPr>
+                <w:rFonts w:ascii="Times New Roman" w:eastAsia="Times New Roman" w:hAnsi="Times New Roman" w:cs="Times New Roman"/>
+                <w:b w:val="0"/>
+                <w:bCs w:val="0"/>
+                <w:color w:val="000000"/>
+                <w:kern w:val="0"/>
+                <w:sz w:val="18"/>
+                <w:szCs w:val="18"/>
+                <w14:ligatures w14:val="none"/>
+              </w:rPr>
+            </w:pPr>
+            <w:r>
+              <w:rPr>
+                <w:rFonts w:ascii="Times New Roman" w:eastAsia="Times New Roman" w:hAnsi="Times New Roman" w:cs="Times New Roman"/>
+                <w:b w:val="0"/>
+                <w:bCs w:val="0"/>
+                <w:color w:val="000000"/>
+                <w:kern w:val="0"/>
+                <w:sz w:val="18"/>
+                <w:szCs w:val="18"/>
+                <w14:ligatures w14:val="none"/>
+              </w:rPr>
+              <w:t>Sieve</w:t>
+            </w:r>
+          </w:p>
+        </w:tc>
+        <w:tc>
+          <w:tcPr>
+            <w:tcW w:w="2020" w:type="dxa"/>
+            <w:noWrap/>
+            <w:hideMark/>
+          </w:tcPr>
+          <w:p>
+            <w:pPr>
+              <w:jc w:val="center"/>
+              <w:cnfStyle w:val="000000000000" w:firstRow="0" w:lastRow="0" w:firstColumn="0" w:lastColumn="0" w:oddVBand="0" w:evenVBand="0" w:oddHBand="0" w:evenHBand="0" w:firstRowFirstColumn="0" w:firstRowLastColumn="0" w:lastRowFirstColumn="0" w:lastRowLastColumn="0"/>
+              <w:rPr>
+                <w:rFonts w:ascii="Times New Roman" w:eastAsia="Times New Roman" w:hAnsi="Times New Roman" w:cs="Times New Roman"/>
+                <w:color w:val="000000"/>
+                <w:kern w:val="0"/>
+                <w:sz w:val="18"/>
+                <w:szCs w:val="18"/>
+                <w14:ligatures w14:val="none"/>
+              </w:rPr>
+            </w:pPr>
+            <w:r>
+              <w:rPr>
+                <w:rFonts w:ascii="Times New Roman" w:eastAsia="Times New Roman" w:hAnsi="Times New Roman" w:cs="Times New Roman"/>
+                <w:color w:val="000000"/>
+                <w:kern w:val="0"/>
+                <w:sz w:val="18"/>
+                <w:szCs w:val="18"/>
+                <w14:ligatures w14:val="none"/>
+              </w:rPr>
+              <w:t>0.18%</w:t>
+            </w:r>
+          </w:p>
+        </w:tc>
+        <w:tc>
+          <w:tcPr>
+            <w:tcW w:w="2020" w:type="dxa"/>
+          </w:tcPr>
+          <w:p>
+            <w:pPr>
+              <w:tabs>
+                <w:tab w:val="center" w:pos="902"/>
+                <w:tab w:val="right" w:pos="1804"/>
+              </w:tabs>
+              <w:jc w:val="center"/>
+              <w:cnfStyle w:val="000000000000" w:firstRow="0" w:lastRow="0" w:firstColumn="0" w:lastColumn="0" w:oddVBand="0" w:evenVBand="0" w:oddHBand="0" w:evenHBand="0" w:firstRowFirstColumn="0" w:firstRowLastColumn="0" w:lastRowFirstColumn="0" w:lastRowLastColumn="0"/>
+              <w:rPr>
+                <w:rFonts w:ascii="Times New Roman" w:eastAsia="Times New Roman" w:hAnsi="Times New Roman" w:cs="Times New Roman"/>
+                <w:color w:val="000000"/>
+                <w:kern w:val="0"/>
+                <w:sz w:val="18"/>
+                <w:szCs w:val="18"/>
+                <w14:ligatures w14:val="none"/>
+              </w:rPr>
+            </w:pPr>
+            <w:r>
+              <w:rPr>
+                <w:rFonts w:ascii="Times New Roman" w:eastAsia="Times New Roman" w:hAnsi="Times New Roman" w:cs="Times New Roman"/>
+                <w:color w:val="000000"/>
+                <w:kern w:val="0"/>
+                <w:sz w:val="18"/>
+                <w:szCs w:val="18"/>
+                <w14:ligatures w14:val="none"/>
+              </w:rPr>
+              <w:t>0.02%</w:t>
+            </w:r>
+          </w:p>
+        </w:tc>
+      </w:tr>
+      <w:tr>
+        <w:trPr>
+          <w:cnfStyle w:val="000000100000" w:firstRow="0" w:lastRow="0" w:firstColumn="0" w:lastColumn="0" w:oddVBand="0" w:evenVBand="0" w:oddHBand="1" w:evenHBand="0" w:firstRowFirstColumn="0" w:firstRowLastColumn="0" w:lastRowFirstColumn="0" w:lastRowLastColumn="0"/>
+          <w:trHeight w:val="249"/>
+          <w:jc w:val="center"/>
+        </w:trPr>
+        <w:tc>
+          <w:tcPr>
+            <w:cnfStyle w:val="001000000000" w:firstRow="0" w:lastRow="0" w:firstColumn="1" w:lastColumn="0" w:oddVBand="0" w:evenVBand="0" w:oddHBand="0" w:evenHBand="0" w:firstRowFirstColumn="0" w:firstRowLastColumn="0" w:lastRowFirstColumn="0" w:lastRowLastColumn="0"/>
+            <w:tcW w:w="1377" w:type="dxa"/>
+            <w:noWrap/>
+            <w:hideMark/>
+          </w:tcPr>
+          <w:p>
+            <w:pPr>
+              <w:rPr>
+                <w:rFonts w:ascii="Times New Roman" w:eastAsia="Times New Roman" w:hAnsi="Times New Roman" w:cs="Times New Roman"/>
+                <w:b w:val="0"/>
+                <w:bCs w:val="0"/>
+                <w:color w:val="000000"/>
+                <w:kern w:val="0"/>
+                <w:sz w:val="18"/>
+                <w:szCs w:val="18"/>
+                <w14:ligatures w14:val="none"/>
+              </w:rPr>
+            </w:pPr>
+            <w:r>
+              <w:rPr>
+                <w:rFonts w:ascii="Times New Roman" w:eastAsia="Times New Roman" w:hAnsi="Times New Roman" w:cs="Times New Roman"/>
+                <w:b w:val="0"/>
+                <w:bCs w:val="0"/>
+                <w:color w:val="000000"/>
+                <w:kern w:val="0"/>
+                <w:sz w:val="18"/>
+                <w:szCs w:val="18"/>
+                <w14:ligatures w14:val="none"/>
+              </w:rPr>
+              <w:t>Hanoi</w:t>
+            </w:r>
+          </w:p>
+        </w:tc>
+        <w:tc>
+          <w:tcPr>
+            <w:tcW w:w="2020" w:type="dxa"/>
+            <w:noWrap/>
+            <w:hideMark/>
+          </w:tcPr>
+          <w:p>
+            <w:pPr>
+              <w:jc w:val="center"/>
+              <w:cnfStyle w:val="000000100000" w:firstRow="0" w:lastRow="0" w:firstColumn="0" w:lastColumn="0" w:oddVBand="0" w:evenVBand="0" w:oddHBand="1" w:evenHBand="0" w:firstRowFirstColumn="0" w:firstRowLastColumn="0" w:lastRowFirstColumn="0" w:lastRowLastColumn="0"/>
+              <w:rPr>
+                <w:rFonts w:ascii="Times New Roman" w:eastAsia="Times New Roman" w:hAnsi="Times New Roman" w:cs="Times New Roman"/>
+                <w:color w:val="000000"/>
+                <w:kern w:val="0"/>
+                <w:sz w:val="18"/>
+                <w:szCs w:val="18"/>
+                <w14:ligatures w14:val="none"/>
+              </w:rPr>
+            </w:pPr>
+            <w:r>
+              <w:rPr>
+                <w:rFonts w:ascii="Times New Roman" w:eastAsia="Times New Roman" w:hAnsi="Times New Roman" w:cs="Times New Roman"/>
+                <w:color w:val="000000"/>
+                <w:kern w:val="0"/>
+                <w:sz w:val="18"/>
+                <w:szCs w:val="18"/>
+                <w14:ligatures w14:val="none"/>
+              </w:rPr>
+              <w:t>0.45%</w:t>
+            </w:r>
+          </w:p>
+        </w:tc>
+        <w:tc>
+          <w:tcPr>
+            <w:tcW w:w="2020" w:type="dxa"/>
+          </w:tcPr>
+          <w:p>
+            <w:pPr>
+              <w:jc w:val="center"/>
+              <w:cnfStyle w:val="000000100000" w:firstRow="0" w:lastRow="0" w:firstColumn="0" w:lastColumn="0" w:oddVBand="0" w:evenVBand="0" w:oddHBand="1" w:evenHBand="0" w:firstRowFirstColumn="0" w:firstRowLastColumn="0" w:lastRowFirstColumn="0" w:lastRowLastColumn="0"/>
+              <w:rPr>
+                <w:rFonts w:ascii="Times New Roman" w:eastAsia="Times New Roman" w:hAnsi="Times New Roman" w:cs="Times New Roman"/>
+                <w:color w:val="000000"/>
+                <w:kern w:val="0"/>
+                <w:sz w:val="18"/>
+                <w:szCs w:val="18"/>
+                <w14:ligatures w14:val="none"/>
+              </w:rPr>
+            </w:pPr>
+            <w:r>
+              <w:rPr>
+                <w:rFonts w:ascii="Times New Roman" w:eastAsia="Times New Roman" w:hAnsi="Times New Roman" w:cs="Times New Roman"/>
+                <w:color w:val="000000"/>
+                <w:kern w:val="0"/>
+                <w:sz w:val="18"/>
+                <w:szCs w:val="18"/>
+                <w14:ligatures w14:val="none"/>
+              </w:rPr>
+              <w:t>0.34%</w:t>
+            </w:r>
+          </w:p>
+        </w:tc>
+      </w:tr>
+      <w:tr>
+        <w:trPr>
+          <w:trHeight w:val="249"/>
+          <w:jc w:val="center"/>
+        </w:trPr>
+        <w:tc>
+          <w:tcPr>
+            <w:cnfStyle w:val="001000000000" w:firstRow="0" w:lastRow="0" w:firstColumn="1" w:lastColumn="0" w:oddVBand="0" w:evenVBand="0" w:oddHBand="0" w:evenHBand="0" w:firstRowFirstColumn="0" w:firstRowLastColumn="0" w:lastRowFirstColumn="0" w:lastRowLastColumn="0"/>
+            <w:tcW w:w="1377" w:type="dxa"/>
+            <w:noWrap/>
+            <w:hideMark/>
+          </w:tcPr>
+          <w:p>
+            <w:pPr>
+              <w:rPr>
+                <w:rFonts w:ascii="Times New Roman" w:eastAsia="Times New Roman" w:hAnsi="Times New Roman" w:cs="Times New Roman"/>
+                <w:b w:val="0"/>
+                <w:bCs w:val="0"/>
+                <w:color w:val="000000"/>
+                <w:kern w:val="0"/>
+                <w:sz w:val="18"/>
+                <w:szCs w:val="18"/>
+                <w14:ligatures w14:val="none"/>
+              </w:rPr>
+            </w:pPr>
+            <w:r>
+              <w:rPr>
+                <w:rFonts w:ascii="Times New Roman" w:eastAsia="Times New Roman" w:hAnsi="Times New Roman" w:cs="Times New Roman"/>
+                <w:b w:val="0"/>
+                <w:bCs w:val="0"/>
+                <w:color w:val="000000"/>
+                <w:kern w:val="0"/>
+                <w:sz w:val="18"/>
+                <w:szCs w:val="18"/>
+                <w14:ligatures w14:val="none"/>
+              </w:rPr>
+              <w:t>Matrix Multiplication</w:t>
+            </w:r>
+          </w:p>
+        </w:tc>
+        <w:tc>
+          <w:tcPr>
+            <w:tcW w:w="2020" w:type="dxa"/>
+            <w:noWrap/>
+            <w:hideMark/>
+          </w:tcPr>
+          <w:p>
+            <w:pPr>
+              <w:ind w:right="90"/>
+              <w:jc w:val="center"/>
+              <w:cnfStyle w:val="000000000000" w:firstRow="0" w:lastRow="0" w:firstColumn="0" w:lastColumn="0" w:oddVBand="0" w:evenVBand="0" w:oddHBand="0" w:evenHBand="0" w:firstRowFirstColumn="0" w:firstRowLastColumn="0" w:lastRowFirstColumn="0" w:lastRowLastColumn="0"/>
+              <w:rPr>
+                <w:rFonts w:ascii="Times New Roman" w:eastAsia="Times New Roman" w:hAnsi="Times New Roman" w:cs="Times New Roman"/>
+                <w:color w:val="000000"/>
+                <w:kern w:val="0"/>
+                <w:sz w:val="18"/>
+                <w:szCs w:val="18"/>
+                <w14:ligatures w14:val="none"/>
+              </w:rPr>
+            </w:pPr>
+            <w:r>
+              <w:rPr>
+                <w:rFonts w:ascii="Times New Roman" w:eastAsia="Times New Roman" w:hAnsi="Times New Roman" w:cs="Times New Roman"/>
+                <w:color w:val="000000"/>
+                <w:kern w:val="0"/>
+                <w:sz w:val="18"/>
+                <w:szCs w:val="18"/>
+                <w14:ligatures w14:val="none"/>
+              </w:rPr>
+              <w:t>0.21%</w:t>
+            </w:r>
+          </w:p>
+        </w:tc>
+        <w:tc>
+          <w:tcPr>
+            <w:tcW w:w="2020" w:type="dxa"/>
+          </w:tcPr>
+          <w:p>
+            <w:pPr>
+              <w:keepNext/>
+              <w:jc w:val="center"/>
+              <w:cnfStyle w:val="000000000000" w:firstRow="0" w:lastRow="0" w:firstColumn="0" w:lastColumn="0" w:oddVBand="0" w:evenVBand="0" w:oddHBand="0" w:evenHBand="0" w:firstRowFirstColumn="0" w:firstRowLastColumn="0" w:lastRowFirstColumn="0" w:lastRowLastColumn="0"/>
+              <w:rPr>
+                <w:rFonts w:ascii="Times New Roman" w:eastAsia="Times New Roman" w:hAnsi="Times New Roman" w:cs="Times New Roman"/>
+                <w:color w:val="000000"/>
+                <w:kern w:val="0"/>
+                <w:sz w:val="18"/>
+                <w:szCs w:val="18"/>
+                <w14:ligatures w14:val="none"/>
+              </w:rPr>
+            </w:pPr>
+            <w:r>
+              <w:rPr>
+                <w:rFonts w:ascii="Times New Roman" w:eastAsia="Times New Roman" w:hAnsi="Times New Roman" w:cs="Times New Roman"/>
+                <w:color w:val="000000"/>
+                <w:kern w:val="0"/>
+                <w:sz w:val="18"/>
+                <w:szCs w:val="18"/>
+                <w14:ligatures w14:val="none"/>
+              </w:rPr>
+              <w:t>0.10%</w:t>
+            </w:r>
+          </w:p>
+        </w:tc>
+      </w:tr>
+    </w:tbl>
     <w:p>
       <w:pPr>
         <w:pStyle w:val="ae"/>
         <w:jc w:val="center"/>
       </w:pPr>
       <w:r>
-        <w:t xml:space="preserve">Figure </w:t>
+        <w:t xml:space="preserve">Table </w:t>
       </w:r>
       <w:r>
         <w:fldChar w:fldCharType="begin"/>
       </w:r>
       <w:r>
-        <w:instrText xml:space="preserve"> SEQ Figure \* ARABIC </w:instrText>
+        <w:instrText xml:space="preserve"> SEQ Table \* ARABIC </w:instrText>
       </w:r>
       <w:r>
         <w:fldChar w:fldCharType="separate"/>
@@ -15971,195 +14910,15 @@
         <w:rPr>
           <w:noProof/>
         </w:rPr>
-        <w:t>5</w:t>
+        <w:t>7</w:t>
       </w:r>
       <w:r>
         <w:fldChar w:fldCharType="end"/>
       </w:r>
       <w:r>
-        <w:t xml:space="preserve"> Fib in </w:t>
-      </w:r>
-      <w:proofErr w:type="spellStart"/>
-      <w:r>
-        <w:t>wasm</w:t>
-      </w:r>
-      <w:proofErr w:type="spellEnd"/>
-      <w:r>
-        <w:t xml:space="preserve"> environment</w:t>
+        <w:t>: Branch miss rate in different benchmarks</w:t>
       </w:r>
     </w:p>
-    <w:p>
-      <w:pPr>
-        <w:keepNext/>
-        <w:jc w:val="center"/>
-      </w:pPr>
-      <w:r>
-        <w:lastRenderedPageBreak/>
-        <w:drawing>
-          <wp:inline distT="0" distB="0" distL="0" distR="0" wp14:anchorId="2350A57F" wp14:editId="517C75BB">
-            <wp:extent cx="5943600" cy="2254885"/>
-            <wp:effectExtent l="0" t="0" r="0" b="0"/>
-            <wp:docPr id="1587850780" name="图片 1" descr="文本&#10;&#10;AI 生成的内容可能不正确。"/>
-            <wp:cNvGraphicFramePr>
-              <a:graphicFrameLocks xmlns:a="http://schemas.openxmlformats.org/drawingml/2006/main" noChangeAspect="1"/>
-            </wp:cNvGraphicFramePr>
-            <a:graphic xmlns:a="http://schemas.openxmlformats.org/drawingml/2006/main">
-              <a:graphicData uri="http://schemas.openxmlformats.org/drawingml/2006/picture">
-                <pic:pic xmlns:pic="http://schemas.openxmlformats.org/drawingml/2006/picture">
-                  <pic:nvPicPr>
-                    <pic:cNvPr id="1587850780" name="图片 1" descr="文本&#10;&#10;AI 生成的内容可能不正确。"/>
-                    <pic:cNvPicPr/>
-                  </pic:nvPicPr>
-                  <pic:blipFill>
-                    <a:blip r:embed="rId11"/>
-                    <a:stretch>
-                      <a:fillRect/>
-                    </a:stretch>
-                  </pic:blipFill>
-                  <pic:spPr>
-                    <a:xfrm>
-                      <a:off x="0" y="0"/>
-                      <a:ext cx="5943600" cy="2254885"/>
-                    </a:xfrm>
-                    <a:prstGeom prst="rect">
-                      <a:avLst/>
-                    </a:prstGeom>
-                  </pic:spPr>
-                </pic:pic>
-              </a:graphicData>
-            </a:graphic>
-          </wp:inline>
-        </w:drawing>
-      </w:r>
-    </w:p>
-    <w:p>
-      <w:pPr>
-        <w:pStyle w:val="ae"/>
-        <w:jc w:val="center"/>
-      </w:pPr>
-      <w:r>
-        <w:t xml:space="preserve">Figure </w:t>
-      </w:r>
-      <w:r>
-        <w:fldChar w:fldCharType="begin"/>
-      </w:r>
-      <w:r>
-        <w:instrText xml:space="preserve"> SEQ Figure \* ARABIC </w:instrText>
-      </w:r>
-      <w:r>
-        <w:fldChar w:fldCharType="separate"/>
-      </w:r>
-      <w:r>
-        <w:rPr>
-          <w:noProof/>
-        </w:rPr>
-        <w:t>6</w:t>
-      </w:r>
-      <w:r>
-        <w:fldChar w:fldCharType="end"/>
-      </w:r>
-      <w:r>
-        <w:t xml:space="preserve"> </w:t>
-      </w:r>
-      <w:proofErr w:type="spellStart"/>
-      <w:r>
-        <w:t>Bsort</w:t>
-      </w:r>
-      <w:proofErr w:type="spellEnd"/>
-      <w:r>
-        <w:t xml:space="preserve"> in native environment</w:t>
-      </w:r>
-    </w:p>
-    <w:p>
-      <w:pPr>
-        <w:keepNext/>
-        <w:jc w:val="center"/>
-      </w:pPr>
-      <w:r>
-        <w:drawing>
-          <wp:inline distT="0" distB="0" distL="0" distR="0" wp14:anchorId="7CD89D92" wp14:editId="78EE34B1">
-            <wp:extent cx="5943600" cy="2467610"/>
-            <wp:effectExtent l="0" t="0" r="0" b="8890"/>
-            <wp:docPr id="1262061714" name="图片 1" descr="文本&#10;&#10;AI 生成的内容可能不正确。"/>
-            <wp:cNvGraphicFramePr>
-              <a:graphicFrameLocks xmlns:a="http://schemas.openxmlformats.org/drawingml/2006/main" noChangeAspect="1"/>
-            </wp:cNvGraphicFramePr>
-            <a:graphic xmlns:a="http://schemas.openxmlformats.org/drawingml/2006/main">
-              <a:graphicData uri="http://schemas.openxmlformats.org/drawingml/2006/picture">
-                <pic:pic xmlns:pic="http://schemas.openxmlformats.org/drawingml/2006/picture">
-                  <pic:nvPicPr>
-                    <pic:cNvPr id="1262061714" name="图片 1" descr="文本&#10;&#10;AI 生成的内容可能不正确。"/>
-                    <pic:cNvPicPr/>
-                  </pic:nvPicPr>
-                  <pic:blipFill>
-                    <a:blip r:embed="rId12"/>
-                    <a:stretch>
-                      <a:fillRect/>
-                    </a:stretch>
-                  </pic:blipFill>
-                  <pic:spPr>
-                    <a:xfrm>
-                      <a:off x="0" y="0"/>
-                      <a:ext cx="5943600" cy="2467610"/>
-                    </a:xfrm>
-                    <a:prstGeom prst="rect">
-                      <a:avLst/>
-                    </a:prstGeom>
-                  </pic:spPr>
-                </pic:pic>
-              </a:graphicData>
-            </a:graphic>
-          </wp:inline>
-        </w:drawing>
-      </w:r>
-    </w:p>
-    <w:p>
-      <w:pPr>
-        <w:pStyle w:val="ae"/>
-        <w:jc w:val="center"/>
-      </w:pPr>
-      <w:r>
-        <w:t xml:space="preserve">Figure </w:t>
-      </w:r>
-      <w:r>
-        <w:fldChar w:fldCharType="begin"/>
-      </w:r>
-      <w:r>
-        <w:instrText xml:space="preserve"> SEQ Figure \* ARABIC </w:instrText>
-      </w:r>
-      <w:r>
-        <w:fldChar w:fldCharType="separate"/>
-      </w:r>
-      <w:r>
-        <w:rPr>
-          <w:noProof/>
-        </w:rPr>
-        <w:t>7</w:t>
-      </w:r>
-      <w:r>
-        <w:fldChar w:fldCharType="end"/>
-      </w:r>
-      <w:r>
-        <w:t xml:space="preserve"> </w:t>
-      </w:r>
-      <w:proofErr w:type="spellStart"/>
-      <w:r>
-        <w:t>Bsort</w:t>
-      </w:r>
-      <w:proofErr w:type="spellEnd"/>
-      <w:r>
-        <w:t xml:space="preserve"> in </w:t>
-      </w:r>
-      <w:proofErr w:type="spellStart"/>
-      <w:r>
-        <w:t>wasm</w:t>
-      </w:r>
-      <w:proofErr w:type="spellEnd"/>
-      <w:r>
-        <w:t xml:space="preserve"> environment</w:t>
-      </w:r>
-    </w:p>
-    <w:p/>
     <w:sectPr>
       <w:pgSz w:w="12240" w:h="15840"/>
       <w:pgMar w:top="1440" w:right="1440" w:bottom="1440" w:left="1440" w:header="720" w:footer="720" w:gutter="0"/>
@@ -16691,7 +15450,7 @@
   <w:style w:type="paragraph" w:default="1" w:styleId="a">
     <w:name w:val="Normal"/>
     <w:qFormat/>
-    <w:rsid w:val="00B75D01"/>
+    <w:rsid w:val="00FE4A15"/>
   </w:style>
   <w:style w:type="paragraph" w:styleId="1">
     <w:name w:val="heading 1"/>

</xml_diff>

<commit_message>
add cpp branch analysis table
</commit_message>
<xml_diff>
--- a/Final Report.docx
+++ b/Final Report.docx
@@ -14,6 +14,7 @@
           <w:szCs w:val="28"/>
         </w:rPr>
       </w:pPr>
+      <w:proofErr w:type="spellStart"/>
       <w:r>
         <w:rPr>
           <w:rFonts w:ascii="Times New Roman" w:hAnsi="Times New Roman" w:cs="Times New Roman"/>
@@ -22,7 +23,18 @@
           <w:sz w:val="28"/>
           <w:szCs w:val="28"/>
         </w:rPr>
-        <w:t>WebAssembly and Its Performance Evaluation</w:t>
+        <w:t>WebAssembly</w:t>
+      </w:r>
+      <w:proofErr w:type="spellEnd"/>
+      <w:r>
+        <w:rPr>
+          <w:rFonts w:ascii="Times New Roman" w:hAnsi="Times New Roman" w:cs="Times New Roman"/>
+          <w:b/>
+          <w:bCs/>
+          <w:sz w:val="28"/>
+          <w:szCs w:val="28"/>
+        </w:rPr>
+        <w:t xml:space="preserve"> and Its Performance Evaluation</w:t>
       </w:r>
     </w:p>
     <w:p>
@@ -44,13 +56,41 @@
           <w:szCs w:val="22"/>
         </w:rPr>
       </w:pPr>
-      <w:r>
-        <w:rPr>
-          <w:rFonts w:ascii="Times New Roman" w:hAnsi="Times New Roman" w:cs="Times New Roman"/>
-          <w:sz w:val="22"/>
-          <w:szCs w:val="22"/>
-        </w:rPr>
-        <w:t xml:space="preserve">WebAssembly (Wasm) is a binary instruction format created for </w:t>
+      <w:proofErr w:type="spellStart"/>
+      <w:r>
+        <w:rPr>
+          <w:rFonts w:ascii="Times New Roman" w:hAnsi="Times New Roman" w:cs="Times New Roman"/>
+          <w:sz w:val="22"/>
+          <w:szCs w:val="22"/>
+        </w:rPr>
+        <w:t>WebAssembly</w:t>
+      </w:r>
+      <w:proofErr w:type="spellEnd"/>
+      <w:r>
+        <w:rPr>
+          <w:rFonts w:ascii="Times New Roman" w:hAnsi="Times New Roman" w:cs="Times New Roman"/>
+          <w:sz w:val="22"/>
+          <w:szCs w:val="22"/>
+        </w:rPr>
+        <w:t xml:space="preserve"> (</w:t>
+      </w:r>
+      <w:proofErr w:type="spellStart"/>
+      <w:r>
+        <w:rPr>
+          <w:rFonts w:ascii="Times New Roman" w:hAnsi="Times New Roman" w:cs="Times New Roman"/>
+          <w:sz w:val="22"/>
+          <w:szCs w:val="22"/>
+        </w:rPr>
+        <w:t>Wasm</w:t>
+      </w:r>
+      <w:proofErr w:type="spellEnd"/>
+      <w:r>
+        <w:rPr>
+          <w:rFonts w:ascii="Times New Roman" w:hAnsi="Times New Roman" w:cs="Times New Roman"/>
+          <w:sz w:val="22"/>
+          <w:szCs w:val="22"/>
+        </w:rPr>
+        <w:t xml:space="preserve">) is a binary instruction format created for </w:t>
       </w:r>
       <w:r>
         <w:rPr>
@@ -149,7 +189,25 @@
           <w:sz w:val="22"/>
           <w:szCs w:val="22"/>
         </w:rPr>
-        <w:t xml:space="preserve">The goal of this project is to study how WebAssembly performs compared to native execution in languages like C, C++, Java, and Python. </w:t>
+        <w:t xml:space="preserve">The goal of this project is to study how </w:t>
+      </w:r>
+      <w:proofErr w:type="spellStart"/>
+      <w:r>
+        <w:rPr>
+          <w:rFonts w:ascii="Times New Roman" w:hAnsi="Times New Roman" w:cs="Times New Roman"/>
+          <w:sz w:val="22"/>
+          <w:szCs w:val="22"/>
+        </w:rPr>
+        <w:t>WebAssembly</w:t>
+      </w:r>
+      <w:proofErr w:type="spellEnd"/>
+      <w:r>
+        <w:rPr>
+          <w:rFonts w:ascii="Times New Roman" w:hAnsi="Times New Roman" w:cs="Times New Roman"/>
+          <w:sz w:val="22"/>
+          <w:szCs w:val="22"/>
+        </w:rPr>
+        <w:t xml:space="preserve"> performs compared to native execution in languages like C, C++, Java, and Python. </w:t>
       </w:r>
       <w:r>
         <w:rPr>
@@ -165,7 +223,43 @@
           <w:sz w:val="22"/>
           <w:szCs w:val="22"/>
         </w:rPr>
-        <w:t xml:space="preserve"> WebAssembly is faster than JavaScript, its performance compared to compiled languages is still being studied. This project aims to measure WebAssembly’s execution time and analyze its control flow and security properties.</w:t>
+        <w:t xml:space="preserve"> </w:t>
+      </w:r>
+      <w:proofErr w:type="spellStart"/>
+      <w:r>
+        <w:rPr>
+          <w:rFonts w:ascii="Times New Roman" w:hAnsi="Times New Roman" w:cs="Times New Roman"/>
+          <w:sz w:val="22"/>
+          <w:szCs w:val="22"/>
+        </w:rPr>
+        <w:t>WebAssembly</w:t>
+      </w:r>
+      <w:proofErr w:type="spellEnd"/>
+      <w:r>
+        <w:rPr>
+          <w:rFonts w:ascii="Times New Roman" w:hAnsi="Times New Roman" w:cs="Times New Roman"/>
+          <w:sz w:val="22"/>
+          <w:szCs w:val="22"/>
+        </w:rPr>
+        <w:t xml:space="preserve"> is faster than JavaScript, its performance compared to compiled languages is still being studied. This project aims to measure </w:t>
+      </w:r>
+      <w:proofErr w:type="spellStart"/>
+      <w:r>
+        <w:rPr>
+          <w:rFonts w:ascii="Times New Roman" w:hAnsi="Times New Roman" w:cs="Times New Roman"/>
+          <w:sz w:val="22"/>
+          <w:szCs w:val="22"/>
+        </w:rPr>
+        <w:t>WebAssembly’s</w:t>
+      </w:r>
+      <w:proofErr w:type="spellEnd"/>
+      <w:r>
+        <w:rPr>
+          <w:rFonts w:ascii="Times New Roman" w:hAnsi="Times New Roman" w:cs="Times New Roman"/>
+          <w:sz w:val="22"/>
+          <w:szCs w:val="22"/>
+        </w:rPr>
+        <w:t xml:space="preserve"> execution time and analyze its control flow and security properties.</w:t>
       </w:r>
     </w:p>
     <w:p>
@@ -193,7 +287,16 @@
           <w:sz w:val="22"/>
           <w:szCs w:val="22"/>
         </w:rPr>
-        <w:t>The performance of W</w:t>
+        <w:t xml:space="preserve">The performance of </w:t>
+      </w:r>
+      <w:proofErr w:type="spellStart"/>
+      <w:r>
+        <w:rPr>
+          <w:rFonts w:ascii="Times New Roman" w:hAnsi="Times New Roman" w:cs="Times New Roman"/>
+          <w:sz w:val="22"/>
+          <w:szCs w:val="22"/>
+        </w:rPr>
+        <w:t>W</w:t>
       </w:r>
       <w:r>
         <w:rPr>
@@ -203,13 +306,50 @@
         </w:rPr>
         <w:t>asm</w:t>
       </w:r>
-      <w:r>
-        <w:rPr>
-          <w:rFonts w:ascii="Times New Roman" w:hAnsi="Times New Roman" w:cs="Times New Roman"/>
-          <w:sz w:val="22"/>
-          <w:szCs w:val="22"/>
-        </w:rPr>
-        <w:t xml:space="preserve"> has been a topic of debate. It is well known that Wasm is much faster than JavaScript, but its efficiency compared to native code is unclear. Since Wasm runs in a secure, sandboxed environment, it might have </w:t>
+      <w:proofErr w:type="spellEnd"/>
+      <w:r>
+        <w:rPr>
+          <w:rFonts w:ascii="Times New Roman" w:hAnsi="Times New Roman" w:cs="Times New Roman"/>
+          <w:sz w:val="22"/>
+          <w:szCs w:val="22"/>
+        </w:rPr>
+        <w:t xml:space="preserve"> has been a topic of debate. It is well known that </w:t>
+      </w:r>
+      <w:proofErr w:type="spellStart"/>
+      <w:r>
+        <w:rPr>
+          <w:rFonts w:ascii="Times New Roman" w:hAnsi="Times New Roman" w:cs="Times New Roman"/>
+          <w:sz w:val="22"/>
+          <w:szCs w:val="22"/>
+        </w:rPr>
+        <w:t>Wasm</w:t>
+      </w:r>
+      <w:proofErr w:type="spellEnd"/>
+      <w:r>
+        <w:rPr>
+          <w:rFonts w:ascii="Times New Roman" w:hAnsi="Times New Roman" w:cs="Times New Roman"/>
+          <w:sz w:val="22"/>
+          <w:szCs w:val="22"/>
+        </w:rPr>
+        <w:t xml:space="preserve"> is much faster than JavaScript, but its efficiency compared to native code is unclear. Since </w:t>
+      </w:r>
+      <w:proofErr w:type="spellStart"/>
+      <w:r>
+        <w:rPr>
+          <w:rFonts w:ascii="Times New Roman" w:hAnsi="Times New Roman" w:cs="Times New Roman"/>
+          <w:sz w:val="22"/>
+          <w:szCs w:val="22"/>
+        </w:rPr>
+        <w:t>Wasm</w:t>
+      </w:r>
+      <w:proofErr w:type="spellEnd"/>
+      <w:r>
+        <w:rPr>
+          <w:rFonts w:ascii="Times New Roman" w:hAnsi="Times New Roman" w:cs="Times New Roman"/>
+          <w:sz w:val="22"/>
+          <w:szCs w:val="22"/>
+        </w:rPr>
+        <w:t xml:space="preserve"> runs in a secure, sandboxed environment, it might have </w:t>
       </w:r>
       <w:r>
         <w:rPr>
@@ -301,6 +441,7 @@
         </w:rPr>
         <w:t xml:space="preserve">Execution Performance – How fast is </w:t>
       </w:r>
+      <w:proofErr w:type="spellStart"/>
       <w:r>
         <w:rPr>
           <w:rFonts w:ascii="Times New Roman" w:hAnsi="Times New Roman" w:cs="Times New Roman"/>
@@ -309,6 +450,7 @@
         </w:rPr>
         <w:t>Wasm</w:t>
       </w:r>
+      <w:proofErr w:type="spellEnd"/>
       <w:r>
         <w:rPr>
           <w:rFonts w:ascii="Times New Roman" w:hAnsi="Times New Roman" w:cs="Times New Roman"/>
@@ -338,7 +480,25 @@
           <w:sz w:val="22"/>
           <w:szCs w:val="22"/>
         </w:rPr>
-        <w:t>Security Considerations – Can security flaws like buffer overflows and dangling pointers from native code affect Wasm execution?</w:t>
+        <w:t xml:space="preserve">Security Considerations – Can security flaws like buffer overflows and dangling pointers from native code affect </w:t>
+      </w:r>
+      <w:proofErr w:type="spellStart"/>
+      <w:r>
+        <w:rPr>
+          <w:rFonts w:ascii="Times New Roman" w:hAnsi="Times New Roman" w:cs="Times New Roman"/>
+          <w:sz w:val="22"/>
+          <w:szCs w:val="22"/>
+        </w:rPr>
+        <w:t>Wasm</w:t>
+      </w:r>
+      <w:proofErr w:type="spellEnd"/>
+      <w:r>
+        <w:rPr>
+          <w:rFonts w:ascii="Times New Roman" w:hAnsi="Times New Roman" w:cs="Times New Roman"/>
+          <w:sz w:val="22"/>
+          <w:szCs w:val="22"/>
+        </w:rPr>
+        <w:t xml:space="preserve"> execution?</w:t>
       </w:r>
     </w:p>
     <w:p>
@@ -361,7 +521,25 @@
           <w:sz w:val="22"/>
           <w:szCs w:val="22"/>
         </w:rPr>
-        <w:t>Control Flow Efficiency – Does Wasm provide any advantages in branch prediction and execution speed?</w:t>
+        <w:t xml:space="preserve">Control Flow Efficiency – Does </w:t>
+      </w:r>
+      <w:proofErr w:type="spellStart"/>
+      <w:r>
+        <w:rPr>
+          <w:rFonts w:ascii="Times New Roman" w:hAnsi="Times New Roman" w:cs="Times New Roman"/>
+          <w:sz w:val="22"/>
+          <w:szCs w:val="22"/>
+        </w:rPr>
+        <w:t>Wasm</w:t>
+      </w:r>
+      <w:proofErr w:type="spellEnd"/>
+      <w:r>
+        <w:rPr>
+          <w:rFonts w:ascii="Times New Roman" w:hAnsi="Times New Roman" w:cs="Times New Roman"/>
+          <w:sz w:val="22"/>
+          <w:szCs w:val="22"/>
+        </w:rPr>
+        <w:t xml:space="preserve"> provide any advantages in branch prediction and execution speed?</w:t>
       </w:r>
     </w:p>
     <w:p>
@@ -380,7 +558,16 @@
           <w:sz w:val="22"/>
           <w:szCs w:val="22"/>
         </w:rPr>
-        <w:t>By answering these questions, this study will help us understand when W</w:t>
+        <w:t xml:space="preserve">By answering these questions, this study will help us understand when </w:t>
+      </w:r>
+      <w:proofErr w:type="spellStart"/>
+      <w:r>
+        <w:rPr>
+          <w:rFonts w:ascii="Times New Roman" w:hAnsi="Times New Roman" w:cs="Times New Roman"/>
+          <w:sz w:val="22"/>
+          <w:szCs w:val="22"/>
+        </w:rPr>
+        <w:t>W</w:t>
       </w:r>
       <w:r>
         <w:rPr>
@@ -390,6 +577,7 @@
         </w:rPr>
         <w:t>asm</w:t>
       </w:r>
+      <w:proofErr w:type="spellEnd"/>
       <w:r>
         <w:rPr>
           <w:rFonts w:ascii="Times New Roman" w:hAnsi="Times New Roman" w:cs="Times New Roman"/>
@@ -436,6 +624,7 @@
         </w:rPr>
         <w:t xml:space="preserve">To compare the performance of </w:t>
       </w:r>
+      <w:proofErr w:type="spellStart"/>
       <w:r>
         <w:rPr>
           <w:rFonts w:ascii="Times New Roman" w:eastAsia="Times New Roman" w:hAnsi="Times New Roman" w:cs="Times New Roman"/>
@@ -444,7 +633,18 @@
           <w:szCs w:val="22"/>
           <w14:ligatures w14:val="none"/>
         </w:rPr>
-        <w:t xml:space="preserve">Wasm </w:t>
+        <w:t>Wasm</w:t>
+      </w:r>
+      <w:proofErr w:type="spellEnd"/>
+      <w:r>
+        <w:rPr>
+          <w:rFonts w:ascii="Times New Roman" w:eastAsia="Times New Roman" w:hAnsi="Times New Roman" w:cs="Times New Roman"/>
+          <w:kern w:val="0"/>
+          <w:sz w:val="22"/>
+          <w:szCs w:val="22"/>
+          <w14:ligatures w14:val="none"/>
+        </w:rPr>
+        <w:t xml:space="preserve"> </w:t>
       </w:r>
       <w:r>
         <w:rPr>
@@ -487,7 +687,29 @@
           <w:szCs w:val="22"/>
           <w14:ligatures w14:val="none"/>
         </w:rPr>
-        <w:t>We tested two types of workloads: memory-intensive and computation-intensive. Bubble Sort, Quick Sort, and Sieve of Eratosthenes were used to evaluate memory access and data movement in WebAssembly. On the other hand, Matrix Multiplication, Tower of Hanoi, and Fibonacci Sequence were chosen to test heavy computations, recursion, and arithmetic operations.</w:t>
+        <w:t xml:space="preserve">We tested two types of workloads: memory-intensive and computation-intensive. Bubble Sort, Quick Sort, and Sieve of Eratosthenes were used to evaluate memory access and data movement in </w:t>
+      </w:r>
+      <w:proofErr w:type="spellStart"/>
+      <w:r>
+        <w:rPr>
+          <w:rFonts w:ascii="Times New Roman" w:eastAsia="Times New Roman" w:hAnsi="Times New Roman" w:cs="Times New Roman"/>
+          <w:kern w:val="0"/>
+          <w:sz w:val="22"/>
+          <w:szCs w:val="22"/>
+          <w14:ligatures w14:val="none"/>
+        </w:rPr>
+        <w:t>WebAssembly</w:t>
+      </w:r>
+      <w:proofErr w:type="spellEnd"/>
+      <w:r>
+        <w:rPr>
+          <w:rFonts w:ascii="Times New Roman" w:eastAsia="Times New Roman" w:hAnsi="Times New Roman" w:cs="Times New Roman"/>
+          <w:kern w:val="0"/>
+          <w:sz w:val="22"/>
+          <w:szCs w:val="22"/>
+          <w14:ligatures w14:val="none"/>
+        </w:rPr>
+        <w:t>. On the other hand, Matrix Multiplication, Tower of Hanoi, and Fibonacci Sequence were chosen to test heavy computations, recursion, and arithmetic operations.</w:t>
       </w:r>
     </w:p>
     <w:p>
@@ -512,6 +734,7 @@
         </w:rPr>
         <w:t xml:space="preserve">For implementation, C and C++ were compiled to </w:t>
       </w:r>
+      <w:proofErr w:type="spellStart"/>
       <w:r>
         <w:rPr>
           <w:rFonts w:ascii="Times New Roman" w:eastAsia="Times New Roman" w:hAnsi="Times New Roman" w:cs="Times New Roman"/>
@@ -522,6 +745,7 @@
         </w:rPr>
         <w:t>Wasm</w:t>
       </w:r>
+      <w:proofErr w:type="spellEnd"/>
       <w:r>
         <w:rPr>
           <w:rFonts w:ascii="Times New Roman" w:eastAsia="Times New Roman" w:hAnsi="Times New Roman" w:cs="Times New Roman"/>
@@ -530,8 +754,9 @@
           <w:szCs w:val="22"/>
           <w14:ligatures w14:val="none"/>
         </w:rPr>
-        <w:t xml:space="preserve"> using Emscripten, which converts LLVM-based code into Wasm. Java was compiled using TeaVM, a tool that translates Java bytecode into </w:t>
-      </w:r>
+        <w:t xml:space="preserve"> using </w:t>
+      </w:r>
+      <w:proofErr w:type="spellStart"/>
       <w:r>
         <w:rPr>
           <w:rFonts w:ascii="Times New Roman" w:eastAsia="Times New Roman" w:hAnsi="Times New Roman" w:cs="Times New Roman"/>
@@ -540,8 +765,9 @@
           <w:szCs w:val="22"/>
           <w14:ligatures w14:val="none"/>
         </w:rPr>
-        <w:t>Wasm</w:t>
-      </w:r>
+        <w:t>Emscripten</w:t>
+      </w:r>
+      <w:proofErr w:type="spellEnd"/>
       <w:r>
         <w:rPr>
           <w:rFonts w:ascii="Times New Roman" w:eastAsia="Times New Roman" w:hAnsi="Times New Roman" w:cs="Times New Roman"/>
@@ -550,8 +776,9 @@
           <w:szCs w:val="22"/>
           <w14:ligatures w14:val="none"/>
         </w:rPr>
-        <w:t xml:space="preserve">. Python was executed in a </w:t>
-      </w:r>
+        <w:t xml:space="preserve">, which converts LLVM-based code into </w:t>
+      </w:r>
+      <w:proofErr w:type="spellStart"/>
       <w:r>
         <w:rPr>
           <w:rFonts w:ascii="Times New Roman" w:eastAsia="Times New Roman" w:hAnsi="Times New Roman" w:cs="Times New Roman"/>
@@ -562,6 +789,7 @@
         </w:rPr>
         <w:t>Wasm</w:t>
       </w:r>
+      <w:proofErr w:type="spellEnd"/>
       <w:r>
         <w:rPr>
           <w:rFonts w:ascii="Times New Roman" w:eastAsia="Times New Roman" w:hAnsi="Times New Roman" w:cs="Times New Roman"/>
@@ -570,8 +798,9 @@
           <w:szCs w:val="22"/>
           <w14:ligatures w14:val="none"/>
         </w:rPr>
-        <w:t xml:space="preserve"> </w:t>
-      </w:r>
+        <w:t xml:space="preserve">. Java was compiled using </w:t>
+      </w:r>
+      <w:proofErr w:type="spellStart"/>
       <w:r>
         <w:rPr>
           <w:rFonts w:ascii="Times New Roman" w:eastAsia="Times New Roman" w:hAnsi="Times New Roman" w:cs="Times New Roman"/>
@@ -580,8 +809,9 @@
           <w:szCs w:val="22"/>
           <w14:ligatures w14:val="none"/>
         </w:rPr>
-        <w:t xml:space="preserve">environment using Pyodide, a runtime that allows Python to run in the browser. These tools ensured a fair comparison between native execution and </w:t>
-      </w:r>
+        <w:t>TeaVM</w:t>
+      </w:r>
+      <w:proofErr w:type="spellEnd"/>
       <w:r>
         <w:rPr>
           <w:rFonts w:ascii="Times New Roman" w:eastAsia="Times New Roman" w:hAnsi="Times New Roman" w:cs="Times New Roman"/>
@@ -590,8 +820,96 @@
           <w:szCs w:val="22"/>
           <w14:ligatures w14:val="none"/>
         </w:rPr>
+        <w:t xml:space="preserve">, a tool that translates Java bytecode into </w:t>
+      </w:r>
+      <w:proofErr w:type="spellStart"/>
+      <w:r>
+        <w:rPr>
+          <w:rFonts w:ascii="Times New Roman" w:eastAsia="Times New Roman" w:hAnsi="Times New Roman" w:cs="Times New Roman"/>
+          <w:kern w:val="0"/>
+          <w:sz w:val="22"/>
+          <w:szCs w:val="22"/>
+          <w14:ligatures w14:val="none"/>
+        </w:rPr>
         <w:t>Wasm</w:t>
       </w:r>
+      <w:proofErr w:type="spellEnd"/>
+      <w:r>
+        <w:rPr>
+          <w:rFonts w:ascii="Times New Roman" w:eastAsia="Times New Roman" w:hAnsi="Times New Roman" w:cs="Times New Roman"/>
+          <w:kern w:val="0"/>
+          <w:sz w:val="22"/>
+          <w:szCs w:val="22"/>
+          <w14:ligatures w14:val="none"/>
+        </w:rPr>
+        <w:t xml:space="preserve">. Python was executed in a </w:t>
+      </w:r>
+      <w:proofErr w:type="spellStart"/>
+      <w:r>
+        <w:rPr>
+          <w:rFonts w:ascii="Times New Roman" w:eastAsia="Times New Roman" w:hAnsi="Times New Roman" w:cs="Times New Roman"/>
+          <w:kern w:val="0"/>
+          <w:sz w:val="22"/>
+          <w:szCs w:val="22"/>
+          <w14:ligatures w14:val="none"/>
+        </w:rPr>
+        <w:t>Wasm</w:t>
+      </w:r>
+      <w:proofErr w:type="spellEnd"/>
+      <w:r>
+        <w:rPr>
+          <w:rFonts w:ascii="Times New Roman" w:eastAsia="Times New Roman" w:hAnsi="Times New Roman" w:cs="Times New Roman"/>
+          <w:kern w:val="0"/>
+          <w:sz w:val="22"/>
+          <w:szCs w:val="22"/>
+          <w14:ligatures w14:val="none"/>
+        </w:rPr>
+        <w:t xml:space="preserve"> </w:t>
+      </w:r>
+      <w:r>
+        <w:rPr>
+          <w:rFonts w:ascii="Times New Roman" w:eastAsia="Times New Roman" w:hAnsi="Times New Roman" w:cs="Times New Roman"/>
+          <w:kern w:val="0"/>
+          <w:sz w:val="22"/>
+          <w:szCs w:val="22"/>
+          <w14:ligatures w14:val="none"/>
+        </w:rPr>
+        <w:t xml:space="preserve">environment using </w:t>
+      </w:r>
+      <w:proofErr w:type="spellStart"/>
+      <w:r>
+        <w:rPr>
+          <w:rFonts w:ascii="Times New Roman" w:eastAsia="Times New Roman" w:hAnsi="Times New Roman" w:cs="Times New Roman"/>
+          <w:kern w:val="0"/>
+          <w:sz w:val="22"/>
+          <w:szCs w:val="22"/>
+          <w14:ligatures w14:val="none"/>
+        </w:rPr>
+        <w:t>Pyodide</w:t>
+      </w:r>
+      <w:proofErr w:type="spellEnd"/>
+      <w:r>
+        <w:rPr>
+          <w:rFonts w:ascii="Times New Roman" w:eastAsia="Times New Roman" w:hAnsi="Times New Roman" w:cs="Times New Roman"/>
+          <w:kern w:val="0"/>
+          <w:sz w:val="22"/>
+          <w:szCs w:val="22"/>
+          <w14:ligatures w14:val="none"/>
+        </w:rPr>
+        <w:t xml:space="preserve">, a runtime that allows Python to run in the browser. These tools ensured a fair comparison between native execution and </w:t>
+      </w:r>
+      <w:proofErr w:type="spellStart"/>
+      <w:r>
+        <w:rPr>
+          <w:rFonts w:ascii="Times New Roman" w:eastAsia="Times New Roman" w:hAnsi="Times New Roman" w:cs="Times New Roman"/>
+          <w:kern w:val="0"/>
+          <w:sz w:val="22"/>
+          <w:szCs w:val="22"/>
+          <w14:ligatures w14:val="none"/>
+        </w:rPr>
+        <w:t>Wasm</w:t>
+      </w:r>
+      <w:proofErr w:type="spellEnd"/>
       <w:r>
         <w:rPr>
           <w:rFonts w:ascii="Times New Roman" w:eastAsia="Times New Roman" w:hAnsi="Times New Roman" w:cs="Times New Roman"/>
@@ -655,6 +973,7 @@
         </w:rPr>
         <w:t xml:space="preserve">, all programs were implemented and tested in their native environments to verify correctness. Then, they were compiled into </w:t>
       </w:r>
+      <w:proofErr w:type="spellStart"/>
       <w:r>
         <w:rPr>
           <w:rFonts w:ascii="Times New Roman" w:eastAsia="Times New Roman" w:hAnsi="Times New Roman" w:cs="Times New Roman"/>
@@ -665,6 +984,7 @@
         </w:rPr>
         <w:t>Wasm</w:t>
       </w:r>
+      <w:proofErr w:type="spellEnd"/>
       <w:r>
         <w:rPr>
           <w:rFonts w:ascii="Times New Roman" w:eastAsia="Times New Roman" w:hAnsi="Times New Roman" w:cs="Times New Roman"/>
@@ -683,8 +1003,9 @@
           <w:szCs w:val="22"/>
           <w14:ligatures w14:val="none"/>
         </w:rPr>
-        <w:t xml:space="preserve">using the appropriate toolchains. Each benchmark was executed separately in both native and Wasm environments to ensure consistent results. The main performance metric recorded was execution time, which was measured directly </w:t>
-      </w:r>
+        <w:t xml:space="preserve">using the appropriate </w:t>
+      </w:r>
+      <w:proofErr w:type="gramStart"/>
       <w:r>
         <w:rPr>
           <w:rFonts w:ascii="Times New Roman" w:eastAsia="Times New Roman" w:hAnsi="Times New Roman" w:cs="Times New Roman"/>
@@ -693,9 +1014,53 @@
           <w:szCs w:val="22"/>
           <w14:ligatures w14:val="none"/>
         </w:rPr>
+        <w:t>toolchains</w:t>
+      </w:r>
+      <w:proofErr w:type="gramEnd"/>
+      <w:r>
+        <w:rPr>
+          <w:rFonts w:ascii="Times New Roman" w:eastAsia="Times New Roman" w:hAnsi="Times New Roman" w:cs="Times New Roman"/>
+          <w:kern w:val="0"/>
+          <w:sz w:val="22"/>
+          <w:szCs w:val="22"/>
+          <w14:ligatures w14:val="none"/>
+        </w:rPr>
+        <w:t xml:space="preserve">. Each benchmark was executed separately in both native and </w:t>
+      </w:r>
+      <w:proofErr w:type="spellStart"/>
+      <w:r>
+        <w:rPr>
+          <w:rFonts w:ascii="Times New Roman" w:eastAsia="Times New Roman" w:hAnsi="Times New Roman" w:cs="Times New Roman"/>
+          <w:kern w:val="0"/>
+          <w:sz w:val="22"/>
+          <w:szCs w:val="22"/>
+          <w14:ligatures w14:val="none"/>
+        </w:rPr>
+        <w:t>Wasm</w:t>
+      </w:r>
+      <w:proofErr w:type="spellEnd"/>
+      <w:r>
+        <w:rPr>
+          <w:rFonts w:ascii="Times New Roman" w:eastAsia="Times New Roman" w:hAnsi="Times New Roman" w:cs="Times New Roman"/>
+          <w:kern w:val="0"/>
+          <w:sz w:val="22"/>
+          <w:szCs w:val="22"/>
+          <w14:ligatures w14:val="none"/>
+        </w:rPr>
+        <w:t xml:space="preserve"> environments to ensure consistent results. The main performance metric recorded was execution time, which was measured directly </w:t>
+      </w:r>
+      <w:r>
+        <w:rPr>
+          <w:rFonts w:ascii="Times New Roman" w:eastAsia="Times New Roman" w:hAnsi="Times New Roman" w:cs="Times New Roman"/>
+          <w:kern w:val="0"/>
+          <w:sz w:val="22"/>
+          <w:szCs w:val="22"/>
+          <w14:ligatures w14:val="none"/>
+        </w:rPr>
         <w:lastRenderedPageBreak/>
         <w:t xml:space="preserve">for each workload without averaging multiple runs. By analyzing individual results, we obtained an accurate understanding of how well </w:t>
       </w:r>
+      <w:proofErr w:type="spellStart"/>
       <w:r>
         <w:rPr>
           <w:rFonts w:ascii="Times New Roman" w:eastAsia="Times New Roman" w:hAnsi="Times New Roman" w:cs="Times New Roman"/>
@@ -706,6 +1071,7 @@
         </w:rPr>
         <w:t>Wasm</w:t>
       </w:r>
+      <w:proofErr w:type="spellEnd"/>
       <w:r>
         <w:rPr>
           <w:rFonts w:ascii="Times New Roman" w:eastAsia="Times New Roman" w:hAnsi="Times New Roman" w:cs="Times New Roman"/>
@@ -761,7 +1127,43 @@
           <w:sz w:val="22"/>
           <w:szCs w:val="22"/>
         </w:rPr>
-        <w:t>We tested Bubble Sort, Fibonacci Sequence, Matrix Multiplication, Prime Number Sieve, Quick Sort, and Tower of Hanoi in C, C++, Java, and Python, running them both in native execution and WebAssembly (Wasm).</w:t>
+        <w:t xml:space="preserve">We tested Bubble Sort, Fibonacci Sequence, Matrix Multiplication, Prime Number Sieve, Quick Sort, and Tower of Hanoi in C, C++, Java, and Python, running them both in native execution and </w:t>
+      </w:r>
+      <w:proofErr w:type="spellStart"/>
+      <w:r>
+        <w:rPr>
+          <w:rFonts w:ascii="Times New Roman" w:hAnsi="Times New Roman" w:cs="Times New Roman"/>
+          <w:sz w:val="22"/>
+          <w:szCs w:val="22"/>
+        </w:rPr>
+        <w:t>WebAssembly</w:t>
+      </w:r>
+      <w:proofErr w:type="spellEnd"/>
+      <w:r>
+        <w:rPr>
+          <w:rFonts w:ascii="Times New Roman" w:hAnsi="Times New Roman" w:cs="Times New Roman"/>
+          <w:sz w:val="22"/>
+          <w:szCs w:val="22"/>
+        </w:rPr>
+        <w:t xml:space="preserve"> (</w:t>
+      </w:r>
+      <w:proofErr w:type="spellStart"/>
+      <w:r>
+        <w:rPr>
+          <w:rFonts w:ascii="Times New Roman" w:hAnsi="Times New Roman" w:cs="Times New Roman"/>
+          <w:sz w:val="22"/>
+          <w:szCs w:val="22"/>
+        </w:rPr>
+        <w:t>Wasm</w:t>
+      </w:r>
+      <w:proofErr w:type="spellEnd"/>
+      <w:r>
+        <w:rPr>
+          <w:rFonts w:ascii="Times New Roman" w:hAnsi="Times New Roman" w:cs="Times New Roman"/>
+          <w:sz w:val="22"/>
+          <w:szCs w:val="22"/>
+        </w:rPr>
+        <w:t>).</w:t>
       </w:r>
     </w:p>
     <w:tbl>
@@ -1368,6 +1770,7 @@
                 <w14:ligatures w14:val="none"/>
               </w:rPr>
             </w:pPr>
+            <w:proofErr w:type="spellStart"/>
             <w:r>
               <w:rPr>
                 <w:rFonts w:ascii="Times New Roman" w:eastAsia="Times New Roman" w:hAnsi="Times New Roman" w:cs="Times New Roman"/>
@@ -1381,6 +1784,7 @@
               </w:rPr>
               <w:t>C_Native</w:t>
             </w:r>
+            <w:proofErr w:type="spellEnd"/>
           </w:p>
         </w:tc>
         <w:tc>
@@ -1707,6 +2111,7 @@
                 <w14:ligatures w14:val="none"/>
               </w:rPr>
             </w:pPr>
+            <w:proofErr w:type="spellStart"/>
             <w:r>
               <w:rPr>
                 <w:rFonts w:ascii="Times New Roman" w:eastAsia="Times New Roman" w:hAnsi="Times New Roman" w:cs="Times New Roman"/>
@@ -1720,6 +2125,7 @@
               </w:rPr>
               <w:t>Java_Native</w:t>
             </w:r>
+            <w:proofErr w:type="spellEnd"/>
           </w:p>
         </w:tc>
         <w:tc>
@@ -1877,6 +2283,7 @@
                 <w14:ligatures w14:val="none"/>
               </w:rPr>
             </w:pPr>
+            <w:proofErr w:type="spellStart"/>
             <w:r>
               <w:rPr>
                 <w:rFonts w:ascii="Times New Roman" w:eastAsia="Times New Roman" w:hAnsi="Times New Roman" w:cs="Times New Roman"/>
@@ -1890,6 +2297,7 @@
               </w:rPr>
               <w:t>Java_WASM</w:t>
             </w:r>
+            <w:proofErr w:type="spellEnd"/>
           </w:p>
         </w:tc>
         <w:tc>
@@ -2046,6 +2454,7 @@
                 <w14:ligatures w14:val="none"/>
               </w:rPr>
             </w:pPr>
+            <w:proofErr w:type="spellStart"/>
             <w:r>
               <w:rPr>
                 <w:rFonts w:ascii="Times New Roman" w:eastAsia="Times New Roman" w:hAnsi="Times New Roman" w:cs="Times New Roman"/>
@@ -2059,6 +2468,7 @@
               </w:rPr>
               <w:t>Python_Native</w:t>
             </w:r>
+            <w:proofErr w:type="spellEnd"/>
           </w:p>
         </w:tc>
         <w:tc>
@@ -2216,6 +2626,7 @@
                 <w14:ligatures w14:val="none"/>
               </w:rPr>
             </w:pPr>
+            <w:proofErr w:type="spellStart"/>
             <w:r>
               <w:rPr>
                 <w:rFonts w:ascii="Times New Roman" w:eastAsia="Times New Roman" w:hAnsi="Times New Roman" w:cs="Times New Roman"/>
@@ -2229,6 +2640,7 @@
               </w:rPr>
               <w:t>Python_WASM</w:t>
             </w:r>
+            <w:proofErr w:type="spellEnd"/>
           </w:p>
         </w:tc>
         <w:tc>
@@ -2428,7 +2840,25 @@
           <w:sz w:val="20"/>
           <w:szCs w:val="20"/>
         </w:rPr>
-        <w:t>: Execution Time (ms) for Bubble Sort</w:t>
+        <w:t>: Execution Time (</w:t>
+      </w:r>
+      <w:proofErr w:type="spellStart"/>
+      <w:r>
+        <w:rPr>
+          <w:rFonts w:ascii="Times New Roman" w:hAnsi="Times New Roman" w:cs="Times New Roman"/>
+          <w:sz w:val="20"/>
+          <w:szCs w:val="20"/>
+        </w:rPr>
+        <w:t>ms</w:t>
+      </w:r>
+      <w:proofErr w:type="spellEnd"/>
+      <w:r>
+        <w:rPr>
+          <w:rFonts w:ascii="Times New Roman" w:hAnsi="Times New Roman" w:cs="Times New Roman"/>
+          <w:sz w:val="20"/>
+          <w:szCs w:val="20"/>
+        </w:rPr>
+        <w:t>) for Bubble Sort</w:t>
       </w:r>
     </w:p>
     <w:p>
@@ -2535,7 +2965,151 @@
           <w:sz w:val="22"/>
           <w:szCs w:val="22"/>
         </w:rPr>
-        <w:t>, C and C++ Native were the fastest, sorting 1000 elements in around 1.87 ms and taking about 4947.59 ms at 50,000 elements. C++ Wasm was much slower, needing 9.59 ms for 1000 elements and 14,474.38 ms for 50,000 elements. Java Wasm worked better than C/C++ Wasm, while Python Wasm performed well for small inputs but slowed down a lot for larger sizes.</w:t>
+        <w:t xml:space="preserve">, C and C++ Native were the fastest, sorting 1000 elements in around 1.87 </w:t>
+      </w:r>
+      <w:proofErr w:type="spellStart"/>
+      <w:r>
+        <w:rPr>
+          <w:rFonts w:ascii="Times New Roman" w:hAnsi="Times New Roman" w:cs="Times New Roman"/>
+          <w:sz w:val="22"/>
+          <w:szCs w:val="22"/>
+        </w:rPr>
+        <w:t>ms</w:t>
+      </w:r>
+      <w:proofErr w:type="spellEnd"/>
+      <w:r>
+        <w:rPr>
+          <w:rFonts w:ascii="Times New Roman" w:hAnsi="Times New Roman" w:cs="Times New Roman"/>
+          <w:sz w:val="22"/>
+          <w:szCs w:val="22"/>
+        </w:rPr>
+        <w:t xml:space="preserve"> and taking about 4947.59 </w:t>
+      </w:r>
+      <w:proofErr w:type="spellStart"/>
+      <w:r>
+        <w:rPr>
+          <w:rFonts w:ascii="Times New Roman" w:hAnsi="Times New Roman" w:cs="Times New Roman"/>
+          <w:sz w:val="22"/>
+          <w:szCs w:val="22"/>
+        </w:rPr>
+        <w:t>ms</w:t>
+      </w:r>
+      <w:proofErr w:type="spellEnd"/>
+      <w:r>
+        <w:rPr>
+          <w:rFonts w:ascii="Times New Roman" w:hAnsi="Times New Roman" w:cs="Times New Roman"/>
+          <w:sz w:val="22"/>
+          <w:szCs w:val="22"/>
+        </w:rPr>
+        <w:t xml:space="preserve"> at 50,000 elements. C++ </w:t>
+      </w:r>
+      <w:proofErr w:type="spellStart"/>
+      <w:r>
+        <w:rPr>
+          <w:rFonts w:ascii="Times New Roman" w:hAnsi="Times New Roman" w:cs="Times New Roman"/>
+          <w:sz w:val="22"/>
+          <w:szCs w:val="22"/>
+        </w:rPr>
+        <w:t>Wasm</w:t>
+      </w:r>
+      <w:proofErr w:type="spellEnd"/>
+      <w:r>
+        <w:rPr>
+          <w:rFonts w:ascii="Times New Roman" w:hAnsi="Times New Roman" w:cs="Times New Roman"/>
+          <w:sz w:val="22"/>
+          <w:szCs w:val="22"/>
+        </w:rPr>
+        <w:t xml:space="preserve"> was much slower, needing 9.59 </w:t>
+      </w:r>
+      <w:proofErr w:type="spellStart"/>
+      <w:r>
+        <w:rPr>
+          <w:rFonts w:ascii="Times New Roman" w:hAnsi="Times New Roman" w:cs="Times New Roman"/>
+          <w:sz w:val="22"/>
+          <w:szCs w:val="22"/>
+        </w:rPr>
+        <w:t>ms</w:t>
+      </w:r>
+      <w:proofErr w:type="spellEnd"/>
+      <w:r>
+        <w:rPr>
+          <w:rFonts w:ascii="Times New Roman" w:hAnsi="Times New Roman" w:cs="Times New Roman"/>
+          <w:sz w:val="22"/>
+          <w:szCs w:val="22"/>
+        </w:rPr>
+        <w:t xml:space="preserve"> for 1000 elements and 14,474.38 </w:t>
+      </w:r>
+      <w:proofErr w:type="spellStart"/>
+      <w:r>
+        <w:rPr>
+          <w:rFonts w:ascii="Times New Roman" w:hAnsi="Times New Roman" w:cs="Times New Roman"/>
+          <w:sz w:val="22"/>
+          <w:szCs w:val="22"/>
+        </w:rPr>
+        <w:t>ms</w:t>
+      </w:r>
+      <w:proofErr w:type="spellEnd"/>
+      <w:r>
+        <w:rPr>
+          <w:rFonts w:ascii="Times New Roman" w:hAnsi="Times New Roman" w:cs="Times New Roman"/>
+          <w:sz w:val="22"/>
+          <w:szCs w:val="22"/>
+        </w:rPr>
+        <w:t xml:space="preserve"> for 50,000 elements. Java </w:t>
+      </w:r>
+      <w:proofErr w:type="spellStart"/>
+      <w:r>
+        <w:rPr>
+          <w:rFonts w:ascii="Times New Roman" w:hAnsi="Times New Roman" w:cs="Times New Roman"/>
+          <w:sz w:val="22"/>
+          <w:szCs w:val="22"/>
+        </w:rPr>
+        <w:t>Wasm</w:t>
+      </w:r>
+      <w:proofErr w:type="spellEnd"/>
+      <w:r>
+        <w:rPr>
+          <w:rFonts w:ascii="Times New Roman" w:hAnsi="Times New Roman" w:cs="Times New Roman"/>
+          <w:sz w:val="22"/>
+          <w:szCs w:val="22"/>
+        </w:rPr>
+        <w:t xml:space="preserve"> worked better than C/C++ </w:t>
+      </w:r>
+      <w:proofErr w:type="spellStart"/>
+      <w:r>
+        <w:rPr>
+          <w:rFonts w:ascii="Times New Roman" w:hAnsi="Times New Roman" w:cs="Times New Roman"/>
+          <w:sz w:val="22"/>
+          <w:szCs w:val="22"/>
+        </w:rPr>
+        <w:t>Wasm</w:t>
+      </w:r>
+      <w:proofErr w:type="spellEnd"/>
+      <w:r>
+        <w:rPr>
+          <w:rFonts w:ascii="Times New Roman" w:hAnsi="Times New Roman" w:cs="Times New Roman"/>
+          <w:sz w:val="22"/>
+          <w:szCs w:val="22"/>
+        </w:rPr>
+        <w:t xml:space="preserve">, while Python </w:t>
+      </w:r>
+      <w:proofErr w:type="spellStart"/>
+      <w:r>
+        <w:rPr>
+          <w:rFonts w:ascii="Times New Roman" w:hAnsi="Times New Roman" w:cs="Times New Roman"/>
+          <w:sz w:val="22"/>
+          <w:szCs w:val="22"/>
+        </w:rPr>
+        <w:t>Wasm</w:t>
+      </w:r>
+      <w:proofErr w:type="spellEnd"/>
+      <w:r>
+        <w:rPr>
+          <w:rFonts w:ascii="Times New Roman" w:hAnsi="Times New Roman" w:cs="Times New Roman"/>
+          <w:sz w:val="22"/>
+          <w:szCs w:val="22"/>
+        </w:rPr>
+        <w:t xml:space="preserve"> performed well for small inputs but slowed down a lot for larger sizes.</w:t>
       </w:r>
     </w:p>
     <w:tbl>
@@ -3336,6 +3910,7 @@
                 <w14:ligatures w14:val="none"/>
               </w:rPr>
             </w:pPr>
+            <w:proofErr w:type="spellStart"/>
             <w:r>
               <w:rPr>
                 <w:rFonts w:ascii="Times New Roman" w:eastAsia="Times New Roman" w:hAnsi="Times New Roman" w:cs="Times New Roman"/>
@@ -3349,6 +3924,7 @@
               </w:rPr>
               <w:t>C_Native</w:t>
             </w:r>
+            <w:proofErr w:type="spellEnd"/>
           </w:p>
         </w:tc>
         <w:tc>
@@ -3803,6 +4379,7 @@
                 <w14:ligatures w14:val="none"/>
               </w:rPr>
             </w:pPr>
+            <w:proofErr w:type="spellStart"/>
             <w:r>
               <w:rPr>
                 <w:rFonts w:ascii="Times New Roman" w:eastAsia="Times New Roman" w:hAnsi="Times New Roman" w:cs="Times New Roman"/>
@@ -3816,6 +4393,7 @@
               </w:rPr>
               <w:t>Java_Native</w:t>
             </w:r>
+            <w:proofErr w:type="spellEnd"/>
           </w:p>
         </w:tc>
         <w:tc>
@@ -4037,6 +4615,7 @@
                 <w14:ligatures w14:val="none"/>
               </w:rPr>
             </w:pPr>
+            <w:proofErr w:type="spellStart"/>
             <w:r>
               <w:rPr>
                 <w:rFonts w:ascii="Times New Roman" w:eastAsia="Times New Roman" w:hAnsi="Times New Roman" w:cs="Times New Roman"/>
@@ -4050,6 +4629,7 @@
               </w:rPr>
               <w:t>Java_WASM</w:t>
             </w:r>
+            <w:proofErr w:type="spellEnd"/>
           </w:p>
         </w:tc>
         <w:tc>
@@ -4270,6 +4850,7 @@
                 <w14:ligatures w14:val="none"/>
               </w:rPr>
             </w:pPr>
+            <w:proofErr w:type="spellStart"/>
             <w:r>
               <w:rPr>
                 <w:rFonts w:ascii="Times New Roman" w:eastAsia="Times New Roman" w:hAnsi="Times New Roman" w:cs="Times New Roman"/>
@@ -4283,6 +4864,7 @@
               </w:rPr>
               <w:t>Python_Native</w:t>
             </w:r>
+            <w:proofErr w:type="spellEnd"/>
           </w:p>
         </w:tc>
         <w:tc>
@@ -4504,6 +5086,7 @@
                 <w14:ligatures w14:val="none"/>
               </w:rPr>
             </w:pPr>
+            <w:proofErr w:type="spellStart"/>
             <w:r>
               <w:rPr>
                 <w:rFonts w:ascii="Times New Roman" w:eastAsia="Times New Roman" w:hAnsi="Times New Roman" w:cs="Times New Roman"/>
@@ -4517,6 +5100,7 @@
               </w:rPr>
               <w:t>Python_WASM</w:t>
             </w:r>
+            <w:proofErr w:type="spellEnd"/>
           </w:p>
         </w:tc>
         <w:tc>
@@ -4780,15 +5364,51 @@
           <w:sz w:val="20"/>
           <w:szCs w:val="20"/>
         </w:rPr>
-        <w:t>: Exceution Time</w:t>
-      </w:r>
+        <w:t xml:space="preserve">: </w:t>
+      </w:r>
+      <w:proofErr w:type="spellStart"/>
       <w:r>
         <w:rPr>
           <w:rFonts w:ascii="Times New Roman" w:hAnsi="Times New Roman" w:cs="Times New Roman"/>
           <w:sz w:val="20"/>
           <w:szCs w:val="20"/>
         </w:rPr>
-        <w:t xml:space="preserve"> (ms)</w:t>
+        <w:t>Exceution</w:t>
+      </w:r>
+      <w:proofErr w:type="spellEnd"/>
+      <w:r>
+        <w:rPr>
+          <w:rFonts w:ascii="Times New Roman" w:hAnsi="Times New Roman" w:cs="Times New Roman"/>
+          <w:sz w:val="20"/>
+          <w:szCs w:val="20"/>
+        </w:rPr>
+        <w:t xml:space="preserve"> Time</w:t>
+      </w:r>
+      <w:r>
+        <w:rPr>
+          <w:rFonts w:ascii="Times New Roman" w:hAnsi="Times New Roman" w:cs="Times New Roman"/>
+          <w:sz w:val="20"/>
+          <w:szCs w:val="20"/>
+        </w:rPr>
+        <w:t xml:space="preserve"> (</w:t>
+      </w:r>
+      <w:proofErr w:type="spellStart"/>
+      <w:r>
+        <w:rPr>
+          <w:rFonts w:ascii="Times New Roman" w:hAnsi="Times New Roman" w:cs="Times New Roman"/>
+          <w:sz w:val="20"/>
+          <w:szCs w:val="20"/>
+        </w:rPr>
+        <w:t>ms</w:t>
+      </w:r>
+      <w:proofErr w:type="spellEnd"/>
+      <w:r>
+        <w:rPr>
+          <w:rFonts w:ascii="Times New Roman" w:hAnsi="Times New Roman" w:cs="Times New Roman"/>
+          <w:sz w:val="20"/>
+          <w:szCs w:val="20"/>
+        </w:rPr>
+        <w:t>)</w:t>
       </w:r>
       <w:r>
         <w:rPr>
@@ -4838,6 +5458,7 @@
                 <w14:ligatures w14:val="none"/>
               </w:rPr>
             </w:pPr>
+            <w:proofErr w:type="spellStart"/>
             <w:r>
               <w:rPr>
                 <w:rFonts w:ascii="Times New Roman" w:eastAsia="Times New Roman" w:hAnsi="Times New Roman" w:cs="Times New Roman"/>
@@ -4849,6 +5470,7 @@
               </w:rPr>
               <w:t>anguage</w:t>
             </w:r>
+            <w:proofErr w:type="spellEnd"/>
           </w:p>
         </w:tc>
         <w:tc>
@@ -5500,6 +6122,7 @@
                 <w14:ligatures w14:val="none"/>
               </w:rPr>
             </w:pPr>
+            <w:proofErr w:type="spellStart"/>
             <w:r>
               <w:rPr>
                 <w:rFonts w:ascii="Times New Roman" w:eastAsia="Times New Roman" w:hAnsi="Times New Roman" w:cs="Times New Roman"/>
@@ -5513,6 +6136,7 @@
               </w:rPr>
               <w:t>C_Native</w:t>
             </w:r>
+            <w:proofErr w:type="spellEnd"/>
           </w:p>
         </w:tc>
         <w:tc>
@@ -5903,6 +6527,7 @@
                 <w14:ligatures w14:val="none"/>
               </w:rPr>
             </w:pPr>
+            <w:proofErr w:type="spellStart"/>
             <w:r>
               <w:rPr>
                 <w:rFonts w:ascii="Times New Roman" w:eastAsia="Times New Roman" w:hAnsi="Times New Roman" w:cs="Times New Roman"/>
@@ -5916,6 +6541,7 @@
               </w:rPr>
               <w:t>Java_Native</w:t>
             </w:r>
+            <w:proofErr w:type="spellEnd"/>
           </w:p>
         </w:tc>
         <w:tc>
@@ -6105,6 +6731,7 @@
                 <w14:ligatures w14:val="none"/>
               </w:rPr>
             </w:pPr>
+            <w:proofErr w:type="spellStart"/>
             <w:r>
               <w:rPr>
                 <w:rFonts w:ascii="Times New Roman" w:eastAsia="Times New Roman" w:hAnsi="Times New Roman" w:cs="Times New Roman"/>
@@ -6118,6 +6745,7 @@
               </w:rPr>
               <w:t>Java_WASM</w:t>
             </w:r>
+            <w:proofErr w:type="spellEnd"/>
           </w:p>
         </w:tc>
         <w:tc>
@@ -6306,6 +6934,7 @@
                 <w14:ligatures w14:val="none"/>
               </w:rPr>
             </w:pPr>
+            <w:proofErr w:type="spellStart"/>
             <w:r>
               <w:rPr>
                 <w:rFonts w:ascii="Times New Roman" w:eastAsia="Times New Roman" w:hAnsi="Times New Roman" w:cs="Times New Roman"/>
@@ -6319,6 +6948,7 @@
               </w:rPr>
               <w:t>Python_Native</w:t>
             </w:r>
+            <w:proofErr w:type="spellEnd"/>
           </w:p>
         </w:tc>
         <w:tc>
@@ -6508,6 +7138,7 @@
                 <w14:ligatures w14:val="none"/>
               </w:rPr>
             </w:pPr>
+            <w:proofErr w:type="spellStart"/>
             <w:r>
               <w:rPr>
                 <w:rFonts w:ascii="Times New Roman" w:eastAsia="Times New Roman" w:hAnsi="Times New Roman" w:cs="Times New Roman"/>
@@ -6521,6 +7152,7 @@
               </w:rPr>
               <w:t>Python_WASM</w:t>
             </w:r>
+            <w:proofErr w:type="spellEnd"/>
           </w:p>
         </w:tc>
         <w:tc>
@@ -6752,7 +7384,25 @@
           <w:sz w:val="20"/>
           <w:szCs w:val="20"/>
         </w:rPr>
-        <w:t>: Execution Time (ms) for Matrix Multiplication</w:t>
+        <w:t>: Execution Time (</w:t>
+      </w:r>
+      <w:proofErr w:type="spellStart"/>
+      <w:r>
+        <w:rPr>
+          <w:rFonts w:ascii="Times New Roman" w:hAnsi="Times New Roman" w:cs="Times New Roman"/>
+          <w:sz w:val="20"/>
+          <w:szCs w:val="20"/>
+        </w:rPr>
+        <w:t>ms</w:t>
+      </w:r>
+      <w:proofErr w:type="spellEnd"/>
+      <w:r>
+        <w:rPr>
+          <w:rFonts w:ascii="Times New Roman" w:hAnsi="Times New Roman" w:cs="Times New Roman"/>
+          <w:sz w:val="20"/>
+          <w:szCs w:val="20"/>
+        </w:rPr>
+        <w:t>) for Matrix Multiplication</w:t>
       </w:r>
     </w:p>
     <w:p>
@@ -6852,8 +7502,45 @@
           <w:sz w:val="22"/>
           <w:szCs w:val="22"/>
         </w:rPr>
-        <w:t xml:space="preserve">, C++ Native calculated Fibonacci(40) in 126.52 ms, but C++ Wasm took 972.35 ms, showing that </w:t>
-      </w:r>
+        <w:t xml:space="preserve">, C++ Native calculated </w:t>
+      </w:r>
+      <w:proofErr w:type="gramStart"/>
+      <w:r>
+        <w:rPr>
+          <w:rFonts w:ascii="Times New Roman" w:hAnsi="Times New Roman" w:cs="Times New Roman"/>
+          <w:sz w:val="22"/>
+          <w:szCs w:val="22"/>
+        </w:rPr>
+        <w:t>Fibonacci(</w:t>
+      </w:r>
+      <w:proofErr w:type="gramEnd"/>
+      <w:r>
+        <w:rPr>
+          <w:rFonts w:ascii="Times New Roman" w:hAnsi="Times New Roman" w:cs="Times New Roman"/>
+          <w:sz w:val="22"/>
+          <w:szCs w:val="22"/>
+        </w:rPr>
+        <w:t xml:space="preserve">40) in 126.52 </w:t>
+      </w:r>
+      <w:proofErr w:type="spellStart"/>
+      <w:r>
+        <w:rPr>
+          <w:rFonts w:ascii="Times New Roman" w:hAnsi="Times New Roman" w:cs="Times New Roman"/>
+          <w:sz w:val="22"/>
+          <w:szCs w:val="22"/>
+        </w:rPr>
+        <w:t>ms</w:t>
+      </w:r>
+      <w:proofErr w:type="spellEnd"/>
+      <w:r>
+        <w:rPr>
+          <w:rFonts w:ascii="Times New Roman" w:hAnsi="Times New Roman" w:cs="Times New Roman"/>
+          <w:sz w:val="22"/>
+          <w:szCs w:val="22"/>
+        </w:rPr>
+        <w:t xml:space="preserve">, but C++ </w:t>
+      </w:r>
+      <w:proofErr w:type="spellStart"/>
       <w:r>
         <w:rPr>
           <w:rFonts w:ascii="Times New Roman" w:hAnsi="Times New Roman" w:cs="Times New Roman"/>
@@ -6862,13 +7549,104 @@
         </w:rPr>
         <w:t>Wasm</w:t>
       </w:r>
-      <w:r>
-        <w:rPr>
-          <w:rFonts w:ascii="Times New Roman" w:hAnsi="Times New Roman" w:cs="Times New Roman"/>
-          <w:sz w:val="22"/>
-          <w:szCs w:val="22"/>
-        </w:rPr>
-        <w:t xml:space="preserve"> struggles with recursion. Java Wasm performed better than C/C++ Wasm, while Python Wasm was fast for small inputs but became very slow for large ones.</w:t>
+      <w:proofErr w:type="spellEnd"/>
+      <w:r>
+        <w:rPr>
+          <w:rFonts w:ascii="Times New Roman" w:hAnsi="Times New Roman" w:cs="Times New Roman"/>
+          <w:sz w:val="22"/>
+          <w:szCs w:val="22"/>
+        </w:rPr>
+        <w:t xml:space="preserve"> took 972.35 </w:t>
+      </w:r>
+      <w:proofErr w:type="spellStart"/>
+      <w:r>
+        <w:rPr>
+          <w:rFonts w:ascii="Times New Roman" w:hAnsi="Times New Roman" w:cs="Times New Roman"/>
+          <w:sz w:val="22"/>
+          <w:szCs w:val="22"/>
+        </w:rPr>
+        <w:t>ms</w:t>
+      </w:r>
+      <w:proofErr w:type="spellEnd"/>
+      <w:r>
+        <w:rPr>
+          <w:rFonts w:ascii="Times New Roman" w:hAnsi="Times New Roman" w:cs="Times New Roman"/>
+          <w:sz w:val="22"/>
+          <w:szCs w:val="22"/>
+        </w:rPr>
+        <w:t xml:space="preserve">, showing that </w:t>
+      </w:r>
+      <w:proofErr w:type="spellStart"/>
+      <w:r>
+        <w:rPr>
+          <w:rFonts w:ascii="Times New Roman" w:hAnsi="Times New Roman" w:cs="Times New Roman"/>
+          <w:sz w:val="22"/>
+          <w:szCs w:val="22"/>
+        </w:rPr>
+        <w:t>Wasm</w:t>
+      </w:r>
+      <w:proofErr w:type="spellEnd"/>
+      <w:r>
+        <w:rPr>
+          <w:rFonts w:ascii="Times New Roman" w:hAnsi="Times New Roman" w:cs="Times New Roman"/>
+          <w:sz w:val="22"/>
+          <w:szCs w:val="22"/>
+        </w:rPr>
+        <w:t xml:space="preserve"> struggles with recursion. Java </w:t>
+      </w:r>
+      <w:proofErr w:type="spellStart"/>
+      <w:r>
+        <w:rPr>
+          <w:rFonts w:ascii="Times New Roman" w:hAnsi="Times New Roman" w:cs="Times New Roman"/>
+          <w:sz w:val="22"/>
+          <w:szCs w:val="22"/>
+        </w:rPr>
+        <w:t>Wasm</w:t>
+      </w:r>
+      <w:proofErr w:type="spellEnd"/>
+      <w:r>
+        <w:rPr>
+          <w:rFonts w:ascii="Times New Roman" w:hAnsi="Times New Roman" w:cs="Times New Roman"/>
+          <w:sz w:val="22"/>
+          <w:szCs w:val="22"/>
+        </w:rPr>
+        <w:t xml:space="preserve"> performed better than C/C++ </w:t>
+      </w:r>
+      <w:proofErr w:type="spellStart"/>
+      <w:r>
+        <w:rPr>
+          <w:rFonts w:ascii="Times New Roman" w:hAnsi="Times New Roman" w:cs="Times New Roman"/>
+          <w:sz w:val="22"/>
+          <w:szCs w:val="22"/>
+        </w:rPr>
+        <w:t>Wasm</w:t>
+      </w:r>
+      <w:proofErr w:type="spellEnd"/>
+      <w:r>
+        <w:rPr>
+          <w:rFonts w:ascii="Times New Roman" w:hAnsi="Times New Roman" w:cs="Times New Roman"/>
+          <w:sz w:val="22"/>
+          <w:szCs w:val="22"/>
+        </w:rPr>
+        <w:t xml:space="preserve">, while Python </w:t>
+      </w:r>
+      <w:proofErr w:type="spellStart"/>
+      <w:r>
+        <w:rPr>
+          <w:rFonts w:ascii="Times New Roman" w:hAnsi="Times New Roman" w:cs="Times New Roman"/>
+          <w:sz w:val="22"/>
+          <w:szCs w:val="22"/>
+        </w:rPr>
+        <w:t>Wasm</w:t>
+      </w:r>
+      <w:proofErr w:type="spellEnd"/>
+      <w:r>
+        <w:rPr>
+          <w:rFonts w:ascii="Times New Roman" w:hAnsi="Times New Roman" w:cs="Times New Roman"/>
+          <w:sz w:val="22"/>
+          <w:szCs w:val="22"/>
+        </w:rPr>
+        <w:t xml:space="preserve"> was fast for small inputs but became very slow for large ones.</w:t>
       </w:r>
     </w:p>
     <w:p>
@@ -6975,7 +7753,115 @@
           <w:sz w:val="22"/>
           <w:szCs w:val="22"/>
         </w:rPr>
-        <w:t>, C++ Native finished a 500×500 matrix in 89.87 ms, but C++ Wasm took 1534.49 ms, showing a big slowdown. Java Wasm worked better than C/C++ Wasm, and Python Wasm followed its usual pattern—fast at small sizes but much slower at large ones.</w:t>
+        <w:t xml:space="preserve">, C++ Native finished a 500×500 matrix in 89.87 </w:t>
+      </w:r>
+      <w:proofErr w:type="spellStart"/>
+      <w:r>
+        <w:rPr>
+          <w:rFonts w:ascii="Times New Roman" w:hAnsi="Times New Roman" w:cs="Times New Roman"/>
+          <w:sz w:val="22"/>
+          <w:szCs w:val="22"/>
+        </w:rPr>
+        <w:t>ms</w:t>
+      </w:r>
+      <w:proofErr w:type="spellEnd"/>
+      <w:r>
+        <w:rPr>
+          <w:rFonts w:ascii="Times New Roman" w:hAnsi="Times New Roman" w:cs="Times New Roman"/>
+          <w:sz w:val="22"/>
+          <w:szCs w:val="22"/>
+        </w:rPr>
+        <w:t xml:space="preserve">, but C++ </w:t>
+      </w:r>
+      <w:proofErr w:type="spellStart"/>
+      <w:r>
+        <w:rPr>
+          <w:rFonts w:ascii="Times New Roman" w:hAnsi="Times New Roman" w:cs="Times New Roman"/>
+          <w:sz w:val="22"/>
+          <w:szCs w:val="22"/>
+        </w:rPr>
+        <w:t>Wasm</w:t>
+      </w:r>
+      <w:proofErr w:type="spellEnd"/>
+      <w:r>
+        <w:rPr>
+          <w:rFonts w:ascii="Times New Roman" w:hAnsi="Times New Roman" w:cs="Times New Roman"/>
+          <w:sz w:val="22"/>
+          <w:szCs w:val="22"/>
+        </w:rPr>
+        <w:t xml:space="preserve"> took 1534.49 </w:t>
+      </w:r>
+      <w:proofErr w:type="spellStart"/>
+      <w:r>
+        <w:rPr>
+          <w:rFonts w:ascii="Times New Roman" w:hAnsi="Times New Roman" w:cs="Times New Roman"/>
+          <w:sz w:val="22"/>
+          <w:szCs w:val="22"/>
+        </w:rPr>
+        <w:t>ms</w:t>
+      </w:r>
+      <w:proofErr w:type="spellEnd"/>
+      <w:r>
+        <w:rPr>
+          <w:rFonts w:ascii="Times New Roman" w:hAnsi="Times New Roman" w:cs="Times New Roman"/>
+          <w:sz w:val="22"/>
+          <w:szCs w:val="22"/>
+        </w:rPr>
+        <w:t xml:space="preserve">, showing a big slowdown. Java </w:t>
+      </w:r>
+      <w:proofErr w:type="spellStart"/>
+      <w:r>
+        <w:rPr>
+          <w:rFonts w:ascii="Times New Roman" w:hAnsi="Times New Roman" w:cs="Times New Roman"/>
+          <w:sz w:val="22"/>
+          <w:szCs w:val="22"/>
+        </w:rPr>
+        <w:t>Wasm</w:t>
+      </w:r>
+      <w:proofErr w:type="spellEnd"/>
+      <w:r>
+        <w:rPr>
+          <w:rFonts w:ascii="Times New Roman" w:hAnsi="Times New Roman" w:cs="Times New Roman"/>
+          <w:sz w:val="22"/>
+          <w:szCs w:val="22"/>
+        </w:rPr>
+        <w:t xml:space="preserve"> worked better than C/C++ </w:t>
+      </w:r>
+      <w:proofErr w:type="spellStart"/>
+      <w:r>
+        <w:rPr>
+          <w:rFonts w:ascii="Times New Roman" w:hAnsi="Times New Roman" w:cs="Times New Roman"/>
+          <w:sz w:val="22"/>
+          <w:szCs w:val="22"/>
+        </w:rPr>
+        <w:t>Wasm</w:t>
+      </w:r>
+      <w:proofErr w:type="spellEnd"/>
+      <w:r>
+        <w:rPr>
+          <w:rFonts w:ascii="Times New Roman" w:hAnsi="Times New Roman" w:cs="Times New Roman"/>
+          <w:sz w:val="22"/>
+          <w:szCs w:val="22"/>
+        </w:rPr>
+        <w:t xml:space="preserve">, and Python </w:t>
+      </w:r>
+      <w:proofErr w:type="spellStart"/>
+      <w:r>
+        <w:rPr>
+          <w:rFonts w:ascii="Times New Roman" w:hAnsi="Times New Roman" w:cs="Times New Roman"/>
+          <w:sz w:val="22"/>
+          <w:szCs w:val="22"/>
+        </w:rPr>
+        <w:t>Wasm</w:t>
+      </w:r>
+      <w:proofErr w:type="spellEnd"/>
+      <w:r>
+        <w:rPr>
+          <w:rFonts w:ascii="Times New Roman" w:hAnsi="Times New Roman" w:cs="Times New Roman"/>
+          <w:sz w:val="22"/>
+          <w:szCs w:val="22"/>
+        </w:rPr>
+        <w:t xml:space="preserve"> followed its usual pattern—fast at small sizes but much slower at large ones.</w:t>
       </w:r>
     </w:p>
     <w:tbl>
@@ -7582,6 +8468,7 @@
                 <w14:ligatures w14:val="none"/>
               </w:rPr>
             </w:pPr>
+            <w:proofErr w:type="spellStart"/>
             <w:r>
               <w:rPr>
                 <w:rFonts w:ascii="Times New Roman" w:eastAsia="Times New Roman" w:hAnsi="Times New Roman" w:cs="Times New Roman"/>
@@ -7595,6 +8482,7 @@
               </w:rPr>
               <w:t>C_Native</w:t>
             </w:r>
+            <w:proofErr w:type="spellEnd"/>
           </w:p>
         </w:tc>
         <w:tc>
@@ -7921,6 +8809,7 @@
                 <w14:ligatures w14:val="none"/>
               </w:rPr>
             </w:pPr>
+            <w:proofErr w:type="spellStart"/>
             <w:r>
               <w:rPr>
                 <w:rFonts w:ascii="Times New Roman" w:eastAsia="Times New Roman" w:hAnsi="Times New Roman" w:cs="Times New Roman"/>
@@ -7934,6 +8823,7 @@
               </w:rPr>
               <w:t>Java_Native</w:t>
             </w:r>
+            <w:proofErr w:type="spellEnd"/>
           </w:p>
         </w:tc>
         <w:tc>
@@ -8091,6 +8981,7 @@
                 <w14:ligatures w14:val="none"/>
               </w:rPr>
             </w:pPr>
+            <w:proofErr w:type="spellStart"/>
             <w:r>
               <w:rPr>
                 <w:rFonts w:ascii="Times New Roman" w:eastAsia="Times New Roman" w:hAnsi="Times New Roman" w:cs="Times New Roman"/>
@@ -8104,6 +8995,7 @@
               </w:rPr>
               <w:t>Java_WASM</w:t>
             </w:r>
+            <w:proofErr w:type="spellEnd"/>
           </w:p>
         </w:tc>
         <w:tc>
@@ -8260,6 +9152,7 @@
                 <w14:ligatures w14:val="none"/>
               </w:rPr>
             </w:pPr>
+            <w:proofErr w:type="spellStart"/>
             <w:r>
               <w:rPr>
                 <w:rFonts w:ascii="Times New Roman" w:eastAsia="Times New Roman" w:hAnsi="Times New Roman" w:cs="Times New Roman"/>
@@ -8273,6 +9166,7 @@
               </w:rPr>
               <w:t>Python_Native</w:t>
             </w:r>
+            <w:proofErr w:type="spellEnd"/>
           </w:p>
         </w:tc>
         <w:tc>
@@ -8430,6 +9324,7 @@
                 <w14:ligatures w14:val="none"/>
               </w:rPr>
             </w:pPr>
+            <w:proofErr w:type="spellStart"/>
             <w:r>
               <w:rPr>
                 <w:rFonts w:ascii="Times New Roman" w:eastAsia="Times New Roman" w:hAnsi="Times New Roman" w:cs="Times New Roman"/>
@@ -8443,6 +9338,7 @@
               </w:rPr>
               <w:t>Python_WASM</w:t>
             </w:r>
+            <w:proofErr w:type="spellEnd"/>
           </w:p>
         </w:tc>
         <w:tc>
@@ -8642,7 +9538,25 @@
           <w:sz w:val="20"/>
           <w:szCs w:val="20"/>
         </w:rPr>
-        <w:t>: Execution Time (ms) for Prime Sieve</w:t>
+        <w:t>: Execution Time (</w:t>
+      </w:r>
+      <w:proofErr w:type="spellStart"/>
+      <w:r>
+        <w:rPr>
+          <w:rFonts w:ascii="Times New Roman" w:hAnsi="Times New Roman" w:cs="Times New Roman"/>
+          <w:sz w:val="20"/>
+          <w:szCs w:val="20"/>
+        </w:rPr>
+        <w:t>ms</w:t>
+      </w:r>
+      <w:proofErr w:type="spellEnd"/>
+      <w:r>
+        <w:rPr>
+          <w:rFonts w:ascii="Times New Roman" w:hAnsi="Times New Roman" w:cs="Times New Roman"/>
+          <w:sz w:val="20"/>
+          <w:szCs w:val="20"/>
+        </w:rPr>
+        <w:t>) for Prime Sieve</w:t>
       </w:r>
     </w:p>
     <w:p>
@@ -8749,7 +9663,133 @@
           <w:sz w:val="22"/>
           <w:szCs w:val="22"/>
         </w:rPr>
-        <w:t>, C Native found 5,000,000 primes in 9.32 ms, while C++ Wasm needed 110.39 ms, showing that Wasm is slower at memory-related tasks. Java Wasm worked better than C/C++ Wasm, while Python Wasm struggled with large inputs.</w:t>
+        <w:t xml:space="preserve">, C Native found 5,000,000 primes in 9.32 </w:t>
+      </w:r>
+      <w:proofErr w:type="spellStart"/>
+      <w:r>
+        <w:rPr>
+          <w:rFonts w:ascii="Times New Roman" w:hAnsi="Times New Roman" w:cs="Times New Roman"/>
+          <w:sz w:val="22"/>
+          <w:szCs w:val="22"/>
+        </w:rPr>
+        <w:t>ms</w:t>
+      </w:r>
+      <w:proofErr w:type="spellEnd"/>
+      <w:r>
+        <w:rPr>
+          <w:rFonts w:ascii="Times New Roman" w:hAnsi="Times New Roman" w:cs="Times New Roman"/>
+          <w:sz w:val="22"/>
+          <w:szCs w:val="22"/>
+        </w:rPr>
+        <w:t xml:space="preserve">, while C++ </w:t>
+      </w:r>
+      <w:proofErr w:type="spellStart"/>
+      <w:r>
+        <w:rPr>
+          <w:rFonts w:ascii="Times New Roman" w:hAnsi="Times New Roman" w:cs="Times New Roman"/>
+          <w:sz w:val="22"/>
+          <w:szCs w:val="22"/>
+        </w:rPr>
+        <w:t>Wasm</w:t>
+      </w:r>
+      <w:proofErr w:type="spellEnd"/>
+      <w:r>
+        <w:rPr>
+          <w:rFonts w:ascii="Times New Roman" w:hAnsi="Times New Roman" w:cs="Times New Roman"/>
+          <w:sz w:val="22"/>
+          <w:szCs w:val="22"/>
+        </w:rPr>
+        <w:t xml:space="preserve"> needed 110.39 </w:t>
+      </w:r>
+      <w:proofErr w:type="spellStart"/>
+      <w:r>
+        <w:rPr>
+          <w:rFonts w:ascii="Times New Roman" w:hAnsi="Times New Roman" w:cs="Times New Roman"/>
+          <w:sz w:val="22"/>
+          <w:szCs w:val="22"/>
+        </w:rPr>
+        <w:t>ms</w:t>
+      </w:r>
+      <w:proofErr w:type="spellEnd"/>
+      <w:r>
+        <w:rPr>
+          <w:rFonts w:ascii="Times New Roman" w:hAnsi="Times New Roman" w:cs="Times New Roman"/>
+          <w:sz w:val="22"/>
+          <w:szCs w:val="22"/>
+        </w:rPr>
+        <w:t xml:space="preserve">, showing that </w:t>
+      </w:r>
+      <w:proofErr w:type="spellStart"/>
+      <w:r>
+        <w:rPr>
+          <w:rFonts w:ascii="Times New Roman" w:hAnsi="Times New Roman" w:cs="Times New Roman"/>
+          <w:sz w:val="22"/>
+          <w:szCs w:val="22"/>
+        </w:rPr>
+        <w:t>Wasm</w:t>
+      </w:r>
+      <w:proofErr w:type="spellEnd"/>
+      <w:r>
+        <w:rPr>
+          <w:rFonts w:ascii="Times New Roman" w:hAnsi="Times New Roman" w:cs="Times New Roman"/>
+          <w:sz w:val="22"/>
+          <w:szCs w:val="22"/>
+        </w:rPr>
+        <w:t xml:space="preserve"> is slower at memory-related tasks. Java </w:t>
+      </w:r>
+      <w:proofErr w:type="spellStart"/>
+      <w:r>
+        <w:rPr>
+          <w:rFonts w:ascii="Times New Roman" w:hAnsi="Times New Roman" w:cs="Times New Roman"/>
+          <w:sz w:val="22"/>
+          <w:szCs w:val="22"/>
+        </w:rPr>
+        <w:t>Wasm</w:t>
+      </w:r>
+      <w:proofErr w:type="spellEnd"/>
+      <w:r>
+        <w:rPr>
+          <w:rFonts w:ascii="Times New Roman" w:hAnsi="Times New Roman" w:cs="Times New Roman"/>
+          <w:sz w:val="22"/>
+          <w:szCs w:val="22"/>
+        </w:rPr>
+        <w:t xml:space="preserve"> worked better than C/C++ </w:t>
+      </w:r>
+      <w:proofErr w:type="spellStart"/>
+      <w:r>
+        <w:rPr>
+          <w:rFonts w:ascii="Times New Roman" w:hAnsi="Times New Roman" w:cs="Times New Roman"/>
+          <w:sz w:val="22"/>
+          <w:szCs w:val="22"/>
+        </w:rPr>
+        <w:t>Wasm</w:t>
+      </w:r>
+      <w:proofErr w:type="spellEnd"/>
+      <w:r>
+        <w:rPr>
+          <w:rFonts w:ascii="Times New Roman" w:hAnsi="Times New Roman" w:cs="Times New Roman"/>
+          <w:sz w:val="22"/>
+          <w:szCs w:val="22"/>
+        </w:rPr>
+        <w:t xml:space="preserve">, while Python </w:t>
+      </w:r>
+      <w:proofErr w:type="spellStart"/>
+      <w:r>
+        <w:rPr>
+          <w:rFonts w:ascii="Times New Roman" w:hAnsi="Times New Roman" w:cs="Times New Roman"/>
+          <w:sz w:val="22"/>
+          <w:szCs w:val="22"/>
+        </w:rPr>
+        <w:t>Wasm</w:t>
+      </w:r>
+      <w:proofErr w:type="spellEnd"/>
+      <w:r>
+        <w:rPr>
+          <w:rFonts w:ascii="Times New Roman" w:hAnsi="Times New Roman" w:cs="Times New Roman"/>
+          <w:sz w:val="22"/>
+          <w:szCs w:val="22"/>
+        </w:rPr>
+        <w:t xml:space="preserve"> struggled with large inputs.</w:t>
       </w:r>
     </w:p>
     <w:tbl>
@@ -9453,6 +10493,7 @@
                 <w14:ligatures w14:val="none"/>
               </w:rPr>
             </w:pPr>
+            <w:proofErr w:type="spellStart"/>
             <w:r>
               <w:rPr>
                 <w:rFonts w:ascii="Times New Roman" w:eastAsia="Times New Roman" w:hAnsi="Times New Roman" w:cs="Times New Roman"/>
@@ -9466,6 +10507,7 @@
               </w:rPr>
               <w:t>C_Native</w:t>
             </w:r>
+            <w:proofErr w:type="spellEnd"/>
           </w:p>
         </w:tc>
         <w:tc>
@@ -9856,6 +10898,7 @@
                 <w14:ligatures w14:val="none"/>
               </w:rPr>
             </w:pPr>
+            <w:proofErr w:type="spellStart"/>
             <w:r>
               <w:rPr>
                 <w:rFonts w:ascii="Times New Roman" w:eastAsia="Times New Roman" w:hAnsi="Times New Roman" w:cs="Times New Roman"/>
@@ -9869,6 +10912,7 @@
               </w:rPr>
               <w:t>Java_Native</w:t>
             </w:r>
+            <w:proofErr w:type="spellEnd"/>
           </w:p>
         </w:tc>
         <w:tc>
@@ -10058,6 +11102,7 @@
                 <w14:ligatures w14:val="none"/>
               </w:rPr>
             </w:pPr>
+            <w:proofErr w:type="spellStart"/>
             <w:r>
               <w:rPr>
                 <w:rFonts w:ascii="Times New Roman" w:eastAsia="Times New Roman" w:hAnsi="Times New Roman" w:cs="Times New Roman"/>
@@ -10071,6 +11116,7 @@
               </w:rPr>
               <w:t>Java_WASM</w:t>
             </w:r>
+            <w:proofErr w:type="spellEnd"/>
           </w:p>
         </w:tc>
         <w:tc>
@@ -10259,6 +11305,7 @@
                 <w14:ligatures w14:val="none"/>
               </w:rPr>
             </w:pPr>
+            <w:proofErr w:type="spellStart"/>
             <w:r>
               <w:rPr>
                 <w:rFonts w:ascii="Times New Roman" w:eastAsia="Times New Roman" w:hAnsi="Times New Roman" w:cs="Times New Roman"/>
@@ -10272,6 +11319,7 @@
               </w:rPr>
               <w:t>Python_Native</w:t>
             </w:r>
+            <w:proofErr w:type="spellEnd"/>
           </w:p>
         </w:tc>
         <w:tc>
@@ -10461,6 +11509,7 @@
                 <w14:ligatures w14:val="none"/>
               </w:rPr>
             </w:pPr>
+            <w:proofErr w:type="spellStart"/>
             <w:r>
               <w:rPr>
                 <w:rFonts w:ascii="Times New Roman" w:eastAsia="Times New Roman" w:hAnsi="Times New Roman" w:cs="Times New Roman"/>
@@ -10474,6 +11523,7 @@
               </w:rPr>
               <w:t>Python_WASM</w:t>
             </w:r>
+            <w:proofErr w:type="spellEnd"/>
           </w:p>
         </w:tc>
         <w:tc>
@@ -10705,7 +11755,25 @@
           <w:sz w:val="18"/>
           <w:szCs w:val="18"/>
         </w:rPr>
-        <w:t>: Execution Time (ms) for Quick Sort</w:t>
+        <w:t>: Execution Time (</w:t>
+      </w:r>
+      <w:proofErr w:type="spellStart"/>
+      <w:r>
+        <w:rPr>
+          <w:rFonts w:ascii="Times New Roman" w:hAnsi="Times New Roman" w:cs="Times New Roman"/>
+          <w:sz w:val="18"/>
+          <w:szCs w:val="18"/>
+        </w:rPr>
+        <w:t>ms</w:t>
+      </w:r>
+      <w:proofErr w:type="spellEnd"/>
+      <w:r>
+        <w:rPr>
+          <w:rFonts w:ascii="Times New Roman" w:hAnsi="Times New Roman" w:cs="Times New Roman"/>
+          <w:sz w:val="18"/>
+          <w:szCs w:val="18"/>
+        </w:rPr>
+        <w:t>) for Quick Sort</w:t>
       </w:r>
     </w:p>
     <w:p>
@@ -10812,7 +11880,115 @@
           <w:sz w:val="22"/>
           <w:szCs w:val="22"/>
         </w:rPr>
-        <w:t>, C++ Native sorted 100,000 elements in 5.91 ms, while C++ Wasm took 23.11 ms. Java Wasm was more stable than C/C++ Wasm, and Python Wasm was fast for small inputs but slowed down a lot for big ones.</w:t>
+        <w:t xml:space="preserve">, C++ Native sorted 100,000 elements in 5.91 </w:t>
+      </w:r>
+      <w:proofErr w:type="spellStart"/>
+      <w:r>
+        <w:rPr>
+          <w:rFonts w:ascii="Times New Roman" w:hAnsi="Times New Roman" w:cs="Times New Roman"/>
+          <w:sz w:val="22"/>
+          <w:szCs w:val="22"/>
+        </w:rPr>
+        <w:t>ms</w:t>
+      </w:r>
+      <w:proofErr w:type="spellEnd"/>
+      <w:r>
+        <w:rPr>
+          <w:rFonts w:ascii="Times New Roman" w:hAnsi="Times New Roman" w:cs="Times New Roman"/>
+          <w:sz w:val="22"/>
+          <w:szCs w:val="22"/>
+        </w:rPr>
+        <w:t xml:space="preserve">, while C++ </w:t>
+      </w:r>
+      <w:proofErr w:type="spellStart"/>
+      <w:r>
+        <w:rPr>
+          <w:rFonts w:ascii="Times New Roman" w:hAnsi="Times New Roman" w:cs="Times New Roman"/>
+          <w:sz w:val="22"/>
+          <w:szCs w:val="22"/>
+        </w:rPr>
+        <w:t>Wasm</w:t>
+      </w:r>
+      <w:proofErr w:type="spellEnd"/>
+      <w:r>
+        <w:rPr>
+          <w:rFonts w:ascii="Times New Roman" w:hAnsi="Times New Roman" w:cs="Times New Roman"/>
+          <w:sz w:val="22"/>
+          <w:szCs w:val="22"/>
+        </w:rPr>
+        <w:t xml:space="preserve"> took 23.11 </w:t>
+      </w:r>
+      <w:proofErr w:type="spellStart"/>
+      <w:r>
+        <w:rPr>
+          <w:rFonts w:ascii="Times New Roman" w:hAnsi="Times New Roman" w:cs="Times New Roman"/>
+          <w:sz w:val="22"/>
+          <w:szCs w:val="22"/>
+        </w:rPr>
+        <w:t>ms.</w:t>
+      </w:r>
+      <w:proofErr w:type="spellEnd"/>
+      <w:r>
+        <w:rPr>
+          <w:rFonts w:ascii="Times New Roman" w:hAnsi="Times New Roman" w:cs="Times New Roman"/>
+          <w:sz w:val="22"/>
+          <w:szCs w:val="22"/>
+        </w:rPr>
+        <w:t xml:space="preserve"> Java </w:t>
+      </w:r>
+      <w:proofErr w:type="spellStart"/>
+      <w:r>
+        <w:rPr>
+          <w:rFonts w:ascii="Times New Roman" w:hAnsi="Times New Roman" w:cs="Times New Roman"/>
+          <w:sz w:val="22"/>
+          <w:szCs w:val="22"/>
+        </w:rPr>
+        <w:t>Wasm</w:t>
+      </w:r>
+      <w:proofErr w:type="spellEnd"/>
+      <w:r>
+        <w:rPr>
+          <w:rFonts w:ascii="Times New Roman" w:hAnsi="Times New Roman" w:cs="Times New Roman"/>
+          <w:sz w:val="22"/>
+          <w:szCs w:val="22"/>
+        </w:rPr>
+        <w:t xml:space="preserve"> was more stable than C/C++ </w:t>
+      </w:r>
+      <w:proofErr w:type="spellStart"/>
+      <w:r>
+        <w:rPr>
+          <w:rFonts w:ascii="Times New Roman" w:hAnsi="Times New Roman" w:cs="Times New Roman"/>
+          <w:sz w:val="22"/>
+          <w:szCs w:val="22"/>
+        </w:rPr>
+        <w:t>Wasm</w:t>
+      </w:r>
+      <w:proofErr w:type="spellEnd"/>
+      <w:r>
+        <w:rPr>
+          <w:rFonts w:ascii="Times New Roman" w:hAnsi="Times New Roman" w:cs="Times New Roman"/>
+          <w:sz w:val="22"/>
+          <w:szCs w:val="22"/>
+        </w:rPr>
+        <w:t xml:space="preserve">, and Python </w:t>
+      </w:r>
+      <w:proofErr w:type="spellStart"/>
+      <w:r>
+        <w:rPr>
+          <w:rFonts w:ascii="Times New Roman" w:hAnsi="Times New Roman" w:cs="Times New Roman"/>
+          <w:sz w:val="22"/>
+          <w:szCs w:val="22"/>
+        </w:rPr>
+        <w:t>Wasm</w:t>
+      </w:r>
+      <w:proofErr w:type="spellEnd"/>
+      <w:r>
+        <w:rPr>
+          <w:rFonts w:ascii="Times New Roman" w:hAnsi="Times New Roman" w:cs="Times New Roman"/>
+          <w:sz w:val="22"/>
+          <w:szCs w:val="22"/>
+        </w:rPr>
+        <w:t xml:space="preserve"> was fast for small inputs but slowed down a lot for big ones.</w:t>
       </w:r>
     </w:p>
     <w:tbl>
@@ -11614,6 +12790,7 @@
                 <w14:ligatures w14:val="none"/>
               </w:rPr>
             </w:pPr>
+            <w:proofErr w:type="spellStart"/>
             <w:r>
               <w:rPr>
                 <w:rFonts w:ascii="Times New Roman" w:eastAsia="Times New Roman" w:hAnsi="Times New Roman" w:cs="Times New Roman"/>
@@ -11627,6 +12804,7 @@
               </w:rPr>
               <w:t>C_Native</w:t>
             </w:r>
+            <w:proofErr w:type="spellEnd"/>
           </w:p>
         </w:tc>
         <w:tc>
@@ -12081,6 +13259,7 @@
                 <w14:ligatures w14:val="none"/>
               </w:rPr>
             </w:pPr>
+            <w:proofErr w:type="spellStart"/>
             <w:r>
               <w:rPr>
                 <w:rFonts w:ascii="Times New Roman" w:eastAsia="Times New Roman" w:hAnsi="Times New Roman" w:cs="Times New Roman"/>
@@ -12094,6 +13273,7 @@
               </w:rPr>
               <w:t>Java_Native</w:t>
             </w:r>
+            <w:proofErr w:type="spellEnd"/>
           </w:p>
         </w:tc>
         <w:tc>
@@ -12315,6 +13495,7 @@
                 <w14:ligatures w14:val="none"/>
               </w:rPr>
             </w:pPr>
+            <w:proofErr w:type="spellStart"/>
             <w:r>
               <w:rPr>
                 <w:rFonts w:ascii="Times New Roman" w:eastAsia="Times New Roman" w:hAnsi="Times New Roman" w:cs="Times New Roman"/>
@@ -12328,6 +13509,7 @@
               </w:rPr>
               <w:t>Java_WASM</w:t>
             </w:r>
+            <w:proofErr w:type="spellEnd"/>
           </w:p>
         </w:tc>
         <w:tc>
@@ -12548,6 +13730,7 @@
                 <w14:ligatures w14:val="none"/>
               </w:rPr>
             </w:pPr>
+            <w:proofErr w:type="spellStart"/>
             <w:r>
               <w:rPr>
                 <w:rFonts w:ascii="Times New Roman" w:eastAsia="Times New Roman" w:hAnsi="Times New Roman" w:cs="Times New Roman"/>
@@ -12561,6 +13744,7 @@
               </w:rPr>
               <w:t>Python_Native</w:t>
             </w:r>
+            <w:proofErr w:type="spellEnd"/>
           </w:p>
         </w:tc>
         <w:tc>
@@ -12782,6 +13966,7 @@
                 <w14:ligatures w14:val="none"/>
               </w:rPr>
             </w:pPr>
+            <w:proofErr w:type="spellStart"/>
             <w:r>
               <w:rPr>
                 <w:rFonts w:ascii="Times New Roman" w:eastAsia="Times New Roman" w:hAnsi="Times New Roman" w:cs="Times New Roman"/>
@@ -12795,6 +13980,7 @@
               </w:rPr>
               <w:t>Python_WASM</w:t>
             </w:r>
+            <w:proofErr w:type="spellEnd"/>
           </w:p>
         </w:tc>
         <w:tc>
@@ -13059,7 +14245,25 @@
           <w:sz w:val="20"/>
           <w:szCs w:val="20"/>
         </w:rPr>
-        <w:t>: Execution Time (ms) for Tower of Hanoi</w:t>
+        <w:t>: Execution Time (</w:t>
+      </w:r>
+      <w:proofErr w:type="spellStart"/>
+      <w:r>
+        <w:rPr>
+          <w:rFonts w:ascii="Times New Roman" w:hAnsi="Times New Roman" w:cs="Times New Roman"/>
+          <w:sz w:val="20"/>
+          <w:szCs w:val="20"/>
+        </w:rPr>
+        <w:t>ms</w:t>
+      </w:r>
+      <w:proofErr w:type="spellEnd"/>
+      <w:r>
+        <w:rPr>
+          <w:rFonts w:ascii="Times New Roman" w:hAnsi="Times New Roman" w:cs="Times New Roman"/>
+          <w:sz w:val="20"/>
+          <w:szCs w:val="20"/>
+        </w:rPr>
+        <w:t>) for Tower of Hanoi</w:t>
       </w:r>
     </w:p>
     <w:p>
@@ -13167,7 +14371,115 @@
           <w:sz w:val="22"/>
           <w:szCs w:val="22"/>
         </w:rPr>
-        <w:t>, C++ Native solved 25 disks in 4.40 ms, but C++ Wasm needed 128.69 ms. Java Wasm handled recursion better than C/C++ Wasm, while Python Wasm became very slow for large inputs.</w:t>
+        <w:t xml:space="preserve">, C++ Native solved 25 disks in 4.40 </w:t>
+      </w:r>
+      <w:proofErr w:type="spellStart"/>
+      <w:r>
+        <w:rPr>
+          <w:rFonts w:ascii="Times New Roman" w:hAnsi="Times New Roman" w:cs="Times New Roman"/>
+          <w:sz w:val="22"/>
+          <w:szCs w:val="22"/>
+        </w:rPr>
+        <w:t>ms</w:t>
+      </w:r>
+      <w:proofErr w:type="spellEnd"/>
+      <w:r>
+        <w:rPr>
+          <w:rFonts w:ascii="Times New Roman" w:hAnsi="Times New Roman" w:cs="Times New Roman"/>
+          <w:sz w:val="22"/>
+          <w:szCs w:val="22"/>
+        </w:rPr>
+        <w:t xml:space="preserve">, but C++ </w:t>
+      </w:r>
+      <w:proofErr w:type="spellStart"/>
+      <w:r>
+        <w:rPr>
+          <w:rFonts w:ascii="Times New Roman" w:hAnsi="Times New Roman" w:cs="Times New Roman"/>
+          <w:sz w:val="22"/>
+          <w:szCs w:val="22"/>
+        </w:rPr>
+        <w:t>Wasm</w:t>
+      </w:r>
+      <w:proofErr w:type="spellEnd"/>
+      <w:r>
+        <w:rPr>
+          <w:rFonts w:ascii="Times New Roman" w:hAnsi="Times New Roman" w:cs="Times New Roman"/>
+          <w:sz w:val="22"/>
+          <w:szCs w:val="22"/>
+        </w:rPr>
+        <w:t xml:space="preserve"> needed 128.69 </w:t>
+      </w:r>
+      <w:proofErr w:type="spellStart"/>
+      <w:r>
+        <w:rPr>
+          <w:rFonts w:ascii="Times New Roman" w:hAnsi="Times New Roman" w:cs="Times New Roman"/>
+          <w:sz w:val="22"/>
+          <w:szCs w:val="22"/>
+        </w:rPr>
+        <w:t>ms.</w:t>
+      </w:r>
+      <w:proofErr w:type="spellEnd"/>
+      <w:r>
+        <w:rPr>
+          <w:rFonts w:ascii="Times New Roman" w:hAnsi="Times New Roman" w:cs="Times New Roman"/>
+          <w:sz w:val="22"/>
+          <w:szCs w:val="22"/>
+        </w:rPr>
+        <w:t xml:space="preserve"> Java </w:t>
+      </w:r>
+      <w:proofErr w:type="spellStart"/>
+      <w:r>
+        <w:rPr>
+          <w:rFonts w:ascii="Times New Roman" w:hAnsi="Times New Roman" w:cs="Times New Roman"/>
+          <w:sz w:val="22"/>
+          <w:szCs w:val="22"/>
+        </w:rPr>
+        <w:t>Wasm</w:t>
+      </w:r>
+      <w:proofErr w:type="spellEnd"/>
+      <w:r>
+        <w:rPr>
+          <w:rFonts w:ascii="Times New Roman" w:hAnsi="Times New Roman" w:cs="Times New Roman"/>
+          <w:sz w:val="22"/>
+          <w:szCs w:val="22"/>
+        </w:rPr>
+        <w:t xml:space="preserve"> handled recursion better than C/C++ </w:t>
+      </w:r>
+      <w:proofErr w:type="spellStart"/>
+      <w:r>
+        <w:rPr>
+          <w:rFonts w:ascii="Times New Roman" w:hAnsi="Times New Roman" w:cs="Times New Roman"/>
+          <w:sz w:val="22"/>
+          <w:szCs w:val="22"/>
+        </w:rPr>
+        <w:t>Wasm</w:t>
+      </w:r>
+      <w:proofErr w:type="spellEnd"/>
+      <w:r>
+        <w:rPr>
+          <w:rFonts w:ascii="Times New Roman" w:hAnsi="Times New Roman" w:cs="Times New Roman"/>
+          <w:sz w:val="22"/>
+          <w:szCs w:val="22"/>
+        </w:rPr>
+        <w:t xml:space="preserve">, while Python </w:t>
+      </w:r>
+      <w:proofErr w:type="spellStart"/>
+      <w:r>
+        <w:rPr>
+          <w:rFonts w:ascii="Times New Roman" w:hAnsi="Times New Roman" w:cs="Times New Roman"/>
+          <w:sz w:val="22"/>
+          <w:szCs w:val="22"/>
+        </w:rPr>
+        <w:t>Wasm</w:t>
+      </w:r>
+      <w:proofErr w:type="spellEnd"/>
+      <w:r>
+        <w:rPr>
+          <w:rFonts w:ascii="Times New Roman" w:hAnsi="Times New Roman" w:cs="Times New Roman"/>
+          <w:sz w:val="22"/>
+          <w:szCs w:val="22"/>
+        </w:rPr>
+        <w:t xml:space="preserve"> became very slow for large inputs.</w:t>
       </w:r>
     </w:p>
     <w:p>
@@ -13188,6 +14500,7 @@
         </w:rPr>
         <w:t xml:space="preserve">Overall, </w:t>
       </w:r>
+      <w:proofErr w:type="spellStart"/>
       <w:r>
         <w:rPr>
           <w:rFonts w:ascii="Times New Roman" w:eastAsia="Times New Roman" w:hAnsi="Times New Roman" w:cs="Times New Roman"/>
@@ -13198,6 +14511,7 @@
         </w:rPr>
         <w:t>Wasm</w:t>
       </w:r>
+      <w:proofErr w:type="spellEnd"/>
       <w:r>
         <w:rPr>
           <w:rFonts w:ascii="Times New Roman" w:eastAsia="Times New Roman" w:hAnsi="Times New Roman" w:cs="Times New Roman"/>
@@ -13214,7 +14528,25 @@
           <w:sz w:val="22"/>
           <w:szCs w:val="22"/>
         </w:rPr>
-        <w:t>is much slower than native execution for C and C++, performs better for Java, and gives mixed results for Python—fast for small inputs but very slow for large ones. This means Wasm is not a perfect replacement for native execution, especially in tasks that use a lot of memory or recursion.</w:t>
+        <w:t xml:space="preserve">is much slower than native execution for C and C++, performs better for Java, and gives mixed results for Python—fast for small inputs but very slow for large ones. This means </w:t>
+      </w:r>
+      <w:proofErr w:type="spellStart"/>
+      <w:r>
+        <w:rPr>
+          <w:rFonts w:ascii="Times New Roman" w:hAnsi="Times New Roman" w:cs="Times New Roman"/>
+          <w:sz w:val="22"/>
+          <w:szCs w:val="22"/>
+        </w:rPr>
+        <w:t>Wasm</w:t>
+      </w:r>
+      <w:proofErr w:type="spellEnd"/>
+      <w:r>
+        <w:rPr>
+          <w:rFonts w:ascii="Times New Roman" w:hAnsi="Times New Roman" w:cs="Times New Roman"/>
+          <w:sz w:val="22"/>
+          <w:szCs w:val="22"/>
+        </w:rPr>
+        <w:t xml:space="preserve"> is not a perfect replacement for native execution, especially in tasks that use a lot of memory or recursion.</w:t>
       </w:r>
     </w:p>
     <w:p>
@@ -13246,6 +14578,7 @@
         </w:rPr>
         <w:t xml:space="preserve">Normally, a program compiled to </w:t>
       </w:r>
+      <w:proofErr w:type="spellStart"/>
       <w:r>
         <w:rPr>
           <w:rFonts w:ascii="Times New Roman" w:hAnsi="Times New Roman" w:cs="Times New Roman"/>
@@ -13254,6 +14587,7 @@
         </w:rPr>
         <w:t>Wasm</w:t>
       </w:r>
+      <w:proofErr w:type="spellEnd"/>
       <w:r>
         <w:rPr>
           <w:rFonts w:ascii="Times New Roman" w:hAnsi="Times New Roman" w:cs="Times New Roman"/>
@@ -13435,7 +14769,79 @@
           <w:sz w:val="22"/>
           <w:szCs w:val="22"/>
         </w:rPr>
-        <w:t>, the C program has a buffer overflow issue. The function vulnerable_function copies user input into a fixed-size buffer (char buffer[32]) using strcpy, but it does not check the input size. In native execution, if the input is too large, the program crashes because memory gets overwritten.</w:t>
+        <w:t xml:space="preserve">, the </w:t>
+      </w:r>
+      <w:proofErr w:type="gramStart"/>
+      <w:r>
+        <w:rPr>
+          <w:rFonts w:ascii="Times New Roman" w:hAnsi="Times New Roman" w:cs="Times New Roman"/>
+          <w:sz w:val="22"/>
+          <w:szCs w:val="22"/>
+        </w:rPr>
+        <w:t>C program</w:t>
+      </w:r>
+      <w:proofErr w:type="gramEnd"/>
+      <w:r>
+        <w:rPr>
+          <w:rFonts w:ascii="Times New Roman" w:hAnsi="Times New Roman" w:cs="Times New Roman"/>
+          <w:sz w:val="22"/>
+          <w:szCs w:val="22"/>
+        </w:rPr>
+        <w:t xml:space="preserve"> has a buffer overflow issue. The function </w:t>
+      </w:r>
+      <w:proofErr w:type="spellStart"/>
+      <w:r>
+        <w:rPr>
+          <w:rFonts w:ascii="Times New Roman" w:hAnsi="Times New Roman" w:cs="Times New Roman"/>
+          <w:sz w:val="22"/>
+          <w:szCs w:val="22"/>
+        </w:rPr>
+        <w:t>vulnerable_function</w:t>
+      </w:r>
+      <w:proofErr w:type="spellEnd"/>
+      <w:r>
+        <w:rPr>
+          <w:rFonts w:ascii="Times New Roman" w:hAnsi="Times New Roman" w:cs="Times New Roman"/>
+          <w:sz w:val="22"/>
+          <w:szCs w:val="22"/>
+        </w:rPr>
+        <w:t xml:space="preserve"> copies user input into a fixed-size buffer (char </w:t>
+      </w:r>
+      <w:proofErr w:type="gramStart"/>
+      <w:r>
+        <w:rPr>
+          <w:rFonts w:ascii="Times New Roman" w:hAnsi="Times New Roman" w:cs="Times New Roman"/>
+          <w:sz w:val="22"/>
+          <w:szCs w:val="22"/>
+        </w:rPr>
+        <w:t>buffer[</w:t>
+      </w:r>
+      <w:proofErr w:type="gramEnd"/>
+      <w:r>
+        <w:rPr>
+          <w:rFonts w:ascii="Times New Roman" w:hAnsi="Times New Roman" w:cs="Times New Roman"/>
+          <w:sz w:val="22"/>
+          <w:szCs w:val="22"/>
+        </w:rPr>
+        <w:t xml:space="preserve">32]) using </w:t>
+      </w:r>
+      <w:proofErr w:type="spellStart"/>
+      <w:r>
+        <w:rPr>
+          <w:rFonts w:ascii="Times New Roman" w:hAnsi="Times New Roman" w:cs="Times New Roman"/>
+          <w:sz w:val="22"/>
+          <w:szCs w:val="22"/>
+        </w:rPr>
+        <w:t>strcpy</w:t>
+      </w:r>
+      <w:proofErr w:type="spellEnd"/>
+      <w:r>
+        <w:rPr>
+          <w:rFonts w:ascii="Times New Roman" w:hAnsi="Times New Roman" w:cs="Times New Roman"/>
+          <w:sz w:val="22"/>
+          <w:szCs w:val="22"/>
+        </w:rPr>
+        <w:t>, but it does not check the input size. In native execution, if the input is too large, the program crashes because memory gets overwritten.</w:t>
       </w:r>
       <w:r>
         <w:rPr>
@@ -13453,6 +14859,7 @@
         </w:rPr>
         <w:t xml:space="preserve">However, in </w:t>
       </w:r>
+      <w:proofErr w:type="spellStart"/>
       <w:r>
         <w:rPr>
           <w:rFonts w:ascii="Times New Roman" w:hAnsi="Times New Roman" w:cs="Times New Roman"/>
@@ -13461,6 +14868,7 @@
         </w:rPr>
         <w:t>Wasm</w:t>
       </w:r>
+      <w:proofErr w:type="spellEnd"/>
       <w:r>
         <w:rPr>
           <w:rFonts w:ascii="Times New Roman" w:hAnsi="Times New Roman" w:cs="Times New Roman"/>
@@ -13469,6 +14877,7 @@
         </w:rPr>
         <w:t xml:space="preserve">, the program does not crash. This is because </w:t>
       </w:r>
+      <w:proofErr w:type="spellStart"/>
       <w:r>
         <w:rPr>
           <w:rFonts w:ascii="Times New Roman" w:hAnsi="Times New Roman" w:cs="Times New Roman"/>
@@ -13477,14 +14886,34 @@
         </w:rPr>
         <w:t>Wasm</w:t>
       </w:r>
-      <w:r>
-        <w:rPr>
-          <w:rFonts w:ascii="Times New Roman" w:hAnsi="Times New Roman" w:cs="Times New Roman"/>
-          <w:sz w:val="22"/>
-          <w:szCs w:val="22"/>
-        </w:rPr>
-        <w:t xml:space="preserve"> has built-in memory safety checks, which stop out-of-bounds writes from happening. As a result, the </w:t>
-      </w:r>
+      <w:proofErr w:type="spellEnd"/>
+      <w:r>
+        <w:rPr>
+          <w:rFonts w:ascii="Times New Roman" w:hAnsi="Times New Roman" w:cs="Times New Roman"/>
+          <w:sz w:val="22"/>
+          <w:szCs w:val="22"/>
+        </w:rPr>
+        <w:t xml:space="preserve"> has built-in memory safety checks, which stop out-of-bounds </w:t>
+      </w:r>
+      <w:proofErr w:type="gramStart"/>
+      <w:r>
+        <w:rPr>
+          <w:rFonts w:ascii="Times New Roman" w:hAnsi="Times New Roman" w:cs="Times New Roman"/>
+          <w:sz w:val="22"/>
+          <w:szCs w:val="22"/>
+        </w:rPr>
+        <w:t>writes</w:t>
+      </w:r>
+      <w:proofErr w:type="gramEnd"/>
+      <w:r>
+        <w:rPr>
+          <w:rFonts w:ascii="Times New Roman" w:hAnsi="Times New Roman" w:cs="Times New Roman"/>
+          <w:sz w:val="22"/>
+          <w:szCs w:val="22"/>
+        </w:rPr>
+        <w:t xml:space="preserve"> from happening. As a result, the </w:t>
+      </w:r>
+      <w:proofErr w:type="spellStart"/>
       <w:r>
         <w:rPr>
           <w:rFonts w:ascii="Times New Roman" w:hAnsi="Times New Roman" w:cs="Times New Roman"/>
@@ -13493,6 +14922,7 @@
         </w:rPr>
         <w:t>Wasm</w:t>
       </w:r>
+      <w:proofErr w:type="spellEnd"/>
       <w:r>
         <w:rPr>
           <w:rFonts w:ascii="Times New Roman" w:hAnsi="Times New Roman" w:cs="Times New Roman"/>
@@ -13501,6 +14931,7 @@
         </w:rPr>
         <w:t xml:space="preserve"> version behaves differently from the native version. Even though they come from the same source code, their execution is not the same. This shows that </w:t>
       </w:r>
+      <w:proofErr w:type="spellStart"/>
       <w:r>
         <w:rPr>
           <w:rFonts w:ascii="Times New Roman" w:hAnsi="Times New Roman" w:cs="Times New Roman"/>
@@ -13509,6 +14940,7 @@
         </w:rPr>
         <w:t>Wasm’s</w:t>
       </w:r>
+      <w:proofErr w:type="spellEnd"/>
       <w:r>
         <w:rPr>
           <w:rFonts w:ascii="Times New Roman" w:hAnsi="Times New Roman" w:cs="Times New Roman"/>
@@ -13545,8 +14977,16 @@
         <w:rPr>
           <w:lang w:eastAsia="zh-CN"/>
         </w:rPr>
-        <w:t>Vulnerabilities in Webassembly</w:t>
-      </w:r>
+        <w:t xml:space="preserve">Vulnerabilities in </w:t>
+      </w:r>
+      <w:proofErr w:type="spellStart"/>
+      <w:r>
+        <w:rPr>
+          <w:lang w:eastAsia="zh-CN"/>
+        </w:rPr>
+        <w:t>Webassembly</w:t>
+      </w:r>
+      <w:proofErr w:type="spellEnd"/>
     </w:p>
     <w:p>
       <w:pPr>
@@ -13565,6 +15005,7 @@
         </w:rPr>
         <w:t xml:space="preserve">Unfortunately, vulnerability from memory unsafe language can still propagate to the </w:t>
       </w:r>
+      <w:proofErr w:type="spellStart"/>
       <w:r>
         <w:rPr>
           <w:rFonts w:ascii="Times New Roman" w:hAnsi="Times New Roman" w:cs="Times New Roman"/>
@@ -13581,6 +15022,7 @@
         </w:rPr>
         <w:t>ebassembly</w:t>
       </w:r>
+      <w:proofErr w:type="spellEnd"/>
       <w:r>
         <w:rPr>
           <w:rFonts w:ascii="Times New Roman" w:hAnsi="Times New Roman" w:cs="Times New Roman"/>
@@ -13589,6 +15031,8 @@
         </w:rPr>
         <w:t xml:space="preserve">. This is due to the linear unmanaged memory with full permission in </w:t>
       </w:r>
+      <w:proofErr w:type="spellStart"/>
+      <w:proofErr w:type="gramStart"/>
       <w:r>
         <w:rPr>
           <w:rFonts w:ascii="Times New Roman" w:hAnsi="Times New Roman" w:cs="Times New Roman"/>
@@ -13603,16 +15047,35 @@
           <w:sz w:val="22"/>
           <w:szCs w:val="22"/>
         </w:rPr>
-        <w:t xml:space="preserve">ebassembly </w:t>
-      </w:r>
-      <w:r>
-        <w:rPr>
-          <w:rFonts w:ascii="Times New Roman" w:hAnsi="Times New Roman" w:cs="Times New Roman"/>
-          <w:sz w:val="22"/>
-          <w:szCs w:val="22"/>
-        </w:rPr>
-        <w:t xml:space="preserve">. Since </w:t>
-      </w:r>
+        <w:t>ebassembly</w:t>
+      </w:r>
+      <w:proofErr w:type="spellEnd"/>
+      <w:r>
+        <w:rPr>
+          <w:rFonts w:ascii="Times New Roman" w:hAnsi="Times New Roman" w:cs="Times New Roman"/>
+          <w:sz w:val="22"/>
+          <w:szCs w:val="22"/>
+        </w:rPr>
+        <w:t xml:space="preserve"> </w:t>
+      </w:r>
+      <w:r>
+        <w:rPr>
+          <w:rFonts w:ascii="Times New Roman" w:hAnsi="Times New Roman" w:cs="Times New Roman"/>
+          <w:sz w:val="22"/>
+          <w:szCs w:val="22"/>
+        </w:rPr>
+        <w:t>.</w:t>
+      </w:r>
+      <w:proofErr w:type="gramEnd"/>
+      <w:r>
+        <w:rPr>
+          <w:rFonts w:ascii="Times New Roman" w:hAnsi="Times New Roman" w:cs="Times New Roman"/>
+          <w:sz w:val="22"/>
+          <w:szCs w:val="22"/>
+        </w:rPr>
+        <w:t xml:space="preserve"> Since </w:t>
+      </w:r>
+      <w:proofErr w:type="spellStart"/>
       <w:r>
         <w:rPr>
           <w:rFonts w:ascii="Times New Roman" w:hAnsi="Times New Roman" w:cs="Times New Roman"/>
@@ -13627,7 +15090,16 @@
           <w:sz w:val="22"/>
           <w:szCs w:val="22"/>
         </w:rPr>
-        <w:t>ebassembly itself is memory safe, these vulnerabilities can only hurt the sandbox without crushing it.</w:t>
+        <w:t>ebassembly</w:t>
+      </w:r>
+      <w:proofErr w:type="spellEnd"/>
+      <w:r>
+        <w:rPr>
+          <w:rFonts w:ascii="Times New Roman" w:hAnsi="Times New Roman" w:cs="Times New Roman"/>
+          <w:sz w:val="22"/>
+          <w:szCs w:val="22"/>
+        </w:rPr>
+        <w:t xml:space="preserve"> itself is memory safe, these vulnerabilities can only hurt the sandbox without crushing it.</w:t>
       </w:r>
     </w:p>
     <w:p>
@@ -13661,7 +15133,25 @@
           <w:sz w:val="22"/>
           <w:szCs w:val="22"/>
         </w:rPr>
-        <w:t>Figure 2 shows C cpde prone to overflow because line 9 fails to perform bounds checking.</w:t>
+        <w:t xml:space="preserve">Figure 2 shows C </w:t>
+      </w:r>
+      <w:proofErr w:type="spellStart"/>
+      <w:r>
+        <w:rPr>
+          <w:rFonts w:ascii="Times New Roman" w:hAnsi="Times New Roman" w:cs="Times New Roman"/>
+          <w:sz w:val="22"/>
+          <w:szCs w:val="22"/>
+        </w:rPr>
+        <w:t>cpde</w:t>
+      </w:r>
+      <w:proofErr w:type="spellEnd"/>
+      <w:r>
+        <w:rPr>
+          <w:rFonts w:ascii="Times New Roman" w:hAnsi="Times New Roman" w:cs="Times New Roman"/>
+          <w:sz w:val="22"/>
+          <w:szCs w:val="22"/>
+        </w:rPr>
+        <w:t xml:space="preserve"> prone to overflow because line 9 fails to perform bounds checking.</w:t>
       </w:r>
     </w:p>
     <w:p>
@@ -13863,16 +15353,125 @@
           <w:sz w:val="22"/>
           <w:szCs w:val="22"/>
         </w:rPr>
-        <w:t xml:space="preserve">Because Emscripten compiler(compile C/CPP code into webassembly byte code) uses a simplified allocator emmalloc, typically, simplified allocators are vulnerable to metadata corruption attacks, so do emmalloc. </w:t>
-      </w:r>
-      <w:r>
-        <w:rPr>
-          <w:rFonts w:ascii="Times New Roman" w:hAnsi="Times New Roman" w:cs="Times New Roman"/>
-          <w:sz w:val="22"/>
-          <w:szCs w:val="22"/>
-        </w:rPr>
-        <w:t xml:space="preserve">Figure 3 shows the detail of how to achieve it on C code. </w:t>
-      </w:r>
+        <w:t xml:space="preserve">Because </w:t>
+      </w:r>
+      <w:proofErr w:type="spellStart"/>
+      <w:r>
+        <w:rPr>
+          <w:rFonts w:ascii="Times New Roman" w:hAnsi="Times New Roman" w:cs="Times New Roman"/>
+          <w:sz w:val="22"/>
+          <w:szCs w:val="22"/>
+        </w:rPr>
+        <w:t>Emscripten</w:t>
+      </w:r>
+      <w:proofErr w:type="spellEnd"/>
+      <w:r>
+        <w:rPr>
+          <w:rFonts w:ascii="Times New Roman" w:hAnsi="Times New Roman" w:cs="Times New Roman"/>
+          <w:sz w:val="22"/>
+          <w:szCs w:val="22"/>
+        </w:rPr>
+        <w:t xml:space="preserve"> </w:t>
+      </w:r>
+      <w:proofErr w:type="gramStart"/>
+      <w:r>
+        <w:rPr>
+          <w:rFonts w:ascii="Times New Roman" w:hAnsi="Times New Roman" w:cs="Times New Roman"/>
+          <w:sz w:val="22"/>
+          <w:szCs w:val="22"/>
+        </w:rPr>
+        <w:t>compiler(</w:t>
+      </w:r>
+      <w:proofErr w:type="gramEnd"/>
+      <w:r>
+        <w:rPr>
+          <w:rFonts w:ascii="Times New Roman" w:hAnsi="Times New Roman" w:cs="Times New Roman"/>
+          <w:sz w:val="22"/>
+          <w:szCs w:val="22"/>
+        </w:rPr>
+        <w:t xml:space="preserve">compile C/CPP code into </w:t>
+      </w:r>
+      <w:proofErr w:type="spellStart"/>
+      <w:r>
+        <w:rPr>
+          <w:rFonts w:ascii="Times New Roman" w:hAnsi="Times New Roman" w:cs="Times New Roman"/>
+          <w:sz w:val="22"/>
+          <w:szCs w:val="22"/>
+        </w:rPr>
+        <w:t>webassembly</w:t>
+      </w:r>
+      <w:proofErr w:type="spellEnd"/>
+      <w:r>
+        <w:rPr>
+          <w:rFonts w:ascii="Times New Roman" w:hAnsi="Times New Roman" w:cs="Times New Roman"/>
+          <w:sz w:val="22"/>
+          <w:szCs w:val="22"/>
+        </w:rPr>
+        <w:t xml:space="preserve"> byte code) uses a simplified allocator </w:t>
+      </w:r>
+      <w:proofErr w:type="spellStart"/>
+      <w:r>
+        <w:rPr>
+          <w:rFonts w:ascii="Times New Roman" w:hAnsi="Times New Roman" w:cs="Times New Roman"/>
+          <w:sz w:val="22"/>
+          <w:szCs w:val="22"/>
+        </w:rPr>
+        <w:t>emmalloc</w:t>
+      </w:r>
+      <w:proofErr w:type="spellEnd"/>
+      <w:r>
+        <w:rPr>
+          <w:rFonts w:ascii="Times New Roman" w:hAnsi="Times New Roman" w:cs="Times New Roman"/>
+          <w:sz w:val="22"/>
+          <w:szCs w:val="22"/>
+        </w:rPr>
+        <w:t xml:space="preserve">, typically, simplified allocators are vulnerable to metadata corruption attacks, so do </w:t>
+      </w:r>
+      <w:proofErr w:type="spellStart"/>
+      <w:r>
+        <w:rPr>
+          <w:rFonts w:ascii="Times New Roman" w:hAnsi="Times New Roman" w:cs="Times New Roman"/>
+          <w:sz w:val="22"/>
+          <w:szCs w:val="22"/>
+        </w:rPr>
+        <w:t>emmalloc</w:t>
+      </w:r>
+      <w:proofErr w:type="spellEnd"/>
+      <w:r>
+        <w:rPr>
+          <w:rFonts w:ascii="Times New Roman" w:hAnsi="Times New Roman" w:cs="Times New Roman"/>
+          <w:sz w:val="22"/>
+          <w:szCs w:val="22"/>
+        </w:rPr>
+        <w:t xml:space="preserve">. </w:t>
+      </w:r>
+      <w:r>
+        <w:rPr>
+          <w:rFonts w:ascii="Times New Roman" w:hAnsi="Times New Roman" w:cs="Times New Roman"/>
+          <w:sz w:val="22"/>
+          <w:szCs w:val="22"/>
+        </w:rPr>
+        <w:t xml:space="preserve">Figure 3 shows the detail of how to achieve it on </w:t>
+      </w:r>
+      <w:proofErr w:type="gramStart"/>
+      <w:r>
+        <w:rPr>
+          <w:rFonts w:ascii="Times New Roman" w:hAnsi="Times New Roman" w:cs="Times New Roman"/>
+          <w:sz w:val="22"/>
+          <w:szCs w:val="22"/>
+        </w:rPr>
+        <w:t>C code</w:t>
+      </w:r>
+      <w:proofErr w:type="gramEnd"/>
+      <w:r>
+        <w:rPr>
+          <w:rFonts w:ascii="Times New Roman" w:hAnsi="Times New Roman" w:cs="Times New Roman"/>
+          <w:sz w:val="22"/>
+          <w:szCs w:val="22"/>
+        </w:rPr>
+        <w:t xml:space="preserve">. </w:t>
+      </w:r>
+      <w:proofErr w:type="spellStart"/>
       <w:r>
         <w:rPr>
           <w:rFonts w:ascii="Times New Roman" w:hAnsi="Times New Roman" w:cs="Times New Roman" w:hint="eastAsia"/>
@@ -13888,7 +15487,70 @@
           <w:sz w:val="22"/>
           <w:szCs w:val="22"/>
         </w:rPr>
-        <w:t xml:space="preserve">mmalloc is a first-fit allocator, it will return the first chunk in the free list large enough to satisfy an request. So at very beginning of the execution of program, two allocation requests will yield two chunks adjacent to each other in Figure3 (a). Then, we perform a write overflow for alloc1 in Figure3 (b), </w:t>
+        <w:t>mmalloc</w:t>
+      </w:r>
+      <w:proofErr w:type="spellEnd"/>
+      <w:r>
+        <w:rPr>
+          <w:rFonts w:ascii="Times New Roman" w:hAnsi="Times New Roman" w:cs="Times New Roman"/>
+          <w:sz w:val="22"/>
+          <w:szCs w:val="22"/>
+        </w:rPr>
+        <w:t xml:space="preserve"> is a first-fit allocator, it will return the first chunk in the free list large enough to satisfy </w:t>
+      </w:r>
+      <w:proofErr w:type="gramStart"/>
+      <w:r>
+        <w:rPr>
+          <w:rFonts w:ascii="Times New Roman" w:hAnsi="Times New Roman" w:cs="Times New Roman"/>
+          <w:sz w:val="22"/>
+          <w:szCs w:val="22"/>
+        </w:rPr>
+        <w:t>an</w:t>
+      </w:r>
+      <w:proofErr w:type="gramEnd"/>
+      <w:r>
+        <w:rPr>
+          <w:rFonts w:ascii="Times New Roman" w:hAnsi="Times New Roman" w:cs="Times New Roman"/>
+          <w:sz w:val="22"/>
+          <w:szCs w:val="22"/>
+        </w:rPr>
+        <w:t xml:space="preserve"> request. </w:t>
+      </w:r>
+      <w:proofErr w:type="gramStart"/>
+      <w:r>
+        <w:rPr>
+          <w:rFonts w:ascii="Times New Roman" w:hAnsi="Times New Roman" w:cs="Times New Roman"/>
+          <w:sz w:val="22"/>
+          <w:szCs w:val="22"/>
+        </w:rPr>
+        <w:t>So</w:t>
+      </w:r>
+      <w:proofErr w:type="gramEnd"/>
+      <w:r>
+        <w:rPr>
+          <w:rFonts w:ascii="Times New Roman" w:hAnsi="Times New Roman" w:cs="Times New Roman"/>
+          <w:sz w:val="22"/>
+          <w:szCs w:val="22"/>
+        </w:rPr>
+        <w:t xml:space="preserve"> at </w:t>
+      </w:r>
+      <w:proofErr w:type="gramStart"/>
+      <w:r>
+        <w:rPr>
+          <w:rFonts w:ascii="Times New Roman" w:hAnsi="Times New Roman" w:cs="Times New Roman"/>
+          <w:sz w:val="22"/>
+          <w:szCs w:val="22"/>
+        </w:rPr>
+        <w:t>very</w:t>
+      </w:r>
+      <w:proofErr w:type="gramEnd"/>
+      <w:r>
+        <w:rPr>
+          <w:rFonts w:ascii="Times New Roman" w:hAnsi="Times New Roman" w:cs="Times New Roman"/>
+          <w:sz w:val="22"/>
+          <w:szCs w:val="22"/>
+        </w:rPr>
+        <w:t xml:space="preserve"> beginning of the execution of program, two allocation requests will yield two chunks adjacent to each other in Figure3 (a). Then, we perform a write overflow for alloc1 in Figure3 (b), </w:t>
       </w:r>
       <w:r>
         <w:rPr>
@@ -13929,8 +15591,45 @@
           <w:sz w:val="22"/>
           <w:szCs w:val="22"/>
         </w:rPr>
-        <w:t xml:space="preserve">Because Webassembly’s memory don’t have any guard position to prevent read or write from user. The operation can trigger segmentation fault in native environment will still work in </w:t>
-      </w:r>
+        <w:t xml:space="preserve">Because </w:t>
+      </w:r>
+      <w:proofErr w:type="spellStart"/>
+      <w:r>
+        <w:rPr>
+          <w:rFonts w:ascii="Times New Roman" w:hAnsi="Times New Roman" w:cs="Times New Roman"/>
+          <w:sz w:val="22"/>
+          <w:szCs w:val="22"/>
+        </w:rPr>
+        <w:t>Webassembly’s</w:t>
+      </w:r>
+      <w:proofErr w:type="spellEnd"/>
+      <w:r>
+        <w:rPr>
+          <w:rFonts w:ascii="Times New Roman" w:hAnsi="Times New Roman" w:cs="Times New Roman"/>
+          <w:sz w:val="22"/>
+          <w:szCs w:val="22"/>
+        </w:rPr>
+        <w:t xml:space="preserve"> memory </w:t>
+      </w:r>
+      <w:proofErr w:type="gramStart"/>
+      <w:r>
+        <w:rPr>
+          <w:rFonts w:ascii="Times New Roman" w:hAnsi="Times New Roman" w:cs="Times New Roman"/>
+          <w:sz w:val="22"/>
+          <w:szCs w:val="22"/>
+        </w:rPr>
+        <w:t>don’t</w:t>
+      </w:r>
+      <w:proofErr w:type="gramEnd"/>
+      <w:r>
+        <w:rPr>
+          <w:rFonts w:ascii="Times New Roman" w:hAnsi="Times New Roman" w:cs="Times New Roman"/>
+          <w:sz w:val="22"/>
+          <w:szCs w:val="22"/>
+        </w:rPr>
+        <w:t xml:space="preserve"> have any guard position to prevent read or write from user. The operation can trigger segmentation fault in native environment will still work in </w:t>
+      </w:r>
+      <w:proofErr w:type="spellStart"/>
       <w:r>
         <w:rPr>
           <w:rFonts w:ascii="Times New Roman" w:hAnsi="Times New Roman" w:cs="Times New Roman"/>
@@ -13947,14 +15646,20 @@
         </w:rPr>
         <w:t>ebassembly</w:t>
       </w:r>
+      <w:proofErr w:type="spellEnd"/>
     </w:p>
     <w:p>
       <w:pPr>
         <w:pStyle w:val="3"/>
       </w:pPr>
       <w:r>
-        <w:t>Control Flow in Webassembly</w:t>
-      </w:r>
+        <w:t xml:space="preserve">Control Flow in </w:t>
+      </w:r>
+      <w:proofErr w:type="spellStart"/>
+      <w:r>
+        <w:t>Webassembly</w:t>
+      </w:r>
+      <w:proofErr w:type="spellEnd"/>
     </w:p>
     <w:p>
       <w:pPr>
@@ -13973,7 +15678,43 @@
           <w:sz w:val="22"/>
           <w:szCs w:val="22"/>
         </w:rPr>
-        <w:t>n WebAssembly, although the total number of branch opcodes is higher than in native code, its structured control flow design leads to a lower branch misprediction rate. This design relies on three fundamental constructs:</w:t>
+        <w:t xml:space="preserve">n </w:t>
+      </w:r>
+      <w:proofErr w:type="spellStart"/>
+      <w:r>
+        <w:rPr>
+          <w:rFonts w:ascii="Times New Roman" w:hAnsi="Times New Roman" w:cs="Times New Roman"/>
+          <w:sz w:val="22"/>
+          <w:szCs w:val="22"/>
+        </w:rPr>
+        <w:t>WebAssembly</w:t>
+      </w:r>
+      <w:proofErr w:type="spellEnd"/>
+      <w:r>
+        <w:rPr>
+          <w:rFonts w:ascii="Times New Roman" w:hAnsi="Times New Roman" w:cs="Times New Roman"/>
+          <w:sz w:val="22"/>
+          <w:szCs w:val="22"/>
+        </w:rPr>
+        <w:t xml:space="preserve">, although the total number of branch opcodes is higher than in native code, its structured control flow design leads to a lower branch misprediction rate. This design relies on three fundamental </w:t>
+      </w:r>
+      <w:proofErr w:type="gramStart"/>
+      <w:r>
+        <w:rPr>
+          <w:rFonts w:ascii="Times New Roman" w:hAnsi="Times New Roman" w:cs="Times New Roman"/>
+          <w:sz w:val="22"/>
+          <w:szCs w:val="22"/>
+        </w:rPr>
+        <w:t>constructs</w:t>
+      </w:r>
+      <w:proofErr w:type="gramEnd"/>
+      <w:r>
+        <w:rPr>
+          <w:rFonts w:ascii="Times New Roman" w:hAnsi="Times New Roman" w:cs="Times New Roman"/>
+          <w:sz w:val="22"/>
+          <w:szCs w:val="22"/>
+        </w:rPr>
+        <w:t>:</w:t>
       </w:r>
     </w:p>
     <w:p>
@@ -14074,15 +15815,73 @@
         <w:pStyle w:val="4"/>
       </w:pPr>
       <w:r>
-        <w:t>Experiment Result For  Comparing Branch Miss Rate</w:t>
+        <w:t xml:space="preserve">Experiment Result </w:t>
+      </w:r>
+      <w:proofErr w:type="gramStart"/>
+      <w:r>
+        <w:t>For  Comparing</w:t>
+      </w:r>
+      <w:proofErr w:type="gramEnd"/>
+      <w:r>
+        <w:t xml:space="preserve"> Branch Miss Rate</w:t>
       </w:r>
     </w:p>
     <w:p>
       <w:r>
-        <w:t>For computation intensive tasks, Because it don’t have too much branch in source code, so in this case, Webassembly  will have higher branch miss rate than native environments due to it will add more branch for checking</w:t>
-      </w:r>
-      <w:r>
-        <w:t>. But for other tasks have many branches in source code, Webassembly will outperform native environment.</w:t>
+        <w:t xml:space="preserve">For programs </w:t>
+      </w:r>
+      <w:r>
+        <w:t xml:space="preserve">don’t have too </w:t>
+      </w:r>
+      <w:proofErr w:type="gramStart"/>
+      <w:r>
+        <w:t>much branch</w:t>
+      </w:r>
+      <w:proofErr w:type="gramEnd"/>
+      <w:r>
+        <w:t xml:space="preserve"> in source code, in this case, </w:t>
+      </w:r>
+      <w:proofErr w:type="spellStart"/>
+      <w:proofErr w:type="gramStart"/>
+      <w:r>
+        <w:t>Webassembly</w:t>
+      </w:r>
+      <w:proofErr w:type="spellEnd"/>
+      <w:r>
+        <w:t xml:space="preserve">  will</w:t>
+      </w:r>
+      <w:proofErr w:type="gramEnd"/>
+      <w:r>
+        <w:t xml:space="preserve"> have higher branch miss rate than native environments due to it will add more branch for </w:t>
+      </w:r>
+      <w:r>
+        <w:rPr>
+          <w:rFonts w:hint="eastAsia"/>
+          <w:lang w:eastAsia="zh-CN"/>
+        </w:rPr>
+        <w:t xml:space="preserve">runtime </w:t>
+      </w:r>
+      <w:r>
+        <w:t>checking</w:t>
+      </w:r>
+      <w:r>
+        <w:t xml:space="preserve">. But for other </w:t>
+      </w:r>
+      <w:proofErr w:type="gramStart"/>
+      <w:r>
+        <w:t>tasks</w:t>
+      </w:r>
+      <w:proofErr w:type="gramEnd"/>
+      <w:r>
+        <w:t xml:space="preserve"> have many branches in source code, </w:t>
+      </w:r>
+      <w:proofErr w:type="spellStart"/>
+      <w:r>
+        <w:t>Webassembly</w:t>
+      </w:r>
+      <w:proofErr w:type="spellEnd"/>
+      <w:r>
+        <w:t xml:space="preserve"> will outperform native environment.</w:t>
       </w:r>
     </w:p>
     <w:tbl>
@@ -14120,6 +15919,7 @@
                 <w14:ligatures w14:val="none"/>
               </w:rPr>
             </w:pPr>
+            <w:bookmarkStart w:id="8" w:name="_Hlk192845508"/>
             <w:r>
               <w:rPr>
                 <w:rFonts w:ascii="Times New Roman" w:eastAsia="Times New Roman" w:hAnsi="Times New Roman" w:cs="Times New Roman"/>
@@ -14179,6 +15979,7 @@
                 <w14:ligatures w14:val="none"/>
               </w:rPr>
             </w:pPr>
+            <w:proofErr w:type="spellStart"/>
             <w:r>
               <w:rPr>
                 <w:rFonts w:ascii="Times New Roman" w:eastAsia="Times New Roman" w:hAnsi="Times New Roman" w:cs="Times New Roman"/>
@@ -14190,6 +15991,7 @@
               </w:rPr>
               <w:t>Wasm</w:t>
             </w:r>
+            <w:proofErr w:type="spellEnd"/>
           </w:p>
         </w:tc>
         <w:tc>
@@ -14889,6 +16691,7 @@
         </w:tc>
       </w:tr>
     </w:tbl>
+    <w:bookmarkEnd w:id="8"/>
     <w:p>
       <w:pPr>
         <w:pStyle w:val="ae"/>
@@ -14917,6 +16720,1001 @@
       </w:r>
       <w:r>
         <w:t>: Branch miss rate in different benchmarks</w:t>
+      </w:r>
+      <w:r>
+        <w:t>(C)</w:t>
+      </w:r>
+    </w:p>
+    <w:tbl>
+      <w:tblPr>
+        <w:tblStyle w:val="11"/>
+        <w:tblW w:w="5417" w:type="dxa"/>
+        <w:jc w:val="center"/>
+        <w:tblLook w:val="04A0" w:firstRow="1" w:lastRow="0" w:firstColumn="1" w:lastColumn="0" w:noHBand="0" w:noVBand="1"/>
+      </w:tblPr>
+      <w:tblGrid>
+        <w:gridCol w:w="1377"/>
+        <w:gridCol w:w="2020"/>
+        <w:gridCol w:w="2020"/>
+      </w:tblGrid>
+      <w:tr>
+        <w:trPr>
+          <w:cnfStyle w:val="100000000000" w:firstRow="1" w:lastRow="0" w:firstColumn="0" w:lastColumn="0" w:oddVBand="0" w:evenVBand="0" w:oddHBand="0" w:evenHBand="0" w:firstRowFirstColumn="0" w:firstRowLastColumn="0" w:lastRowFirstColumn="0" w:lastRowLastColumn="0"/>
+          <w:trHeight w:val="467"/>
+          <w:jc w:val="center"/>
+        </w:trPr>
+        <w:tc>
+          <w:tcPr>
+            <w:cnfStyle w:val="001000000000" w:firstRow="0" w:lastRow="0" w:firstColumn="1" w:lastColumn="0" w:oddVBand="0" w:evenVBand="0" w:oddHBand="0" w:evenHBand="0" w:firstRowFirstColumn="0" w:firstRowLastColumn="0" w:lastRowFirstColumn="0" w:lastRowLastColumn="0"/>
+            <w:tcW w:w="1377" w:type="dxa"/>
+            <w:noWrap/>
+          </w:tcPr>
+          <w:p>
+            <w:pPr>
+              <w:jc w:val="center"/>
+              <w:rPr>
+                <w:rFonts w:ascii="Times New Roman" w:eastAsia="Times New Roman" w:hAnsi="Times New Roman" w:cs="Times New Roman"/>
+                <w:color w:val="000000"/>
+                <w:kern w:val="0"/>
+                <w:sz w:val="18"/>
+                <w:szCs w:val="18"/>
+                <w14:ligatures w14:val="none"/>
+              </w:rPr>
+            </w:pPr>
+            <w:r>
+              <w:rPr>
+                <w:rFonts w:ascii="Times New Roman" w:eastAsia="Times New Roman" w:hAnsi="Times New Roman" w:cs="Times New Roman"/>
+                <w:color w:val="000000"/>
+                <w:kern w:val="0"/>
+                <w:sz w:val="18"/>
+                <w:szCs w:val="18"/>
+                <w14:ligatures w14:val="none"/>
+              </w:rPr>
+              <w:t>Benchmark</w:t>
+            </w:r>
+          </w:p>
+        </w:tc>
+        <w:tc>
+          <w:tcPr>
+            <w:tcW w:w="2020" w:type="dxa"/>
+            <w:noWrap/>
+          </w:tcPr>
+          <w:p>
+            <w:pPr>
+              <w:jc w:val="center"/>
+              <w:cnfStyle w:val="100000000000" w:firstRow="1" w:lastRow="0" w:firstColumn="0" w:lastColumn="0" w:oddVBand="0" w:evenVBand="0" w:oddHBand="0" w:evenHBand="0" w:firstRowFirstColumn="0" w:firstRowLastColumn="0" w:lastRowFirstColumn="0" w:lastRowLastColumn="0"/>
+              <w:rPr>
+                <w:rFonts w:ascii="Times New Roman" w:eastAsia="Times New Roman" w:hAnsi="Times New Roman" w:cs="Times New Roman"/>
+                <w:b w:val="0"/>
+                <w:bCs w:val="0"/>
+                <w:color w:val="000000"/>
+                <w:kern w:val="0"/>
+                <w:sz w:val="18"/>
+                <w:szCs w:val="18"/>
+                <w14:ligatures w14:val="none"/>
+              </w:rPr>
+            </w:pPr>
+            <w:r>
+              <w:rPr>
+                <w:rFonts w:ascii="Times New Roman" w:eastAsia="Times New Roman" w:hAnsi="Times New Roman" w:cs="Times New Roman"/>
+                <w:color w:val="000000"/>
+                <w:kern w:val="0"/>
+                <w:sz w:val="18"/>
+                <w:szCs w:val="18"/>
+                <w14:ligatures w14:val="none"/>
+              </w:rPr>
+              <w:t>Branch miss rate</w:t>
+            </w:r>
+          </w:p>
+          <w:p>
+            <w:pPr>
+              <w:ind w:right="360"/>
+              <w:jc w:val="center"/>
+              <w:cnfStyle w:val="100000000000" w:firstRow="1" w:lastRow="0" w:firstColumn="0" w:lastColumn="0" w:oddVBand="0" w:evenVBand="0" w:oddHBand="0" w:evenHBand="0" w:firstRowFirstColumn="0" w:firstRowLastColumn="0" w:lastRowFirstColumn="0" w:lastRowLastColumn="0"/>
+              <w:rPr>
+                <w:rFonts w:ascii="Times New Roman" w:eastAsia="Times New Roman" w:hAnsi="Times New Roman" w:cs="Times New Roman"/>
+                <w:color w:val="000000"/>
+                <w:kern w:val="0"/>
+                <w:sz w:val="18"/>
+                <w:szCs w:val="18"/>
+                <w14:ligatures w14:val="none"/>
+              </w:rPr>
+            </w:pPr>
+            <w:proofErr w:type="spellStart"/>
+            <w:r>
+              <w:rPr>
+                <w:rFonts w:ascii="Times New Roman" w:eastAsia="Times New Roman" w:hAnsi="Times New Roman" w:cs="Times New Roman"/>
+                <w:color w:val="000000"/>
+                <w:kern w:val="0"/>
+                <w:sz w:val="18"/>
+                <w:szCs w:val="18"/>
+                <w14:ligatures w14:val="none"/>
+              </w:rPr>
+              <w:t>Wasm</w:t>
+            </w:r>
+            <w:proofErr w:type="spellEnd"/>
+          </w:p>
+        </w:tc>
+        <w:tc>
+          <w:tcPr>
+            <w:tcW w:w="2020" w:type="dxa"/>
+          </w:tcPr>
+          <w:p>
+            <w:pPr>
+              <w:jc w:val="center"/>
+              <w:cnfStyle w:val="100000000000" w:firstRow="1" w:lastRow="0" w:firstColumn="0" w:lastColumn="0" w:oddVBand="0" w:evenVBand="0" w:oddHBand="0" w:evenHBand="0" w:firstRowFirstColumn="0" w:firstRowLastColumn="0" w:lastRowFirstColumn="0" w:lastRowLastColumn="0"/>
+              <w:rPr>
+                <w:rFonts w:ascii="Times New Roman" w:eastAsia="Times New Roman" w:hAnsi="Times New Roman" w:cs="Times New Roman"/>
+                <w:color w:val="000000"/>
+                <w:kern w:val="0"/>
+                <w:sz w:val="18"/>
+                <w:szCs w:val="18"/>
+                <w14:ligatures w14:val="none"/>
+              </w:rPr>
+            </w:pPr>
+            <w:r>
+              <w:rPr>
+                <w:rFonts w:ascii="Times New Roman" w:eastAsia="Times New Roman" w:hAnsi="Times New Roman" w:cs="Times New Roman"/>
+                <w:color w:val="000000"/>
+                <w:kern w:val="0"/>
+                <w:sz w:val="18"/>
+                <w:szCs w:val="18"/>
+                <w14:ligatures w14:val="none"/>
+              </w:rPr>
+              <w:t>Branch miss rate</w:t>
+            </w:r>
+          </w:p>
+          <w:p>
+            <w:pPr>
+              <w:jc w:val="center"/>
+              <w:cnfStyle w:val="100000000000" w:firstRow="1" w:lastRow="0" w:firstColumn="0" w:lastColumn="0" w:oddVBand="0" w:evenVBand="0" w:oddHBand="0" w:evenHBand="0" w:firstRowFirstColumn="0" w:firstRowLastColumn="0" w:lastRowFirstColumn="0" w:lastRowLastColumn="0"/>
+              <w:rPr>
+                <w:rFonts w:ascii="Times New Roman" w:eastAsia="Times New Roman" w:hAnsi="Times New Roman" w:cs="Times New Roman"/>
+                <w:color w:val="000000"/>
+                <w:kern w:val="0"/>
+                <w:sz w:val="18"/>
+                <w:szCs w:val="18"/>
+                <w14:ligatures w14:val="none"/>
+              </w:rPr>
+            </w:pPr>
+            <w:r>
+              <w:rPr>
+                <w:rFonts w:ascii="Times New Roman" w:eastAsia="Times New Roman" w:hAnsi="Times New Roman" w:cs="Times New Roman"/>
+                <w:color w:val="000000"/>
+                <w:kern w:val="0"/>
+                <w:sz w:val="18"/>
+                <w:szCs w:val="18"/>
+                <w14:ligatures w14:val="none"/>
+              </w:rPr>
+              <w:t>Native</w:t>
+            </w:r>
+          </w:p>
+        </w:tc>
+      </w:tr>
+      <w:tr>
+        <w:trPr>
+          <w:cnfStyle w:val="000000100000" w:firstRow="0" w:lastRow="0" w:firstColumn="0" w:lastColumn="0" w:oddVBand="0" w:evenVBand="0" w:oddHBand="1" w:evenHBand="0" w:firstRowFirstColumn="0" w:firstRowLastColumn="0" w:lastRowFirstColumn="0" w:lastRowLastColumn="0"/>
+          <w:trHeight w:val="249"/>
+          <w:jc w:val="center"/>
+        </w:trPr>
+        <w:tc>
+          <w:tcPr>
+            <w:cnfStyle w:val="001000000000" w:firstRow="0" w:lastRow="0" w:firstColumn="1" w:lastColumn="0" w:oddVBand="0" w:evenVBand="0" w:oddHBand="0" w:evenHBand="0" w:firstRowFirstColumn="0" w:firstRowLastColumn="0" w:lastRowFirstColumn="0" w:lastRowLastColumn="0"/>
+            <w:tcW w:w="1377" w:type="dxa"/>
+            <w:noWrap/>
+            <w:hideMark/>
+          </w:tcPr>
+          <w:p>
+            <w:pPr>
+              <w:jc w:val="center"/>
+              <w:rPr>
+                <w:rFonts w:ascii="Times New Roman" w:eastAsia="Times New Roman" w:hAnsi="Times New Roman" w:cs="Times New Roman"/>
+                <w:b w:val="0"/>
+                <w:bCs w:val="0"/>
+                <w:color w:val="000000"/>
+                <w:kern w:val="0"/>
+                <w:sz w:val="18"/>
+                <w:szCs w:val="18"/>
+                <w14:ligatures w14:val="none"/>
+              </w:rPr>
+            </w:pPr>
+            <w:r>
+              <w:rPr>
+                <w:rFonts w:ascii="Times New Roman" w:eastAsia="Times New Roman" w:hAnsi="Times New Roman" w:cs="Times New Roman"/>
+                <w:b w:val="0"/>
+                <w:bCs w:val="0"/>
+                <w:color w:val="000000"/>
+                <w:kern w:val="0"/>
+                <w:sz w:val="18"/>
+                <w:szCs w:val="18"/>
+                <w14:ligatures w14:val="none"/>
+              </w:rPr>
+              <w:t>F</w:t>
+            </w:r>
+            <w:r>
+              <w:rPr>
+                <w:rFonts w:ascii="Times New Roman" w:eastAsia="Times New Roman" w:hAnsi="Times New Roman" w:cs="Times New Roman"/>
+                <w:b w:val="0"/>
+                <w:bCs w:val="0"/>
+                <w:color w:val="000000"/>
+                <w:kern w:val="0"/>
+                <w:sz w:val="18"/>
+                <w:szCs w:val="18"/>
+                <w14:ligatures w14:val="none"/>
+              </w:rPr>
+              <w:t>ibonacci</w:t>
+            </w:r>
+          </w:p>
+        </w:tc>
+        <w:tc>
+          <w:tcPr>
+            <w:tcW w:w="2020" w:type="dxa"/>
+            <w:noWrap/>
+            <w:hideMark/>
+          </w:tcPr>
+          <w:p>
+            <w:pPr>
+              <w:jc w:val="center"/>
+              <w:cnfStyle w:val="000000100000" w:firstRow="0" w:lastRow="0" w:firstColumn="0" w:lastColumn="0" w:oddVBand="0" w:evenVBand="0" w:oddHBand="1" w:evenHBand="0" w:firstRowFirstColumn="0" w:firstRowLastColumn="0" w:lastRowFirstColumn="0" w:lastRowLastColumn="0"/>
+              <w:rPr>
+                <w:rFonts w:ascii="Times New Roman" w:eastAsia="Times New Roman" w:hAnsi="Times New Roman" w:cs="Times New Roman"/>
+                <w:color w:val="000000"/>
+                <w:kern w:val="0"/>
+                <w:sz w:val="18"/>
+                <w:szCs w:val="18"/>
+                <w14:ligatures w14:val="none"/>
+              </w:rPr>
+            </w:pPr>
+            <w:r>
+              <w:rPr>
+                <w:rFonts w:ascii="Times New Roman" w:eastAsia="Times New Roman" w:hAnsi="Times New Roman" w:cs="Times New Roman"/>
+                <w:color w:val="000000"/>
+                <w:kern w:val="0"/>
+                <w:sz w:val="18"/>
+                <w:szCs w:val="18"/>
+                <w14:ligatures w14:val="none"/>
+              </w:rPr>
+              <w:t>0.15%</w:t>
+            </w:r>
+          </w:p>
+        </w:tc>
+        <w:tc>
+          <w:tcPr>
+            <w:tcW w:w="2020" w:type="dxa"/>
+          </w:tcPr>
+          <w:p>
+            <w:pPr>
+              <w:jc w:val="center"/>
+              <w:cnfStyle w:val="000000100000" w:firstRow="0" w:lastRow="0" w:firstColumn="0" w:lastColumn="0" w:oddVBand="0" w:evenVBand="0" w:oddHBand="1" w:evenHBand="0" w:firstRowFirstColumn="0" w:firstRowLastColumn="0" w:lastRowFirstColumn="0" w:lastRowLastColumn="0"/>
+              <w:rPr>
+                <w:rFonts w:ascii="Times New Roman" w:eastAsia="Times New Roman" w:hAnsi="Times New Roman" w:cs="Times New Roman"/>
+                <w:color w:val="000000"/>
+                <w:kern w:val="0"/>
+                <w:sz w:val="18"/>
+                <w:szCs w:val="18"/>
+                <w14:ligatures w14:val="none"/>
+              </w:rPr>
+            </w:pPr>
+            <w:r>
+              <w:rPr>
+                <w:rFonts w:ascii="Times New Roman" w:eastAsia="Times New Roman" w:hAnsi="Times New Roman" w:cs="Times New Roman"/>
+                <w:color w:val="000000"/>
+                <w:kern w:val="0"/>
+                <w:sz w:val="18"/>
+                <w:szCs w:val="18"/>
+                <w14:ligatures w14:val="none"/>
+              </w:rPr>
+              <w:t>0.21%</w:t>
+            </w:r>
+          </w:p>
+        </w:tc>
+      </w:tr>
+      <w:tr>
+        <w:trPr>
+          <w:trHeight w:val="249"/>
+          <w:jc w:val="center"/>
+        </w:trPr>
+        <w:tc>
+          <w:tcPr>
+            <w:cnfStyle w:val="001000000000" w:firstRow="0" w:lastRow="0" w:firstColumn="1" w:lastColumn="0" w:oddVBand="0" w:evenVBand="0" w:oddHBand="0" w:evenHBand="0" w:firstRowFirstColumn="0" w:firstRowLastColumn="0" w:lastRowFirstColumn="0" w:lastRowLastColumn="0"/>
+            <w:tcW w:w="1377" w:type="dxa"/>
+            <w:noWrap/>
+            <w:hideMark/>
+          </w:tcPr>
+          <w:p>
+            <w:pPr>
+              <w:jc w:val="center"/>
+              <w:rPr>
+                <w:rFonts w:ascii="Times New Roman" w:eastAsia="Times New Roman" w:hAnsi="Times New Roman" w:cs="Times New Roman"/>
+                <w:b w:val="0"/>
+                <w:bCs w:val="0"/>
+                <w:color w:val="000000"/>
+                <w:kern w:val="0"/>
+                <w:sz w:val="18"/>
+                <w:szCs w:val="18"/>
+                <w14:ligatures w14:val="none"/>
+              </w:rPr>
+            </w:pPr>
+            <w:r>
+              <w:rPr>
+                <w:rFonts w:ascii="Times New Roman" w:eastAsia="Times New Roman" w:hAnsi="Times New Roman" w:cs="Times New Roman"/>
+                <w:b w:val="0"/>
+                <w:bCs w:val="0"/>
+                <w:color w:val="000000"/>
+                <w:kern w:val="0"/>
+                <w:sz w:val="18"/>
+                <w:szCs w:val="18"/>
+                <w14:ligatures w14:val="none"/>
+              </w:rPr>
+              <w:t>Bubble Sort</w:t>
+            </w:r>
+          </w:p>
+        </w:tc>
+        <w:tc>
+          <w:tcPr>
+            <w:tcW w:w="2020" w:type="dxa"/>
+            <w:noWrap/>
+            <w:hideMark/>
+          </w:tcPr>
+          <w:p>
+            <w:pPr>
+              <w:jc w:val="center"/>
+              <w:cnfStyle w:val="000000000000" w:firstRow="0" w:lastRow="0" w:firstColumn="0" w:lastColumn="0" w:oddVBand="0" w:evenVBand="0" w:oddHBand="0" w:evenHBand="0" w:firstRowFirstColumn="0" w:firstRowLastColumn="0" w:lastRowFirstColumn="0" w:lastRowLastColumn="0"/>
+              <w:rPr>
+                <w:rFonts w:ascii="Times New Roman" w:eastAsia="Times New Roman" w:hAnsi="Times New Roman" w:cs="Times New Roman"/>
+                <w:color w:val="000000"/>
+                <w:kern w:val="0"/>
+                <w:sz w:val="18"/>
+                <w:szCs w:val="18"/>
+                <w14:ligatures w14:val="none"/>
+              </w:rPr>
+            </w:pPr>
+            <w:r>
+              <w:rPr>
+                <w:rFonts w:ascii="Times New Roman" w:eastAsia="Times New Roman" w:hAnsi="Times New Roman" w:cs="Times New Roman"/>
+                <w:color w:val="000000"/>
+                <w:kern w:val="0"/>
+                <w:sz w:val="18"/>
+                <w:szCs w:val="18"/>
+                <w14:ligatures w14:val="none"/>
+              </w:rPr>
+              <w:t>7.72%</w:t>
+            </w:r>
+          </w:p>
+        </w:tc>
+        <w:tc>
+          <w:tcPr>
+            <w:tcW w:w="2020" w:type="dxa"/>
+          </w:tcPr>
+          <w:p>
+            <w:pPr>
+              <w:jc w:val="center"/>
+              <w:cnfStyle w:val="000000000000" w:firstRow="0" w:lastRow="0" w:firstColumn="0" w:lastColumn="0" w:oddVBand="0" w:evenVBand="0" w:oddHBand="0" w:evenHBand="0" w:firstRowFirstColumn="0" w:firstRowLastColumn="0" w:lastRowFirstColumn="0" w:lastRowLastColumn="0"/>
+              <w:rPr>
+                <w:rFonts w:ascii="Times New Roman" w:eastAsia="Times New Roman" w:hAnsi="Times New Roman" w:cs="Times New Roman"/>
+                <w:color w:val="000000"/>
+                <w:kern w:val="0"/>
+                <w:sz w:val="18"/>
+                <w:szCs w:val="18"/>
+                <w14:ligatures w14:val="none"/>
+              </w:rPr>
+            </w:pPr>
+            <w:r>
+              <w:rPr>
+                <w:rFonts w:ascii="Times New Roman" w:eastAsia="Times New Roman" w:hAnsi="Times New Roman" w:cs="Times New Roman"/>
+                <w:color w:val="000000"/>
+                <w:kern w:val="0"/>
+                <w:sz w:val="18"/>
+                <w:szCs w:val="18"/>
+                <w14:ligatures w14:val="none"/>
+              </w:rPr>
+              <w:t>11.74</w:t>
+            </w:r>
+            <w:r>
+              <w:rPr>
+                <w:rFonts w:ascii="Times New Roman" w:eastAsia="Times New Roman" w:hAnsi="Times New Roman" w:cs="Times New Roman"/>
+                <w:color w:val="000000"/>
+                <w:kern w:val="0"/>
+                <w:sz w:val="18"/>
+                <w:szCs w:val="18"/>
+                <w14:ligatures w14:val="none"/>
+              </w:rPr>
+              <w:t>%</w:t>
+            </w:r>
+          </w:p>
+        </w:tc>
+      </w:tr>
+      <w:tr>
+        <w:trPr>
+          <w:cnfStyle w:val="000000100000" w:firstRow="0" w:lastRow="0" w:firstColumn="0" w:lastColumn="0" w:oddVBand="0" w:evenVBand="0" w:oddHBand="1" w:evenHBand="0" w:firstRowFirstColumn="0" w:firstRowLastColumn="0" w:lastRowFirstColumn="0" w:lastRowLastColumn="0"/>
+          <w:trHeight w:val="249"/>
+          <w:jc w:val="center"/>
+        </w:trPr>
+        <w:tc>
+          <w:tcPr>
+            <w:cnfStyle w:val="001000000000" w:firstRow="0" w:lastRow="0" w:firstColumn="1" w:lastColumn="0" w:oddVBand="0" w:evenVBand="0" w:oddHBand="0" w:evenHBand="0" w:firstRowFirstColumn="0" w:firstRowLastColumn="0" w:lastRowFirstColumn="0" w:lastRowLastColumn="0"/>
+            <w:tcW w:w="1377" w:type="dxa"/>
+            <w:noWrap/>
+            <w:hideMark/>
+          </w:tcPr>
+          <w:p>
+            <w:pPr>
+              <w:jc w:val="center"/>
+              <w:rPr>
+                <w:rFonts w:ascii="Times New Roman" w:eastAsia="Times New Roman" w:hAnsi="Times New Roman" w:cs="Times New Roman"/>
+                <w:b w:val="0"/>
+                <w:bCs w:val="0"/>
+                <w:color w:val="000000"/>
+                <w:kern w:val="0"/>
+                <w:sz w:val="18"/>
+                <w:szCs w:val="18"/>
+                <w14:ligatures w14:val="none"/>
+              </w:rPr>
+            </w:pPr>
+            <w:r>
+              <w:rPr>
+                <w:rFonts w:ascii="Times New Roman" w:eastAsia="Times New Roman" w:hAnsi="Times New Roman" w:cs="Times New Roman"/>
+                <w:b w:val="0"/>
+                <w:bCs w:val="0"/>
+                <w:color w:val="000000"/>
+                <w:kern w:val="0"/>
+                <w:sz w:val="18"/>
+                <w:szCs w:val="18"/>
+                <w14:ligatures w14:val="none"/>
+              </w:rPr>
+              <w:t>Quick Sort</w:t>
+            </w:r>
+          </w:p>
+        </w:tc>
+        <w:tc>
+          <w:tcPr>
+            <w:tcW w:w="2020" w:type="dxa"/>
+            <w:noWrap/>
+            <w:hideMark/>
+          </w:tcPr>
+          <w:p>
+            <w:pPr>
+              <w:jc w:val="center"/>
+              <w:cnfStyle w:val="000000100000" w:firstRow="0" w:lastRow="0" w:firstColumn="0" w:lastColumn="0" w:oddVBand="0" w:evenVBand="0" w:oddHBand="1" w:evenHBand="0" w:firstRowFirstColumn="0" w:firstRowLastColumn="0" w:lastRowFirstColumn="0" w:lastRowLastColumn="0"/>
+              <w:rPr>
+                <w:rFonts w:ascii="Times New Roman" w:eastAsia="Times New Roman" w:hAnsi="Times New Roman" w:cs="Times New Roman"/>
+                <w:color w:val="000000"/>
+                <w:kern w:val="0"/>
+                <w:sz w:val="18"/>
+                <w:szCs w:val="18"/>
+                <w14:ligatures w14:val="none"/>
+              </w:rPr>
+            </w:pPr>
+            <w:r>
+              <w:rPr>
+                <w:rFonts w:ascii="Times New Roman" w:eastAsia="Times New Roman" w:hAnsi="Times New Roman" w:cs="Times New Roman"/>
+                <w:color w:val="000000"/>
+                <w:kern w:val="0"/>
+                <w:sz w:val="18"/>
+                <w:szCs w:val="18"/>
+                <w14:ligatures w14:val="none"/>
+              </w:rPr>
+              <w:t>11.20</w:t>
+            </w:r>
+            <w:r>
+              <w:rPr>
+                <w:rFonts w:ascii="Times New Roman" w:eastAsia="Times New Roman" w:hAnsi="Times New Roman" w:cs="Times New Roman"/>
+                <w:color w:val="000000"/>
+                <w:kern w:val="0"/>
+                <w:sz w:val="18"/>
+                <w:szCs w:val="18"/>
+                <w14:ligatures w14:val="none"/>
+              </w:rPr>
+              <w:t>%</w:t>
+            </w:r>
+          </w:p>
+        </w:tc>
+        <w:tc>
+          <w:tcPr>
+            <w:tcW w:w="2020" w:type="dxa"/>
+          </w:tcPr>
+          <w:p>
+            <w:pPr>
+              <w:jc w:val="center"/>
+              <w:cnfStyle w:val="000000100000" w:firstRow="0" w:lastRow="0" w:firstColumn="0" w:lastColumn="0" w:oddVBand="0" w:evenVBand="0" w:oddHBand="1" w:evenHBand="0" w:firstRowFirstColumn="0" w:firstRowLastColumn="0" w:lastRowFirstColumn="0" w:lastRowLastColumn="0"/>
+              <w:rPr>
+                <w:rFonts w:ascii="Times New Roman" w:eastAsia="Times New Roman" w:hAnsi="Times New Roman" w:cs="Times New Roman"/>
+                <w:color w:val="000000"/>
+                <w:kern w:val="0"/>
+                <w:sz w:val="18"/>
+                <w:szCs w:val="18"/>
+                <w14:ligatures w14:val="none"/>
+              </w:rPr>
+            </w:pPr>
+            <w:r>
+              <w:rPr>
+                <w:rFonts w:ascii="Times New Roman" w:eastAsia="Times New Roman" w:hAnsi="Times New Roman" w:cs="Times New Roman"/>
+                <w:color w:val="000000"/>
+                <w:kern w:val="0"/>
+                <w:sz w:val="18"/>
+                <w:szCs w:val="18"/>
+                <w14:ligatures w14:val="none"/>
+              </w:rPr>
+              <w:t>9.</w:t>
+            </w:r>
+            <w:r>
+              <w:rPr>
+                <w:rFonts w:ascii="Times New Roman" w:eastAsia="Times New Roman" w:hAnsi="Times New Roman" w:cs="Times New Roman"/>
+                <w:color w:val="000000"/>
+                <w:kern w:val="0"/>
+                <w:sz w:val="18"/>
+                <w:szCs w:val="18"/>
+                <w14:ligatures w14:val="none"/>
+              </w:rPr>
+              <w:t>08</w:t>
+            </w:r>
+            <w:r>
+              <w:rPr>
+                <w:rFonts w:ascii="Times New Roman" w:eastAsia="Times New Roman" w:hAnsi="Times New Roman" w:cs="Times New Roman"/>
+                <w:color w:val="000000"/>
+                <w:kern w:val="0"/>
+                <w:sz w:val="18"/>
+                <w:szCs w:val="18"/>
+                <w14:ligatures w14:val="none"/>
+              </w:rPr>
+              <w:t>%</w:t>
+            </w:r>
+          </w:p>
+        </w:tc>
+      </w:tr>
+      <w:tr>
+        <w:trPr>
+          <w:trHeight w:val="249"/>
+          <w:jc w:val="center"/>
+        </w:trPr>
+        <w:tc>
+          <w:tcPr>
+            <w:cnfStyle w:val="001000000000" w:firstRow="0" w:lastRow="0" w:firstColumn="1" w:lastColumn="0" w:oddVBand="0" w:evenVBand="0" w:oddHBand="0" w:evenHBand="0" w:firstRowFirstColumn="0" w:firstRowLastColumn="0" w:lastRowFirstColumn="0" w:lastRowLastColumn="0"/>
+            <w:tcW w:w="1377" w:type="dxa"/>
+            <w:noWrap/>
+            <w:hideMark/>
+          </w:tcPr>
+          <w:p>
+            <w:pPr>
+              <w:jc w:val="center"/>
+              <w:rPr>
+                <w:rFonts w:ascii="Times New Roman" w:eastAsia="Times New Roman" w:hAnsi="Times New Roman" w:cs="Times New Roman"/>
+                <w:b w:val="0"/>
+                <w:bCs w:val="0"/>
+                <w:color w:val="000000"/>
+                <w:kern w:val="0"/>
+                <w:sz w:val="18"/>
+                <w:szCs w:val="18"/>
+                <w14:ligatures w14:val="none"/>
+              </w:rPr>
+            </w:pPr>
+            <w:r>
+              <w:rPr>
+                <w:rFonts w:ascii="Times New Roman" w:eastAsia="Times New Roman" w:hAnsi="Times New Roman" w:cs="Times New Roman"/>
+                <w:b w:val="0"/>
+                <w:bCs w:val="0"/>
+                <w:color w:val="000000"/>
+                <w:kern w:val="0"/>
+                <w:sz w:val="18"/>
+                <w:szCs w:val="18"/>
+                <w14:ligatures w14:val="none"/>
+              </w:rPr>
+              <w:t>Sieve</w:t>
+            </w:r>
+          </w:p>
+        </w:tc>
+        <w:tc>
+          <w:tcPr>
+            <w:tcW w:w="2020" w:type="dxa"/>
+            <w:noWrap/>
+            <w:hideMark/>
+          </w:tcPr>
+          <w:p>
+            <w:pPr>
+              <w:jc w:val="center"/>
+              <w:cnfStyle w:val="000000000000" w:firstRow="0" w:lastRow="0" w:firstColumn="0" w:lastColumn="0" w:oddVBand="0" w:evenVBand="0" w:oddHBand="0" w:evenHBand="0" w:firstRowFirstColumn="0" w:firstRowLastColumn="0" w:lastRowFirstColumn="0" w:lastRowLastColumn="0"/>
+              <w:rPr>
+                <w:rFonts w:ascii="Times New Roman" w:eastAsia="Times New Roman" w:hAnsi="Times New Roman" w:cs="Times New Roman"/>
+                <w:color w:val="000000"/>
+                <w:kern w:val="0"/>
+                <w:sz w:val="18"/>
+                <w:szCs w:val="18"/>
+                <w14:ligatures w14:val="none"/>
+              </w:rPr>
+            </w:pPr>
+            <w:r>
+              <w:rPr>
+                <w:rFonts w:ascii="Times New Roman" w:eastAsia="Times New Roman" w:hAnsi="Times New Roman" w:cs="Times New Roman"/>
+                <w:color w:val="000000"/>
+                <w:kern w:val="0"/>
+                <w:sz w:val="18"/>
+                <w:szCs w:val="18"/>
+                <w14:ligatures w14:val="none"/>
+              </w:rPr>
+              <w:t>0.</w:t>
+            </w:r>
+            <w:r>
+              <w:rPr>
+                <w:rFonts w:ascii="Times New Roman" w:eastAsia="Times New Roman" w:hAnsi="Times New Roman" w:cs="Times New Roman"/>
+                <w:color w:val="000000"/>
+                <w:kern w:val="0"/>
+                <w:sz w:val="18"/>
+                <w:szCs w:val="18"/>
+                <w14:ligatures w14:val="none"/>
+              </w:rPr>
+              <w:t>30</w:t>
+            </w:r>
+            <w:r>
+              <w:rPr>
+                <w:rFonts w:ascii="Times New Roman" w:eastAsia="Times New Roman" w:hAnsi="Times New Roman" w:cs="Times New Roman"/>
+                <w:color w:val="000000"/>
+                <w:kern w:val="0"/>
+                <w:sz w:val="18"/>
+                <w:szCs w:val="18"/>
+                <w14:ligatures w14:val="none"/>
+              </w:rPr>
+              <w:t>%</w:t>
+            </w:r>
+          </w:p>
+        </w:tc>
+        <w:tc>
+          <w:tcPr>
+            <w:tcW w:w="2020" w:type="dxa"/>
+          </w:tcPr>
+          <w:p>
+            <w:pPr>
+              <w:tabs>
+                <w:tab w:val="center" w:pos="902"/>
+                <w:tab w:val="right" w:pos="1804"/>
+              </w:tabs>
+              <w:jc w:val="center"/>
+              <w:cnfStyle w:val="000000000000" w:firstRow="0" w:lastRow="0" w:firstColumn="0" w:lastColumn="0" w:oddVBand="0" w:evenVBand="0" w:oddHBand="0" w:evenHBand="0" w:firstRowFirstColumn="0" w:firstRowLastColumn="0" w:lastRowFirstColumn="0" w:lastRowLastColumn="0"/>
+              <w:rPr>
+                <w:rFonts w:ascii="Times New Roman" w:eastAsia="Times New Roman" w:hAnsi="Times New Roman" w:cs="Times New Roman"/>
+                <w:color w:val="000000"/>
+                <w:kern w:val="0"/>
+                <w:sz w:val="18"/>
+                <w:szCs w:val="18"/>
+                <w14:ligatures w14:val="none"/>
+              </w:rPr>
+            </w:pPr>
+            <w:r>
+              <w:rPr>
+                <w:rFonts w:ascii="Times New Roman" w:eastAsia="Times New Roman" w:hAnsi="Times New Roman" w:cs="Times New Roman"/>
+                <w:color w:val="000000"/>
+                <w:kern w:val="0"/>
+                <w:sz w:val="18"/>
+                <w:szCs w:val="18"/>
+                <w14:ligatures w14:val="none"/>
+              </w:rPr>
+              <w:t>0.0</w:t>
+            </w:r>
+            <w:r>
+              <w:rPr>
+                <w:rFonts w:ascii="Times New Roman" w:eastAsia="Times New Roman" w:hAnsi="Times New Roman" w:cs="Times New Roman"/>
+                <w:color w:val="000000"/>
+                <w:kern w:val="0"/>
+                <w:sz w:val="18"/>
+                <w:szCs w:val="18"/>
+                <w14:ligatures w14:val="none"/>
+              </w:rPr>
+              <w:t>6</w:t>
+            </w:r>
+            <w:r>
+              <w:rPr>
+                <w:rFonts w:ascii="Times New Roman" w:eastAsia="Times New Roman" w:hAnsi="Times New Roman" w:cs="Times New Roman"/>
+                <w:color w:val="000000"/>
+                <w:kern w:val="0"/>
+                <w:sz w:val="18"/>
+                <w:szCs w:val="18"/>
+                <w14:ligatures w14:val="none"/>
+              </w:rPr>
+              <w:t>%</w:t>
+            </w:r>
+          </w:p>
+        </w:tc>
+      </w:tr>
+      <w:tr>
+        <w:trPr>
+          <w:cnfStyle w:val="000000100000" w:firstRow="0" w:lastRow="0" w:firstColumn="0" w:lastColumn="0" w:oddVBand="0" w:evenVBand="0" w:oddHBand="1" w:evenHBand="0" w:firstRowFirstColumn="0" w:firstRowLastColumn="0" w:lastRowFirstColumn="0" w:lastRowLastColumn="0"/>
+          <w:trHeight w:val="249"/>
+          <w:jc w:val="center"/>
+        </w:trPr>
+        <w:tc>
+          <w:tcPr>
+            <w:cnfStyle w:val="001000000000" w:firstRow="0" w:lastRow="0" w:firstColumn="1" w:lastColumn="0" w:oddVBand="0" w:evenVBand="0" w:oddHBand="0" w:evenHBand="0" w:firstRowFirstColumn="0" w:firstRowLastColumn="0" w:lastRowFirstColumn="0" w:lastRowLastColumn="0"/>
+            <w:tcW w:w="1377" w:type="dxa"/>
+            <w:noWrap/>
+            <w:hideMark/>
+          </w:tcPr>
+          <w:p>
+            <w:pPr>
+              <w:jc w:val="center"/>
+              <w:rPr>
+                <w:rFonts w:ascii="Times New Roman" w:eastAsia="Times New Roman" w:hAnsi="Times New Roman" w:cs="Times New Roman"/>
+                <w:b w:val="0"/>
+                <w:bCs w:val="0"/>
+                <w:color w:val="000000"/>
+                <w:kern w:val="0"/>
+                <w:sz w:val="18"/>
+                <w:szCs w:val="18"/>
+                <w14:ligatures w14:val="none"/>
+              </w:rPr>
+            </w:pPr>
+            <w:r>
+              <w:rPr>
+                <w:rFonts w:ascii="Times New Roman" w:eastAsia="Times New Roman" w:hAnsi="Times New Roman" w:cs="Times New Roman"/>
+                <w:b w:val="0"/>
+                <w:bCs w:val="0"/>
+                <w:color w:val="000000"/>
+                <w:kern w:val="0"/>
+                <w:sz w:val="18"/>
+                <w:szCs w:val="18"/>
+                <w14:ligatures w14:val="none"/>
+              </w:rPr>
+              <w:t>Hanoi</w:t>
+            </w:r>
+          </w:p>
+        </w:tc>
+        <w:tc>
+          <w:tcPr>
+            <w:tcW w:w="2020" w:type="dxa"/>
+            <w:noWrap/>
+            <w:hideMark/>
+          </w:tcPr>
+          <w:p>
+            <w:pPr>
+              <w:jc w:val="center"/>
+              <w:cnfStyle w:val="000000100000" w:firstRow="0" w:lastRow="0" w:firstColumn="0" w:lastColumn="0" w:oddVBand="0" w:evenVBand="0" w:oddHBand="1" w:evenHBand="0" w:firstRowFirstColumn="0" w:firstRowLastColumn="0" w:lastRowFirstColumn="0" w:lastRowLastColumn="0"/>
+              <w:rPr>
+                <w:rFonts w:ascii="Times New Roman" w:eastAsia="Times New Roman" w:hAnsi="Times New Roman" w:cs="Times New Roman"/>
+                <w:color w:val="000000"/>
+                <w:kern w:val="0"/>
+                <w:sz w:val="18"/>
+                <w:szCs w:val="18"/>
+                <w14:ligatures w14:val="none"/>
+              </w:rPr>
+            </w:pPr>
+            <w:r>
+              <w:rPr>
+                <w:rFonts w:ascii="Times New Roman" w:eastAsia="Times New Roman" w:hAnsi="Times New Roman" w:cs="Times New Roman"/>
+                <w:color w:val="000000"/>
+                <w:kern w:val="0"/>
+                <w:sz w:val="18"/>
+                <w:szCs w:val="18"/>
+                <w14:ligatures w14:val="none"/>
+              </w:rPr>
+              <w:t>0.4</w:t>
+            </w:r>
+            <w:r>
+              <w:rPr>
+                <w:rFonts w:ascii="Times New Roman" w:eastAsia="Times New Roman" w:hAnsi="Times New Roman" w:cs="Times New Roman"/>
+                <w:color w:val="000000"/>
+                <w:kern w:val="0"/>
+                <w:sz w:val="18"/>
+                <w:szCs w:val="18"/>
+                <w14:ligatures w14:val="none"/>
+              </w:rPr>
+              <w:t>1</w:t>
+            </w:r>
+            <w:r>
+              <w:rPr>
+                <w:rFonts w:ascii="Times New Roman" w:eastAsia="Times New Roman" w:hAnsi="Times New Roman" w:cs="Times New Roman"/>
+                <w:color w:val="000000"/>
+                <w:kern w:val="0"/>
+                <w:sz w:val="18"/>
+                <w:szCs w:val="18"/>
+                <w14:ligatures w14:val="none"/>
+              </w:rPr>
+              <w:t>%</w:t>
+            </w:r>
+          </w:p>
+        </w:tc>
+        <w:tc>
+          <w:tcPr>
+            <w:tcW w:w="2020" w:type="dxa"/>
+          </w:tcPr>
+          <w:p>
+            <w:pPr>
+              <w:jc w:val="center"/>
+              <w:cnfStyle w:val="000000100000" w:firstRow="0" w:lastRow="0" w:firstColumn="0" w:lastColumn="0" w:oddVBand="0" w:evenVBand="0" w:oddHBand="1" w:evenHBand="0" w:firstRowFirstColumn="0" w:firstRowLastColumn="0" w:lastRowFirstColumn="0" w:lastRowLastColumn="0"/>
+              <w:rPr>
+                <w:rFonts w:ascii="Times New Roman" w:eastAsia="Times New Roman" w:hAnsi="Times New Roman" w:cs="Times New Roman"/>
+                <w:color w:val="000000"/>
+                <w:kern w:val="0"/>
+                <w:sz w:val="18"/>
+                <w:szCs w:val="18"/>
+                <w14:ligatures w14:val="none"/>
+              </w:rPr>
+            </w:pPr>
+            <w:r>
+              <w:rPr>
+                <w:rFonts w:ascii="Times New Roman" w:eastAsia="Times New Roman" w:hAnsi="Times New Roman" w:cs="Times New Roman"/>
+                <w:color w:val="000000"/>
+                <w:kern w:val="0"/>
+                <w:sz w:val="18"/>
+                <w:szCs w:val="18"/>
+                <w14:ligatures w14:val="none"/>
+              </w:rPr>
+              <w:t>0.</w:t>
+            </w:r>
+            <w:r>
+              <w:rPr>
+                <w:rFonts w:ascii="Times New Roman" w:eastAsia="Times New Roman" w:hAnsi="Times New Roman" w:cs="Times New Roman"/>
+                <w:color w:val="000000"/>
+                <w:kern w:val="0"/>
+                <w:sz w:val="18"/>
+                <w:szCs w:val="18"/>
+                <w14:ligatures w14:val="none"/>
+              </w:rPr>
+              <w:t>42</w:t>
+            </w:r>
+            <w:r>
+              <w:rPr>
+                <w:rFonts w:ascii="Times New Roman" w:eastAsia="Times New Roman" w:hAnsi="Times New Roman" w:cs="Times New Roman"/>
+                <w:color w:val="000000"/>
+                <w:kern w:val="0"/>
+                <w:sz w:val="18"/>
+                <w:szCs w:val="18"/>
+                <w14:ligatures w14:val="none"/>
+              </w:rPr>
+              <w:t>%</w:t>
+            </w:r>
+          </w:p>
+        </w:tc>
+      </w:tr>
+      <w:tr>
+        <w:trPr>
+          <w:trHeight w:val="249"/>
+          <w:jc w:val="center"/>
+        </w:trPr>
+        <w:tc>
+          <w:tcPr>
+            <w:cnfStyle w:val="001000000000" w:firstRow="0" w:lastRow="0" w:firstColumn="1" w:lastColumn="0" w:oddVBand="0" w:evenVBand="0" w:oddHBand="0" w:evenHBand="0" w:firstRowFirstColumn="0" w:firstRowLastColumn="0" w:lastRowFirstColumn="0" w:lastRowLastColumn="0"/>
+            <w:tcW w:w="1377" w:type="dxa"/>
+            <w:noWrap/>
+            <w:hideMark/>
+          </w:tcPr>
+          <w:p>
+            <w:pPr>
+              <w:jc w:val="center"/>
+              <w:rPr>
+                <w:rFonts w:ascii="Times New Roman" w:eastAsia="Times New Roman" w:hAnsi="Times New Roman" w:cs="Times New Roman"/>
+                <w:b w:val="0"/>
+                <w:bCs w:val="0"/>
+                <w:color w:val="000000"/>
+                <w:kern w:val="0"/>
+                <w:sz w:val="18"/>
+                <w:szCs w:val="18"/>
+                <w14:ligatures w14:val="none"/>
+              </w:rPr>
+            </w:pPr>
+            <w:r>
+              <w:rPr>
+                <w:rFonts w:ascii="Times New Roman" w:eastAsia="Times New Roman" w:hAnsi="Times New Roman" w:cs="Times New Roman"/>
+                <w:b w:val="0"/>
+                <w:bCs w:val="0"/>
+                <w:color w:val="000000"/>
+                <w:kern w:val="0"/>
+                <w:sz w:val="18"/>
+                <w:szCs w:val="18"/>
+                <w14:ligatures w14:val="none"/>
+              </w:rPr>
+              <w:t>Matrix Multiplication</w:t>
+            </w:r>
+          </w:p>
+        </w:tc>
+        <w:tc>
+          <w:tcPr>
+            <w:tcW w:w="2020" w:type="dxa"/>
+            <w:noWrap/>
+            <w:hideMark/>
+          </w:tcPr>
+          <w:p>
+            <w:pPr>
+              <w:ind w:right="90"/>
+              <w:jc w:val="center"/>
+              <w:cnfStyle w:val="000000000000" w:firstRow="0" w:lastRow="0" w:firstColumn="0" w:lastColumn="0" w:oddVBand="0" w:evenVBand="0" w:oddHBand="0" w:evenHBand="0" w:firstRowFirstColumn="0" w:firstRowLastColumn="0" w:lastRowFirstColumn="0" w:lastRowLastColumn="0"/>
+              <w:rPr>
+                <w:rFonts w:ascii="Times New Roman" w:eastAsia="Times New Roman" w:hAnsi="Times New Roman" w:cs="Times New Roman"/>
+                <w:color w:val="000000"/>
+                <w:kern w:val="0"/>
+                <w:sz w:val="18"/>
+                <w:szCs w:val="18"/>
+                <w14:ligatures w14:val="none"/>
+              </w:rPr>
+            </w:pPr>
+            <w:r>
+              <w:rPr>
+                <w:rFonts w:ascii="Times New Roman" w:eastAsia="Times New Roman" w:hAnsi="Times New Roman" w:cs="Times New Roman"/>
+                <w:color w:val="000000"/>
+                <w:kern w:val="0"/>
+                <w:sz w:val="18"/>
+                <w:szCs w:val="18"/>
+                <w14:ligatures w14:val="none"/>
+              </w:rPr>
+              <w:t>0.21%</w:t>
+            </w:r>
+          </w:p>
+        </w:tc>
+        <w:tc>
+          <w:tcPr>
+            <w:tcW w:w="2020" w:type="dxa"/>
+          </w:tcPr>
+          <w:p>
+            <w:pPr>
+              <w:keepNext/>
+              <w:jc w:val="center"/>
+              <w:cnfStyle w:val="000000000000" w:firstRow="0" w:lastRow="0" w:firstColumn="0" w:lastColumn="0" w:oddVBand="0" w:evenVBand="0" w:oddHBand="0" w:evenHBand="0" w:firstRowFirstColumn="0" w:firstRowLastColumn="0" w:lastRowFirstColumn="0" w:lastRowLastColumn="0"/>
+              <w:rPr>
+                <w:rFonts w:ascii="Times New Roman" w:eastAsia="Times New Roman" w:hAnsi="Times New Roman" w:cs="Times New Roman"/>
+                <w:color w:val="000000"/>
+                <w:kern w:val="0"/>
+                <w:sz w:val="18"/>
+                <w:szCs w:val="18"/>
+                <w14:ligatures w14:val="none"/>
+              </w:rPr>
+            </w:pPr>
+            <w:r>
+              <w:rPr>
+                <w:rFonts w:ascii="Times New Roman" w:eastAsia="Times New Roman" w:hAnsi="Times New Roman" w:cs="Times New Roman"/>
+                <w:color w:val="000000"/>
+                <w:kern w:val="0"/>
+                <w:sz w:val="18"/>
+                <w:szCs w:val="18"/>
+                <w14:ligatures w14:val="none"/>
+              </w:rPr>
+              <w:t>0.10%</w:t>
+            </w:r>
+          </w:p>
+        </w:tc>
+      </w:tr>
+    </w:tbl>
+    <w:p>
+      <w:pPr>
+        <w:pStyle w:val="ae"/>
+        <w:jc w:val="center"/>
+      </w:pPr>
+      <w:r>
+        <w:t xml:space="preserve">Table </w:t>
+      </w:r>
+      <w:r>
+        <w:fldChar w:fldCharType="begin"/>
+      </w:r>
+      <w:r>
+        <w:instrText xml:space="preserve"> SEQ Table \* ARABIC </w:instrText>
+      </w:r>
+      <w:r>
+        <w:fldChar w:fldCharType="separate"/>
+      </w:r>
+      <w:r>
+        <w:rPr>
+          <w:noProof/>
+        </w:rPr>
+        <w:t>8</w:t>
+      </w:r>
+      <w:r>
+        <w:fldChar w:fldCharType="end"/>
+      </w:r>
+      <w:r>
+        <w:t xml:space="preserve">: </w:t>
+      </w:r>
+      <w:r>
+        <w:t xml:space="preserve">Branch miss rate in different </w:t>
+      </w:r>
+      <w:proofErr w:type="gramStart"/>
+      <w:r>
+        <w:t>benchmarks(</w:t>
+      </w:r>
+      <w:proofErr w:type="gramEnd"/>
+      <w:r>
+        <w:t>C</w:t>
+      </w:r>
+      <w:r>
+        <w:t>PP</w:t>
+      </w:r>
+      <w:r>
+        <w:t>)</w:t>
       </w:r>
     </w:p>
     <w:sectPr>

</xml_diff>

<commit_message>
revised one paragraph of branch analysis
</commit_message>
<xml_diff>
--- a/Final Report.docx
+++ b/Final Report.docx
@@ -147,7 +147,7 @@
       <w:hyperlink r:id="rId8" w:history="1">
         <w:r>
           <w:rPr>
-            <w:rStyle w:val="Hyperlink"/>
+            <w:rStyle w:val="af3"/>
             <w:rFonts w:ascii="Times New Roman" w:hAnsi="Times New Roman" w:cs="Times New Roman"/>
             <w:b/>
             <w:bCs/>
@@ -235,7 +235,7 @@
       <w:hyperlink r:id="rId9" w:history="1">
         <w:r>
           <w:rPr>
-            <w:rStyle w:val="Hyperlink"/>
+            <w:rStyle w:val="af3"/>
             <w:rFonts w:ascii="Times New Roman" w:hAnsi="Times New Roman" w:cs="Times New Roman"/>
             <w:b/>
             <w:bCs/>
@@ -301,7 +301,7 @@
     </w:p>
     <w:p>
       <w:pPr>
-        <w:pStyle w:val="ListParagraph"/>
+        <w:pStyle w:val="a9"/>
         <w:numPr>
           <w:ilvl w:val="0"/>
           <w:numId w:val="2"/>
@@ -327,7 +327,7 @@
     </w:p>
     <w:p>
       <w:pPr>
-        <w:pStyle w:val="ListParagraph"/>
+        <w:pStyle w:val="a9"/>
         <w:numPr>
           <w:ilvl w:val="0"/>
           <w:numId w:val="2"/>
@@ -338,18 +338,28 @@
           <w:bCs/>
         </w:rPr>
       </w:pPr>
+      <w:proofErr w:type="gramStart"/>
       <w:r>
         <w:rPr>
           <w:rFonts w:ascii="Cambria" w:hAnsi="Cambria" w:cs="Times New Roman"/>
           <w:b/>
           <w:bCs/>
         </w:rPr>
-        <w:t xml:space="preserve">Clone the project </w:t>
+        <w:t>Clone</w:t>
+      </w:r>
+      <w:proofErr w:type="gramEnd"/>
+      <w:r>
+        <w:rPr>
+          <w:rFonts w:ascii="Cambria" w:hAnsi="Cambria" w:cs="Times New Roman"/>
+          <w:b/>
+          <w:bCs/>
+        </w:rPr>
+        <w:t xml:space="preserve"> the project </w:t>
       </w:r>
     </w:p>
     <w:p>
       <w:pPr>
-        <w:pStyle w:val="ListParagraph"/>
+        <w:pStyle w:val="a9"/>
         <w:rPr>
           <w:rFonts w:ascii="Cambria" w:hAnsi="Cambria" w:cs="Times New Roman"/>
         </w:rPr>
@@ -357,7 +367,7 @@
       <w:hyperlink r:id="rId10" w:history="1">
         <w:r>
           <w:rPr>
-            <w:rStyle w:val="Hyperlink"/>
+            <w:rStyle w:val="af3"/>
             <w:rFonts w:ascii="Cambria" w:hAnsi="Cambria" w:cs="Times New Roman"/>
           </w:rPr>
           <w:t>https://github.com/Yuchen-He1/CS263Project</w:t>
@@ -366,7 +376,7 @@
     </w:p>
     <w:p>
       <w:pPr>
-        <w:pStyle w:val="ListParagraph"/>
+        <w:pStyle w:val="a9"/>
         <w:rPr>
           <w:rFonts w:ascii="Cambria" w:hAnsi="Cambria" w:cs="Times New Roman"/>
         </w:rPr>
@@ -380,7 +390,7 @@
     </w:p>
     <w:p>
       <w:pPr>
-        <w:pStyle w:val="ListParagraph"/>
+        <w:pStyle w:val="a9"/>
         <w:numPr>
           <w:ilvl w:val="0"/>
           <w:numId w:val="2"/>
@@ -578,6 +588,7 @@
           <w:rFonts w:ascii="Cambria" w:hAnsi="Cambria" w:cs="Times New Roman"/>
         </w:rPr>
       </w:pPr>
+      <w:proofErr w:type="gramStart"/>
       <w:r>
         <w:rPr>
           <w:rFonts w:ascii="Cambria" w:hAnsi="Cambria" w:cs="Times New Roman"/>
@@ -585,6 +596,7 @@
         <w:t>./</w:t>
       </w:r>
       <w:proofErr w:type="spellStart"/>
+      <w:proofErr w:type="gramEnd"/>
       <w:r>
         <w:rPr>
           <w:rFonts w:ascii="Cambria" w:hAnsi="Cambria" w:cs="Times New Roman"/>
@@ -607,6 +619,7 @@
           <w:rFonts w:ascii="Cambria" w:hAnsi="Cambria" w:cs="Times New Roman"/>
         </w:rPr>
       </w:pPr>
+      <w:proofErr w:type="gramStart"/>
       <w:r>
         <w:rPr>
           <w:rFonts w:ascii="Cambria" w:hAnsi="Cambria" w:cs="Times New Roman"/>
@@ -614,6 +627,7 @@
         <w:t>./</w:t>
       </w:r>
       <w:proofErr w:type="spellStart"/>
+      <w:proofErr w:type="gramEnd"/>
       <w:r>
         <w:rPr>
           <w:rFonts w:ascii="Cambria" w:hAnsi="Cambria" w:cs="Times New Roman"/>
@@ -645,7 +659,7 @@
     </w:p>
     <w:p>
       <w:pPr>
-        <w:pStyle w:val="ListParagraph"/>
+        <w:pStyle w:val="a9"/>
         <w:numPr>
           <w:ilvl w:val="0"/>
           <w:numId w:val="2"/>
@@ -686,7 +700,7 @@
     </w:p>
     <w:p>
       <w:pPr>
-        <w:pStyle w:val="ListParagraph"/>
+        <w:pStyle w:val="a9"/>
         <w:spacing w:after="0"/>
         <w:ind w:left="2160"/>
         <w:rPr>
@@ -716,7 +730,7 @@
     </w:p>
     <w:p>
       <w:pPr>
-        <w:pStyle w:val="ListParagraph"/>
+        <w:pStyle w:val="a9"/>
         <w:spacing w:after="0"/>
         <w:ind w:left="2160"/>
         <w:rPr>
@@ -740,7 +754,7 @@
     </w:p>
     <w:p>
       <w:pPr>
-        <w:pStyle w:val="ListParagraph"/>
+        <w:pStyle w:val="a9"/>
         <w:spacing w:after="0"/>
         <w:ind w:left="2160"/>
         <w:rPr>
@@ -756,7 +770,7 @@
     </w:p>
     <w:p>
       <w:pPr>
-        <w:pStyle w:val="ListParagraph"/>
+        <w:pStyle w:val="a9"/>
         <w:spacing w:after="0"/>
         <w:rPr>
           <w:rFonts w:ascii="Cambria" w:hAnsi="Cambria" w:cs="Times New Roman"/>
@@ -771,7 +785,7 @@
     </w:p>
     <w:p>
       <w:pPr>
-        <w:pStyle w:val="ListParagraph"/>
+        <w:pStyle w:val="a9"/>
         <w:numPr>
           <w:ilvl w:val="0"/>
           <w:numId w:val="2"/>
@@ -831,7 +845,7 @@
     </w:p>
     <w:p>
       <w:pPr>
-        <w:pStyle w:val="ListParagraph"/>
+        <w:pStyle w:val="a9"/>
         <w:spacing w:after="0"/>
         <w:ind w:left="2160"/>
         <w:rPr>
@@ -861,7 +875,7 @@
     </w:p>
     <w:p>
       <w:pPr>
-        <w:pStyle w:val="ListParagraph"/>
+        <w:pStyle w:val="a9"/>
         <w:spacing w:after="0"/>
         <w:ind w:left="2160"/>
         <w:rPr>
@@ -885,7 +899,7 @@
     </w:p>
     <w:p>
       <w:pPr>
-        <w:pStyle w:val="ListParagraph"/>
+        <w:pStyle w:val="a9"/>
         <w:spacing w:after="0"/>
         <w:ind w:left="2160"/>
         <w:rPr>
@@ -901,7 +915,7 @@
     </w:p>
     <w:p>
       <w:pPr>
-        <w:pStyle w:val="ListParagraph"/>
+        <w:pStyle w:val="a9"/>
         <w:spacing w:after="0"/>
         <w:rPr>
           <w:rFonts w:ascii="Cambria" w:hAnsi="Cambria" w:cs="Times New Roman"/>
@@ -916,7 +930,7 @@
     </w:p>
     <w:p>
       <w:pPr>
-        <w:pStyle w:val="ListParagraph"/>
+        <w:pStyle w:val="a9"/>
         <w:numPr>
           <w:ilvl w:val="0"/>
           <w:numId w:val="2"/>
@@ -957,7 +971,7 @@
     </w:p>
     <w:p>
       <w:pPr>
-        <w:pStyle w:val="ListParagraph"/>
+        <w:pStyle w:val="a9"/>
         <w:spacing w:after="0"/>
         <w:ind w:left="2160"/>
         <w:rPr>
@@ -987,7 +1001,7 @@
     </w:p>
     <w:p>
       <w:pPr>
-        <w:pStyle w:val="ListParagraph"/>
+        <w:pStyle w:val="a9"/>
         <w:spacing w:after="0"/>
         <w:ind w:left="2160"/>
         <w:rPr>
@@ -1026,7 +1040,7 @@
     </w:p>
     <w:p>
       <w:pPr>
-        <w:pStyle w:val="ListParagraph"/>
+        <w:pStyle w:val="a9"/>
         <w:numPr>
           <w:ilvl w:val="0"/>
           <w:numId w:val="2"/>
@@ -1038,36 +1052,46 @@
           <w:bCs/>
         </w:rPr>
       </w:pPr>
+      <w:proofErr w:type="gramStart"/>
       <w:r>
         <w:rPr>
           <w:rFonts w:ascii="Cambria" w:hAnsi="Cambria" w:cs="Times New Roman"/>
           <w:b/>
           <w:bCs/>
         </w:rPr>
-        <w:t xml:space="preserve">step to run </w:t>
-      </w:r>
-      <w:proofErr w:type="spellStart"/>
+        <w:t>step</w:t>
+      </w:r>
+      <w:proofErr w:type="gramEnd"/>
       <w:r>
         <w:rPr>
           <w:rFonts w:ascii="Cambria" w:hAnsi="Cambria" w:cs="Times New Roman"/>
           <w:b/>
           <w:bCs/>
         </w:rPr>
-        <w:t>wasm</w:t>
-      </w:r>
-      <w:proofErr w:type="spellEnd"/>
+        <w:t xml:space="preserve"> to run </w:t>
+      </w:r>
+      <w:proofErr w:type="spellStart"/>
       <w:r>
         <w:rPr>
           <w:rFonts w:ascii="Cambria" w:hAnsi="Cambria" w:cs="Times New Roman"/>
           <w:b/>
           <w:bCs/>
         </w:rPr>
+        <w:t>wasm</w:t>
+      </w:r>
+      <w:proofErr w:type="spellEnd"/>
+      <w:r>
+        <w:rPr>
+          <w:rFonts w:ascii="Cambria" w:hAnsi="Cambria" w:cs="Times New Roman"/>
+          <w:b/>
+          <w:bCs/>
+        </w:rPr>
         <w:t xml:space="preserve"> Java benchmark</w:t>
       </w:r>
     </w:p>
     <w:p>
       <w:pPr>
-        <w:pStyle w:val="ListParagraph"/>
+        <w:pStyle w:val="a9"/>
         <w:spacing w:after="0"/>
         <w:ind w:left="2160"/>
         <w:rPr>
@@ -1083,7 +1107,7 @@
     </w:p>
     <w:p>
       <w:pPr>
-        <w:pStyle w:val="ListParagraph"/>
+        <w:pStyle w:val="a9"/>
         <w:spacing w:after="0"/>
         <w:ind w:left="2160"/>
         <w:rPr>
@@ -1097,6 +1121,7 @@
         <w:t xml:space="preserve">python3 -m </w:t>
       </w:r>
       <w:proofErr w:type="spellStart"/>
+      <w:proofErr w:type="gramStart"/>
       <w:r>
         <w:rPr>
           <w:rFonts w:ascii="Cambria" w:hAnsi="Cambria" w:cs="Times New Roman"/>
@@ -1104,6 +1129,7 @@
         <w:t>http.server</w:t>
       </w:r>
       <w:proofErr w:type="spellEnd"/>
+      <w:proofErr w:type="gramEnd"/>
       <w:r>
         <w:rPr>
           <w:rFonts w:ascii="Cambria" w:hAnsi="Cambria" w:cs="Times New Roman"/>
@@ -1113,7 +1139,7 @@
     </w:p>
     <w:p>
       <w:pPr>
-        <w:pStyle w:val="ListParagraph"/>
+        <w:pStyle w:val="a9"/>
         <w:spacing w:after="0"/>
         <w:rPr>
           <w:rFonts w:ascii="Cambria" w:hAnsi="Cambria" w:cs="Times New Roman"/>
@@ -1223,7 +1249,7 @@
     </w:p>
     <w:p>
       <w:pPr>
-        <w:pStyle w:val="Heading2"/>
+        <w:pStyle w:val="2"/>
         <w:spacing w:line="276" w:lineRule="auto"/>
       </w:pPr>
       <w:r>
@@ -1456,7 +1482,7 @@
     </w:p>
     <w:p>
       <w:pPr>
-        <w:pStyle w:val="Heading2"/>
+        <w:pStyle w:val="2"/>
         <w:spacing w:line="276" w:lineRule="auto"/>
       </w:pPr>
       <w:r>
@@ -1781,7 +1807,7 @@
     </w:p>
     <w:p>
       <w:pPr>
-        <w:pStyle w:val="Heading2"/>
+        <w:pStyle w:val="2"/>
         <w:spacing w:line="276" w:lineRule="auto"/>
         <w:rPr>
           <w:rFonts w:eastAsia="Times New Roman"/>
@@ -2196,7 +2222,29 @@
           <w:szCs w:val="22"/>
           <w14:ligatures w14:val="none"/>
         </w:rPr>
-        <w:t xml:space="preserve">using the appropriate toolchains. Each benchmark was executed separately in both native and </w:t>
+        <w:t xml:space="preserve">using the appropriate </w:t>
+      </w:r>
+      <w:proofErr w:type="gramStart"/>
+      <w:r>
+        <w:rPr>
+          <w:rFonts w:ascii="Times New Roman" w:eastAsia="Times New Roman" w:hAnsi="Times New Roman" w:cs="Times New Roman"/>
+          <w:kern w:val="0"/>
+          <w:sz w:val="22"/>
+          <w:szCs w:val="22"/>
+          <w14:ligatures w14:val="none"/>
+        </w:rPr>
+        <w:t>toolchains</w:t>
+      </w:r>
+      <w:proofErr w:type="gramEnd"/>
+      <w:r>
+        <w:rPr>
+          <w:rFonts w:ascii="Times New Roman" w:eastAsia="Times New Roman" w:hAnsi="Times New Roman" w:cs="Times New Roman"/>
+          <w:kern w:val="0"/>
+          <w:sz w:val="22"/>
+          <w:szCs w:val="22"/>
+          <w14:ligatures w14:val="none"/>
+        </w:rPr>
+        <w:t xml:space="preserve">. Each benchmark was executed separately in both native and </w:t>
       </w:r>
       <w:proofErr w:type="spellStart"/>
       <w:r>
@@ -2283,7 +2331,29 @@
           <w:szCs w:val="22"/>
           <w14:ligatures w14:val="none"/>
         </w:rPr>
-        <w:t>Intel(R) Core(TM) Ultra7</w:t>
+        <w:t xml:space="preserve">Intel(R) </w:t>
+      </w:r>
+      <w:proofErr w:type="gramStart"/>
+      <w:r>
+        <w:rPr>
+          <w:rFonts w:ascii="Times New Roman" w:eastAsia="Times New Roman" w:hAnsi="Times New Roman" w:cs="Times New Roman"/>
+          <w:kern w:val="0"/>
+          <w:sz w:val="22"/>
+          <w:szCs w:val="22"/>
+          <w14:ligatures w14:val="none"/>
+        </w:rPr>
+        <w:t>Core(</w:t>
+      </w:r>
+      <w:proofErr w:type="gramEnd"/>
+      <w:r>
+        <w:rPr>
+          <w:rFonts w:ascii="Times New Roman" w:eastAsia="Times New Roman" w:hAnsi="Times New Roman" w:cs="Times New Roman"/>
+          <w:kern w:val="0"/>
+          <w:sz w:val="22"/>
+          <w:szCs w:val="22"/>
+          <w14:ligatures w14:val="none"/>
+        </w:rPr>
+        <w:t>TM) Ultra7</w:t>
       </w:r>
       <w:r>
         <w:rPr>
@@ -2328,7 +2398,7 @@
     </w:p>
     <w:p>
       <w:pPr>
-        <w:pStyle w:val="Heading2"/>
+        <w:pStyle w:val="2"/>
         <w:spacing w:line="276" w:lineRule="auto"/>
       </w:pPr>
       <w:r>
@@ -2337,7 +2407,7 @@
     </w:p>
     <w:p>
       <w:pPr>
-        <w:pStyle w:val="Heading3"/>
+        <w:pStyle w:val="3"/>
         <w:spacing w:line="276" w:lineRule="auto"/>
       </w:pPr>
       <w:r>
@@ -2401,7 +2471,7 @@
     </w:p>
     <w:tbl>
       <w:tblPr>
-        <w:tblStyle w:val="PlainTable1"/>
+        <w:tblStyle w:val="11"/>
         <w:tblW w:w="5159" w:type="dxa"/>
         <w:jc w:val="center"/>
         <w:tblLook w:val="04A0" w:firstRow="1" w:lastRow="0" w:firstColumn="1" w:lastColumn="0" w:noHBand="0" w:noVBand="1"/>
@@ -4394,7 +4464,7 @@
     </w:p>
     <w:tbl>
       <w:tblPr>
-        <w:tblStyle w:val="PlainTable1"/>
+        <w:tblStyle w:val="11"/>
         <w:tblW w:w="6571" w:type="dxa"/>
         <w:jc w:val="center"/>
         <w:tblLook w:val="04A0" w:firstRow="1" w:lastRow="0" w:firstColumn="1" w:lastColumn="0" w:noHBand="0" w:noVBand="1"/>
@@ -6783,7 +6853,7 @@
     </w:p>
     <w:tbl>
       <w:tblPr>
-        <w:tblStyle w:val="PlainTable1"/>
+        <w:tblStyle w:val="11"/>
         <w:tblW w:w="6081" w:type="dxa"/>
         <w:jc w:val="center"/>
         <w:tblLook w:val="04A0" w:firstRow="1" w:lastRow="0" w:firstColumn="1" w:lastColumn="0" w:noHBand="0" w:noVBand="1"/>
@@ -8929,7 +8999,25 @@
           <w:sz w:val="22"/>
           <w:szCs w:val="22"/>
         </w:rPr>
-        <w:t xml:space="preserve">, C++ Native calculated Fibonacci(40) in 126.52 </w:t>
+        <w:t xml:space="preserve">, C++ Native calculated </w:t>
+      </w:r>
+      <w:proofErr w:type="gramStart"/>
+      <w:r>
+        <w:rPr>
+          <w:rFonts w:ascii="Times New Roman" w:hAnsi="Times New Roman" w:cs="Times New Roman"/>
+          <w:sz w:val="22"/>
+          <w:szCs w:val="22"/>
+        </w:rPr>
+        <w:t>Fibonacci(</w:t>
+      </w:r>
+      <w:proofErr w:type="gramEnd"/>
+      <w:r>
+        <w:rPr>
+          <w:rFonts w:ascii="Times New Roman" w:hAnsi="Times New Roman" w:cs="Times New Roman"/>
+          <w:sz w:val="22"/>
+          <w:szCs w:val="22"/>
+        </w:rPr>
+        <w:t xml:space="preserve">40) in 126.52 </w:t>
       </w:r>
       <w:proofErr w:type="spellStart"/>
       <w:r>
@@ -9275,7 +9363,7 @@
     </w:p>
     <w:tbl>
       <w:tblPr>
-        <w:tblStyle w:val="PlainTable1"/>
+        <w:tblStyle w:val="11"/>
         <w:tblW w:w="5245" w:type="dxa"/>
         <w:jc w:val="center"/>
         <w:tblLook w:val="04A0" w:firstRow="1" w:lastRow="0" w:firstColumn="1" w:lastColumn="0" w:noHBand="0" w:noVBand="1"/>
@@ -11250,7 +11338,7 @@
     </w:p>
     <w:tbl>
       <w:tblPr>
-        <w:tblStyle w:val="PlainTable1"/>
+        <w:tblStyle w:val="11"/>
         <w:tblW w:w="5901" w:type="dxa"/>
         <w:jc w:val="center"/>
         <w:tblLook w:val="04A0" w:firstRow="1" w:lastRow="0" w:firstColumn="1" w:lastColumn="0" w:noHBand="0" w:noVBand="1"/>
@@ -13533,7 +13621,7 @@
     </w:p>
     <w:tbl>
       <w:tblPr>
-        <w:tblStyle w:val="PlainTable1"/>
+        <w:tblStyle w:val="11"/>
         <w:tblW w:w="6723" w:type="dxa"/>
         <w:jc w:val="center"/>
         <w:tblLook w:val="04A0" w:firstRow="1" w:lastRow="0" w:firstColumn="1" w:lastColumn="0" w:noHBand="0" w:noVBand="1"/>
@@ -16171,7 +16259,7 @@
     </w:p>
     <w:p>
       <w:pPr>
-        <w:pStyle w:val="Heading3"/>
+        <w:pStyle w:val="3"/>
         <w:spacing w:line="276" w:lineRule="auto"/>
       </w:pPr>
       <w:bookmarkStart w:id="7" w:name="_Hlk192836067"/>
@@ -16277,7 +16365,7 @@
     </w:p>
     <w:p>
       <w:pPr>
-        <w:pStyle w:val="Caption"/>
+        <w:pStyle w:val="ae"/>
         <w:spacing w:line="276" w:lineRule="auto"/>
         <w:jc w:val="center"/>
       </w:pPr>
@@ -16371,7 +16459,25 @@
           <w:sz w:val="22"/>
           <w:szCs w:val="22"/>
         </w:rPr>
-        <w:t xml:space="preserve">, the C program has a buffer overflow issue. The function </w:t>
+        <w:t xml:space="preserve">, the </w:t>
+      </w:r>
+      <w:proofErr w:type="gramStart"/>
+      <w:r>
+        <w:rPr>
+          <w:rFonts w:ascii="Times New Roman" w:hAnsi="Times New Roman" w:cs="Times New Roman"/>
+          <w:sz w:val="22"/>
+          <w:szCs w:val="22"/>
+        </w:rPr>
+        <w:t>C program</w:t>
+      </w:r>
+      <w:proofErr w:type="gramEnd"/>
+      <w:r>
+        <w:rPr>
+          <w:rFonts w:ascii="Times New Roman" w:hAnsi="Times New Roman" w:cs="Times New Roman"/>
+          <w:sz w:val="22"/>
+          <w:szCs w:val="22"/>
+        </w:rPr>
+        <w:t xml:space="preserve"> has a buffer overflow issue. The function </w:t>
       </w:r>
       <w:proofErr w:type="spellStart"/>
       <w:r>
@@ -16389,7 +16495,25 @@
           <w:sz w:val="22"/>
           <w:szCs w:val="22"/>
         </w:rPr>
-        <w:t xml:space="preserve"> copies user input into a fixed-size buffer (char buffer[32]) using </w:t>
+        <w:t xml:space="preserve"> copies user input into a fixed-size buffer (char </w:t>
+      </w:r>
+      <w:proofErr w:type="gramStart"/>
+      <w:r>
+        <w:rPr>
+          <w:rFonts w:ascii="Times New Roman" w:hAnsi="Times New Roman" w:cs="Times New Roman"/>
+          <w:sz w:val="22"/>
+          <w:szCs w:val="22"/>
+        </w:rPr>
+        <w:t>buffer[</w:t>
+      </w:r>
+      <w:proofErr w:type="gramEnd"/>
+      <w:r>
+        <w:rPr>
+          <w:rFonts w:ascii="Times New Roman" w:hAnsi="Times New Roman" w:cs="Times New Roman"/>
+          <w:sz w:val="22"/>
+          <w:szCs w:val="22"/>
+        </w:rPr>
+        <w:t xml:space="preserve">32]) using </w:t>
       </w:r>
       <w:proofErr w:type="spellStart"/>
       <w:r>
@@ -16459,7 +16583,25 @@
           <w:sz w:val="22"/>
           <w:szCs w:val="22"/>
         </w:rPr>
-        <w:t xml:space="preserve"> has built-in memory safety checks, which stop out-of-bounds writes from happening. As a result, the </w:t>
+        <w:t xml:space="preserve"> has built-in memory safety checks, which stop out-of-bounds </w:t>
+      </w:r>
+      <w:proofErr w:type="gramStart"/>
+      <w:r>
+        <w:rPr>
+          <w:rFonts w:ascii="Times New Roman" w:hAnsi="Times New Roman" w:cs="Times New Roman"/>
+          <w:sz w:val="22"/>
+          <w:szCs w:val="22"/>
+        </w:rPr>
+        <w:t>writes</w:t>
+      </w:r>
+      <w:proofErr w:type="gramEnd"/>
+      <w:r>
+        <w:rPr>
+          <w:rFonts w:ascii="Times New Roman" w:hAnsi="Times New Roman" w:cs="Times New Roman"/>
+          <w:sz w:val="22"/>
+          <w:szCs w:val="22"/>
+        </w:rPr>
+        <w:t xml:space="preserve"> from happening. As a result, the </w:t>
       </w:r>
       <w:proofErr w:type="spellStart"/>
       <w:r>
@@ -16516,7 +16658,7 @@
     </w:p>
     <w:p>
       <w:pPr>
-        <w:pStyle w:val="Heading3"/>
+        <w:pStyle w:val="3"/>
         <w:spacing w:line="276" w:lineRule="auto"/>
         <w:rPr>
           <w:lang w:eastAsia="zh-CN"/>
@@ -16612,7 +16754,7 @@
     </w:p>
     <w:p>
       <w:pPr>
-        <w:pStyle w:val="Heading4"/>
+        <w:pStyle w:val="4"/>
         <w:spacing w:line="276" w:lineRule="auto"/>
       </w:pPr>
       <w:r>
@@ -16643,7 +16785,16 @@
           <w:sz w:val="22"/>
           <w:szCs w:val="22"/>
         </w:rPr>
-        <w:t xml:space="preserve">Figure 2 shows C </w:t>
+        <w:t xml:space="preserve">Figure 2 shows </w:t>
+      </w:r>
+      <w:proofErr w:type="gramStart"/>
+      <w:r>
+        <w:rPr>
+          <w:rFonts w:ascii="Times New Roman" w:hAnsi="Times New Roman" w:cs="Times New Roman"/>
+          <w:sz w:val="22"/>
+          <w:szCs w:val="22"/>
+        </w:rPr>
+        <w:t xml:space="preserve">C </w:t>
       </w:r>
       <w:r>
         <w:rPr>
@@ -16653,6 +16804,7 @@
         </w:rPr>
         <w:t>program</w:t>
       </w:r>
+      <w:proofErr w:type="gramEnd"/>
       <w:r>
         <w:rPr>
           <w:rFonts w:ascii="Times New Roman" w:hAnsi="Times New Roman" w:cs="Times New Roman"/>
@@ -16743,7 +16895,7 @@
     </w:p>
     <w:p>
       <w:pPr>
-        <w:pStyle w:val="Caption"/>
+        <w:pStyle w:val="ae"/>
         <w:spacing w:line="276" w:lineRule="auto"/>
         <w:jc w:val="center"/>
       </w:pPr>
@@ -16767,7 +16919,7 @@
     </w:p>
     <w:p>
       <w:pPr>
-        <w:pStyle w:val="Heading4"/>
+        <w:pStyle w:val="4"/>
         <w:spacing w:line="276" w:lineRule="auto"/>
       </w:pPr>
       <w:r>
@@ -16842,7 +16994,7 @@
     </w:p>
     <w:p>
       <w:pPr>
-        <w:pStyle w:val="Caption"/>
+        <w:pStyle w:val="ae"/>
         <w:spacing w:line="276" w:lineRule="auto"/>
         <w:jc w:val="center"/>
       </w:pPr>
@@ -16898,7 +17050,25 @@
           <w:sz w:val="22"/>
           <w:szCs w:val="22"/>
         </w:rPr>
-        <w:t xml:space="preserve"> compiler(compile C/CPP code into </w:t>
+        <w:t xml:space="preserve"> </w:t>
+      </w:r>
+      <w:proofErr w:type="gramStart"/>
+      <w:r>
+        <w:rPr>
+          <w:rFonts w:ascii="Times New Roman" w:hAnsi="Times New Roman" w:cs="Times New Roman"/>
+          <w:sz w:val="22"/>
+          <w:szCs w:val="22"/>
+        </w:rPr>
+        <w:t>compiler(</w:t>
+      </w:r>
+      <w:proofErr w:type="gramEnd"/>
+      <w:r>
+        <w:rPr>
+          <w:rFonts w:ascii="Times New Roman" w:hAnsi="Times New Roman" w:cs="Times New Roman"/>
+          <w:sz w:val="22"/>
+          <w:szCs w:val="22"/>
+        </w:rPr>
+        <w:t xml:space="preserve">compile C/CPP code into </w:t>
       </w:r>
       <w:proofErr w:type="spellStart"/>
       <w:r>
@@ -16960,7 +17130,25 @@
           <w:sz w:val="22"/>
           <w:szCs w:val="22"/>
         </w:rPr>
-        <w:t xml:space="preserve">Figure 3 shows the detail of how to achieve it on C code. </w:t>
+        <w:t xml:space="preserve">Figure 3 shows the detail of how to achieve it on </w:t>
+      </w:r>
+      <w:proofErr w:type="gramStart"/>
+      <w:r>
+        <w:rPr>
+          <w:rFonts w:ascii="Times New Roman" w:hAnsi="Times New Roman" w:cs="Times New Roman"/>
+          <w:sz w:val="22"/>
+          <w:szCs w:val="22"/>
+        </w:rPr>
+        <w:t>C code</w:t>
+      </w:r>
+      <w:proofErr w:type="gramEnd"/>
+      <w:r>
+        <w:rPr>
+          <w:rFonts w:ascii="Times New Roman" w:hAnsi="Times New Roman" w:cs="Times New Roman"/>
+          <w:sz w:val="22"/>
+          <w:szCs w:val="22"/>
+        </w:rPr>
+        <w:t xml:space="preserve">. </w:t>
       </w:r>
       <w:proofErr w:type="spellStart"/>
       <w:r>
@@ -17072,7 +17260,7 @@
     </w:p>
     <w:p>
       <w:pPr>
-        <w:pStyle w:val="Heading4"/>
+        <w:pStyle w:val="4"/>
         <w:spacing w:line="276" w:lineRule="auto"/>
       </w:pPr>
       <w:r>
@@ -17130,7 +17318,25 @@
           <w:sz w:val="22"/>
           <w:szCs w:val="22"/>
         </w:rPr>
-        <w:t xml:space="preserve"> have any guard position to prevent read or write from user. The operation can trigger segmentation fault in native environment will still work in </w:t>
+        <w:t xml:space="preserve"> have any guard position to prevent read or write from user. The operation can trigger segmentation </w:t>
+      </w:r>
+      <w:proofErr w:type="gramStart"/>
+      <w:r>
+        <w:rPr>
+          <w:rFonts w:ascii="Times New Roman" w:hAnsi="Times New Roman" w:cs="Times New Roman"/>
+          <w:sz w:val="22"/>
+          <w:szCs w:val="22"/>
+        </w:rPr>
+        <w:t>fault</w:t>
+      </w:r>
+      <w:proofErr w:type="gramEnd"/>
+      <w:r>
+        <w:rPr>
+          <w:rFonts w:ascii="Times New Roman" w:hAnsi="Times New Roman" w:cs="Times New Roman"/>
+          <w:sz w:val="22"/>
+          <w:szCs w:val="22"/>
+        </w:rPr>
+        <w:t xml:space="preserve"> in native environment will still work in </w:t>
       </w:r>
       <w:proofErr w:type="spellStart"/>
       <w:r>
@@ -17153,7 +17359,7 @@
     </w:p>
     <w:p>
       <w:pPr>
-        <w:pStyle w:val="Heading3"/>
+        <w:pStyle w:val="3"/>
         <w:spacing w:line="276" w:lineRule="auto"/>
       </w:pPr>
       <w:r>
@@ -17202,7 +17408,25 @@
           <w:sz w:val="22"/>
           <w:szCs w:val="22"/>
         </w:rPr>
-        <w:t>, although the total number of branch opcodes is higher than in native code, its structured control flow design leads to a lower branch misprediction rate. This design relies on three fundamental constructs:</w:t>
+        <w:t xml:space="preserve">, although the total number of branch opcodes is higher than in native code, its structured control flow design leads to a lower branch misprediction rate. This design relies on three fundamental </w:t>
+      </w:r>
+      <w:proofErr w:type="gramStart"/>
+      <w:r>
+        <w:rPr>
+          <w:rFonts w:ascii="Times New Roman" w:hAnsi="Times New Roman" w:cs="Times New Roman"/>
+          <w:sz w:val="22"/>
+          <w:szCs w:val="22"/>
+        </w:rPr>
+        <w:t>constructs</w:t>
+      </w:r>
+      <w:proofErr w:type="gramEnd"/>
+      <w:r>
+        <w:rPr>
+          <w:rFonts w:ascii="Times New Roman" w:hAnsi="Times New Roman" w:cs="Times New Roman"/>
+          <w:sz w:val="22"/>
+          <w:szCs w:val="22"/>
+        </w:rPr>
+        <w:t>:</w:t>
       </w:r>
     </w:p>
     <w:p>
@@ -17307,14 +17531,19 @@
     </w:p>
     <w:p>
       <w:pPr>
-        <w:pStyle w:val="Heading4"/>
+        <w:pStyle w:val="4"/>
         <w:spacing w:line="276" w:lineRule="auto"/>
       </w:pPr>
       <w:r>
         <w:t xml:space="preserve">Experiment Result </w:t>
       </w:r>
-      <w:r>
-        <w:t>For Comparing</w:t>
+      <w:proofErr w:type="gramStart"/>
+      <w:r>
+        <w:t>For</w:t>
+      </w:r>
+      <w:proofErr w:type="gramEnd"/>
+      <w:r>
+        <w:t xml:space="preserve"> Comparing</w:t>
       </w:r>
       <w:r>
         <w:t xml:space="preserve"> Branch Miss Rate</w:t>
@@ -17390,7 +17619,25 @@
           <w:sz w:val="22"/>
           <w:szCs w:val="22"/>
         </w:rPr>
-        <w:t xml:space="preserve"> bytecode without adding extra checks, its branch miss rate remains lower across all benchmarks.</w:t>
+        <w:t xml:space="preserve"> bytecode without adding extra checks, its branch </w:t>
+      </w:r>
+      <w:proofErr w:type="gramStart"/>
+      <w:r>
+        <w:rPr>
+          <w:rFonts w:ascii="Times New Roman" w:hAnsi="Times New Roman" w:cs="Times New Roman"/>
+          <w:sz w:val="22"/>
+          <w:szCs w:val="22"/>
+        </w:rPr>
+        <w:t>miss</w:t>
+      </w:r>
+      <w:proofErr w:type="gramEnd"/>
+      <w:r>
+        <w:rPr>
+          <w:rFonts w:ascii="Times New Roman" w:hAnsi="Times New Roman" w:cs="Times New Roman"/>
+          <w:sz w:val="22"/>
+          <w:szCs w:val="22"/>
+        </w:rPr>
+        <w:t xml:space="preserve"> rate remains lower across all benchmarks.</w:t>
       </w:r>
     </w:p>
     <w:p>
@@ -17417,7 +17664,7 @@
     </w:p>
     <w:tbl>
       <w:tblPr>
-        <w:tblStyle w:val="PlainTable1"/>
+        <w:tblStyle w:val="11"/>
         <w:tblW w:w="7374" w:type="dxa"/>
         <w:jc w:val="center"/>
         <w:tblLook w:val="04A0" w:firstRow="1" w:lastRow="0" w:firstColumn="1" w:lastColumn="0" w:noHBand="0" w:noVBand="1"/>
@@ -18745,7 +18992,7 @@
     <w:bookmarkEnd w:id="8"/>
     <w:p>
       <w:pPr>
-        <w:pStyle w:val="Caption"/>
+        <w:pStyle w:val="ae"/>
         <w:spacing w:line="276" w:lineRule="auto"/>
         <w:jc w:val="center"/>
       </w:pPr>
@@ -18776,7 +19023,7 @@
     </w:p>
     <w:tbl>
       <w:tblPr>
-        <w:tblStyle w:val="PlainTable1"/>
+        <w:tblStyle w:val="11"/>
         <w:tblW w:w="7437" w:type="dxa"/>
         <w:jc w:val="center"/>
         <w:tblLook w:val="04A0" w:firstRow="1" w:lastRow="0" w:firstColumn="1" w:lastColumn="0" w:noHBand="0" w:noVBand="1"/>
@@ -20081,7 +20328,7 @@
     </w:tbl>
     <w:p>
       <w:pPr>
-        <w:pStyle w:val="Caption"/>
+        <w:pStyle w:val="ae"/>
         <w:spacing w:line="276" w:lineRule="auto"/>
         <w:jc w:val="center"/>
       </w:pPr>
@@ -20100,7 +20347,15 @@
         <w:t xml:space="preserve">: </w:t>
       </w:r>
       <w:r>
-        <w:t>Branch miss rate in different benchmarks(C</w:t>
+        <w:t xml:space="preserve">Branch miss rate in different </w:t>
+      </w:r>
+      <w:proofErr w:type="gramStart"/>
+      <w:r>
+        <w:t>benchmarks(</w:t>
+      </w:r>
+      <w:proofErr w:type="gramEnd"/>
+      <w:r>
+        <w:t>C</w:t>
       </w:r>
       <w:r>
         <w:t>PP</w:t>
@@ -20142,7 +20397,19 @@
         <w:rPr>
           <w:rFonts w:ascii="Times New Roman" w:hAnsi="Times New Roman" w:cs="Times New Roman"/>
         </w:rPr>
-        <w:t xml:space="preserve">, except for Bubble Sort and Quick Sort, where </w:t>
+        <w:t xml:space="preserve">, except for Bubble Sort. Wasm3 </w:t>
+      </w:r>
+      <w:r>
+        <w:rPr>
+          <w:rFonts w:ascii="Times New Roman" w:hAnsi="Times New Roman" w:cs="Times New Roman"/>
+        </w:rPr>
+        <w:t>has a better prediction</w:t>
+      </w:r>
+      <w:r>
+        <w:rPr>
+          <w:rFonts w:ascii="Times New Roman" w:hAnsi="Times New Roman" w:cs="Times New Roman"/>
+        </w:rPr>
+        <w:t xml:space="preserve"> than both </w:t>
       </w:r>
       <w:proofErr w:type="spellStart"/>
       <w:r>
@@ -20156,7 +20423,7 @@
         <w:rPr>
           <w:rFonts w:ascii="Times New Roman" w:hAnsi="Times New Roman" w:cs="Times New Roman"/>
         </w:rPr>
-        <w:t xml:space="preserve"> performs worse. Wasm3 handles branch-intensive tasks more efficiently than both </w:t>
+        <w:t xml:space="preserve"> and Native. In recursive tasks like Tower of Hanoi, Native and </w:t>
       </w:r>
       <w:proofErr w:type="spellStart"/>
       <w:r>
@@ -20170,26 +20437,24 @@
         <w:rPr>
           <w:rFonts w:ascii="Times New Roman" w:hAnsi="Times New Roman" w:cs="Times New Roman"/>
         </w:rPr>
-        <w:t xml:space="preserve"> and Native. In recursive tasks like Tower of Hanoi, Native and </w:t>
-      </w:r>
-      <w:proofErr w:type="spellStart"/>
-      <w:r>
-        <w:rPr>
-          <w:rFonts w:ascii="Times New Roman" w:hAnsi="Times New Roman" w:cs="Times New Roman"/>
-        </w:rPr>
-        <w:t>Wasmtime</w:t>
-      </w:r>
-      <w:proofErr w:type="spellEnd"/>
-      <w:r>
-        <w:rPr>
-          <w:rFonts w:ascii="Times New Roman" w:hAnsi="Times New Roman" w:cs="Times New Roman"/>
-        </w:rPr>
-        <w:t xml:space="preserve"> have similar performance, but Wasm3 still performs better. Overall, Wasm3 has the best branch prediction, especially in sorting and iterative tasks.</w:t>
+        <w:t xml:space="preserve"> have similar </w:t>
+      </w:r>
+      <w:r>
+        <w:rPr>
+          <w:rFonts w:ascii="Times New Roman" w:hAnsi="Times New Roman" w:cs="Times New Roman"/>
+        </w:rPr>
+        <w:t>prediction accuracy</w:t>
+      </w:r>
+      <w:r>
+        <w:rPr>
+          <w:rFonts w:ascii="Times New Roman" w:hAnsi="Times New Roman" w:cs="Times New Roman"/>
+        </w:rPr>
+        <w:t>, but Wasm3 still performs better. Overall, Wasm3 has the best branch prediction, especially in sorting and iterative tasks.</w:t>
       </w:r>
     </w:p>
     <w:p>
       <w:pPr>
-        <w:pStyle w:val="Heading2"/>
+        <w:pStyle w:val="2"/>
         <w:spacing w:line="276" w:lineRule="auto"/>
       </w:pPr>
       <w:r>
@@ -20507,7 +20772,7 @@
     <w:sdtContent>
       <w:p>
         <w:pPr>
-          <w:pStyle w:val="Footer"/>
+          <w:pStyle w:val="af1"/>
           <w:pBdr>
             <w:top w:val="single" w:sz="4" w:space="1" w:color="D9D9D9" w:themeColor="background1" w:themeShade="D9"/>
           </w:pBdr>
@@ -20549,7 +20814,7 @@
   </w:sdt>
   <w:p>
     <w:pPr>
-      <w:pStyle w:val="Footer"/>
+      <w:pStyle w:val="af1"/>
     </w:pPr>
   </w:p>
 </w:ftr>
@@ -21190,16 +21455,16 @@
     <w:lsdException w:name="Unresolved Mention" w:semiHidden="1" w:unhideWhenUsed="1"/>
     <w:lsdException w:name="Smart Link" w:semiHidden="1" w:unhideWhenUsed="1"/>
   </w:latentStyles>
-  <w:style w:type="paragraph" w:default="1" w:styleId="Normal">
+  <w:style w:type="paragraph" w:default="1" w:styleId="a">
     <w:name w:val="Normal"/>
     <w:qFormat/>
     <w:rsid w:val="00FE4A15"/>
   </w:style>
-  <w:style w:type="paragraph" w:styleId="Heading1">
+  <w:style w:type="paragraph" w:styleId="1">
     <w:name w:val="heading 1"/>
-    <w:basedOn w:val="Normal"/>
-    <w:next w:val="Normal"/>
-    <w:link w:val="Heading1Char"/>
+    <w:basedOn w:val="a"/>
+    <w:next w:val="a"/>
+    <w:link w:val="10"/>
     <w:uiPriority w:val="9"/>
     <w:qFormat/>
     <w:rsid w:val="00AA15BE"/>
@@ -21216,11 +21481,11 @@
       <w:szCs w:val="40"/>
     </w:rPr>
   </w:style>
-  <w:style w:type="paragraph" w:styleId="Heading2">
+  <w:style w:type="paragraph" w:styleId="2">
     <w:name w:val="heading 2"/>
-    <w:basedOn w:val="Normal"/>
-    <w:next w:val="Normal"/>
-    <w:link w:val="Heading2Char"/>
+    <w:basedOn w:val="a"/>
+    <w:next w:val="a"/>
+    <w:link w:val="20"/>
     <w:uiPriority w:val="9"/>
     <w:unhideWhenUsed/>
     <w:qFormat/>
@@ -21238,11 +21503,11 @@
       <w:szCs w:val="32"/>
     </w:rPr>
   </w:style>
-  <w:style w:type="paragraph" w:styleId="Heading3">
+  <w:style w:type="paragraph" w:styleId="3">
     <w:name w:val="heading 3"/>
-    <w:basedOn w:val="Normal"/>
-    <w:next w:val="Normal"/>
-    <w:link w:val="Heading3Char"/>
+    <w:basedOn w:val="a"/>
+    <w:next w:val="a"/>
+    <w:link w:val="30"/>
     <w:uiPriority w:val="9"/>
     <w:unhideWhenUsed/>
     <w:qFormat/>
@@ -21259,11 +21524,11 @@
       <w:szCs w:val="28"/>
     </w:rPr>
   </w:style>
-  <w:style w:type="paragraph" w:styleId="Heading4">
+  <w:style w:type="paragraph" w:styleId="4">
     <w:name w:val="heading 4"/>
-    <w:basedOn w:val="Normal"/>
-    <w:next w:val="Normal"/>
-    <w:link w:val="Heading4Char"/>
+    <w:basedOn w:val="a"/>
+    <w:next w:val="a"/>
+    <w:link w:val="40"/>
     <w:uiPriority w:val="9"/>
     <w:unhideWhenUsed/>
     <w:qFormat/>
@@ -21281,11 +21546,11 @@
       <w:color w:val="0F4761" w:themeColor="accent1" w:themeShade="BF"/>
     </w:rPr>
   </w:style>
-  <w:style w:type="paragraph" w:styleId="Heading5">
+  <w:style w:type="paragraph" w:styleId="5">
     <w:name w:val="heading 5"/>
-    <w:basedOn w:val="Normal"/>
-    <w:next w:val="Normal"/>
-    <w:link w:val="Heading5Char"/>
+    <w:basedOn w:val="a"/>
+    <w:next w:val="a"/>
+    <w:link w:val="50"/>
     <w:uiPriority w:val="9"/>
     <w:semiHidden/>
     <w:unhideWhenUsed/>
@@ -21302,11 +21567,11 @@
       <w:color w:val="0F4761" w:themeColor="accent1" w:themeShade="BF"/>
     </w:rPr>
   </w:style>
-  <w:style w:type="paragraph" w:styleId="Heading6">
+  <w:style w:type="paragraph" w:styleId="6">
     <w:name w:val="heading 6"/>
-    <w:basedOn w:val="Normal"/>
-    <w:next w:val="Normal"/>
-    <w:link w:val="Heading6Char"/>
+    <w:basedOn w:val="a"/>
+    <w:next w:val="a"/>
+    <w:link w:val="60"/>
     <w:uiPriority w:val="9"/>
     <w:semiHidden/>
     <w:unhideWhenUsed/>
@@ -21325,11 +21590,11 @@
       <w:color w:val="595959" w:themeColor="text1" w:themeTint="A6"/>
     </w:rPr>
   </w:style>
-  <w:style w:type="paragraph" w:styleId="Heading7">
+  <w:style w:type="paragraph" w:styleId="7">
     <w:name w:val="heading 7"/>
-    <w:basedOn w:val="Normal"/>
-    <w:next w:val="Normal"/>
-    <w:link w:val="Heading7Char"/>
+    <w:basedOn w:val="a"/>
+    <w:next w:val="a"/>
+    <w:link w:val="70"/>
     <w:uiPriority w:val="9"/>
     <w:semiHidden/>
     <w:unhideWhenUsed/>
@@ -21346,11 +21611,11 @@
       <w:color w:val="595959" w:themeColor="text1" w:themeTint="A6"/>
     </w:rPr>
   </w:style>
-  <w:style w:type="paragraph" w:styleId="Heading8">
+  <w:style w:type="paragraph" w:styleId="8">
     <w:name w:val="heading 8"/>
-    <w:basedOn w:val="Normal"/>
-    <w:next w:val="Normal"/>
-    <w:link w:val="Heading8Char"/>
+    <w:basedOn w:val="a"/>
+    <w:next w:val="a"/>
+    <w:link w:val="80"/>
     <w:uiPriority w:val="9"/>
     <w:semiHidden/>
     <w:unhideWhenUsed/>
@@ -21369,11 +21634,11 @@
       <w:color w:val="272727" w:themeColor="text1" w:themeTint="D8"/>
     </w:rPr>
   </w:style>
-  <w:style w:type="paragraph" w:styleId="Heading9">
+  <w:style w:type="paragraph" w:styleId="9">
     <w:name w:val="heading 9"/>
-    <w:basedOn w:val="Normal"/>
-    <w:next w:val="Normal"/>
-    <w:link w:val="Heading9Char"/>
+    <w:basedOn w:val="a"/>
+    <w:next w:val="a"/>
+    <w:link w:val="90"/>
     <w:uiPriority w:val="9"/>
     <w:semiHidden/>
     <w:unhideWhenUsed/>
@@ -21390,13 +21655,13 @@
       <w:color w:val="272727" w:themeColor="text1" w:themeTint="D8"/>
     </w:rPr>
   </w:style>
-  <w:style w:type="character" w:default="1" w:styleId="DefaultParagraphFont">
+  <w:style w:type="character" w:default="1" w:styleId="a0">
     <w:name w:val="Default Paragraph Font"/>
     <w:uiPriority w:val="1"/>
     <w:semiHidden/>
     <w:unhideWhenUsed/>
   </w:style>
-  <w:style w:type="table" w:default="1" w:styleId="TableNormal">
+  <w:style w:type="table" w:default="1" w:styleId="a1">
     <w:name w:val="Normal Table"/>
     <w:uiPriority w:val="99"/>
     <w:semiHidden/>
@@ -21411,16 +21676,16 @@
       </w:tblCellMar>
     </w:tblPr>
   </w:style>
-  <w:style w:type="numbering" w:default="1" w:styleId="NoList">
+  <w:style w:type="numbering" w:default="1" w:styleId="a2">
     <w:name w:val="No List"/>
     <w:uiPriority w:val="99"/>
     <w:semiHidden/>
     <w:unhideWhenUsed/>
   </w:style>
-  <w:style w:type="character" w:customStyle="1" w:styleId="Heading1Char">
-    <w:name w:val="Heading 1 Char"/>
-    <w:basedOn w:val="DefaultParagraphFont"/>
-    <w:link w:val="Heading1"/>
+  <w:style w:type="character" w:customStyle="1" w:styleId="10">
+    <w:name w:val="标题 1 字符"/>
+    <w:basedOn w:val="a0"/>
+    <w:link w:val="1"/>
     <w:uiPriority w:val="9"/>
     <w:rsid w:val="00AA15BE"/>
     <w:rPr>
@@ -21430,10 +21695,10 @@
       <w:szCs w:val="40"/>
     </w:rPr>
   </w:style>
-  <w:style w:type="character" w:customStyle="1" w:styleId="Heading2Char">
-    <w:name w:val="Heading 2 Char"/>
-    <w:basedOn w:val="DefaultParagraphFont"/>
-    <w:link w:val="Heading2"/>
+  <w:style w:type="character" w:customStyle="1" w:styleId="20">
+    <w:name w:val="标题 2 字符"/>
+    <w:basedOn w:val="a0"/>
+    <w:link w:val="2"/>
     <w:uiPriority w:val="9"/>
     <w:rsid w:val="004E71A9"/>
     <w:rPr>
@@ -21443,10 +21708,10 @@
       <w:szCs w:val="32"/>
     </w:rPr>
   </w:style>
-  <w:style w:type="character" w:customStyle="1" w:styleId="Heading3Char">
-    <w:name w:val="Heading 3 Char"/>
-    <w:basedOn w:val="DefaultParagraphFont"/>
-    <w:link w:val="Heading3"/>
+  <w:style w:type="character" w:customStyle="1" w:styleId="30">
+    <w:name w:val="标题 3 字符"/>
+    <w:basedOn w:val="a0"/>
+    <w:link w:val="3"/>
     <w:uiPriority w:val="9"/>
     <w:rsid w:val="004E71A9"/>
     <w:rPr>
@@ -21455,10 +21720,10 @@
       <w:szCs w:val="28"/>
     </w:rPr>
   </w:style>
-  <w:style w:type="character" w:customStyle="1" w:styleId="Heading4Char">
-    <w:name w:val="Heading 4 Char"/>
-    <w:basedOn w:val="DefaultParagraphFont"/>
-    <w:link w:val="Heading4"/>
+  <w:style w:type="character" w:customStyle="1" w:styleId="40">
+    <w:name w:val="标题 4 字符"/>
+    <w:basedOn w:val="a0"/>
+    <w:link w:val="4"/>
     <w:uiPriority w:val="9"/>
     <w:rsid w:val="00AA15BE"/>
     <w:rPr>
@@ -21468,10 +21733,10 @@
       <w:color w:val="0F4761" w:themeColor="accent1" w:themeShade="BF"/>
     </w:rPr>
   </w:style>
-  <w:style w:type="character" w:customStyle="1" w:styleId="Heading5Char">
-    <w:name w:val="Heading 5 Char"/>
-    <w:basedOn w:val="DefaultParagraphFont"/>
-    <w:link w:val="Heading5"/>
+  <w:style w:type="character" w:customStyle="1" w:styleId="50">
+    <w:name w:val="标题 5 字符"/>
+    <w:basedOn w:val="a0"/>
+    <w:link w:val="5"/>
     <w:uiPriority w:val="9"/>
     <w:semiHidden/>
     <w:rsid w:val="00AA15BE"/>
@@ -21480,10 +21745,10 @@
       <w:color w:val="0F4761" w:themeColor="accent1" w:themeShade="BF"/>
     </w:rPr>
   </w:style>
-  <w:style w:type="character" w:customStyle="1" w:styleId="Heading6Char">
-    <w:name w:val="Heading 6 Char"/>
-    <w:basedOn w:val="DefaultParagraphFont"/>
-    <w:link w:val="Heading6"/>
+  <w:style w:type="character" w:customStyle="1" w:styleId="60">
+    <w:name w:val="标题 6 字符"/>
+    <w:basedOn w:val="a0"/>
+    <w:link w:val="6"/>
     <w:uiPriority w:val="9"/>
     <w:semiHidden/>
     <w:rsid w:val="00AA15BE"/>
@@ -21494,10 +21759,10 @@
       <w:color w:val="595959" w:themeColor="text1" w:themeTint="A6"/>
     </w:rPr>
   </w:style>
-  <w:style w:type="character" w:customStyle="1" w:styleId="Heading7Char">
-    <w:name w:val="Heading 7 Char"/>
-    <w:basedOn w:val="DefaultParagraphFont"/>
-    <w:link w:val="Heading7"/>
+  <w:style w:type="character" w:customStyle="1" w:styleId="70">
+    <w:name w:val="标题 7 字符"/>
+    <w:basedOn w:val="a0"/>
+    <w:link w:val="7"/>
     <w:uiPriority w:val="9"/>
     <w:semiHidden/>
     <w:rsid w:val="00AA15BE"/>
@@ -21506,10 +21771,10 @@
       <w:color w:val="595959" w:themeColor="text1" w:themeTint="A6"/>
     </w:rPr>
   </w:style>
-  <w:style w:type="character" w:customStyle="1" w:styleId="Heading8Char">
-    <w:name w:val="Heading 8 Char"/>
-    <w:basedOn w:val="DefaultParagraphFont"/>
-    <w:link w:val="Heading8"/>
+  <w:style w:type="character" w:customStyle="1" w:styleId="80">
+    <w:name w:val="标题 8 字符"/>
+    <w:basedOn w:val="a0"/>
+    <w:link w:val="8"/>
     <w:uiPriority w:val="9"/>
     <w:semiHidden/>
     <w:rsid w:val="00AA15BE"/>
@@ -21520,10 +21785,10 @@
       <w:color w:val="272727" w:themeColor="text1" w:themeTint="D8"/>
     </w:rPr>
   </w:style>
-  <w:style w:type="character" w:customStyle="1" w:styleId="Heading9Char">
-    <w:name w:val="Heading 9 Char"/>
-    <w:basedOn w:val="DefaultParagraphFont"/>
-    <w:link w:val="Heading9"/>
+  <w:style w:type="character" w:customStyle="1" w:styleId="90">
+    <w:name w:val="标题 9 字符"/>
+    <w:basedOn w:val="a0"/>
+    <w:link w:val="9"/>
     <w:uiPriority w:val="9"/>
     <w:semiHidden/>
     <w:rsid w:val="00AA15BE"/>
@@ -21532,11 +21797,11 @@
       <w:color w:val="272727" w:themeColor="text1" w:themeTint="D8"/>
     </w:rPr>
   </w:style>
-  <w:style w:type="paragraph" w:styleId="Title">
+  <w:style w:type="paragraph" w:styleId="a3">
     <w:name w:val="Title"/>
-    <w:basedOn w:val="Normal"/>
-    <w:next w:val="Normal"/>
-    <w:link w:val="TitleChar"/>
+    <w:basedOn w:val="a"/>
+    <w:next w:val="a"/>
+    <w:link w:val="a4"/>
     <w:uiPriority w:val="10"/>
     <w:qFormat/>
     <w:rsid w:val="00AA15BE"/>
@@ -21552,10 +21817,10 @@
       <w:szCs w:val="56"/>
     </w:rPr>
   </w:style>
-  <w:style w:type="character" w:customStyle="1" w:styleId="TitleChar">
-    <w:name w:val="Title Char"/>
-    <w:basedOn w:val="DefaultParagraphFont"/>
-    <w:link w:val="Title"/>
+  <w:style w:type="character" w:customStyle="1" w:styleId="a4">
+    <w:name w:val="标题 字符"/>
+    <w:basedOn w:val="a0"/>
+    <w:link w:val="a3"/>
     <w:uiPriority w:val="10"/>
     <w:rsid w:val="00AA15BE"/>
     <w:rPr>
@@ -21566,11 +21831,11 @@
       <w:szCs w:val="56"/>
     </w:rPr>
   </w:style>
-  <w:style w:type="paragraph" w:styleId="Subtitle">
+  <w:style w:type="paragraph" w:styleId="a5">
     <w:name w:val="Subtitle"/>
-    <w:basedOn w:val="Normal"/>
-    <w:next w:val="Normal"/>
-    <w:link w:val="SubtitleChar"/>
+    <w:basedOn w:val="a"/>
+    <w:next w:val="a"/>
+    <w:link w:val="a6"/>
     <w:uiPriority w:val="11"/>
     <w:qFormat/>
     <w:rsid w:val="00AA15BE"/>
@@ -21587,10 +21852,10 @@
       <w:szCs w:val="28"/>
     </w:rPr>
   </w:style>
-  <w:style w:type="character" w:customStyle="1" w:styleId="SubtitleChar">
-    <w:name w:val="Subtitle Char"/>
-    <w:basedOn w:val="DefaultParagraphFont"/>
-    <w:link w:val="Subtitle"/>
+  <w:style w:type="character" w:customStyle="1" w:styleId="a6">
+    <w:name w:val="副标题 字符"/>
+    <w:basedOn w:val="a0"/>
+    <w:link w:val="a5"/>
     <w:uiPriority w:val="11"/>
     <w:rsid w:val="00AA15BE"/>
     <w:rPr>
@@ -21601,11 +21866,11 @@
       <w:szCs w:val="28"/>
     </w:rPr>
   </w:style>
-  <w:style w:type="paragraph" w:styleId="Quote">
+  <w:style w:type="paragraph" w:styleId="a7">
     <w:name w:val="Quote"/>
-    <w:basedOn w:val="Normal"/>
-    <w:next w:val="Normal"/>
-    <w:link w:val="QuoteChar"/>
+    <w:basedOn w:val="a"/>
+    <w:next w:val="a"/>
+    <w:link w:val="a8"/>
     <w:uiPriority w:val="29"/>
     <w:qFormat/>
     <w:rsid w:val="00AA15BE"/>
@@ -21619,10 +21884,10 @@
       <w:color w:val="404040" w:themeColor="text1" w:themeTint="BF"/>
     </w:rPr>
   </w:style>
-  <w:style w:type="character" w:customStyle="1" w:styleId="QuoteChar">
-    <w:name w:val="Quote Char"/>
-    <w:basedOn w:val="DefaultParagraphFont"/>
-    <w:link w:val="Quote"/>
+  <w:style w:type="character" w:customStyle="1" w:styleId="a8">
+    <w:name w:val="引用 字符"/>
+    <w:basedOn w:val="a0"/>
+    <w:link w:val="a7"/>
     <w:uiPriority w:val="29"/>
     <w:rsid w:val="00AA15BE"/>
     <w:rPr>
@@ -21631,9 +21896,9 @@
       <w:color w:val="404040" w:themeColor="text1" w:themeTint="BF"/>
     </w:rPr>
   </w:style>
-  <w:style w:type="paragraph" w:styleId="ListParagraph">
+  <w:style w:type="paragraph" w:styleId="a9">
     <w:name w:val="List Paragraph"/>
-    <w:basedOn w:val="Normal"/>
+    <w:basedOn w:val="a"/>
     <w:uiPriority w:val="34"/>
     <w:qFormat/>
     <w:rsid w:val="00AA15BE"/>
@@ -21642,9 +21907,9 @@
       <w:contextualSpacing/>
     </w:pPr>
   </w:style>
-  <w:style w:type="character" w:styleId="IntenseEmphasis">
+  <w:style w:type="character" w:styleId="aa">
     <w:name w:val="Intense Emphasis"/>
-    <w:basedOn w:val="DefaultParagraphFont"/>
+    <w:basedOn w:val="a0"/>
     <w:uiPriority w:val="21"/>
     <w:qFormat/>
     <w:rsid w:val="00AA15BE"/>
@@ -21654,11 +21919,11 @@
       <w:color w:val="0F4761" w:themeColor="accent1" w:themeShade="BF"/>
     </w:rPr>
   </w:style>
-  <w:style w:type="paragraph" w:styleId="IntenseQuote">
+  <w:style w:type="paragraph" w:styleId="ab">
     <w:name w:val="Intense Quote"/>
-    <w:basedOn w:val="Normal"/>
-    <w:next w:val="Normal"/>
-    <w:link w:val="IntenseQuoteChar"/>
+    <w:basedOn w:val="a"/>
+    <w:next w:val="a"/>
+    <w:link w:val="ac"/>
     <w:uiPriority w:val="30"/>
     <w:qFormat/>
     <w:rsid w:val="00AA15BE"/>
@@ -21677,10 +21942,10 @@
       <w:color w:val="0F4761" w:themeColor="accent1" w:themeShade="BF"/>
     </w:rPr>
   </w:style>
-  <w:style w:type="character" w:customStyle="1" w:styleId="IntenseQuoteChar">
-    <w:name w:val="Intense Quote Char"/>
-    <w:basedOn w:val="DefaultParagraphFont"/>
-    <w:link w:val="IntenseQuote"/>
+  <w:style w:type="character" w:customStyle="1" w:styleId="ac">
+    <w:name w:val="明显引用 字符"/>
+    <w:basedOn w:val="a0"/>
+    <w:link w:val="ab"/>
     <w:uiPriority w:val="30"/>
     <w:rsid w:val="00AA15BE"/>
     <w:rPr>
@@ -21689,9 +21954,9 @@
       <w:color w:val="0F4761" w:themeColor="accent1" w:themeShade="BF"/>
     </w:rPr>
   </w:style>
-  <w:style w:type="character" w:styleId="IntenseReference">
+  <w:style w:type="character" w:styleId="ad">
     <w:name w:val="Intense Reference"/>
-    <w:basedOn w:val="DefaultParagraphFont"/>
+    <w:basedOn w:val="a0"/>
     <w:uiPriority w:val="32"/>
     <w:qFormat/>
     <w:rsid w:val="00AA15BE"/>
@@ -21703,10 +21968,10 @@
       <w:spacing w:val="5"/>
     </w:rPr>
   </w:style>
-  <w:style w:type="paragraph" w:styleId="Caption">
+  <w:style w:type="paragraph" w:styleId="ae">
     <w:name w:val="caption"/>
-    <w:basedOn w:val="Normal"/>
-    <w:next w:val="Normal"/>
+    <w:basedOn w:val="a"/>
+    <w:next w:val="a"/>
     <w:uiPriority w:val="35"/>
     <w:unhideWhenUsed/>
     <w:qFormat/>
@@ -21722,9 +21987,9 @@
       <w:szCs w:val="18"/>
     </w:rPr>
   </w:style>
-  <w:style w:type="table" w:styleId="PlainTable1">
+  <w:style w:type="table" w:styleId="11">
     <w:name w:val="Plain Table 1"/>
-    <w:basedOn w:val="TableNormal"/>
+    <w:basedOn w:val="a1"/>
     <w:uiPriority w:val="41"/>
     <w:rsid w:val="000956B0"/>
     <w:pPr>
@@ -21785,10 +22050,10 @@
       </w:tcPr>
     </w:tblStylePr>
   </w:style>
-  <w:style w:type="paragraph" w:styleId="Header">
+  <w:style w:type="paragraph" w:styleId="af">
     <w:name w:val="header"/>
-    <w:basedOn w:val="Normal"/>
-    <w:link w:val="HeaderChar"/>
+    <w:basedOn w:val="a"/>
+    <w:link w:val="af0"/>
     <w:uiPriority w:val="99"/>
     <w:unhideWhenUsed/>
     <w:rsid w:val="0083034A"/>
@@ -21800,17 +22065,17 @@
       <w:spacing w:after="0" w:line="240" w:lineRule="auto"/>
     </w:pPr>
   </w:style>
-  <w:style w:type="character" w:customStyle="1" w:styleId="HeaderChar">
-    <w:name w:val="Header Char"/>
-    <w:basedOn w:val="DefaultParagraphFont"/>
-    <w:link w:val="Header"/>
+  <w:style w:type="character" w:customStyle="1" w:styleId="af0">
+    <w:name w:val="页眉 字符"/>
+    <w:basedOn w:val="a0"/>
+    <w:link w:val="af"/>
     <w:uiPriority w:val="99"/>
     <w:rsid w:val="0083034A"/>
   </w:style>
-  <w:style w:type="paragraph" w:styleId="Footer">
+  <w:style w:type="paragraph" w:styleId="af1">
     <w:name w:val="footer"/>
-    <w:basedOn w:val="Normal"/>
-    <w:link w:val="FooterChar"/>
+    <w:basedOn w:val="a"/>
+    <w:link w:val="af2"/>
     <w:uiPriority w:val="99"/>
     <w:unhideWhenUsed/>
     <w:rsid w:val="0083034A"/>
@@ -21822,16 +22087,16 @@
       <w:spacing w:after="0" w:line="240" w:lineRule="auto"/>
     </w:pPr>
   </w:style>
-  <w:style w:type="character" w:customStyle="1" w:styleId="FooterChar">
-    <w:name w:val="Footer Char"/>
-    <w:basedOn w:val="DefaultParagraphFont"/>
-    <w:link w:val="Footer"/>
+  <w:style w:type="character" w:customStyle="1" w:styleId="af2">
+    <w:name w:val="页脚 字符"/>
+    <w:basedOn w:val="a0"/>
+    <w:link w:val="af1"/>
     <w:uiPriority w:val="99"/>
     <w:rsid w:val="0083034A"/>
   </w:style>
-  <w:style w:type="character" w:styleId="Hyperlink">
+  <w:style w:type="character" w:styleId="af3">
     <w:name w:val="Hyperlink"/>
-    <w:basedOn w:val="DefaultParagraphFont"/>
+    <w:basedOn w:val="a0"/>
     <w:uiPriority w:val="99"/>
     <w:unhideWhenUsed/>
     <w:rsid w:val="0084267E"/>
@@ -21840,9 +22105,9 @@
       <w:u w:val="single"/>
     </w:rPr>
   </w:style>
-  <w:style w:type="character" w:styleId="UnresolvedMention">
+  <w:style w:type="character" w:styleId="af4">
     <w:name w:val="Unresolved Mention"/>
-    <w:basedOn w:val="DefaultParagraphFont"/>
+    <w:basedOn w:val="a0"/>
     <w:uiPriority w:val="99"/>
     <w:semiHidden/>
     <w:unhideWhenUsed/>

</xml_diff>